<commit_message>
Includes reference to survey data from Consensus Economics
</commit_message>
<xml_diff>
--- a/Data/Metadata/MetadataGuide.docx
+++ b/Data/Metadata/MetadataGuide.docx
@@ -584,16 +584,8 @@
         <w:rPr>
           <w:rFonts w:ascii="Arial" w:hAnsi="Arial" w:cs="Arial"/>
         </w:rPr>
-        <w:t>.</w:t>
-      </w:r>
-      <w:proofErr w:type="spellStart"/>
-      <w:r>
-        <w:rPr>
-          <w:rFonts w:ascii="Arial" w:hAnsi="Arial" w:cs="Arial"/>
-        </w:rPr>
-        <w:t>xlsx</w:t>
-      </w:r>
-      <w:proofErr w:type="spellEnd"/>
+        <w:t>.xlsx</w:t>
+      </w:r>
       <w:r>
         <w:rPr>
           <w:rFonts w:ascii="Arial" w:hAnsi="Arial" w:cs="Arial"/>
@@ -3182,21 +3174,7 @@
         <w:rPr>
           <w:rFonts w:ascii="Arial" w:hAnsi="Arial" w:cs="Arial"/>
         </w:rPr>
-        <w:t xml:space="preserve"> and extension ‘.</w:t>
-      </w:r>
-      <w:proofErr w:type="spellStart"/>
-      <w:r>
-        <w:rPr>
-          <w:rFonts w:ascii="Arial" w:hAnsi="Arial" w:cs="Arial"/>
-        </w:rPr>
-        <w:t>xlsx</w:t>
-      </w:r>
-      <w:proofErr w:type="spellEnd"/>
-      <w:r>
-        <w:rPr>
-          <w:rFonts w:ascii="Arial" w:hAnsi="Arial" w:cs="Arial"/>
-        </w:rPr>
-        <w:t>’</w:t>
+        <w:t xml:space="preserve"> and extension ‘.xlsx’</w:t>
       </w:r>
       <w:r>
         <w:rPr>
@@ -5320,16 +5298,8 @@
         <w:rPr>
           <w:rFonts w:ascii="Arial" w:hAnsi="Arial" w:cs="Arial"/>
         </w:rPr>
-        <w:t>.</w:t>
-      </w:r>
-      <w:proofErr w:type="spellStart"/>
-      <w:r>
-        <w:rPr>
-          <w:rFonts w:ascii="Arial" w:hAnsi="Arial" w:cs="Arial"/>
-        </w:rPr>
-        <w:t>xlsx</w:t>
-      </w:r>
-      <w:proofErr w:type="spellEnd"/>
+        <w:t>.xlsx</w:t>
+      </w:r>
       <w:r>
         <w:rPr>
           <w:rFonts w:ascii="Arial" w:hAnsi="Arial" w:cs="Arial"/>
@@ -9179,14 +9149,7 @@
           <w:rFonts w:ascii="Arial" w:hAnsi="Arial" w:cs="Arial"/>
           <w:b/>
         </w:rPr>
-        <w:t>.xlsx</w:t>
-      </w:r>
-      <w:r>
-        <w:rPr>
-          <w:rFonts w:ascii="Arial" w:hAnsi="Arial" w:cs="Arial"/>
-          <w:b/>
-        </w:rPr>
-        <w:t>’</w:t>
+        <w:t>.xlsx’</w:t>
       </w:r>
     </w:p>
     <w:p>
@@ -9288,7 +9251,7 @@
         <w:rPr>
           <w:rFonts w:ascii="Arial" w:hAnsi="Arial" w:cs="Arial"/>
         </w:rPr>
-        <w:t xml:space="preserve">The data file named was downloaded on </w:t>
+        <w:t xml:space="preserve">The data file was downloaded on </w:t>
       </w:r>
       <w:r>
         <w:rPr>
@@ -9416,8 +9379,6 @@
               </w:rPr>
               <w:t xml:space="preserve"> M:HU,</w:t>
             </w:r>
-            <w:bookmarkStart w:id="0" w:name="_GoBack"/>
-            <w:bookmarkEnd w:id="0"/>
             <w:r>
               <w:rPr>
                 <w:rFonts w:ascii="Arial" w:hAnsi="Arial" w:cs="Arial"/>
@@ -9645,6 +9606,456 @@
         </w:rPr>
         <w:t>.pdf</w:t>
       </w:r>
+    </w:p>
+    <w:p>
+      <w:pPr>
+        <w:rPr>
+          <w:rFonts w:ascii="Arial" w:hAnsi="Arial" w:cs="Arial"/>
+        </w:rPr>
+      </w:pPr>
+    </w:p>
+    <w:p>
+      <w:pPr>
+        <w:rPr>
+          <w:rFonts w:ascii="Arial" w:hAnsi="Arial" w:cs="Arial"/>
+        </w:rPr>
+      </w:pPr>
+    </w:p>
+    <w:p>
+      <w:pPr>
+        <w:rPr>
+          <w:rFonts w:ascii="Arial" w:hAnsi="Arial" w:cs="Arial"/>
+        </w:rPr>
+      </w:pPr>
+    </w:p>
+    <w:p>
+      <w:pPr>
+        <w:pStyle w:val="ListParagraph"/>
+        <w:numPr>
+          <w:ilvl w:val="0"/>
+          <w:numId w:val="1"/>
+        </w:numPr>
+        <w:rPr>
+          <w:rFonts w:ascii="Arial" w:hAnsi="Arial" w:cs="Arial"/>
+          <w:b/>
+        </w:rPr>
+      </w:pPr>
+      <w:r>
+        <w:rPr>
+          <w:rFonts w:ascii="Arial" w:hAnsi="Arial" w:cs="Arial"/>
+          <w:b/>
+        </w:rPr>
+        <w:lastRenderedPageBreak/>
+        <w:t>Metadata for ‘</w:t>
+      </w:r>
+      <w:r>
+        <w:rPr>
+          <w:rFonts w:ascii="Arial" w:hAnsi="Arial" w:cs="Arial"/>
+          <w:b/>
+        </w:rPr>
+        <w:t>CE_Forecasts</w:t>
+      </w:r>
+      <w:r>
+        <w:rPr>
+          <w:rFonts w:ascii="Arial" w:hAnsi="Arial" w:cs="Arial"/>
+          <w:b/>
+        </w:rPr>
+        <w:t>.xlsx’</w:t>
+      </w:r>
+    </w:p>
+    <w:p>
+      <w:pPr>
+        <w:rPr>
+          <w:rFonts w:ascii="Arial" w:hAnsi="Arial" w:cs="Arial"/>
+        </w:rPr>
+      </w:pPr>
+    </w:p>
+    <w:p>
+      <w:pPr>
+        <w:pStyle w:val="ListParagraph"/>
+        <w:numPr>
+          <w:ilvl w:val="0"/>
+          <w:numId w:val="2"/>
+        </w:numPr>
+        <w:rPr>
+          <w:rFonts w:ascii="Arial" w:hAnsi="Arial" w:cs="Arial"/>
+        </w:rPr>
+      </w:pPr>
+      <w:r>
+        <w:rPr>
+          <w:rFonts w:ascii="Arial" w:hAnsi="Arial" w:cs="Arial"/>
+        </w:rPr>
+        <w:t>B</w:t>
+      </w:r>
+      <w:r>
+        <w:rPr>
+          <w:rFonts w:ascii="Arial" w:hAnsi="Arial" w:cs="Arial"/>
+        </w:rPr>
+        <w:t>ibliographic citation</w:t>
+      </w:r>
+      <w:r>
+        <w:rPr>
+          <w:rFonts w:ascii="Arial" w:hAnsi="Arial" w:cs="Arial"/>
+        </w:rPr>
+        <w:t>:</w:t>
+      </w:r>
+    </w:p>
+    <w:p>
+      <w:pPr>
+        <w:rPr>
+          <w:rFonts w:ascii="Arial" w:hAnsi="Arial" w:cs="Arial"/>
+        </w:rPr>
+      </w:pPr>
+    </w:p>
+    <w:p>
+      <w:pPr>
+        <w:rPr>
+          <w:rFonts w:ascii="Arial" w:hAnsi="Arial" w:cs="Arial"/>
+        </w:rPr>
+      </w:pPr>
+      <w:r>
+        <w:rPr>
+          <w:rFonts w:ascii="Arial" w:hAnsi="Arial" w:cs="Arial"/>
+        </w:rPr>
+        <w:t xml:space="preserve">Asia Pacific Consensus Forecasts, Eastern European </w:t>
+      </w:r>
+      <w:r>
+        <w:rPr>
+          <w:rFonts w:ascii="Arial" w:hAnsi="Arial" w:cs="Arial"/>
+        </w:rPr>
+        <w:t>Consensus Forecasts</w:t>
+      </w:r>
+      <w:r>
+        <w:rPr>
+          <w:rFonts w:ascii="Arial" w:hAnsi="Arial" w:cs="Arial"/>
+        </w:rPr>
+        <w:t xml:space="preserve">, Latin American </w:t>
+      </w:r>
+      <w:r>
+        <w:rPr>
+          <w:rFonts w:ascii="Arial" w:hAnsi="Arial" w:cs="Arial"/>
+        </w:rPr>
+        <w:t>Consensus Forecasts</w:t>
+      </w:r>
+    </w:p>
+    <w:p>
+      <w:pPr>
+        <w:rPr>
+          <w:rFonts w:ascii="Arial" w:hAnsi="Arial" w:cs="Arial"/>
+        </w:rPr>
+      </w:pPr>
+    </w:p>
+    <w:p>
+      <w:pPr>
+        <w:pStyle w:val="ListParagraph"/>
+        <w:numPr>
+          <w:ilvl w:val="0"/>
+          <w:numId w:val="2"/>
+        </w:numPr>
+        <w:rPr>
+          <w:rFonts w:ascii="Arial" w:hAnsi="Arial" w:cs="Arial"/>
+        </w:rPr>
+      </w:pPr>
+      <w:r>
+        <w:rPr>
+          <w:rFonts w:ascii="Arial" w:hAnsi="Arial" w:cs="Arial"/>
+        </w:rPr>
+        <w:t>Accessing the data:</w:t>
+      </w:r>
+    </w:p>
+    <w:p>
+      <w:pPr>
+        <w:rPr>
+          <w:rFonts w:ascii="Arial" w:hAnsi="Arial" w:cs="Arial"/>
+        </w:rPr>
+      </w:pPr>
+    </w:p>
+    <w:p>
+      <w:pPr>
+        <w:rPr>
+          <w:rFonts w:ascii="Arial" w:hAnsi="Arial" w:cs="Arial"/>
+        </w:rPr>
+      </w:pPr>
+      <w:r>
+        <w:rPr>
+          <w:rFonts w:ascii="Arial" w:hAnsi="Arial" w:cs="Arial"/>
+        </w:rPr>
+        <w:t xml:space="preserve">The data file was </w:t>
+      </w:r>
+      <w:r>
+        <w:rPr>
+          <w:rFonts w:ascii="Arial" w:hAnsi="Arial" w:cs="Arial"/>
+        </w:rPr>
+        <w:t xml:space="preserve">constructed manually by consulting the periodic publications by </w:t>
+      </w:r>
+      <w:r>
+        <w:rPr>
+          <w:rFonts w:ascii="Arial" w:hAnsi="Arial" w:cs="Arial"/>
+        </w:rPr>
+        <w:t>Consensus</w:t>
+      </w:r>
+      <w:r>
+        <w:rPr>
+          <w:rFonts w:ascii="Arial" w:hAnsi="Arial" w:cs="Arial"/>
+        </w:rPr>
+        <w:t xml:space="preserve"> Economics mentioned above.</w:t>
+      </w:r>
+    </w:p>
+    <w:p>
+      <w:pPr>
+        <w:rPr>
+          <w:rFonts w:ascii="Arial" w:hAnsi="Arial" w:cs="Arial"/>
+        </w:rPr>
+      </w:pPr>
+    </w:p>
+    <w:p>
+      <w:pPr>
+        <w:pStyle w:val="ListParagraph"/>
+        <w:numPr>
+          <w:ilvl w:val="0"/>
+          <w:numId w:val="2"/>
+        </w:numPr>
+        <w:rPr>
+          <w:rFonts w:ascii="Arial" w:hAnsi="Arial" w:cs="Arial"/>
+        </w:rPr>
+      </w:pPr>
+      <w:r>
+        <w:rPr>
+          <w:rFonts w:ascii="Arial" w:hAnsi="Arial" w:cs="Arial"/>
+        </w:rPr>
+        <w:t>Additional information:</w:t>
+      </w:r>
+    </w:p>
+    <w:p>
+      <w:pPr>
+        <w:rPr>
+          <w:rFonts w:ascii="Arial" w:hAnsi="Arial" w:cs="Arial"/>
+        </w:rPr>
+      </w:pPr>
+    </w:p>
+    <w:tbl>
+      <w:tblPr>
+        <w:tblStyle w:val="TableGrid"/>
+        <w:tblW w:w="0" w:type="auto"/>
+        <w:tblLook w:val="04A0" w:firstRow="1" w:lastRow="0" w:firstColumn="1" w:lastColumn="0" w:noHBand="0" w:noVBand="1"/>
+      </w:tblPr>
+      <w:tblGrid>
+        <w:gridCol w:w="1615"/>
+        <w:gridCol w:w="7735"/>
+      </w:tblGrid>
+      <w:tr>
+        <w:tc>
+          <w:tcPr>
+            <w:tcW w:w="1615" w:type="dxa"/>
+          </w:tcPr>
+          <w:p>
+            <w:pPr>
+              <w:rPr>
+                <w:rFonts w:ascii="Arial" w:hAnsi="Arial" w:cs="Arial"/>
+              </w:rPr>
+            </w:pPr>
+            <w:r>
+              <w:rPr>
+                <w:rFonts w:ascii="Arial" w:hAnsi="Arial" w:cs="Arial"/>
+              </w:rPr>
+              <w:t xml:space="preserve">Series: </w:t>
+            </w:r>
+          </w:p>
+        </w:tc>
+        <w:tc>
+          <w:tcPr>
+            <w:tcW w:w="7735" w:type="dxa"/>
+          </w:tcPr>
+          <w:p>
+            <w:pPr>
+              <w:rPr>
+                <w:rFonts w:ascii="Arial" w:hAnsi="Arial" w:cs="Arial"/>
+              </w:rPr>
+            </w:pPr>
+          </w:p>
+        </w:tc>
+      </w:tr>
+      <w:tr>
+        <w:tc>
+          <w:tcPr>
+            <w:tcW w:w="1615" w:type="dxa"/>
+          </w:tcPr>
+          <w:p>
+            <w:pPr>
+              <w:rPr>
+                <w:rFonts w:ascii="Arial" w:hAnsi="Arial" w:cs="Arial"/>
+              </w:rPr>
+            </w:pPr>
+            <w:r>
+              <w:rPr>
+                <w:rFonts w:ascii="Arial" w:hAnsi="Arial" w:cs="Arial"/>
+              </w:rPr>
+              <w:t>Description:</w:t>
+            </w:r>
+          </w:p>
+        </w:tc>
+        <w:tc>
+          <w:tcPr>
+            <w:tcW w:w="7735" w:type="dxa"/>
+          </w:tcPr>
+          <w:p>
+            <w:pPr>
+              <w:rPr>
+                <w:rFonts w:ascii="Arial" w:hAnsi="Arial" w:cs="Arial"/>
+              </w:rPr>
+            </w:pPr>
+            <w:r>
+              <w:rPr>
+                <w:rFonts w:ascii="Arial" w:hAnsi="Arial" w:cs="Arial"/>
+              </w:rPr>
+              <w:t>1 to 5 years and long-term inflation and GDP growth forecasts for the emerging markets in the sample</w:t>
+            </w:r>
+          </w:p>
+        </w:tc>
+      </w:tr>
+      <w:tr>
+        <w:tc>
+          <w:tcPr>
+            <w:tcW w:w="1615" w:type="dxa"/>
+          </w:tcPr>
+          <w:p>
+            <w:pPr>
+              <w:rPr>
+                <w:rFonts w:ascii="Arial" w:hAnsi="Arial" w:cs="Arial"/>
+              </w:rPr>
+            </w:pPr>
+            <w:r>
+              <w:rPr>
+                <w:rFonts w:ascii="Arial" w:hAnsi="Arial" w:cs="Arial"/>
+              </w:rPr>
+              <w:t>Units:</w:t>
+            </w:r>
+          </w:p>
+        </w:tc>
+        <w:tc>
+          <w:tcPr>
+            <w:tcW w:w="7735" w:type="dxa"/>
+          </w:tcPr>
+          <w:p>
+            <w:pPr>
+              <w:rPr>
+                <w:rFonts w:ascii="Arial" w:hAnsi="Arial" w:cs="Arial"/>
+              </w:rPr>
+            </w:pPr>
+            <w:r>
+              <w:rPr>
+                <w:rFonts w:ascii="Arial" w:hAnsi="Arial" w:cs="Arial"/>
+              </w:rPr>
+              <w:t>Percent per year</w:t>
+            </w:r>
+          </w:p>
+        </w:tc>
+      </w:tr>
+      <w:tr>
+        <w:tc>
+          <w:tcPr>
+            <w:tcW w:w="1615" w:type="dxa"/>
+          </w:tcPr>
+          <w:p>
+            <w:pPr>
+              <w:rPr>
+                <w:rFonts w:ascii="Arial" w:hAnsi="Arial" w:cs="Arial"/>
+              </w:rPr>
+            </w:pPr>
+            <w:r>
+              <w:rPr>
+                <w:rFonts w:ascii="Arial" w:hAnsi="Arial" w:cs="Arial"/>
+              </w:rPr>
+              <w:t>Period:</w:t>
+            </w:r>
+          </w:p>
+        </w:tc>
+        <w:tc>
+          <w:tcPr>
+            <w:tcW w:w="7735" w:type="dxa"/>
+          </w:tcPr>
+          <w:p>
+            <w:pPr>
+              <w:rPr>
+                <w:rFonts w:ascii="Arial" w:hAnsi="Arial" w:cs="Arial"/>
+              </w:rPr>
+            </w:pPr>
+            <w:r>
+              <w:rPr>
+                <w:rFonts w:ascii="Arial" w:hAnsi="Arial" w:cs="Arial"/>
+              </w:rPr>
+              <w:t>April 2001</w:t>
+            </w:r>
+            <w:r>
+              <w:rPr>
+                <w:rFonts w:ascii="Arial" w:hAnsi="Arial" w:cs="Arial"/>
+              </w:rPr>
+              <w:t xml:space="preserve">to </w:t>
+            </w:r>
+            <w:r>
+              <w:rPr>
+                <w:rFonts w:ascii="Arial" w:hAnsi="Arial" w:cs="Arial"/>
+                <w:highlight w:val="yellow"/>
+              </w:rPr>
+              <w:t>October 2017</w:t>
+            </w:r>
+          </w:p>
+        </w:tc>
+      </w:tr>
+      <w:tr>
+        <w:tc>
+          <w:tcPr>
+            <w:tcW w:w="1615" w:type="dxa"/>
+          </w:tcPr>
+          <w:p>
+            <w:pPr>
+              <w:rPr>
+                <w:rFonts w:ascii="Arial" w:hAnsi="Arial" w:cs="Arial"/>
+              </w:rPr>
+            </w:pPr>
+            <w:r>
+              <w:rPr>
+                <w:rFonts w:ascii="Arial" w:hAnsi="Arial" w:cs="Arial"/>
+              </w:rPr>
+              <w:t>Frequency:</w:t>
+            </w:r>
+          </w:p>
+        </w:tc>
+        <w:tc>
+          <w:tcPr>
+            <w:tcW w:w="7735" w:type="dxa"/>
+          </w:tcPr>
+          <w:p>
+            <w:pPr>
+              <w:rPr>
+                <w:rFonts w:ascii="Arial" w:hAnsi="Arial" w:cs="Arial"/>
+              </w:rPr>
+            </w:pPr>
+            <w:r>
+              <w:rPr>
+                <w:rFonts w:ascii="Arial" w:hAnsi="Arial" w:cs="Arial"/>
+              </w:rPr>
+              <w:t>Semiannually</w:t>
+            </w:r>
+          </w:p>
+        </w:tc>
+      </w:tr>
+    </w:tbl>
+    <w:p>
+      <w:pPr>
+        <w:rPr>
+          <w:rFonts w:ascii="Arial" w:hAnsi="Arial" w:cs="Arial"/>
+        </w:rPr>
+      </w:pPr>
+    </w:p>
+    <w:p>
+      <w:pPr>
+        <w:rPr>
+          <w:rFonts w:ascii="Arial" w:hAnsi="Arial" w:cs="Arial"/>
+        </w:rPr>
+      </w:pPr>
+      <w:bookmarkStart w:id="0" w:name="_GoBack"/>
+      <w:bookmarkEnd w:id="0"/>
     </w:p>
     <w:p>
       <w:pPr>
@@ -9956,6 +10367,7 @@
           <w:rFonts w:ascii="Arial" w:hAnsi="Arial" w:cs="Arial"/>
           <w:b/>
         </w:rPr>
+        <w:lastRenderedPageBreak/>
         <w:t>Metadata for ‘</w:t>
       </w:r>
       <w:proofErr w:type="spellStart"/>
@@ -10740,7 +11152,7 @@
             <w:rPr>
               <w:noProof/>
             </w:rPr>
-            <w:t>May 13, 2019</w:t>
+            <w:t>May 17, 2019</w:t>
           </w:r>
           <w:r>
             <w:fldChar w:fldCharType="end"/>
@@ -12139,7 +12551,7 @@
 </file>
 
 <file path=customXml/itemProps1.xml><?xml version="1.0" encoding="utf-8"?>
-<ds:datastoreItem xmlns:ds="http://schemas.openxmlformats.org/officeDocument/2006/customXml" ds:itemID="{DDFD3ED7-ECDB-2944-A870-7CE57B2B7A29}">
+<ds:datastoreItem xmlns:ds="http://schemas.openxmlformats.org/officeDocument/2006/customXml" ds:itemID="{6B6F07E1-559C-3E48-AC70-58CCCD2CD666}">
   <ds:schemaRefs>
     <ds:schemaRef ds:uri="http://schemas.openxmlformats.org/officeDocument/2006/bibliography"/>
   </ds:schemaRefs>

</xml_diff>

<commit_message>
Changes reflect updates to Replication Folder
</commit_message>
<xml_diff>
--- a/Data/Metadata/MetadataGuide.docx
+++ b/Data/Metadata/MetadataGuide.docx
@@ -76,91 +76,7 @@
         <w:rPr>
           <w:rFonts w:ascii="Arial" w:hAnsi="Arial" w:cs="Arial"/>
         </w:rPr>
-        <w:t>This file documents the data sources used in the study</w:t>
-      </w:r>
-      <w:r>
-        <w:rPr>
-          <w:rFonts w:ascii="Arial" w:hAnsi="Arial" w:cs="Arial"/>
-        </w:rPr>
-        <w:t xml:space="preserve">. </w:t>
-      </w:r>
-      <w:r>
-        <w:rPr>
-          <w:rFonts w:ascii="Arial" w:hAnsi="Arial" w:cs="Arial"/>
-        </w:rPr>
-        <w:t>All the data files used are in the Data folder</w:t>
-      </w:r>
-      <w:r>
-        <w:rPr>
-          <w:rFonts w:ascii="Arial" w:hAnsi="Arial" w:cs="Arial"/>
-        </w:rPr>
-        <w:t>, which</w:t>
-      </w:r>
-      <w:r>
-        <w:rPr>
-          <w:rFonts w:ascii="Arial" w:hAnsi="Arial" w:cs="Arial"/>
-        </w:rPr>
-        <w:t xml:space="preserve"> contains three subfolders: Raw</w:t>
-      </w:r>
-      <w:r>
-        <w:rPr>
-          <w:rFonts w:ascii="Arial" w:hAnsi="Arial" w:cs="Arial"/>
-        </w:rPr>
-        <w:t>, Analytic</w:t>
-      </w:r>
-      <w:r>
-        <w:rPr>
-          <w:rFonts w:ascii="Arial" w:hAnsi="Arial" w:cs="Arial"/>
-        </w:rPr>
-        <w:t xml:space="preserve"> and Temp. The Raw folder contains files downloaded from other sources</w:t>
-      </w:r>
-      <w:r>
-        <w:rPr>
-          <w:rFonts w:ascii="Arial" w:hAnsi="Arial" w:cs="Arial"/>
-        </w:rPr>
-        <w:t xml:space="preserve">. The Analytic folder contains files created for the analysis in the paper. The </w:t>
-      </w:r>
-      <w:r>
-        <w:rPr>
-          <w:rFonts w:ascii="Arial" w:hAnsi="Arial" w:cs="Arial"/>
-        </w:rPr>
-        <w:t xml:space="preserve">Temp folder is used for temporary or non-relevant </w:t>
-      </w:r>
-      <w:r>
-        <w:rPr>
-          <w:rFonts w:ascii="Arial" w:hAnsi="Arial" w:cs="Arial"/>
-        </w:rPr>
-        <w:t xml:space="preserve">files. This </w:t>
-      </w:r>
-      <w:r>
-        <w:rPr>
-          <w:rFonts w:ascii="Arial" w:hAnsi="Arial" w:cs="Arial"/>
-        </w:rPr>
-        <w:t>guide</w:t>
-      </w:r>
-      <w:r>
-        <w:rPr>
-          <w:rFonts w:ascii="Arial" w:hAnsi="Arial" w:cs="Arial"/>
-        </w:rPr>
-        <w:t xml:space="preserve"> </w:t>
-      </w:r>
-      <w:r>
-        <w:rPr>
-          <w:rFonts w:ascii="Arial" w:hAnsi="Arial" w:cs="Arial"/>
-        </w:rPr>
-        <w:t xml:space="preserve">describes the data files </w:t>
-      </w:r>
-      <w:r>
-        <w:rPr>
-          <w:rFonts w:ascii="Arial" w:hAnsi="Arial" w:cs="Arial"/>
-        </w:rPr>
-        <w:t>in both the Raw and Analytic folders</w:t>
-      </w:r>
-      <w:r>
-        <w:rPr>
-          <w:rFonts w:ascii="Arial" w:hAnsi="Arial" w:cs="Arial"/>
-        </w:rPr>
-        <w:t>.</w:t>
+        <w:t>This file documents the data sources used in the study. All the data files used are in the Data folder, which contains four subfolders: Raw, Analytic, Aux and Metadata (where the current file is located). The Raw folder contains files downloaded from different sources. The Analytic folder contains files created to do the analysis in the paper. The Aux folder may contain supplementary files. This guide describes the data files in the Raw and Analytic folders.</w:t>
       </w:r>
     </w:p>
     <w:p>
@@ -246,6 +162,149 @@
     </w:p>
     <w:p>
       <w:pPr>
+        <w:rPr>
+          <w:rFonts w:ascii="Arial" w:hAnsi="Arial" w:cs="Arial"/>
+        </w:rPr>
+      </w:pPr>
+      <w:r>
+        <w:rPr>
+          <w:rFonts w:ascii="Arial" w:hAnsi="Arial" w:cs="Arial"/>
+        </w:rPr>
+        <w:t xml:space="preserve">Each time you obtain a new </w:t>
+      </w:r>
+      <w:r>
+        <w:rPr>
+          <w:rFonts w:ascii="Arial" w:hAnsi="Arial" w:cs="Arial"/>
+          <w:bCs/>
+          <w:i/>
+        </w:rPr>
+        <w:t>original data file</w:t>
+      </w:r>
+      <w:r>
+        <w:rPr>
+          <w:rFonts w:ascii="Arial" w:hAnsi="Arial" w:cs="Arial"/>
+        </w:rPr>
+        <w:t>, add a</w:t>
+      </w:r>
+      <w:r>
+        <w:rPr>
+          <w:rFonts w:ascii="Arial" w:hAnsi="Arial" w:cs="Arial"/>
+        </w:rPr>
+        <w:t>n entry</w:t>
+      </w:r>
+      <w:r>
+        <w:rPr>
+          <w:rFonts w:ascii="Arial" w:hAnsi="Arial" w:cs="Arial"/>
+        </w:rPr>
+        <w:t xml:space="preserve"> </w:t>
+      </w:r>
+      <w:r>
+        <w:rPr>
+          <w:rFonts w:ascii="Arial" w:hAnsi="Arial" w:cs="Arial"/>
+        </w:rPr>
+        <w:t>for</w:t>
+      </w:r>
+      <w:r>
+        <w:rPr>
+          <w:rFonts w:ascii="Arial" w:hAnsi="Arial" w:cs="Arial"/>
+        </w:rPr>
+        <w:t xml:space="preserve"> that file </w:t>
+      </w:r>
+      <w:r>
+        <w:rPr>
+          <w:rFonts w:ascii="Arial" w:hAnsi="Arial" w:cs="Arial"/>
+        </w:rPr>
+        <w:t xml:space="preserve">here </w:t>
+      </w:r>
+      <w:r>
+        <w:rPr>
+          <w:rFonts w:ascii="Arial" w:hAnsi="Arial" w:cs="Arial"/>
+          <w:u w:val="single"/>
+        </w:rPr>
+        <w:t>right away</w:t>
+      </w:r>
+      <w:r>
+        <w:rPr>
+          <w:rFonts w:ascii="Arial" w:hAnsi="Arial" w:cs="Arial"/>
+        </w:rPr>
+        <w:t>.</w:t>
+      </w:r>
+      <w:r>
+        <w:rPr>
+          <w:rStyle w:val="FootnoteReference"/>
+        </w:rPr>
+        <w:footnoteReference w:id="1"/>
+      </w:r>
+      <w:r>
+        <w:rPr>
+          <w:rFonts w:ascii="Arial" w:hAnsi="Arial" w:cs="Arial"/>
+        </w:rPr>
+        <w:t xml:space="preserve"> </w:t>
+      </w:r>
+      <w:r>
+        <w:rPr>
+          <w:rFonts w:ascii="Arial" w:hAnsi="Arial" w:cs="Arial"/>
+        </w:rPr>
+        <w:t xml:space="preserve">For each </w:t>
+      </w:r>
+      <w:r>
+        <w:rPr>
+          <w:rFonts w:ascii="Arial" w:hAnsi="Arial" w:cs="Arial"/>
+        </w:rPr>
+        <w:t>of those</w:t>
+      </w:r>
+      <w:r>
+        <w:rPr>
+          <w:rFonts w:ascii="Arial" w:hAnsi="Arial" w:cs="Arial"/>
+        </w:rPr>
+        <w:t xml:space="preserve"> file</w:t>
+      </w:r>
+      <w:r>
+        <w:rPr>
+          <w:rFonts w:ascii="Arial" w:hAnsi="Arial" w:cs="Arial"/>
+        </w:rPr>
+        <w:t>s</w:t>
+      </w:r>
+      <w:r>
+        <w:rPr>
+          <w:rFonts w:ascii="Arial" w:hAnsi="Arial" w:cs="Arial"/>
+        </w:rPr>
+        <w:t>, th</w:t>
+      </w:r>
+      <w:r>
+        <w:rPr>
+          <w:rFonts w:ascii="Arial" w:hAnsi="Arial" w:cs="Arial"/>
+        </w:rPr>
+        <w:t>is g</w:t>
+      </w:r>
+      <w:r>
+        <w:rPr>
+          <w:rFonts w:ascii="Arial" w:hAnsi="Arial" w:cs="Arial"/>
+        </w:rPr>
+        <w:t xml:space="preserve">uide </w:t>
+      </w:r>
+      <w:r>
+        <w:rPr>
+          <w:rFonts w:ascii="Arial" w:hAnsi="Arial" w:cs="Arial"/>
+        </w:rPr>
+        <w:t xml:space="preserve">is intended to </w:t>
+      </w:r>
+      <w:r>
+        <w:rPr>
+          <w:rFonts w:ascii="Arial" w:hAnsi="Arial" w:cs="Arial"/>
+        </w:rPr>
+        <w:t>provide the kind of information typically found in a codebook accompanying a dataset a user would need to know to work with and interpret the data appropriately.</w:t>
+      </w:r>
+    </w:p>
+    <w:p>
+      <w:pPr>
+        <w:rPr>
+          <w:rFonts w:ascii="Arial" w:hAnsi="Arial" w:cs="Arial"/>
+        </w:rPr>
+      </w:pPr>
+    </w:p>
+    <w:p>
+      <w:pPr>
         <w:pStyle w:val="ListParagraph"/>
         <w:numPr>
           <w:ilvl w:val="0"/>
@@ -891,6 +950,7 @@
               <w:rPr>
                 <w:rFonts w:ascii="Arial" w:hAnsi="Arial" w:cs="Arial"/>
               </w:rPr>
+              <w:lastRenderedPageBreak/>
               <w:t>Every day after fitting the curve to off-the-run U</w:t>
             </w:r>
             <w:r>
@@ -1038,6 +1098,7 @@
               <w:rPr>
                 <w:rFonts w:ascii="Arial" w:hAnsi="Arial" w:cs="Arial"/>
               </w:rPr>
+              <w:lastRenderedPageBreak/>
               <w:t>Units:</w:t>
             </w:r>
           </w:p>
@@ -1229,7 +1290,6 @@
           <w:rFonts w:ascii="Arial" w:hAnsi="Arial" w:cs="Arial"/>
           <w:b/>
         </w:rPr>
-        <w:lastRenderedPageBreak/>
         <w:t>Metadata for ‘</w:t>
       </w:r>
       <w:proofErr w:type="spellStart"/>
@@ -2054,6 +2114,7 @@
               <w:rPr>
                 <w:rFonts w:ascii="Arial" w:hAnsi="Arial" w:cs="Arial"/>
               </w:rPr>
+              <w:lastRenderedPageBreak/>
               <w:t>Description:</w:t>
             </w:r>
           </w:p>
@@ -2377,7 +2438,6 @@
         <w:rPr>
           <w:rFonts w:ascii="Arial" w:hAnsi="Arial" w:cs="Arial"/>
         </w:rPr>
-        <w:lastRenderedPageBreak/>
         <w:t xml:space="preserve">Du, </w:t>
       </w:r>
       <w:proofErr w:type="spellStart"/>
@@ -3056,6 +3116,7 @@
         <w:rPr>
           <w:rFonts w:ascii="Arial" w:hAnsi="Arial" w:cs="Arial"/>
         </w:rPr>
+        <w:lastRenderedPageBreak/>
         <w:t>Accessing the data:</w:t>
       </w:r>
     </w:p>
@@ -3292,7 +3353,6 @@
               <w:rPr>
                 <w:rFonts w:ascii="Arial" w:hAnsi="Arial" w:cs="Arial"/>
               </w:rPr>
-              <w:lastRenderedPageBreak/>
               <w:t>Description:</w:t>
             </w:r>
           </w:p>
@@ -4066,6 +4126,7 @@
         <w:rPr>
           <w:rFonts w:ascii="Arial" w:hAnsi="Arial" w:cs="Arial"/>
         </w:rPr>
+        <w:lastRenderedPageBreak/>
         <w:t>Newspaper-based economic policy uncertainty indexes</w:t>
       </w:r>
       <w:r>
@@ -6334,6 +6395,7 @@
         <w:rPr>
           <w:rFonts w:ascii="Arial" w:hAnsi="Arial" w:cs="Arial"/>
         </w:rPr>
+        <w:lastRenderedPageBreak/>
         <w:t xml:space="preserve">Due to licensing, this file is not included in the replication folder but can be recreated by </w:t>
       </w:r>
       <w:r>
@@ -6438,14 +6500,7 @@
         <w:rPr>
           <w:rFonts w:ascii="Arial" w:hAnsi="Arial" w:cs="Arial"/>
         </w:rPr>
-        <w:t xml:space="preserve"> more than 1,700 tickers and so there might be a chance that you exceed the Bloomberg data limits if you do it all at once, especially if data is downloaded frequently (e.g. shared terminal). If that is the case, you might want to download the data in blocks. Once the data is </w:t>
-      </w:r>
-      <w:r>
-        <w:rPr>
-          <w:rFonts w:ascii="Arial" w:hAnsi="Arial" w:cs="Arial"/>
-        </w:rPr>
-        <w:lastRenderedPageBreak/>
-        <w:t xml:space="preserve">downloaded, copy </w:t>
+        <w:t xml:space="preserve"> more than 1,700 tickers and so there might be a chance that you exceed the Bloomberg data limits if you do it all at once, especially if data is downloaded frequently (e.g. shared terminal). If that is the case, you might want to download the data in blocks. Once the data is downloaded, copy </w:t>
       </w:r>
       <w:r>
         <w:rPr>
@@ -7205,6 +7260,7 @@
         <w:rPr>
           <w:rFonts w:ascii="Arial" w:hAnsi="Arial" w:cs="Arial"/>
         </w:rPr>
+        <w:lastRenderedPageBreak/>
         <w:t xml:space="preserve">Due to licensing, this file is not included in the replication folder. To download the data, I recommend creating a local list in </w:t>
       </w:r>
       <w:proofErr w:type="spellStart"/>
@@ -7419,7 +7475,6 @@
         <w:rPr>
           <w:rFonts w:ascii="Arial" w:hAnsi="Arial" w:cs="Arial"/>
         </w:rPr>
-        <w:lastRenderedPageBreak/>
         <w:t xml:space="preserve">Once the data is downloaded, </w:t>
       </w:r>
       <w:r>
@@ -7433,7 +7488,7 @@
           <w:rStyle w:val="FootnoteReference"/>
           <w:rFonts w:ascii="Arial" w:hAnsi="Arial" w:cs="Arial"/>
         </w:rPr>
-        <w:footnoteReference w:id="1"/>
+        <w:footnoteReference w:id="2"/>
       </w:r>
       <w:r>
         <w:rPr>
@@ -8288,6 +8343,7 @@
               <w:rPr>
                 <w:rFonts w:ascii="Arial" w:hAnsi="Arial" w:cs="Arial"/>
               </w:rPr>
+              <w:lastRenderedPageBreak/>
               <w:t>Frequency:</w:t>
             </w:r>
           </w:p>
@@ -9645,7 +9701,6 @@
           <w:rFonts w:ascii="Arial" w:hAnsi="Arial" w:cs="Arial"/>
           <w:b/>
         </w:rPr>
-        <w:lastRenderedPageBreak/>
         <w:t>Metadata for ‘</w:t>
       </w:r>
       <w:r>
@@ -9717,25 +9772,7 @@
         <w:rPr>
           <w:rFonts w:ascii="Arial" w:hAnsi="Arial" w:cs="Arial"/>
         </w:rPr>
-        <w:t xml:space="preserve">Asia Pacific Consensus Forecasts, Eastern European </w:t>
-      </w:r>
-      <w:r>
-        <w:rPr>
-          <w:rFonts w:ascii="Arial" w:hAnsi="Arial" w:cs="Arial"/>
-        </w:rPr>
-        <w:t>Consensus Forecasts</w:t>
-      </w:r>
-      <w:r>
-        <w:rPr>
-          <w:rFonts w:ascii="Arial" w:hAnsi="Arial" w:cs="Arial"/>
-        </w:rPr>
-        <w:t xml:space="preserve">, Latin American </w:t>
-      </w:r>
-      <w:r>
-        <w:rPr>
-          <w:rFonts w:ascii="Arial" w:hAnsi="Arial" w:cs="Arial"/>
-        </w:rPr>
-        <w:t>Consensus Forecasts</w:t>
+        <w:t>Asia Pacific Consensus Forecasts, Eastern European Consensus Forecasts, Latin American Consensus Forecasts</w:t>
       </w:r>
     </w:p>
     <w:p>
@@ -9780,25 +9817,7 @@
         <w:rPr>
           <w:rFonts w:ascii="Arial" w:hAnsi="Arial" w:cs="Arial"/>
         </w:rPr>
-        <w:t xml:space="preserve">The data file was </w:t>
-      </w:r>
-      <w:r>
-        <w:rPr>
-          <w:rFonts w:ascii="Arial" w:hAnsi="Arial" w:cs="Arial"/>
-        </w:rPr>
-        <w:t xml:space="preserve">constructed manually by consulting the periodic publications by </w:t>
-      </w:r>
-      <w:r>
-        <w:rPr>
-          <w:rFonts w:ascii="Arial" w:hAnsi="Arial" w:cs="Arial"/>
-        </w:rPr>
-        <w:t>Consensus</w:t>
-      </w:r>
-      <w:r>
-        <w:rPr>
-          <w:rFonts w:ascii="Arial" w:hAnsi="Arial" w:cs="Arial"/>
-        </w:rPr>
-        <w:t xml:space="preserve"> Economics mentioned above.</w:t>
+        <w:t>The data file was constructed manually by consulting the periodic publications by Consensus Economics mentioned above.</w:t>
       </w:r>
     </w:p>
     <w:p>
@@ -10054,36 +10073,26 @@
           <w:rFonts w:ascii="Arial" w:hAnsi="Arial" w:cs="Arial"/>
         </w:rPr>
       </w:pPr>
-      <w:bookmarkStart w:id="0" w:name="_GoBack"/>
-      <w:bookmarkEnd w:id="0"/>
-    </w:p>
-    <w:p>
-      <w:pPr>
-        <w:rPr>
-          <w:rFonts w:ascii="Arial" w:hAnsi="Arial" w:cs="Arial"/>
-        </w:rPr>
-      </w:pPr>
-    </w:p>
-    <w:p>
-      <w:pPr>
-        <w:rPr>
-          <w:rFonts w:ascii="Arial" w:hAnsi="Arial" w:cs="Arial"/>
-        </w:rPr>
-      </w:pPr>
-    </w:p>
-    <w:p>
-      <w:pPr>
-        <w:rPr>
-          <w:rFonts w:ascii="Arial" w:hAnsi="Arial" w:cs="Arial"/>
-        </w:rPr>
-      </w:pPr>
-    </w:p>
-    <w:p>
-      <w:pPr>
-        <w:rPr>
-          <w:rFonts w:ascii="Arial" w:hAnsi="Arial" w:cs="Arial"/>
-        </w:rPr>
-      </w:pPr>
+    </w:p>
+    <w:p>
+      <w:pPr>
+        <w:rPr>
+          <w:rFonts w:ascii="Arial" w:hAnsi="Arial" w:cs="Arial"/>
+        </w:rPr>
+      </w:pPr>
+    </w:p>
+    <w:p>
+      <w:pPr>
+        <w:rPr>
+          <w:rFonts w:ascii="Arial" w:hAnsi="Arial" w:cs="Arial"/>
+        </w:rPr>
+      </w:pPr>
+      <w:r>
+        <w:rPr>
+          <w:rFonts w:ascii="Arial" w:hAnsi="Arial" w:cs="Arial"/>
+        </w:rPr>
+        <w:br w:type="page"/>
+      </w:r>
     </w:p>
     <w:tbl>
       <w:tblPr>
@@ -10123,6 +10132,7 @@
                 <w:b/>
                 <w:sz w:val="28"/>
               </w:rPr>
+              <w:lastRenderedPageBreak/>
               <w:t>Analytic</w:t>
             </w:r>
             <w:r>
@@ -10231,83 +10241,8 @@
           <w:rFonts w:ascii="Arial" w:hAnsi="Arial" w:cs="Arial"/>
         </w:rPr>
       </w:pPr>
-    </w:p>
-    <w:p>
-      <w:pPr>
-        <w:rPr>
-          <w:rFonts w:ascii="Arial" w:hAnsi="Arial" w:cs="Arial"/>
-        </w:rPr>
-      </w:pPr>
-    </w:p>
-    <w:p>
-      <w:pPr>
-        <w:rPr>
-          <w:rFonts w:ascii="Arial" w:hAnsi="Arial" w:cs="Arial"/>
-        </w:rPr>
-      </w:pPr>
-    </w:p>
-    <w:p>
-      <w:pPr>
-        <w:rPr>
-          <w:rFonts w:ascii="Arial" w:hAnsi="Arial" w:cs="Arial"/>
-        </w:rPr>
-      </w:pPr>
-    </w:p>
-    <w:p>
-      <w:pPr>
-        <w:rPr>
-          <w:rFonts w:ascii="Arial" w:hAnsi="Arial" w:cs="Arial"/>
-        </w:rPr>
-      </w:pPr>
-    </w:p>
-    <w:p>
-      <w:pPr>
-        <w:rPr>
-          <w:rFonts w:ascii="Arial" w:hAnsi="Arial" w:cs="Arial"/>
-        </w:rPr>
-      </w:pPr>
-    </w:p>
-    <w:p>
-      <w:pPr>
-        <w:rPr>
-          <w:rFonts w:ascii="Arial" w:hAnsi="Arial" w:cs="Arial"/>
-        </w:rPr>
-      </w:pPr>
-    </w:p>
-    <w:p>
-      <w:pPr>
-        <w:rPr>
-          <w:rFonts w:ascii="Arial" w:hAnsi="Arial" w:cs="Arial"/>
-        </w:rPr>
-      </w:pPr>
-    </w:p>
-    <w:p>
-      <w:pPr>
-        <w:rPr>
-          <w:rFonts w:ascii="Arial" w:hAnsi="Arial" w:cs="Arial"/>
-        </w:rPr>
-      </w:pPr>
-    </w:p>
-    <w:p>
-      <w:pPr>
-        <w:rPr>
-          <w:rFonts w:ascii="Arial" w:hAnsi="Arial" w:cs="Arial"/>
-        </w:rPr>
-      </w:pPr>
-    </w:p>
-    <w:p>
-      <w:pPr>
-        <w:rPr>
-          <w:rFonts w:ascii="Arial" w:hAnsi="Arial" w:cs="Arial"/>
-        </w:rPr>
-      </w:pPr>
-    </w:p>
-    <w:p>
-      <w:pPr>
-        <w:rPr>
-          <w:rFonts w:ascii="Arial" w:hAnsi="Arial" w:cs="Arial"/>
-        </w:rPr>
-      </w:pPr>
+      <w:bookmarkStart w:id="0" w:name="_GoBack"/>
+      <w:bookmarkEnd w:id="0"/>
     </w:p>
     <w:p>
       <w:pPr>
@@ -10367,7 +10302,6 @@
           <w:rFonts w:ascii="Arial" w:hAnsi="Arial" w:cs="Arial"/>
           <w:b/>
         </w:rPr>
-        <w:lastRenderedPageBreak/>
         <w:t>Metadata for ‘</w:t>
       </w:r>
       <w:proofErr w:type="spellStart"/>
@@ -10512,12 +10446,6 @@
           <w:rFonts w:ascii="Arial" w:hAnsi="Arial" w:cs="Arial"/>
         </w:rPr>
         <w:t>Additional information:</w:t>
-      </w:r>
-      <w:r>
-        <w:rPr>
-          <w:rStyle w:val="FootnoteReference"/>
-        </w:rPr>
-        <w:footnoteReference w:id="2"/>
       </w:r>
     </w:p>
     <w:p>
@@ -10775,118 +10703,6 @@
           <w:rFonts w:ascii="Arial" w:hAnsi="Arial" w:cs="Arial"/>
         </w:rPr>
       </w:pPr>
-    </w:p>
-    <w:p>
-      <w:pPr>
-        <w:rPr>
-          <w:rFonts w:ascii="Arial" w:hAnsi="Arial" w:cs="Arial"/>
-        </w:rPr>
-      </w:pPr>
-      <w:r>
-        <w:rPr>
-          <w:rFonts w:ascii="Arial" w:hAnsi="Arial" w:cs="Arial"/>
-        </w:rPr>
-        <w:t xml:space="preserve">Each time you obtain a new </w:t>
-      </w:r>
-      <w:r>
-        <w:rPr>
-          <w:rFonts w:ascii="Arial" w:hAnsi="Arial" w:cs="Arial"/>
-          <w:b/>
-          <w:i/>
-        </w:rPr>
-        <w:t>original data file</w:t>
-      </w:r>
-      <w:r>
-        <w:rPr>
-          <w:rFonts w:ascii="Arial" w:hAnsi="Arial" w:cs="Arial"/>
-        </w:rPr>
-        <w:t xml:space="preserve">, add a section about that file </w:t>
-      </w:r>
-      <w:r>
-        <w:rPr>
-          <w:rFonts w:ascii="Arial" w:hAnsi="Arial" w:cs="Arial"/>
-        </w:rPr>
-        <w:t>here</w:t>
-      </w:r>
-      <w:r>
-        <w:rPr>
-          <w:rFonts w:ascii="Arial" w:hAnsi="Arial" w:cs="Arial"/>
-        </w:rPr>
-        <w:t>.</w:t>
-      </w:r>
-    </w:p>
-    <w:p>
-      <w:pPr>
-        <w:rPr>
-          <w:rFonts w:ascii="Arial" w:hAnsi="Arial" w:cs="Arial"/>
-        </w:rPr>
-      </w:pPr>
-    </w:p>
-    <w:p>
-      <w:pPr>
-        <w:rPr>
-          <w:rFonts w:ascii="Arial" w:hAnsi="Arial" w:cs="Arial"/>
-        </w:rPr>
-      </w:pPr>
-      <w:r>
-        <w:rPr>
-          <w:rFonts w:ascii="Arial" w:hAnsi="Arial" w:cs="Arial"/>
-        </w:rPr>
-        <w:t>For each of your original data files, the Metadata Guide provides the kind of information typically found in a codebook accompanying a dataset a user would need to know to work with and interpret the data appropriately.</w:t>
-      </w:r>
-    </w:p>
-    <w:p>
-      <w:pPr>
-        <w:rPr>
-          <w:rFonts w:ascii="Arial" w:hAnsi="Arial" w:cs="Arial"/>
-        </w:rPr>
-      </w:pPr>
-    </w:p>
-    <w:p>
-      <w:pPr>
-        <w:rPr>
-          <w:rFonts w:ascii="Arial" w:hAnsi="Arial" w:cs="Arial"/>
-        </w:rPr>
-      </w:pPr>
-      <w:r>
-        <w:rPr>
-          <w:rFonts w:ascii="Arial" w:hAnsi="Arial" w:cs="Arial"/>
-        </w:rPr>
-        <w:t>E</w:t>
-      </w:r>
-      <w:r>
-        <w:rPr>
-          <w:rFonts w:ascii="Arial" w:hAnsi="Arial" w:cs="Arial"/>
-        </w:rPr>
-        <w:t xml:space="preserve">nter the required information </w:t>
-      </w:r>
-      <w:r>
-        <w:rPr>
-          <w:rFonts w:ascii="Arial" w:hAnsi="Arial" w:cs="Arial"/>
-          <w:u w:val="single"/>
-        </w:rPr>
-        <w:t>right away each time you obtain</w:t>
-      </w:r>
-      <w:r>
-        <w:rPr>
-          <w:rFonts w:ascii="Arial" w:hAnsi="Arial" w:cs="Arial"/>
-        </w:rPr>
-        <w:t xml:space="preserve"> a new </w:t>
-      </w:r>
-      <w:r>
-        <w:rPr>
-          <w:rFonts w:ascii="Arial" w:hAnsi="Arial" w:cs="Arial"/>
-          <w:b/>
-          <w:i/>
-        </w:rPr>
-        <w:t>original data file</w:t>
-      </w:r>
-      <w:r>
-        <w:rPr>
-          <w:rFonts w:ascii="Arial" w:hAnsi="Arial" w:cs="Arial"/>
-        </w:rPr>
-        <w:t>.</w:t>
-      </w:r>
     </w:p>
     <w:p>
       <w:pPr>
@@ -11022,21 +10838,34 @@
     <w:p>
       <w:pPr>
         <w:pStyle w:val="FootnoteText"/>
+        <w:rPr>
+          <w:rFonts w:ascii="Arial" w:hAnsi="Arial" w:cs="Arial"/>
+        </w:rPr>
       </w:pPr>
       <w:r>
         <w:rPr>
           <w:rStyle w:val="FootnoteReference"/>
+          <w:rFonts w:ascii="Arial" w:hAnsi="Arial" w:cs="Arial"/>
         </w:rPr>
         <w:footnoteRef/>
       </w:r>
       <w:r>
-        <w:t xml:space="preserve"> See </w:t>
-      </w:r>
-      <w:r>
-        <w:t>‘EM_Currencies_DS.xlsx’</w:t>
-      </w:r>
-      <w:r>
-        <w:t xml:space="preserve"> for an example of the output from Datastream.</w:t>
+        <w:rPr>
+          <w:rFonts w:ascii="Arial" w:hAnsi="Arial" w:cs="Arial"/>
+        </w:rPr>
+        <w:t xml:space="preserve"> The additional information part may include sampling methods and weights, a description of the population from which the sample was drawn, or the structure of the data (e.g. long </w:t>
+      </w:r>
+      <w:r>
+        <w:rPr>
+          <w:rFonts w:ascii="Arial" w:hAnsi="Arial" w:cs="Arial"/>
+        </w:rPr>
+        <w:t xml:space="preserve">vs </w:t>
+      </w:r>
+      <w:r>
+        <w:rPr>
+          <w:rFonts w:ascii="Arial" w:hAnsi="Arial" w:cs="Arial"/>
+        </w:rPr>
+        <w:t>wide format).</w:t>
       </w:r>
     </w:p>
   </w:footnote>
@@ -11052,44 +10881,13 @@
         <w:footnoteRef/>
       </w:r>
       <w:r>
-        <w:t xml:space="preserve"> S</w:t>
-      </w:r>
-      <w:r>
-        <w:t>uch as sampling met</w:t>
-      </w:r>
-      <w:r>
-        <w:t xml:space="preserve">hods and weights, a description </w:t>
-      </w:r>
-      <w:r>
-        <w:t xml:space="preserve">of the population from which the sample was drawn, </w:t>
-      </w:r>
-      <w:r>
-        <w:t>or the structure of the data in the file (e.g.</w:t>
-      </w:r>
-      <w:r>
-        <w:t xml:space="preserve"> each row a country/year pair, with each variable containing v</w:t>
-      </w:r>
-      <w:r>
-        <w:t>alues of a</w:t>
-      </w:r>
-      <w:r>
-        <w:cr/>
-        <w:t>particular indicator</w:t>
-      </w:r>
-      <w:r>
-        <w:t xml:space="preserve"> </w:t>
-      </w:r>
-      <w:r>
-        <w:t>vs</w:t>
-      </w:r>
-      <w:r>
-        <w:t xml:space="preserve"> each row a country/ind</w:t>
-      </w:r>
-      <w:r>
-        <w:t xml:space="preserve">icator pair, with each variable </w:t>
-      </w:r>
-      <w:r>
-        <w:t>containing values for a particular year).</w:t>
+        <w:t xml:space="preserve"> See </w:t>
+      </w:r>
+      <w:r>
+        <w:t>‘EM_Currencies_DS.xlsx’</w:t>
+      </w:r>
+      <w:r>
+        <w:t xml:space="preserve"> for an example of the output from Datastream.</w:t>
       </w:r>
     </w:p>
   </w:footnote>
@@ -11152,7 +10950,7 @@
             <w:rPr>
               <w:noProof/>
             </w:rPr>
-            <w:t>May 17, 2019</w:t>
+            <w:t>March 22, 2020</w:t>
           </w:r>
           <w:r>
             <w:fldChar w:fldCharType="end"/>
@@ -12551,7 +12349,7 @@
 </file>
 
 <file path=customXml/itemProps1.xml><?xml version="1.0" encoding="utf-8"?>
-<ds:datastoreItem xmlns:ds="http://schemas.openxmlformats.org/officeDocument/2006/customXml" ds:itemID="{6B6F07E1-559C-3E48-AC70-58CCCD2CD666}">
+<ds:datastoreItem xmlns:ds="http://schemas.openxmlformats.org/officeDocument/2006/customXml" ds:itemID="{5A783363-8E41-CA45-BADF-60D90988012B}">
   <ds:schemaRefs>
     <ds:schemaRef ds:uri="http://schemas.openxmlformats.org/officeDocument/2006/bibliography"/>
   </ds:schemaRefs>

</xml_diff>

<commit_message>
Metadata for CIP data, IMF and ISO codes updated
</commit_message>
<xml_diff>
--- a/Data/Metadata/MetadataGuide.docx
+++ b/Data/Metadata/MetadataGuide.docx
@@ -468,13 +468,7 @@
               <w:rPr>
                 <w:rFonts w:ascii="Arial" w:hAnsi="Arial" w:cs="Arial"/>
               </w:rPr>
-              <w:t>Bloomberg tickers</w:t>
-            </w:r>
-            <w:r>
-              <w:rPr>
-                <w:rFonts w:ascii="Arial" w:hAnsi="Arial" w:cs="Arial"/>
-              </w:rPr>
-              <w:t>.</w:t>
+              <w:t>Bloomberg tickers.</w:t>
             </w:r>
           </w:p>
         </w:tc>
@@ -512,13 +506,7 @@
               <w:rPr>
                 <w:rFonts w:ascii="Arial" w:hAnsi="Arial" w:cs="Arial"/>
               </w:rPr>
-              <w:t>Percentages and basis points</w:t>
-            </w:r>
-            <w:r>
-              <w:rPr>
-                <w:rFonts w:ascii="Arial" w:hAnsi="Arial" w:cs="Arial"/>
-              </w:rPr>
-              <w:t>.</w:t>
+              <w:t>Percentages and basis points.</w:t>
             </w:r>
           </w:p>
         </w:tc>
@@ -556,13 +544,7 @@
               <w:rPr>
                 <w:rFonts w:ascii="Arial" w:hAnsi="Arial" w:cs="Arial"/>
               </w:rPr>
-              <w:t>N/A</w:t>
-            </w:r>
-            <w:r>
-              <w:rPr>
-                <w:rFonts w:ascii="Arial" w:hAnsi="Arial" w:cs="Arial"/>
-              </w:rPr>
-              <w:t>.</w:t>
+              <w:t>N/A.</w:t>
             </w:r>
           </w:p>
         </w:tc>
@@ -600,13 +582,7 @@
               <w:rPr>
                 <w:rFonts w:ascii="Arial" w:hAnsi="Arial" w:cs="Arial"/>
               </w:rPr>
-              <w:t>Daily</w:t>
-            </w:r>
-            <w:r>
-              <w:rPr>
-                <w:rFonts w:ascii="Arial" w:hAnsi="Arial" w:cs="Arial"/>
-              </w:rPr>
-              <w:t>.</w:t>
+              <w:t>Daily.</w:t>
             </w:r>
           </w:p>
         </w:tc>
@@ -2138,8 +2114,6 @@
               </w:rPr>
               <w:t>.</w:t>
             </w:r>
-            <w:bookmarkStart w:id="0" w:name="_GoBack"/>
-            <w:bookmarkEnd w:id="0"/>
           </w:p>
         </w:tc>
       </w:tr>
@@ -2685,19 +2659,7 @@
               <w:rPr>
                 <w:rFonts w:ascii="Arial" w:hAnsi="Arial" w:cs="Arial"/>
               </w:rPr>
-              <w:t>C</w:t>
-            </w:r>
-            <w:r>
-              <w:rPr>
-                <w:rFonts w:ascii="Arial" w:hAnsi="Arial" w:cs="Arial"/>
-              </w:rPr>
-              <w:t>ontinuously compounded</w:t>
-            </w:r>
-            <w:r>
-              <w:rPr>
-                <w:rFonts w:ascii="Arial" w:hAnsi="Arial" w:cs="Arial"/>
-              </w:rPr>
-              <w:t xml:space="preserve"> zero-coupon yields and e</w:t>
+              <w:t>Continuously compounded zero-coupon yields and e</w:t>
             </w:r>
             <w:r>
               <w:rPr>
@@ -2761,43 +2723,7 @@
               <w:rPr>
                 <w:rFonts w:ascii="Arial" w:hAnsi="Arial" w:cs="Arial"/>
               </w:rPr>
-              <w:t xml:space="preserve">Annual maturities for 1Y-9Y and from 10Y:5Y:30Y. For maturities of 3- 6- and 9-months, the yields are obtained by </w:t>
-            </w:r>
-            <w:r>
-              <w:rPr>
-                <w:rFonts w:ascii="Arial" w:hAnsi="Arial" w:cs="Arial"/>
-              </w:rPr>
-              <w:t>substitut</w:t>
-            </w:r>
-            <w:r>
-              <w:rPr>
-                <w:rFonts w:ascii="Arial" w:hAnsi="Arial" w:cs="Arial"/>
-              </w:rPr>
-              <w:t>ing</w:t>
-            </w:r>
-            <w:r>
-              <w:rPr>
-                <w:rFonts w:ascii="Arial" w:hAnsi="Arial" w:cs="Arial"/>
-              </w:rPr>
-              <w:t xml:space="preserve"> </w:t>
-            </w:r>
-            <w:r>
-              <w:rPr>
-                <w:rFonts w:ascii="Arial" w:hAnsi="Arial" w:cs="Arial"/>
-              </w:rPr>
-              <w:t xml:space="preserve">the </w:t>
-            </w:r>
-            <w:r>
-              <w:rPr>
-                <w:rFonts w:ascii="Arial" w:hAnsi="Arial" w:cs="Arial"/>
-              </w:rPr>
-              <w:t xml:space="preserve">estimated </w:t>
-            </w:r>
-            <w:r>
-              <w:rPr>
-                <w:rFonts w:ascii="Arial" w:hAnsi="Arial" w:cs="Arial"/>
-              </w:rPr>
-              <w:t>parameters in the NSS model.</w:t>
+              <w:t>Annual maturities for 1Y-9Y and from 10Y:5Y:30Y. For maturities of 3- 6- and 9-months, the yields are obtained by substituting the estimated parameters in the NSS model.</w:t>
             </w:r>
           </w:p>
           <w:p>
@@ -3174,20 +3100,35 @@
           <w:rFonts w:ascii="Arial" w:hAnsi="Arial" w:cs="Arial"/>
           <w:b/>
         </w:rPr>
-        <w:t>original_</w:t>
+        <w:t>CIP_</w:t>
       </w:r>
       <w:r>
         <w:rPr>
           <w:rFonts w:ascii="Arial" w:hAnsi="Arial" w:cs="Arial"/>
           <w:b/>
         </w:rPr>
-        <w:t>CIP_</w:t>
+        <w:t>D</w:t>
       </w:r>
       <w:r>
         <w:rPr>
           <w:rFonts w:ascii="Arial" w:hAnsi="Arial" w:cs="Arial"/>
           <w:b/>
         </w:rPr>
+        <w:t>ata.dta</w:t>
+      </w:r>
+      <w:proofErr w:type="spellEnd"/>
+      <w:r>
+        <w:rPr>
+          <w:rFonts w:ascii="Arial" w:hAnsi="Arial" w:cs="Arial"/>
+          <w:b/>
+        </w:rPr>
+        <w:t>’, ‘CIP_</w:t>
+      </w:r>
+      <w:r>
+        <w:rPr>
+          <w:rFonts w:ascii="Arial" w:hAnsi="Arial" w:cs="Arial"/>
+          <w:b/>
+        </w:rPr>
         <w:t>D</w:t>
       </w:r>
       <w:r>
@@ -3195,57 +3136,7 @@
           <w:rFonts w:ascii="Arial" w:hAnsi="Arial" w:cs="Arial"/>
           <w:b/>
         </w:rPr>
-        <w:t>ata.dta</w:t>
-      </w:r>
-      <w:proofErr w:type="spellEnd"/>
-      <w:r>
-        <w:rPr>
-          <w:rFonts w:ascii="Arial" w:hAnsi="Arial" w:cs="Arial"/>
-          <w:b/>
-        </w:rPr>
-        <w:t>’, ‘</w:t>
-      </w:r>
-      <w:r>
-        <w:rPr>
-          <w:rFonts w:ascii="Arial" w:hAnsi="Arial" w:cs="Arial"/>
-          <w:b/>
-        </w:rPr>
-        <w:t>original_</w:t>
-      </w:r>
-      <w:r>
-        <w:rPr>
-          <w:rFonts w:ascii="Arial" w:hAnsi="Arial" w:cs="Arial"/>
-          <w:b/>
-        </w:rPr>
-        <w:t>CIP_</w:t>
-      </w:r>
-      <w:r>
-        <w:rPr>
-          <w:rFonts w:ascii="Arial" w:hAnsi="Arial" w:cs="Arial"/>
-          <w:b/>
-        </w:rPr>
-        <w:t>D</w:t>
-      </w:r>
-      <w:r>
-        <w:rPr>
-          <w:rFonts w:ascii="Arial" w:hAnsi="Arial" w:cs="Arial"/>
-          <w:b/>
-        </w:rPr>
-        <w:t>ata.xlsx’, ‘</w:t>
-      </w:r>
-      <w:r>
-        <w:rPr>
-          <w:rFonts w:ascii="Arial" w:hAnsi="Arial" w:cs="Arial"/>
-          <w:b/>
-        </w:rPr>
-        <w:t>original_</w:t>
-      </w:r>
-      <w:r>
-        <w:rPr>
-          <w:rFonts w:ascii="Arial" w:hAnsi="Arial" w:cs="Arial"/>
-          <w:b/>
-        </w:rPr>
-        <w:t>CIP_Tickers.xlsx’</w:t>
+        <w:t>ata.xlsx’, ‘CIP_Tickers.xlsx’</w:t>
       </w:r>
     </w:p>
     <w:p>
@@ -3435,7 +3326,7 @@
         <w:rPr>
           <w:rFonts w:ascii="Arial" w:hAnsi="Arial" w:cs="Arial"/>
         </w:rPr>
-        <w:t>The data files were downloaded on February 12, 2019 from</w:t>
+        <w:t>The data files were downloaded from</w:t>
       </w:r>
     </w:p>
     <w:p>
@@ -3456,10 +3347,24 @@
     </w:p>
     <w:p>
       <w:pPr>
-        <w:rPr>
-          <w:rFonts w:ascii="Arial" w:hAnsi="Arial" w:cs="Arial"/>
-        </w:rPr>
-      </w:pPr>
+        <w:jc w:val="right"/>
+        <w:rPr>
+          <w:rFonts w:ascii="Arial" w:hAnsi="Arial" w:cs="Arial"/>
+        </w:rPr>
+      </w:pPr>
+      <w:r>
+        <w:rPr>
+          <w:rFonts w:ascii="Arial" w:hAnsi="Arial" w:cs="Arial"/>
+        </w:rPr>
+        <w:t xml:space="preserve">Last update: </w:t>
+      </w:r>
+      <w:r>
+        <w:rPr>
+          <w:rFonts w:ascii="Arial" w:hAnsi="Arial" w:cs="Arial"/>
+          <w:highlight w:val="yellow"/>
+        </w:rPr>
+        <w:t>February 12, 2019</w:t>
+      </w:r>
     </w:p>
     <w:p>
       <w:pPr>
@@ -3476,6 +3381,7 @@
         <w:rPr>
           <w:rFonts w:ascii="Arial" w:hAnsi="Arial" w:cs="Arial"/>
         </w:rPr>
+        <w:lastRenderedPageBreak/>
         <w:t>Additional information:</w:t>
       </w:r>
     </w:p>
@@ -3498,21 +3404,7 @@
           <w:rFonts w:ascii="Arial" w:hAnsi="Arial" w:cs="Arial"/>
           <w:i/>
         </w:rPr>
-        <w:t>‘</w:t>
-      </w:r>
-      <w:r>
-        <w:rPr>
-          <w:rFonts w:ascii="Arial" w:hAnsi="Arial" w:cs="Arial"/>
-          <w:i/>
-        </w:rPr>
-        <w:t>original_</w:t>
-      </w:r>
-      <w:r>
-        <w:rPr>
-          <w:rFonts w:ascii="Arial" w:hAnsi="Arial" w:cs="Arial"/>
-          <w:i/>
-        </w:rPr>
-        <w:t>CIP_Tickers.xlsx’</w:t>
+        <w:t>‘CIP_Tickers.xlsx’</w:t>
       </w:r>
     </w:p>
     <w:p>
@@ -3679,13 +3571,19 @@
               <w:rPr>
                 <w:rFonts w:ascii="Arial" w:hAnsi="Arial" w:cs="Arial"/>
               </w:rPr>
-              <w:t xml:space="preserve">Tickers allow to construct fixed-for-fixed local currency/dollar cross-currency swap rates (using basis swaps, interest rate swaps, non-deliverable cross-currency swaps). </w:t>
-            </w:r>
-            <w:r>
-              <w:rPr>
-                <w:rFonts w:ascii="Arial" w:hAnsi="Arial" w:cs="Arial"/>
-              </w:rPr>
-              <w:t>It also includes t</w:t>
+              <w:t>Tickers to construct fixed-for-fixed local currency/dollar cross-currency swap rates (using basis swaps, interest rate swaps, non-deliverable cross-currency swaps)</w:t>
+            </w:r>
+            <w:r>
+              <w:rPr>
+                <w:rFonts w:ascii="Arial" w:hAnsi="Arial" w:cs="Arial"/>
+              </w:rPr>
+              <w:t xml:space="preserve">, and </w:t>
+            </w:r>
+            <w:r>
+              <w:rPr>
+                <w:rFonts w:ascii="Arial" w:hAnsi="Arial" w:cs="Arial"/>
+              </w:rPr>
+              <w:t>t</w:t>
             </w:r>
             <w:r>
               <w:rPr>
@@ -3731,6 +3629,12 @@
               </w:rPr>
               <w:t>Percentages and basis points</w:t>
             </w:r>
+            <w:r>
+              <w:rPr>
+                <w:rFonts w:ascii="Arial" w:hAnsi="Arial" w:cs="Arial"/>
+              </w:rPr>
+              <w:t>.</w:t>
+            </w:r>
           </w:p>
         </w:tc>
       </w:tr>
@@ -3769,6 +3673,12 @@
               </w:rPr>
               <w:t>N/A</w:t>
             </w:r>
+            <w:r>
+              <w:rPr>
+                <w:rFonts w:ascii="Arial" w:hAnsi="Arial" w:cs="Arial"/>
+              </w:rPr>
+              <w:t>.</w:t>
+            </w:r>
           </w:p>
         </w:tc>
       </w:tr>
@@ -3807,6 +3717,12 @@
               </w:rPr>
               <w:t>Daily</w:t>
             </w:r>
+            <w:r>
+              <w:rPr>
+                <w:rFonts w:ascii="Arial" w:hAnsi="Arial" w:cs="Arial"/>
+              </w:rPr>
+              <w:t>.</w:t>
+            </w:r>
           </w:p>
         </w:tc>
       </w:tr>
@@ -3840,13 +3756,6 @@
         <w:t>‘</w:t>
       </w:r>
       <w:proofErr w:type="spellStart"/>
-      <w:r>
-        <w:rPr>
-          <w:rFonts w:ascii="Arial" w:hAnsi="Arial" w:cs="Arial"/>
-          <w:i/>
-        </w:rPr>
-        <w:t>original_</w:t>
-      </w:r>
       <w:r>
         <w:rPr>
           <w:rFonts w:ascii="Arial" w:hAnsi="Arial" w:cs="Arial"/>
@@ -4167,7 +4076,19 @@
               <w:rPr>
                 <w:rFonts w:ascii="Arial" w:hAnsi="Arial" w:cs="Arial"/>
               </w:rPr>
-              <w:t>Starting date varies per country (earliest April 1991), latest April 2018</w:t>
+              <w:t>Starting date varies per country (earliest April 1991)</w:t>
+            </w:r>
+            <w:r>
+              <w:rPr>
+                <w:rFonts w:ascii="Arial" w:hAnsi="Arial" w:cs="Arial"/>
+              </w:rPr>
+              <w:t xml:space="preserve"> </w:t>
+            </w:r>
+            <w:r>
+              <w:rPr>
+                <w:rFonts w:ascii="Arial" w:hAnsi="Arial" w:cs="Arial"/>
+              </w:rPr>
+              <w:t>to last update.</w:t>
             </w:r>
           </w:p>
         </w:tc>
@@ -4242,6 +4163,13 @@
           <w:rFonts w:ascii="Arial" w:hAnsi="Arial" w:cs="Arial"/>
           <w:b/>
         </w:rPr>
+        <w:t xml:space="preserve">Old: </w:t>
+      </w:r>
+      <w:r>
+        <w:rPr>
+          <w:rFonts w:ascii="Arial" w:hAnsi="Arial" w:cs="Arial"/>
+          <w:b/>
+        </w:rPr>
         <w:t>Metadata for ‘</w:t>
       </w:r>
       <w:r>
@@ -4397,7 +4325,7 @@
         <w:rPr>
           <w:rFonts w:ascii="Arial" w:hAnsi="Arial" w:cs="Arial"/>
         </w:rPr>
-        <w:t xml:space="preserve">on March 5, 2018 from </w:t>
+        <w:t xml:space="preserve">from </w:t>
       </w:r>
       <w:hyperlink r:id="rId10" w:history="1">
         <w:r>
@@ -4411,10 +4339,24 @@
     </w:p>
     <w:p>
       <w:pPr>
-        <w:rPr>
-          <w:rFonts w:ascii="Arial" w:hAnsi="Arial" w:cs="Arial"/>
-        </w:rPr>
-      </w:pPr>
+        <w:jc w:val="right"/>
+        <w:rPr>
+          <w:rFonts w:ascii="Arial" w:hAnsi="Arial" w:cs="Arial"/>
+        </w:rPr>
+      </w:pPr>
+      <w:r>
+        <w:rPr>
+          <w:rFonts w:ascii="Arial" w:hAnsi="Arial" w:cs="Arial"/>
+        </w:rPr>
+        <w:t xml:space="preserve">Last update: </w:t>
+      </w:r>
+      <w:r>
+        <w:rPr>
+          <w:rFonts w:ascii="Arial" w:hAnsi="Arial" w:cs="Arial"/>
+          <w:highlight w:val="yellow"/>
+        </w:rPr>
+        <w:t>March 5, 2018</w:t>
+      </w:r>
     </w:p>
     <w:p>
       <w:pPr>
@@ -4526,6 +4468,12 @@
               </w:rPr>
               <w:t>Bloomberg tickers</w:t>
             </w:r>
+            <w:r>
+              <w:rPr>
+                <w:rFonts w:ascii="Arial" w:hAnsi="Arial" w:cs="Arial"/>
+              </w:rPr>
+              <w:t>.</w:t>
+            </w:r>
           </w:p>
         </w:tc>
       </w:tr>
@@ -4576,6 +4524,12 @@
               </w:rPr>
               <w:t xml:space="preserve"> of emerging markets</w:t>
             </w:r>
+            <w:r>
+              <w:rPr>
+                <w:rFonts w:ascii="Arial" w:hAnsi="Arial" w:cs="Arial"/>
+              </w:rPr>
+              <w:t>.</w:t>
+            </w:r>
           </w:p>
         </w:tc>
       </w:tr>
@@ -4612,7 +4566,7 @@
               <w:rPr>
                 <w:rFonts w:ascii="Arial" w:hAnsi="Arial" w:cs="Arial"/>
               </w:rPr>
-              <w:t xml:space="preserve">allow to construct fixed-for-fixed local currency/dollar cross-currency swap rates (using basis swaps, interest rate swaps, non-deliverable </w:t>
+              <w:t xml:space="preserve">to construct fixed-for-fixed local currency/dollar cross-currency swap rates (using basis swaps, interest rate swaps, non-deliverable </w:t>
             </w:r>
             <w:r>
               <w:rPr>
@@ -4624,13 +4578,19 @@
               <w:rPr>
                 <w:rFonts w:ascii="Arial" w:hAnsi="Arial" w:cs="Arial"/>
               </w:rPr>
-              <w:t xml:space="preserve">-currency swaps). </w:t>
-            </w:r>
-            <w:r>
-              <w:rPr>
-                <w:rFonts w:ascii="Arial" w:hAnsi="Arial" w:cs="Arial"/>
-              </w:rPr>
-              <w:t>It also includes t</w:t>
+              <w:t>-currency swaps)</w:t>
+            </w:r>
+            <w:r>
+              <w:rPr>
+                <w:rFonts w:ascii="Arial" w:hAnsi="Arial" w:cs="Arial"/>
+              </w:rPr>
+              <w:t xml:space="preserve">, and </w:t>
+            </w:r>
+            <w:r>
+              <w:rPr>
+                <w:rFonts w:ascii="Arial" w:hAnsi="Arial" w:cs="Arial"/>
+              </w:rPr>
+              <w:t>t</w:t>
             </w:r>
             <w:r>
               <w:rPr>
@@ -4707,6 +4667,12 @@
               </w:rPr>
               <w:t>s and basis points</w:t>
             </w:r>
+            <w:r>
+              <w:rPr>
+                <w:rFonts w:ascii="Arial" w:hAnsi="Arial" w:cs="Arial"/>
+              </w:rPr>
+              <w:t>.</w:t>
+            </w:r>
           </w:p>
         </w:tc>
       </w:tr>
@@ -4745,6 +4711,12 @@
               </w:rPr>
               <w:t>N/A</w:t>
             </w:r>
+            <w:r>
+              <w:rPr>
+                <w:rFonts w:ascii="Arial" w:hAnsi="Arial" w:cs="Arial"/>
+              </w:rPr>
+              <w:t>.</w:t>
+            </w:r>
           </w:p>
         </w:tc>
       </w:tr>
@@ -4782,6 +4754,12 @@
                 <w:rFonts w:ascii="Arial" w:hAnsi="Arial" w:cs="Arial"/>
               </w:rPr>
               <w:t>Daily</w:t>
+            </w:r>
+            <w:r>
+              <w:rPr>
+                <w:rFonts w:ascii="Arial" w:hAnsi="Arial" w:cs="Arial"/>
+              </w:rPr>
+              <w:t>.</w:t>
             </w:r>
           </w:p>
         </w:tc>
@@ -4825,28 +4803,14 @@
           <w:rFonts w:ascii="Arial" w:hAnsi="Arial" w:cs="Arial"/>
           <w:b/>
         </w:rPr>
-        <w:t>original_ACM_Term_Premium</w:t>
+        <w:t>IMF_Country_Codes</w:t>
       </w:r>
       <w:r>
         <w:rPr>
           <w:rFonts w:ascii="Arial" w:hAnsi="Arial" w:cs="Arial"/>
           <w:b/>
         </w:rPr>
-        <w:t>.xls</w:t>
-      </w:r>
-      <w:r>
-        <w:rPr>
-          <w:rFonts w:ascii="Arial" w:hAnsi="Arial" w:cs="Arial"/>
-          <w:b/>
-        </w:rPr>
-        <w:t>x</w:t>
-      </w:r>
-      <w:r>
-        <w:rPr>
-          <w:rFonts w:ascii="Arial" w:hAnsi="Arial" w:cs="Arial"/>
-          <w:b/>
-        </w:rPr>
-        <w:t>’</w:t>
+        <w:t>.xlsx’</w:t>
       </w:r>
     </w:p>
     <w:p>
@@ -4871,126 +4835,6 @@
         <w:rPr>
           <w:rFonts w:ascii="Arial" w:hAnsi="Arial" w:cs="Arial"/>
         </w:rPr>
-        <w:t>B</w:t>
-      </w:r>
-      <w:r>
-        <w:rPr>
-          <w:rFonts w:ascii="Arial" w:hAnsi="Arial" w:cs="Arial"/>
-        </w:rPr>
-        <w:t>ibliographic citation</w:t>
-      </w:r>
-      <w:r>
-        <w:rPr>
-          <w:rFonts w:ascii="Arial" w:hAnsi="Arial" w:cs="Arial"/>
-        </w:rPr>
-        <w:t>:</w:t>
-      </w:r>
-    </w:p>
-    <w:p>
-      <w:pPr>
-        <w:rPr>
-          <w:rFonts w:ascii="Arial" w:hAnsi="Arial" w:cs="Arial"/>
-        </w:rPr>
-      </w:pPr>
-    </w:p>
-    <w:p>
-      <w:pPr>
-        <w:rPr>
-          <w:rFonts w:ascii="Arial" w:hAnsi="Arial" w:cs="Arial"/>
-        </w:rPr>
-      </w:pPr>
-      <w:r>
-        <w:rPr>
-          <w:rFonts w:ascii="Arial" w:hAnsi="Arial" w:cs="Arial"/>
-        </w:rPr>
-        <w:t xml:space="preserve">Adrian, T., Crump, R.K., </w:t>
-      </w:r>
-      <w:proofErr w:type="spellStart"/>
-      <w:r>
-        <w:rPr>
-          <w:rFonts w:ascii="Arial" w:hAnsi="Arial" w:cs="Arial"/>
-        </w:rPr>
-        <w:t>Moench</w:t>
-      </w:r>
-      <w:proofErr w:type="spellEnd"/>
-      <w:r>
-        <w:rPr>
-          <w:rFonts w:ascii="Arial" w:hAnsi="Arial" w:cs="Arial"/>
-        </w:rPr>
-        <w:t xml:space="preserve">, E., 2013. </w:t>
-      </w:r>
-      <w:r>
-        <w:rPr>
-          <w:rFonts w:ascii="Arial" w:hAnsi="Arial" w:cs="Arial"/>
-        </w:rPr>
-        <w:t>“</w:t>
-      </w:r>
-      <w:r>
-        <w:rPr>
-          <w:rFonts w:ascii="Arial" w:hAnsi="Arial" w:cs="Arial"/>
-        </w:rPr>
-        <w:t>Pricing the Term Structure with Linear Regressions.</w:t>
-      </w:r>
-      <w:r>
-        <w:rPr>
-          <w:rFonts w:ascii="Arial" w:hAnsi="Arial" w:cs="Arial"/>
-        </w:rPr>
-        <w:t>”</w:t>
-      </w:r>
-      <w:r>
-        <w:rPr>
-          <w:rFonts w:ascii="Arial" w:hAnsi="Arial" w:cs="Arial"/>
-        </w:rPr>
-        <w:t xml:space="preserve"> </w:t>
-      </w:r>
-      <w:r>
-        <w:rPr>
-          <w:rFonts w:ascii="Calibri" w:hAnsi="Calibri" w:cs="Calibri"/>
-        </w:rPr>
-        <w:t>﻿</w:t>
-      </w:r>
-      <w:r>
-        <w:rPr>
-          <w:rFonts w:ascii="Arial" w:hAnsi="Arial" w:cs="Arial"/>
-          <w:i/>
-        </w:rPr>
-        <w:t>Journal of Financial Economics</w:t>
-      </w:r>
-      <w:r>
-        <w:rPr>
-          <w:rFonts w:ascii="Arial" w:hAnsi="Arial" w:cs="Arial"/>
-        </w:rPr>
-        <w:t xml:space="preserve">, </w:t>
-      </w:r>
-      <w:r>
-        <w:rPr>
-          <w:rFonts w:ascii="Arial" w:hAnsi="Arial" w:cs="Arial"/>
-        </w:rPr>
-        <w:t>110, 110–138.</w:t>
-      </w:r>
-    </w:p>
-    <w:p>
-      <w:pPr>
-        <w:rPr>
-          <w:rFonts w:ascii="Arial" w:hAnsi="Arial" w:cs="Arial"/>
-        </w:rPr>
-      </w:pPr>
-    </w:p>
-    <w:p>
-      <w:pPr>
-        <w:pStyle w:val="ListParagraph"/>
-        <w:numPr>
-          <w:ilvl w:val="0"/>
-          <w:numId w:val="2"/>
-        </w:numPr>
-        <w:rPr>
-          <w:rFonts w:ascii="Arial" w:hAnsi="Arial" w:cs="Arial"/>
-        </w:rPr>
-      </w:pPr>
-      <w:r>
-        <w:rPr>
-          <w:rFonts w:ascii="Arial" w:hAnsi="Arial" w:cs="Arial"/>
-        </w:rPr>
         <w:t>Accessing the data:</w:t>
       </w:r>
     </w:p>
@@ -5011,44 +4855,19 @@
         <w:rPr>
           <w:rFonts w:ascii="Arial" w:hAnsi="Arial" w:cs="Arial"/>
         </w:rPr>
-        <w:t xml:space="preserve">The data file named </w:t>
-      </w:r>
-      <w:r>
-        <w:rPr>
-          <w:rFonts w:ascii="Arial" w:hAnsi="Arial" w:cs="Arial"/>
-        </w:rPr>
-        <w:t>‘</w:t>
-      </w:r>
-      <w:r>
-        <w:rPr>
-          <w:rFonts w:ascii="Arial" w:hAnsi="Arial" w:cs="Arial"/>
-        </w:rPr>
-        <w:t>ACMTermPremium.xls</w:t>
-      </w:r>
-      <w:r>
-        <w:rPr>
-          <w:rFonts w:ascii="Arial" w:hAnsi="Arial" w:cs="Arial"/>
-        </w:rPr>
-        <w:t xml:space="preserve">’ </w:t>
-      </w:r>
-      <w:r>
-        <w:rPr>
-          <w:rFonts w:ascii="Arial" w:hAnsi="Arial" w:cs="Arial"/>
-        </w:rPr>
-        <w:t xml:space="preserve">was downloaded on </w:t>
-      </w:r>
-      <w:r>
-        <w:rPr>
-          <w:rFonts w:ascii="Arial" w:hAnsi="Arial" w:cs="Arial"/>
-          <w:highlight w:val="yellow"/>
-        </w:rPr>
-        <w:t>September 19, 2018</w:t>
-      </w:r>
-      <w:r>
-        <w:rPr>
-          <w:rFonts w:ascii="Arial" w:hAnsi="Arial" w:cs="Arial"/>
-        </w:rPr>
-        <w:t xml:space="preserve"> from </w:t>
+        <w:t>The file named ‘</w:t>
+      </w:r>
+      <w:r>
+        <w:rPr>
+          <w:rFonts w:ascii="Arial" w:hAnsi="Arial" w:cs="Arial"/>
+        </w:rPr>
+        <w:t>co.xlsx</w:t>
+      </w:r>
+      <w:r>
+        <w:rPr>
+          <w:rFonts w:ascii="Arial" w:hAnsi="Arial" w:cs="Arial"/>
+        </w:rPr>
+        <w:t xml:space="preserve">’ contains the ISO and the IMF country codes. The data file was downloaded on April 16, 2018 from </w:t>
       </w:r>
       <w:hyperlink r:id="rId11" w:history="1">
         <w:r>
@@ -5056,81 +4875,9 @@
             <w:rStyle w:val="Hyperlink"/>
             <w:rFonts w:ascii="Arial" w:hAnsi="Arial" w:cs="Arial"/>
           </w:rPr>
-          <w:t>https://www.newyorkfed.org/research/data_indicators/term_premia.html</w:t>
+          <w:t>https://www.imf.org/external/pubs/ft/weo/2014/01/weodata/co.xlsx</w:t>
         </w:r>
       </w:hyperlink>
-    </w:p>
-    <w:p>
-      <w:pPr>
-        <w:rPr>
-          <w:rFonts w:ascii="Arial" w:hAnsi="Arial" w:cs="Arial"/>
-        </w:rPr>
-      </w:pPr>
-    </w:p>
-    <w:p>
-      <w:pPr>
-        <w:rPr>
-          <w:rFonts w:ascii="Arial" w:hAnsi="Arial" w:cs="Arial"/>
-        </w:rPr>
-      </w:pPr>
-      <w:r>
-        <w:rPr>
-          <w:rFonts w:ascii="Arial" w:hAnsi="Arial" w:cs="Arial"/>
-        </w:rPr>
-        <w:t xml:space="preserve">Save </w:t>
-      </w:r>
-      <w:r>
-        <w:rPr>
-          <w:rFonts w:ascii="Arial" w:hAnsi="Arial" w:cs="Arial"/>
-        </w:rPr>
-        <w:t xml:space="preserve">the file with name </w:t>
-      </w:r>
-      <w:r>
-        <w:rPr>
-          <w:rFonts w:ascii="Arial" w:hAnsi="Arial" w:cs="Arial"/>
-        </w:rPr>
-        <w:t>‘</w:t>
-      </w:r>
-      <w:proofErr w:type="spellStart"/>
-      <w:r>
-        <w:rPr>
-          <w:rFonts w:ascii="Arial" w:hAnsi="Arial" w:cs="Arial"/>
-        </w:rPr>
-        <w:t>original_ACM_Term_Premium</w:t>
-      </w:r>
-      <w:proofErr w:type="spellEnd"/>
-      <w:r>
-        <w:rPr>
-          <w:rFonts w:ascii="Arial" w:hAnsi="Arial" w:cs="Arial"/>
-        </w:rPr>
-        <w:t>’</w:t>
-      </w:r>
-      <w:r>
-        <w:rPr>
-          <w:rFonts w:ascii="Arial" w:hAnsi="Arial" w:cs="Arial"/>
-        </w:rPr>
-        <w:t xml:space="preserve"> and extension ‘.xlsx’</w:t>
-      </w:r>
-      <w:r>
-        <w:rPr>
-          <w:rFonts w:ascii="Arial" w:hAnsi="Arial" w:cs="Arial"/>
-        </w:rPr>
-        <w:t xml:space="preserve"> to be able to read it from </w:t>
-      </w:r>
-      <w:proofErr w:type="spellStart"/>
-      <w:r>
-        <w:rPr>
-          <w:rFonts w:ascii="Arial" w:hAnsi="Arial" w:cs="Arial"/>
-        </w:rPr>
-        <w:t>Matlab</w:t>
-      </w:r>
-      <w:proofErr w:type="spellEnd"/>
-      <w:r>
-        <w:rPr>
-          <w:rFonts w:ascii="Arial" w:hAnsi="Arial" w:cs="Arial"/>
-        </w:rPr>
-        <w:t>.</w:t>
-      </w:r>
     </w:p>
     <w:p>
       <w:pPr>
@@ -5207,7 +4954,25 @@
               <w:rPr>
                 <w:rFonts w:ascii="Arial" w:hAnsi="Arial" w:cs="Arial"/>
               </w:rPr>
-              <w:t>ACMYXX, ACMTPXX, ACMRNYXX</w:t>
+              <w:t xml:space="preserve">IMF </w:t>
+            </w:r>
+            <w:r>
+              <w:rPr>
+                <w:rFonts w:ascii="Arial" w:hAnsi="Arial" w:cs="Arial"/>
+              </w:rPr>
+              <w:t xml:space="preserve">country </w:t>
+            </w:r>
+            <w:r>
+              <w:rPr>
+                <w:rFonts w:ascii="Arial" w:hAnsi="Arial" w:cs="Arial"/>
+              </w:rPr>
+              <w:t>codes</w:t>
+            </w:r>
+            <w:r>
+              <w:rPr>
+                <w:rFonts w:ascii="Arial" w:hAnsi="Arial" w:cs="Arial"/>
+              </w:rPr>
+              <w:t>.</w:t>
             </w:r>
           </w:p>
         </w:tc>
@@ -5245,37 +5010,13 @@
               <w:rPr>
                 <w:rFonts w:ascii="Arial" w:hAnsi="Arial" w:cs="Arial"/>
               </w:rPr>
-              <w:t>Estimated z</w:t>
-            </w:r>
-            <w:r>
-              <w:rPr>
-                <w:rFonts w:ascii="Arial" w:hAnsi="Arial" w:cs="Arial"/>
-              </w:rPr>
-              <w:t xml:space="preserve">ero-coupon </w:t>
-            </w:r>
-            <w:r>
-              <w:rPr>
-                <w:rFonts w:ascii="Arial" w:hAnsi="Arial" w:cs="Arial"/>
-              </w:rPr>
-              <w:t>yields, term premium</w:t>
-            </w:r>
-            <w:r>
-              <w:rPr>
-                <w:rFonts w:ascii="Arial" w:hAnsi="Arial" w:cs="Arial"/>
-              </w:rPr>
-              <w:t xml:space="preserve"> and expected </w:t>
-            </w:r>
-            <w:r>
-              <w:rPr>
-                <w:rFonts w:ascii="Arial" w:hAnsi="Arial" w:cs="Arial"/>
-              </w:rPr>
-              <w:t xml:space="preserve">future </w:t>
-            </w:r>
-            <w:r>
-              <w:rPr>
-                <w:rFonts w:ascii="Arial" w:hAnsi="Arial" w:cs="Arial"/>
-              </w:rPr>
-              <w:t>short rate from 1 to 10 years</w:t>
+              <w:t>Codes used by the IMF to identify countries and regions</w:t>
+            </w:r>
+            <w:r>
+              <w:rPr>
+                <w:rFonts w:ascii="Arial" w:hAnsi="Arial" w:cs="Arial"/>
+              </w:rPr>
+              <w:t>.</w:t>
             </w:r>
           </w:p>
         </w:tc>
@@ -5313,7 +5054,13 @@
               <w:rPr>
                 <w:rFonts w:ascii="Arial" w:hAnsi="Arial" w:cs="Arial"/>
               </w:rPr>
-              <w:t>Percentages</w:t>
+              <w:t>3-digit numbers</w:t>
+            </w:r>
+            <w:r>
+              <w:rPr>
+                <w:rFonts w:ascii="Arial" w:hAnsi="Arial" w:cs="Arial"/>
+              </w:rPr>
+              <w:t>.</w:t>
             </w:r>
           </w:p>
         </w:tc>
@@ -5351,20 +5098,13 @@
               <w:rPr>
                 <w:rFonts w:ascii="Arial" w:hAnsi="Arial" w:cs="Arial"/>
               </w:rPr>
-              <w:t>June 1961</w:t>
-            </w:r>
-            <w:r>
-              <w:rPr>
-                <w:rFonts w:ascii="Arial" w:hAnsi="Arial" w:cs="Arial"/>
-              </w:rPr>
-              <w:t xml:space="preserve"> to </w:t>
-            </w:r>
-            <w:r>
-              <w:rPr>
-                <w:rFonts w:ascii="Arial" w:hAnsi="Arial" w:cs="Arial"/>
-                <w:highlight w:val="yellow"/>
-              </w:rPr>
-              <w:t>August 2018</w:t>
+              <w:t>N/A</w:t>
+            </w:r>
+            <w:r>
+              <w:rPr>
+                <w:rFonts w:ascii="Arial" w:hAnsi="Arial" w:cs="Arial"/>
+              </w:rPr>
+              <w:t>.</w:t>
             </w:r>
           </w:p>
         </w:tc>
@@ -5402,13 +5142,13 @@
               <w:rPr>
                 <w:rFonts w:ascii="Arial" w:hAnsi="Arial" w:cs="Arial"/>
               </w:rPr>
-              <w:t xml:space="preserve">Monthly and </w:t>
-            </w:r>
-            <w:r>
-              <w:rPr>
-                <w:rFonts w:ascii="Arial" w:hAnsi="Arial" w:cs="Arial"/>
-              </w:rPr>
-              <w:t>Daily</w:t>
+              <w:t>N/A</w:t>
+            </w:r>
+            <w:r>
+              <w:rPr>
+                <w:rFonts w:ascii="Arial" w:hAnsi="Arial" w:cs="Arial"/>
+              </w:rPr>
+              <w:t>.</w:t>
             </w:r>
           </w:p>
         </w:tc>
@@ -5445,14 +5185,14 @@
           <w:rFonts w:ascii="Arial" w:hAnsi="Arial" w:cs="Arial"/>
           <w:b/>
         </w:rPr>
-        <w:t>Metadata for ‘original_EPU_Index_</w:t>
+        <w:t>Metadata for ‘</w:t>
       </w:r>
       <w:r>
         <w:rPr>
           <w:rFonts w:ascii="Arial" w:hAnsi="Arial" w:cs="Arial"/>
           <w:b/>
         </w:rPr>
-        <w:t>YYY</w:t>
+        <w:t>ISO_Currency_Codes</w:t>
       </w:r>
       <w:r>
         <w:rPr>
@@ -5460,72 +5200,6 @@
           <w:b/>
         </w:rPr>
         <w:t>.xlsx’</w:t>
-      </w:r>
-      <w:r>
-        <w:rPr>
-          <w:rFonts w:ascii="Arial" w:hAnsi="Arial" w:cs="Arial"/>
-          <w:b/>
-        </w:rPr>
-        <w:t xml:space="preserve"> and ‘importable</w:t>
-      </w:r>
-      <w:r>
-        <w:rPr>
-          <w:rFonts w:ascii="Arial" w:hAnsi="Arial" w:cs="Arial"/>
-          <w:b/>
-        </w:rPr>
-        <w:t>_EPU_Index_ZZ</w:t>
-      </w:r>
-      <w:r>
-        <w:rPr>
-          <w:rFonts w:ascii="Arial" w:hAnsi="Arial" w:cs="Arial"/>
-          <w:b/>
-        </w:rPr>
-        <w:t>Z.xlsx’</w:t>
-      </w:r>
-    </w:p>
-    <w:p>
-      <w:pPr>
-        <w:rPr>
-          <w:rFonts w:ascii="Arial" w:hAnsi="Arial" w:cs="Arial"/>
-        </w:rPr>
-      </w:pPr>
-    </w:p>
-    <w:p>
-      <w:pPr>
-        <w:rPr>
-          <w:rFonts w:ascii="Arial" w:hAnsi="Arial" w:cs="Arial"/>
-        </w:rPr>
-      </w:pPr>
-      <w:r>
-        <w:rPr>
-          <w:rFonts w:ascii="Arial" w:hAnsi="Arial" w:cs="Arial"/>
-        </w:rPr>
-        <w:t>YYY</w:t>
-      </w:r>
-      <w:r>
-        <w:rPr>
-          <w:rFonts w:ascii="Arial" w:hAnsi="Arial" w:cs="Arial"/>
-        </w:rPr>
-        <w:t xml:space="preserve">: </w:t>
-      </w:r>
-      <w:r>
-        <w:rPr>
-          <w:rFonts w:ascii="Arial" w:hAnsi="Arial" w:cs="Arial"/>
-        </w:rPr>
-        <w:t xml:space="preserve">COP, KRW; </w:t>
-      </w:r>
-      <w:r>
-        <w:rPr>
-          <w:rFonts w:ascii="Arial" w:hAnsi="Arial" w:cs="Arial"/>
-        </w:rPr>
-        <w:tab/>
-        <w:t>ZZZ: BRL,</w:t>
-      </w:r>
-      <w:r>
-        <w:rPr>
-          <w:rFonts w:ascii="Arial" w:hAnsi="Arial" w:cs="Arial"/>
-        </w:rPr>
-        <w:t xml:space="preserve"> MXN, RUB</w:t>
       </w:r>
     </w:p>
     <w:p>
@@ -5550,154 +5224,6 @@
         <w:rPr>
           <w:rFonts w:ascii="Arial" w:hAnsi="Arial" w:cs="Arial"/>
         </w:rPr>
-        <w:t>B</w:t>
-      </w:r>
-      <w:r>
-        <w:rPr>
-          <w:rFonts w:ascii="Arial" w:hAnsi="Arial" w:cs="Arial"/>
-        </w:rPr>
-        <w:t>ibliographic citation</w:t>
-      </w:r>
-      <w:r>
-        <w:rPr>
-          <w:rFonts w:ascii="Arial" w:hAnsi="Arial" w:cs="Arial"/>
-        </w:rPr>
-        <w:t>:</w:t>
-      </w:r>
-    </w:p>
-    <w:p>
-      <w:pPr>
-        <w:rPr>
-          <w:rFonts w:ascii="Arial" w:hAnsi="Arial" w:cs="Arial"/>
-        </w:rPr>
-      </w:pPr>
-    </w:p>
-    <w:p>
-      <w:pPr>
-        <w:rPr>
-          <w:rFonts w:ascii="Arial" w:hAnsi="Arial" w:cs="Arial"/>
-        </w:rPr>
-      </w:pPr>
-      <w:r>
-        <w:rPr>
-          <w:rFonts w:ascii="Arial" w:hAnsi="Arial" w:cs="Arial"/>
-        </w:rPr>
-        <w:t xml:space="preserve">Scott R. Baker, </w:t>
-      </w:r>
-      <w:r>
-        <w:rPr>
-          <w:rFonts w:ascii="Arial" w:hAnsi="Arial" w:cs="Arial"/>
-        </w:rPr>
-        <w:t>Nicholas Bloom, Steven J. Davis. 2016.</w:t>
-      </w:r>
-      <w:r>
-        <w:rPr>
-          <w:rFonts w:ascii="Arial" w:hAnsi="Arial" w:cs="Arial"/>
-        </w:rPr>
-        <w:t xml:space="preserve"> </w:t>
-      </w:r>
-      <w:r>
-        <w:rPr>
-          <w:rFonts w:ascii="Arial" w:hAnsi="Arial" w:cs="Arial"/>
-        </w:rPr>
-        <w:t>“</w:t>
-      </w:r>
-      <w:r>
-        <w:rPr>
-          <w:rFonts w:ascii="Arial" w:hAnsi="Arial" w:cs="Arial"/>
-        </w:rPr>
-        <w:t>Measuring Economic Policy Uncertainty,</w:t>
-      </w:r>
-      <w:r>
-        <w:rPr>
-          <w:rFonts w:ascii="Arial" w:hAnsi="Arial" w:cs="Arial"/>
-        </w:rPr>
-        <w:t>”</w:t>
-      </w:r>
-      <w:r>
-        <w:rPr>
-          <w:rFonts w:ascii="Arial" w:hAnsi="Arial" w:cs="Arial"/>
-        </w:rPr>
-        <w:t xml:space="preserve"> </w:t>
-      </w:r>
-      <w:r>
-        <w:rPr>
-          <w:rFonts w:ascii="Arial" w:hAnsi="Arial" w:cs="Arial"/>
-          <w:i/>
-        </w:rPr>
-        <w:t>The Quarterly Journal of Economics</w:t>
-      </w:r>
-      <w:r>
-        <w:rPr>
-          <w:rFonts w:ascii="Arial" w:hAnsi="Arial" w:cs="Arial"/>
-        </w:rPr>
-        <w:t xml:space="preserve"> </w:t>
-      </w:r>
-      <w:r>
-        <w:rPr>
-          <w:rFonts w:ascii="Arial" w:hAnsi="Arial" w:cs="Arial"/>
-        </w:rPr>
-        <w:t>131</w:t>
-      </w:r>
-      <w:r>
-        <w:rPr>
-          <w:rFonts w:ascii="Arial" w:hAnsi="Arial" w:cs="Arial"/>
-        </w:rPr>
-        <w:t xml:space="preserve"> </w:t>
-      </w:r>
-      <w:r>
-        <w:rPr>
-          <w:rFonts w:ascii="Arial" w:hAnsi="Arial" w:cs="Arial"/>
-        </w:rPr>
-        <w:t>(</w:t>
-      </w:r>
-      <w:r>
-        <w:rPr>
-          <w:rFonts w:ascii="Arial" w:hAnsi="Arial" w:cs="Arial"/>
-        </w:rPr>
-        <w:t>4</w:t>
-      </w:r>
-      <w:r>
-        <w:rPr>
-          <w:rFonts w:ascii="Arial" w:hAnsi="Arial" w:cs="Arial"/>
-        </w:rPr>
-        <w:t>)</w:t>
-      </w:r>
-      <w:r>
-        <w:rPr>
-          <w:rFonts w:ascii="Arial" w:hAnsi="Arial" w:cs="Arial"/>
-        </w:rPr>
-        <w:t xml:space="preserve">, </w:t>
-      </w:r>
-      <w:r>
-        <w:rPr>
-          <w:rFonts w:ascii="Arial" w:hAnsi="Arial" w:cs="Arial"/>
-        </w:rPr>
-        <w:t>1593–1636.</w:t>
-      </w:r>
-    </w:p>
-    <w:p>
-      <w:pPr>
-        <w:rPr>
-          <w:rFonts w:ascii="Arial" w:hAnsi="Arial" w:cs="Arial"/>
-        </w:rPr>
-      </w:pPr>
-    </w:p>
-    <w:p>
-      <w:pPr>
-        <w:pStyle w:val="ListParagraph"/>
-        <w:numPr>
-          <w:ilvl w:val="0"/>
-          <w:numId w:val="2"/>
-        </w:numPr>
-        <w:rPr>
-          <w:rFonts w:ascii="Arial" w:hAnsi="Arial" w:cs="Arial"/>
-        </w:rPr>
-      </w:pPr>
-      <w:r>
-        <w:rPr>
-          <w:rFonts w:ascii="Arial" w:hAnsi="Arial" w:cs="Arial"/>
-        </w:rPr>
         <w:t>Accessing the data:</w:t>
       </w:r>
     </w:p>
@@ -5718,59 +5244,27 @@
         <w:rPr>
           <w:rFonts w:ascii="Arial" w:hAnsi="Arial" w:cs="Arial"/>
         </w:rPr>
-        <w:t>The data file</w:t>
-      </w:r>
-      <w:r>
-        <w:rPr>
-          <w:rFonts w:ascii="Arial" w:hAnsi="Arial" w:cs="Arial"/>
-        </w:rPr>
-        <w:t>s</w:t>
-      </w:r>
-      <w:r>
-        <w:rPr>
-          <w:rFonts w:ascii="Arial" w:hAnsi="Arial" w:cs="Arial"/>
-        </w:rPr>
-        <w:t xml:space="preserve"> </w:t>
-      </w:r>
-      <w:r>
-        <w:rPr>
-          <w:rFonts w:ascii="Arial" w:hAnsi="Arial" w:cs="Arial"/>
-        </w:rPr>
-        <w:t>were</w:t>
-      </w:r>
-      <w:r>
-        <w:rPr>
-          <w:rFonts w:ascii="Arial" w:hAnsi="Arial" w:cs="Arial"/>
-        </w:rPr>
-        <w:t xml:space="preserve"> downloaded on </w:t>
-      </w:r>
-      <w:r>
-        <w:rPr>
-          <w:rFonts w:ascii="Arial" w:hAnsi="Arial" w:cs="Arial"/>
-          <w:highlight w:val="yellow"/>
-        </w:rPr>
-        <w:t>September 30, 2018</w:t>
-      </w:r>
-      <w:r>
-        <w:rPr>
-          <w:rFonts w:ascii="Arial" w:hAnsi="Arial" w:cs="Arial"/>
-        </w:rPr>
-        <w:t xml:space="preserve"> from</w:t>
-      </w:r>
-    </w:p>
-    <w:p>
-      <w:pPr>
-        <w:rPr>
-          <w:rFonts w:ascii="Arial" w:hAnsi="Arial" w:cs="Arial"/>
-        </w:rPr>
-      </w:pPr>
+        <w:t>The file named ‘</w:t>
+      </w:r>
+      <w:r>
+        <w:rPr>
+          <w:rFonts w:ascii="Arial" w:hAnsi="Arial" w:cs="Arial"/>
+        </w:rPr>
+        <w:t>list_one.xls</w:t>
+      </w:r>
+      <w:r>
+        <w:rPr>
+          <w:rFonts w:ascii="Arial" w:hAnsi="Arial" w:cs="Arial"/>
+        </w:rPr>
+        <w:t xml:space="preserve">’ containing the ISO 4217 currency codes was downloaded on April 16, 2018 from </w:t>
+      </w:r>
       <w:hyperlink r:id="rId12" w:history="1">
         <w:r>
           <w:rPr>
             <w:rStyle w:val="Hyperlink"/>
             <w:rFonts w:ascii="Arial" w:hAnsi="Arial" w:cs="Arial"/>
           </w:rPr>
-          <w:t>http://www.policyuncertainty.com/brazil_monthly.html</w:t>
+          <w:t>https://www.currency-iso.org/dam/downloads/lists/list_one.xls</w:t>
         </w:r>
       </w:hyperlink>
     </w:p>
@@ -5780,82 +5274,11 @@
           <w:rFonts w:ascii="Arial" w:hAnsi="Arial" w:cs="Arial"/>
         </w:rPr>
       </w:pPr>
-      <w:hyperlink r:id="rId13" w:history="1">
-        <w:r>
-          <w:rPr>
-            <w:rStyle w:val="Hyperlink"/>
-            <w:rFonts w:ascii="Arial" w:hAnsi="Arial" w:cs="Arial"/>
-          </w:rPr>
-          <w:t>http://www.policyuncertainty.com/colombia_monthly.html</w:t>
-        </w:r>
-      </w:hyperlink>
-    </w:p>
-    <w:p>
-      <w:pPr>
-        <w:rPr>
-          <w:rFonts w:ascii="Arial" w:hAnsi="Arial" w:cs="Arial"/>
-        </w:rPr>
-      </w:pPr>
-      <w:hyperlink r:id="rId14" w:history="1">
-        <w:r>
-          <w:rPr>
-            <w:rStyle w:val="Hyperlink"/>
-            <w:rFonts w:ascii="Arial" w:hAnsi="Arial" w:cs="Arial"/>
-          </w:rPr>
-          <w:t>http://www.policyuncertainty.com/korea_monthly.html</w:t>
-        </w:r>
-      </w:hyperlink>
-    </w:p>
-    <w:p>
-      <w:pPr>
-        <w:rPr>
-          <w:rFonts w:ascii="Arial" w:hAnsi="Arial" w:cs="Arial"/>
-        </w:rPr>
-      </w:pPr>
-      <w:hyperlink r:id="rId15" w:history="1">
-        <w:r>
-          <w:rPr>
-            <w:rStyle w:val="Hyperlink"/>
-            <w:rFonts w:ascii="Arial" w:hAnsi="Arial" w:cs="Arial"/>
-          </w:rPr>
-          <w:t>http://www.policyuncertainty.com/mexico_monthly.html</w:t>
-        </w:r>
-      </w:hyperlink>
-    </w:p>
-    <w:p>
-      <w:pPr>
-        <w:rPr>
-          <w:rFonts w:ascii="Arial" w:hAnsi="Arial" w:cs="Arial"/>
-        </w:rPr>
-      </w:pPr>
-      <w:hyperlink r:id="rId16" w:history="1">
-        <w:r>
-          <w:rPr>
-            <w:rStyle w:val="Hyperlink"/>
-            <w:rFonts w:ascii="Arial" w:hAnsi="Arial" w:cs="Arial"/>
-          </w:rPr>
-          <w:t>http://www.policyuncertainty.com/russia_monthly.html</w:t>
-        </w:r>
-      </w:hyperlink>
-    </w:p>
-    <w:p>
-      <w:pPr>
-        <w:rPr>
-          <w:rFonts w:ascii="Arial" w:hAnsi="Arial" w:cs="Arial"/>
-        </w:rPr>
-      </w:pPr>
-    </w:p>
-    <w:p>
-      <w:pPr>
-        <w:rPr>
-          <w:rFonts w:ascii="Arial" w:hAnsi="Arial" w:cs="Arial"/>
-        </w:rPr>
-      </w:pPr>
-      <w:r>
-        <w:rPr>
-          <w:rFonts w:ascii="Arial" w:hAnsi="Arial" w:cs="Arial"/>
-        </w:rPr>
-        <w:t xml:space="preserve">For some reason, </w:t>
+      <w:r>
+        <w:rPr>
+          <w:rFonts w:ascii="Arial" w:hAnsi="Arial" w:cs="Arial"/>
+        </w:rPr>
+        <w:t xml:space="preserve">The original file was saved with extension ‘.xlsx’ so that it can be read by </w:t>
       </w:r>
       <w:proofErr w:type="spellStart"/>
       <w:r>
@@ -5869,93 +5292,7 @@
         <w:rPr>
           <w:rFonts w:ascii="Arial" w:hAnsi="Arial" w:cs="Arial"/>
         </w:rPr>
-        <w:t xml:space="preserve"> does not read the files </w:t>
-      </w:r>
-      <w:r>
-        <w:rPr>
-          <w:rFonts w:ascii="Arial" w:hAnsi="Arial" w:cs="Arial"/>
-        </w:rPr>
-        <w:t xml:space="preserve">for BRL, MXN and RUB </w:t>
-      </w:r>
-      <w:r>
-        <w:rPr>
-          <w:rFonts w:ascii="Arial" w:hAnsi="Arial" w:cs="Arial"/>
-        </w:rPr>
-        <w:t xml:space="preserve">as downloaded. To be able to read them, do the following: </w:t>
-      </w:r>
-    </w:p>
-    <w:p>
-      <w:pPr>
-        <w:ind w:left="360"/>
-        <w:rPr>
-          <w:rFonts w:ascii="Arial" w:hAnsi="Arial" w:cs="Arial"/>
-        </w:rPr>
-      </w:pPr>
-      <w:r>
-        <w:rPr>
-          <w:rFonts w:ascii="Arial" w:hAnsi="Arial" w:cs="Arial"/>
-        </w:rPr>
-        <w:t>C</w:t>
-      </w:r>
-      <w:r>
-        <w:rPr>
-          <w:rFonts w:ascii="Arial" w:hAnsi="Arial" w:cs="Arial"/>
-        </w:rPr>
-        <w:t>opy all and paste</w:t>
-      </w:r>
-      <w:r>
-        <w:rPr>
-          <w:rFonts w:ascii="Arial" w:hAnsi="Arial" w:cs="Arial"/>
-        </w:rPr>
-        <w:t xml:space="preserve"> values</w:t>
-      </w:r>
-      <w:r>
-        <w:rPr>
-          <w:rFonts w:ascii="Arial" w:hAnsi="Arial" w:cs="Arial"/>
-        </w:rPr>
-        <w:t xml:space="preserve"> in a new file; select all numbers in</w:t>
-      </w:r>
-      <w:r>
-        <w:rPr>
-          <w:rFonts w:ascii="Arial" w:hAnsi="Arial" w:cs="Arial"/>
-        </w:rPr>
-        <w:t xml:space="preserve"> the</w:t>
-      </w:r>
-      <w:r>
-        <w:rPr>
-          <w:rFonts w:ascii="Arial" w:hAnsi="Arial" w:cs="Arial"/>
-        </w:rPr>
-        <w:t xml:space="preserve"> first column and right-click the error icon; click ‘</w:t>
-      </w:r>
-      <w:r>
-        <w:rPr>
-          <w:rFonts w:ascii="Arial" w:hAnsi="Arial" w:cs="Arial"/>
-        </w:rPr>
-        <w:t>Convert to N</w:t>
-      </w:r>
-      <w:r>
-        <w:rPr>
-          <w:rFonts w:ascii="Arial" w:hAnsi="Arial" w:cs="Arial"/>
-        </w:rPr>
-        <w:t>umber’; save the file as ‘</w:t>
-      </w:r>
-      <w:r>
-        <w:rPr>
-          <w:rFonts w:ascii="Arial" w:hAnsi="Arial" w:cs="Arial"/>
-        </w:rPr>
-        <w:t>importable_EPU_Index_ZZ</w:t>
-      </w:r>
-      <w:r>
-        <w:rPr>
-          <w:rFonts w:ascii="Arial" w:hAnsi="Arial" w:cs="Arial"/>
-        </w:rPr>
-        <w:t>Z</w:t>
-      </w:r>
-      <w:r>
-        <w:rPr>
-          <w:rFonts w:ascii="Arial" w:hAnsi="Arial" w:cs="Arial"/>
-        </w:rPr>
-        <w:t>.xlsx’</w:t>
+        <w:t>.</w:t>
       </w:r>
     </w:p>
     <w:p>
@@ -5981,50 +5318,6 @@
           <w:rFonts w:ascii="Arial" w:hAnsi="Arial" w:cs="Arial"/>
         </w:rPr>
         <w:t>Additional information:</w:t>
-      </w:r>
-    </w:p>
-    <w:p>
-      <w:pPr>
-        <w:rPr>
-          <w:rFonts w:ascii="Arial" w:hAnsi="Arial" w:cs="Arial"/>
-        </w:rPr>
-      </w:pPr>
-    </w:p>
-    <w:p>
-      <w:pPr>
-        <w:rPr>
-          <w:rFonts w:ascii="Arial" w:hAnsi="Arial" w:cs="Arial"/>
-        </w:rPr>
-      </w:pPr>
-      <w:r>
-        <w:rPr>
-          <w:rFonts w:ascii="Arial" w:hAnsi="Arial" w:cs="Arial"/>
-        </w:rPr>
-        <w:t>Newspaper-based economic policy uncertainty indexes</w:t>
-      </w:r>
-      <w:r>
-        <w:rPr>
-          <w:rFonts w:ascii="Arial" w:hAnsi="Arial" w:cs="Arial"/>
-        </w:rPr>
-        <w:t xml:space="preserve">, which are constructed </w:t>
-      </w:r>
-      <w:r>
-        <w:rPr>
-          <w:rFonts w:ascii="Arial" w:hAnsi="Arial" w:cs="Arial"/>
-        </w:rPr>
-        <w:t xml:space="preserve">by counting the number of articles </w:t>
-      </w:r>
-      <w:r>
-        <w:rPr>
-          <w:rFonts w:ascii="Arial" w:hAnsi="Arial" w:cs="Arial"/>
-        </w:rPr>
-        <w:t xml:space="preserve">in local newspapers </w:t>
-      </w:r>
-      <w:r>
-        <w:rPr>
-          <w:rFonts w:ascii="Arial" w:hAnsi="Arial" w:cs="Arial"/>
-        </w:rPr>
-        <w:t xml:space="preserve">that contain terms from a pool of chosen terms (e.g. economy, uncertainty, central bank). </w:t>
       </w:r>
     </w:p>
     <w:p>
@@ -6077,7 +5370,13 @@
               <w:rPr>
                 <w:rFonts w:ascii="Arial" w:hAnsi="Arial" w:cs="Arial"/>
               </w:rPr>
-              <w:t>Brazil News-Based EPU</w:t>
+              <w:t>ISO 4217 codes</w:t>
+            </w:r>
+            <w:r>
+              <w:rPr>
+                <w:rFonts w:ascii="Arial" w:hAnsi="Arial" w:cs="Arial"/>
+              </w:rPr>
+              <w:t>.</w:t>
             </w:r>
           </w:p>
         </w:tc>
@@ -6097,6 +5396,112 @@
               <w:rPr>
                 <w:rFonts w:ascii="Arial" w:hAnsi="Arial" w:cs="Arial"/>
               </w:rPr>
+              <w:t>Description:</w:t>
+            </w:r>
+          </w:p>
+        </w:tc>
+        <w:tc>
+          <w:tcPr>
+            <w:tcW w:w="7735" w:type="dxa"/>
+          </w:tcPr>
+          <w:p>
+            <w:pPr>
+              <w:rPr>
+                <w:rFonts w:ascii="Arial" w:hAnsi="Arial" w:cs="Arial"/>
+              </w:rPr>
+            </w:pPr>
+            <w:r>
+              <w:rPr>
+                <w:rFonts w:ascii="Arial" w:hAnsi="Arial" w:cs="Arial"/>
+              </w:rPr>
+              <w:t>I</w:t>
+            </w:r>
+            <w:r>
+              <w:rPr>
+                <w:rFonts w:ascii="Arial" w:hAnsi="Arial" w:cs="Arial"/>
+              </w:rPr>
+              <w:t>nternational</w:t>
+            </w:r>
+            <w:r>
+              <w:rPr>
+                <w:rFonts w:ascii="Arial" w:hAnsi="Arial" w:cs="Arial"/>
+              </w:rPr>
+              <w:t xml:space="preserve"> s</w:t>
+            </w:r>
+            <w:r>
+              <w:rPr>
+                <w:rFonts w:ascii="Arial" w:hAnsi="Arial" w:cs="Arial"/>
+              </w:rPr>
+              <w:t>tandard for currency codes</w:t>
+            </w:r>
+            <w:r>
+              <w:rPr>
+                <w:rFonts w:ascii="Arial" w:hAnsi="Arial" w:cs="Arial"/>
+              </w:rPr>
+              <w:t>.</w:t>
+            </w:r>
+          </w:p>
+        </w:tc>
+      </w:tr>
+      <w:tr>
+        <w:tc>
+          <w:tcPr>
+            <w:tcW w:w="1615" w:type="dxa"/>
+          </w:tcPr>
+          <w:p>
+            <w:pPr>
+              <w:rPr>
+                <w:rFonts w:ascii="Arial" w:hAnsi="Arial" w:cs="Arial"/>
+              </w:rPr>
+            </w:pPr>
+            <w:r>
+              <w:rPr>
+                <w:rFonts w:ascii="Arial" w:hAnsi="Arial" w:cs="Arial"/>
+              </w:rPr>
+              <w:t>Units:</w:t>
+            </w:r>
+          </w:p>
+        </w:tc>
+        <w:tc>
+          <w:tcPr>
+            <w:tcW w:w="7735" w:type="dxa"/>
+          </w:tcPr>
+          <w:p>
+            <w:pPr>
+              <w:rPr>
+                <w:rFonts w:ascii="Arial" w:hAnsi="Arial" w:cs="Arial"/>
+              </w:rPr>
+            </w:pPr>
+            <w:r>
+              <w:rPr>
+                <w:rFonts w:ascii="Arial" w:hAnsi="Arial" w:cs="Arial"/>
+              </w:rPr>
+              <w:t>3-letter codes</w:t>
+            </w:r>
+            <w:r>
+              <w:rPr>
+                <w:rFonts w:ascii="Arial" w:hAnsi="Arial" w:cs="Arial"/>
+              </w:rPr>
+              <w:t>.</w:t>
+            </w:r>
+          </w:p>
+        </w:tc>
+      </w:tr>
+      <w:tr>
+        <w:tc>
+          <w:tcPr>
+            <w:tcW w:w="1615" w:type="dxa"/>
+          </w:tcPr>
+          <w:p>
+            <w:pPr>
+              <w:rPr>
+                <w:rFonts w:ascii="Arial" w:hAnsi="Arial" w:cs="Arial"/>
+              </w:rPr>
+            </w:pPr>
+            <w:r>
+              <w:rPr>
+                <w:rFonts w:ascii="Arial" w:hAnsi="Arial" w:cs="Arial"/>
+              </w:rPr>
               <w:t>Period:</w:t>
             </w:r>
           </w:p>
@@ -6115,30 +5520,434 @@
               <w:rPr>
                 <w:rFonts w:ascii="Arial" w:hAnsi="Arial" w:cs="Arial"/>
               </w:rPr>
-              <w:t>January 1</w:t>
-            </w:r>
-            <w:r>
-              <w:rPr>
-                <w:rFonts w:ascii="Arial" w:hAnsi="Arial" w:cs="Arial"/>
-              </w:rPr>
-              <w:t>991</w:t>
-            </w:r>
-            <w:r>
-              <w:rPr>
-                <w:rFonts w:ascii="Arial" w:hAnsi="Arial" w:cs="Arial"/>
-              </w:rPr>
-              <w:t xml:space="preserve"> to </w:t>
-            </w:r>
-            <w:r>
-              <w:rPr>
-                <w:rFonts w:ascii="Arial" w:hAnsi="Arial" w:cs="Arial"/>
-              </w:rPr>
-              <w:t>September 2018</w:t>
-            </w:r>
+              <w:t>N/A</w:t>
+            </w:r>
+            <w:r>
+              <w:rPr>
+                <w:rFonts w:ascii="Arial" w:hAnsi="Arial" w:cs="Arial"/>
+              </w:rPr>
+              <w:t>.</w:t>
+            </w:r>
+          </w:p>
+        </w:tc>
+      </w:tr>
+      <w:tr>
+        <w:tc>
+          <w:tcPr>
+            <w:tcW w:w="1615" w:type="dxa"/>
+          </w:tcPr>
+          <w:p>
+            <w:pPr>
+              <w:rPr>
+                <w:rFonts w:ascii="Arial" w:hAnsi="Arial" w:cs="Arial"/>
+              </w:rPr>
+            </w:pPr>
+            <w:r>
+              <w:rPr>
+                <w:rFonts w:ascii="Arial" w:hAnsi="Arial" w:cs="Arial"/>
+              </w:rPr>
+              <w:t>Frequency:</w:t>
+            </w:r>
+          </w:p>
+        </w:tc>
+        <w:tc>
+          <w:tcPr>
+            <w:tcW w:w="7735" w:type="dxa"/>
+          </w:tcPr>
+          <w:p>
+            <w:pPr>
+              <w:rPr>
+                <w:rFonts w:ascii="Arial" w:hAnsi="Arial" w:cs="Arial"/>
+              </w:rPr>
+            </w:pPr>
+            <w:r>
+              <w:rPr>
+                <w:rFonts w:ascii="Arial" w:hAnsi="Arial" w:cs="Arial"/>
+              </w:rPr>
+              <w:t>N/A</w:t>
+            </w:r>
+            <w:r>
+              <w:rPr>
+                <w:rFonts w:ascii="Arial" w:hAnsi="Arial" w:cs="Arial"/>
+              </w:rPr>
+              <w:t>.</w:t>
+            </w:r>
+            <w:bookmarkStart w:id="0" w:name="_GoBack"/>
+            <w:bookmarkEnd w:id="0"/>
           </w:p>
         </w:tc>
       </w:tr>
     </w:tbl>
+    <w:p>
+      <w:pPr>
+        <w:rPr>
+          <w:rFonts w:ascii="Arial" w:hAnsi="Arial" w:cs="Arial"/>
+        </w:rPr>
+      </w:pPr>
+    </w:p>
+    <w:p>
+      <w:pPr>
+        <w:rPr>
+          <w:rFonts w:ascii="Arial" w:hAnsi="Arial" w:cs="Arial"/>
+        </w:rPr>
+      </w:pPr>
+    </w:p>
+    <w:p>
+      <w:pPr>
+        <w:pStyle w:val="ListParagraph"/>
+        <w:numPr>
+          <w:ilvl w:val="0"/>
+          <w:numId w:val="1"/>
+        </w:numPr>
+        <w:rPr>
+          <w:rFonts w:ascii="Arial" w:hAnsi="Arial" w:cs="Arial"/>
+          <w:b/>
+        </w:rPr>
+      </w:pPr>
+      <w:r>
+        <w:rPr>
+          <w:rFonts w:ascii="Arial" w:hAnsi="Arial" w:cs="Arial"/>
+          <w:b/>
+        </w:rPr>
+        <w:t>Metadata for ‘</w:t>
+      </w:r>
+      <w:r>
+        <w:rPr>
+          <w:rFonts w:ascii="Arial" w:hAnsi="Arial" w:cs="Arial"/>
+          <w:b/>
+        </w:rPr>
+        <w:t>original_ACM_Term_Premium</w:t>
+      </w:r>
+      <w:r>
+        <w:rPr>
+          <w:rFonts w:ascii="Arial" w:hAnsi="Arial" w:cs="Arial"/>
+          <w:b/>
+        </w:rPr>
+        <w:t>.xls</w:t>
+      </w:r>
+      <w:r>
+        <w:rPr>
+          <w:rFonts w:ascii="Arial" w:hAnsi="Arial" w:cs="Arial"/>
+          <w:b/>
+        </w:rPr>
+        <w:t>x</w:t>
+      </w:r>
+      <w:r>
+        <w:rPr>
+          <w:rFonts w:ascii="Arial" w:hAnsi="Arial" w:cs="Arial"/>
+          <w:b/>
+        </w:rPr>
+        <w:t>’</w:t>
+      </w:r>
+    </w:p>
+    <w:p>
+      <w:pPr>
+        <w:rPr>
+          <w:rFonts w:ascii="Arial" w:hAnsi="Arial" w:cs="Arial"/>
+        </w:rPr>
+      </w:pPr>
+    </w:p>
+    <w:p>
+      <w:pPr>
+        <w:pStyle w:val="ListParagraph"/>
+        <w:numPr>
+          <w:ilvl w:val="0"/>
+          <w:numId w:val="2"/>
+        </w:numPr>
+        <w:rPr>
+          <w:rFonts w:ascii="Arial" w:hAnsi="Arial" w:cs="Arial"/>
+        </w:rPr>
+      </w:pPr>
+      <w:r>
+        <w:rPr>
+          <w:rFonts w:ascii="Arial" w:hAnsi="Arial" w:cs="Arial"/>
+        </w:rPr>
+        <w:t>B</w:t>
+      </w:r>
+      <w:r>
+        <w:rPr>
+          <w:rFonts w:ascii="Arial" w:hAnsi="Arial" w:cs="Arial"/>
+        </w:rPr>
+        <w:t>ibliographic citation</w:t>
+      </w:r>
+      <w:r>
+        <w:rPr>
+          <w:rFonts w:ascii="Arial" w:hAnsi="Arial" w:cs="Arial"/>
+        </w:rPr>
+        <w:t>:</w:t>
+      </w:r>
+    </w:p>
+    <w:p>
+      <w:pPr>
+        <w:rPr>
+          <w:rFonts w:ascii="Arial" w:hAnsi="Arial" w:cs="Arial"/>
+        </w:rPr>
+      </w:pPr>
+    </w:p>
+    <w:p>
+      <w:pPr>
+        <w:rPr>
+          <w:rFonts w:ascii="Arial" w:hAnsi="Arial" w:cs="Arial"/>
+        </w:rPr>
+      </w:pPr>
+      <w:r>
+        <w:rPr>
+          <w:rFonts w:ascii="Arial" w:hAnsi="Arial" w:cs="Arial"/>
+        </w:rPr>
+        <w:t xml:space="preserve">Adrian, T., Crump, R.K., </w:t>
+      </w:r>
+      <w:proofErr w:type="spellStart"/>
+      <w:r>
+        <w:rPr>
+          <w:rFonts w:ascii="Arial" w:hAnsi="Arial" w:cs="Arial"/>
+        </w:rPr>
+        <w:t>Moench</w:t>
+      </w:r>
+      <w:proofErr w:type="spellEnd"/>
+      <w:r>
+        <w:rPr>
+          <w:rFonts w:ascii="Arial" w:hAnsi="Arial" w:cs="Arial"/>
+        </w:rPr>
+        <w:t xml:space="preserve">, E., 2013. </w:t>
+      </w:r>
+      <w:r>
+        <w:rPr>
+          <w:rFonts w:ascii="Arial" w:hAnsi="Arial" w:cs="Arial"/>
+        </w:rPr>
+        <w:t>“</w:t>
+      </w:r>
+      <w:r>
+        <w:rPr>
+          <w:rFonts w:ascii="Arial" w:hAnsi="Arial" w:cs="Arial"/>
+        </w:rPr>
+        <w:t>Pricing the Term Structure with Linear Regressions.</w:t>
+      </w:r>
+      <w:r>
+        <w:rPr>
+          <w:rFonts w:ascii="Arial" w:hAnsi="Arial" w:cs="Arial"/>
+        </w:rPr>
+        <w:t>”</w:t>
+      </w:r>
+      <w:r>
+        <w:rPr>
+          <w:rFonts w:ascii="Arial" w:hAnsi="Arial" w:cs="Arial"/>
+        </w:rPr>
+        <w:t xml:space="preserve"> </w:t>
+      </w:r>
+      <w:r>
+        <w:rPr>
+          <w:rFonts w:ascii="Calibri" w:hAnsi="Calibri" w:cs="Calibri"/>
+        </w:rPr>
+        <w:t>﻿</w:t>
+      </w:r>
+      <w:r>
+        <w:rPr>
+          <w:rFonts w:ascii="Arial" w:hAnsi="Arial" w:cs="Arial"/>
+          <w:i/>
+        </w:rPr>
+        <w:t>Journal of Financial Economics</w:t>
+      </w:r>
+      <w:r>
+        <w:rPr>
+          <w:rFonts w:ascii="Arial" w:hAnsi="Arial" w:cs="Arial"/>
+        </w:rPr>
+        <w:t xml:space="preserve">, </w:t>
+      </w:r>
+      <w:r>
+        <w:rPr>
+          <w:rFonts w:ascii="Arial" w:hAnsi="Arial" w:cs="Arial"/>
+        </w:rPr>
+        <w:t>110, 110–138.</w:t>
+      </w:r>
+    </w:p>
+    <w:p>
+      <w:pPr>
+        <w:rPr>
+          <w:rFonts w:ascii="Arial" w:hAnsi="Arial" w:cs="Arial"/>
+        </w:rPr>
+      </w:pPr>
+    </w:p>
+    <w:p>
+      <w:pPr>
+        <w:pStyle w:val="ListParagraph"/>
+        <w:numPr>
+          <w:ilvl w:val="0"/>
+          <w:numId w:val="2"/>
+        </w:numPr>
+        <w:rPr>
+          <w:rFonts w:ascii="Arial" w:hAnsi="Arial" w:cs="Arial"/>
+        </w:rPr>
+      </w:pPr>
+      <w:r>
+        <w:rPr>
+          <w:rFonts w:ascii="Arial" w:hAnsi="Arial" w:cs="Arial"/>
+        </w:rPr>
+        <w:t>Accessing the data:</w:t>
+      </w:r>
+    </w:p>
+    <w:p>
+      <w:pPr>
+        <w:rPr>
+          <w:rFonts w:ascii="Arial" w:hAnsi="Arial" w:cs="Arial"/>
+        </w:rPr>
+      </w:pPr>
+    </w:p>
+    <w:p>
+      <w:pPr>
+        <w:rPr>
+          <w:rFonts w:ascii="Arial" w:hAnsi="Arial" w:cs="Arial"/>
+        </w:rPr>
+      </w:pPr>
+      <w:r>
+        <w:rPr>
+          <w:rFonts w:ascii="Arial" w:hAnsi="Arial" w:cs="Arial"/>
+        </w:rPr>
+        <w:t xml:space="preserve">The data file named </w:t>
+      </w:r>
+      <w:r>
+        <w:rPr>
+          <w:rFonts w:ascii="Arial" w:hAnsi="Arial" w:cs="Arial"/>
+        </w:rPr>
+        <w:t>‘</w:t>
+      </w:r>
+      <w:r>
+        <w:rPr>
+          <w:rFonts w:ascii="Arial" w:hAnsi="Arial" w:cs="Arial"/>
+        </w:rPr>
+        <w:t>ACMTermPremium.xls</w:t>
+      </w:r>
+      <w:r>
+        <w:rPr>
+          <w:rFonts w:ascii="Arial" w:hAnsi="Arial" w:cs="Arial"/>
+        </w:rPr>
+        <w:t xml:space="preserve">’ </w:t>
+      </w:r>
+      <w:r>
+        <w:rPr>
+          <w:rFonts w:ascii="Arial" w:hAnsi="Arial" w:cs="Arial"/>
+        </w:rPr>
+        <w:t xml:space="preserve">was downloaded on </w:t>
+      </w:r>
+      <w:r>
+        <w:rPr>
+          <w:rFonts w:ascii="Arial" w:hAnsi="Arial" w:cs="Arial"/>
+          <w:highlight w:val="yellow"/>
+        </w:rPr>
+        <w:t>September 19, 2018</w:t>
+      </w:r>
+      <w:r>
+        <w:rPr>
+          <w:rFonts w:ascii="Arial" w:hAnsi="Arial" w:cs="Arial"/>
+        </w:rPr>
+        <w:t xml:space="preserve"> from </w:t>
+      </w:r>
+      <w:hyperlink r:id="rId13" w:history="1">
+        <w:r>
+          <w:rPr>
+            <w:rStyle w:val="Hyperlink"/>
+            <w:rFonts w:ascii="Arial" w:hAnsi="Arial" w:cs="Arial"/>
+          </w:rPr>
+          <w:t>https://www.newyorkfed.org/research/data_indicators/term_premia.html</w:t>
+        </w:r>
+      </w:hyperlink>
+    </w:p>
+    <w:p>
+      <w:pPr>
+        <w:rPr>
+          <w:rFonts w:ascii="Arial" w:hAnsi="Arial" w:cs="Arial"/>
+        </w:rPr>
+      </w:pPr>
+    </w:p>
+    <w:p>
+      <w:pPr>
+        <w:rPr>
+          <w:rFonts w:ascii="Arial" w:hAnsi="Arial" w:cs="Arial"/>
+        </w:rPr>
+      </w:pPr>
+      <w:r>
+        <w:rPr>
+          <w:rFonts w:ascii="Arial" w:hAnsi="Arial" w:cs="Arial"/>
+        </w:rPr>
+        <w:t xml:space="preserve">Save </w:t>
+      </w:r>
+      <w:r>
+        <w:rPr>
+          <w:rFonts w:ascii="Arial" w:hAnsi="Arial" w:cs="Arial"/>
+        </w:rPr>
+        <w:t xml:space="preserve">the file with name </w:t>
+      </w:r>
+      <w:r>
+        <w:rPr>
+          <w:rFonts w:ascii="Arial" w:hAnsi="Arial" w:cs="Arial"/>
+        </w:rPr>
+        <w:t>‘</w:t>
+      </w:r>
+      <w:proofErr w:type="spellStart"/>
+      <w:r>
+        <w:rPr>
+          <w:rFonts w:ascii="Arial" w:hAnsi="Arial" w:cs="Arial"/>
+        </w:rPr>
+        <w:t>original_ACM_Term_Premium</w:t>
+      </w:r>
+      <w:proofErr w:type="spellEnd"/>
+      <w:r>
+        <w:rPr>
+          <w:rFonts w:ascii="Arial" w:hAnsi="Arial" w:cs="Arial"/>
+        </w:rPr>
+        <w:t>’</w:t>
+      </w:r>
+      <w:r>
+        <w:rPr>
+          <w:rFonts w:ascii="Arial" w:hAnsi="Arial" w:cs="Arial"/>
+        </w:rPr>
+        <w:t xml:space="preserve"> and extension ‘.xlsx’</w:t>
+      </w:r>
+      <w:r>
+        <w:rPr>
+          <w:rFonts w:ascii="Arial" w:hAnsi="Arial" w:cs="Arial"/>
+        </w:rPr>
+        <w:t xml:space="preserve"> to be able to read it from </w:t>
+      </w:r>
+      <w:proofErr w:type="spellStart"/>
+      <w:r>
+        <w:rPr>
+          <w:rFonts w:ascii="Arial" w:hAnsi="Arial" w:cs="Arial"/>
+        </w:rPr>
+        <w:t>Matlab</w:t>
+      </w:r>
+      <w:proofErr w:type="spellEnd"/>
+      <w:r>
+        <w:rPr>
+          <w:rFonts w:ascii="Arial" w:hAnsi="Arial" w:cs="Arial"/>
+        </w:rPr>
+        <w:t>.</w:t>
+      </w:r>
+    </w:p>
+    <w:p>
+      <w:pPr>
+        <w:rPr>
+          <w:rFonts w:ascii="Arial" w:hAnsi="Arial" w:cs="Arial"/>
+        </w:rPr>
+      </w:pPr>
+    </w:p>
+    <w:p>
+      <w:pPr>
+        <w:pStyle w:val="ListParagraph"/>
+        <w:numPr>
+          <w:ilvl w:val="0"/>
+          <w:numId w:val="2"/>
+        </w:numPr>
+        <w:rPr>
+          <w:rFonts w:ascii="Arial" w:hAnsi="Arial" w:cs="Arial"/>
+        </w:rPr>
+      </w:pPr>
+      <w:r>
+        <w:rPr>
+          <w:rFonts w:ascii="Arial" w:hAnsi="Arial" w:cs="Arial"/>
+        </w:rPr>
+        <w:t>Additional information:</w:t>
+      </w:r>
+    </w:p>
     <w:p>
       <w:pPr>
         <w:rPr>
@@ -6189,7 +5998,7 @@
               <w:rPr>
                 <w:rFonts w:ascii="Arial" w:hAnsi="Arial" w:cs="Arial"/>
               </w:rPr>
-              <w:t>EPUC: Economic Policy Uncertainty Colombia</w:t>
+              <w:t>ACMYXX, ACMTPXX, ACMRNYXX</w:t>
             </w:r>
           </w:p>
         </w:tc>
@@ -6209,6 +6018,112 @@
               <w:rPr>
                 <w:rFonts w:ascii="Arial" w:hAnsi="Arial" w:cs="Arial"/>
               </w:rPr>
+              <w:t>Description:</w:t>
+            </w:r>
+          </w:p>
+        </w:tc>
+        <w:tc>
+          <w:tcPr>
+            <w:tcW w:w="7735" w:type="dxa"/>
+          </w:tcPr>
+          <w:p>
+            <w:pPr>
+              <w:rPr>
+                <w:rFonts w:ascii="Arial" w:hAnsi="Arial" w:cs="Arial"/>
+              </w:rPr>
+            </w:pPr>
+            <w:r>
+              <w:rPr>
+                <w:rFonts w:ascii="Arial" w:hAnsi="Arial" w:cs="Arial"/>
+              </w:rPr>
+              <w:t>Estimated z</w:t>
+            </w:r>
+            <w:r>
+              <w:rPr>
+                <w:rFonts w:ascii="Arial" w:hAnsi="Arial" w:cs="Arial"/>
+              </w:rPr>
+              <w:t xml:space="preserve">ero-coupon </w:t>
+            </w:r>
+            <w:r>
+              <w:rPr>
+                <w:rFonts w:ascii="Arial" w:hAnsi="Arial" w:cs="Arial"/>
+              </w:rPr>
+              <w:t>yields, term premium</w:t>
+            </w:r>
+            <w:r>
+              <w:rPr>
+                <w:rFonts w:ascii="Arial" w:hAnsi="Arial" w:cs="Arial"/>
+              </w:rPr>
+              <w:t xml:space="preserve"> and expected </w:t>
+            </w:r>
+            <w:r>
+              <w:rPr>
+                <w:rFonts w:ascii="Arial" w:hAnsi="Arial" w:cs="Arial"/>
+              </w:rPr>
+              <w:t xml:space="preserve">future </w:t>
+            </w:r>
+            <w:r>
+              <w:rPr>
+                <w:rFonts w:ascii="Arial" w:hAnsi="Arial" w:cs="Arial"/>
+              </w:rPr>
+              <w:t>short rate from 1 to 10 years</w:t>
+            </w:r>
+          </w:p>
+        </w:tc>
+      </w:tr>
+      <w:tr>
+        <w:tc>
+          <w:tcPr>
+            <w:tcW w:w="1615" w:type="dxa"/>
+          </w:tcPr>
+          <w:p>
+            <w:pPr>
+              <w:rPr>
+                <w:rFonts w:ascii="Arial" w:hAnsi="Arial" w:cs="Arial"/>
+              </w:rPr>
+            </w:pPr>
+            <w:r>
+              <w:rPr>
+                <w:rFonts w:ascii="Arial" w:hAnsi="Arial" w:cs="Arial"/>
+              </w:rPr>
+              <w:t>Units:</w:t>
+            </w:r>
+          </w:p>
+        </w:tc>
+        <w:tc>
+          <w:tcPr>
+            <w:tcW w:w="7735" w:type="dxa"/>
+          </w:tcPr>
+          <w:p>
+            <w:pPr>
+              <w:rPr>
+                <w:rFonts w:ascii="Arial" w:hAnsi="Arial" w:cs="Arial"/>
+              </w:rPr>
+            </w:pPr>
+            <w:r>
+              <w:rPr>
+                <w:rFonts w:ascii="Arial" w:hAnsi="Arial" w:cs="Arial"/>
+              </w:rPr>
+              <w:t>Percentages</w:t>
+            </w:r>
+          </w:p>
+        </w:tc>
+      </w:tr>
+      <w:tr>
+        <w:tc>
+          <w:tcPr>
+            <w:tcW w:w="1615" w:type="dxa"/>
+          </w:tcPr>
+          <w:p>
+            <w:pPr>
+              <w:rPr>
+                <w:rFonts w:ascii="Arial" w:hAnsi="Arial" w:cs="Arial"/>
+              </w:rPr>
+            </w:pPr>
+            <w:r>
+              <w:rPr>
+                <w:rFonts w:ascii="Arial" w:hAnsi="Arial" w:cs="Arial"/>
+              </w:rPr>
               <w:t>Period:</w:t>
             </w:r>
           </w:p>
@@ -6227,19 +6142,7 @@
               <w:rPr>
                 <w:rFonts w:ascii="Arial" w:hAnsi="Arial" w:cs="Arial"/>
               </w:rPr>
-              <w:t>March</w:t>
-            </w:r>
-            <w:r>
-              <w:rPr>
-                <w:rFonts w:ascii="Arial" w:hAnsi="Arial" w:cs="Arial"/>
-              </w:rPr>
-              <w:t xml:space="preserve"> 1</w:t>
-            </w:r>
-            <w:r>
-              <w:rPr>
-                <w:rFonts w:ascii="Arial" w:hAnsi="Arial" w:cs="Arial"/>
-              </w:rPr>
-              <w:t>994</w:t>
+              <w:t>June 1961</w:t>
             </w:r>
             <w:r>
               <w:rPr>
@@ -6250,13 +6153,671 @@
             <w:r>
               <w:rPr>
                 <w:rFonts w:ascii="Arial" w:hAnsi="Arial" w:cs="Arial"/>
-              </w:rPr>
-              <w:t>December 2016</w:t>
+                <w:highlight w:val="yellow"/>
+              </w:rPr>
+              <w:t>August 2018</w:t>
+            </w:r>
+          </w:p>
+        </w:tc>
+      </w:tr>
+      <w:tr>
+        <w:tc>
+          <w:tcPr>
+            <w:tcW w:w="1615" w:type="dxa"/>
+          </w:tcPr>
+          <w:p>
+            <w:pPr>
+              <w:rPr>
+                <w:rFonts w:ascii="Arial" w:hAnsi="Arial" w:cs="Arial"/>
+              </w:rPr>
+            </w:pPr>
+            <w:r>
+              <w:rPr>
+                <w:rFonts w:ascii="Arial" w:hAnsi="Arial" w:cs="Arial"/>
+              </w:rPr>
+              <w:t>Frequency:</w:t>
+            </w:r>
+          </w:p>
+        </w:tc>
+        <w:tc>
+          <w:tcPr>
+            <w:tcW w:w="7735" w:type="dxa"/>
+          </w:tcPr>
+          <w:p>
+            <w:pPr>
+              <w:rPr>
+                <w:rFonts w:ascii="Arial" w:hAnsi="Arial" w:cs="Arial"/>
+              </w:rPr>
+            </w:pPr>
+            <w:r>
+              <w:rPr>
+                <w:rFonts w:ascii="Arial" w:hAnsi="Arial" w:cs="Arial"/>
+              </w:rPr>
+              <w:t xml:space="preserve">Monthly and </w:t>
+            </w:r>
+            <w:r>
+              <w:rPr>
+                <w:rFonts w:ascii="Arial" w:hAnsi="Arial" w:cs="Arial"/>
+              </w:rPr>
+              <w:t>Daily</w:t>
             </w:r>
           </w:p>
         </w:tc>
       </w:tr>
     </w:tbl>
+    <w:p>
+      <w:pPr>
+        <w:rPr>
+          <w:rFonts w:ascii="Arial" w:hAnsi="Arial" w:cs="Arial"/>
+        </w:rPr>
+      </w:pPr>
+    </w:p>
+    <w:p>
+      <w:pPr>
+        <w:rPr>
+          <w:rFonts w:ascii="Arial" w:hAnsi="Arial" w:cs="Arial"/>
+        </w:rPr>
+      </w:pPr>
+    </w:p>
+    <w:p>
+      <w:pPr>
+        <w:pStyle w:val="ListParagraph"/>
+        <w:numPr>
+          <w:ilvl w:val="0"/>
+          <w:numId w:val="1"/>
+        </w:numPr>
+        <w:rPr>
+          <w:rFonts w:ascii="Arial" w:hAnsi="Arial" w:cs="Arial"/>
+          <w:b/>
+        </w:rPr>
+      </w:pPr>
+      <w:r>
+        <w:rPr>
+          <w:rFonts w:ascii="Arial" w:hAnsi="Arial" w:cs="Arial"/>
+          <w:b/>
+        </w:rPr>
+        <w:t>Metadata for ‘original_EPU_Index_</w:t>
+      </w:r>
+      <w:r>
+        <w:rPr>
+          <w:rFonts w:ascii="Arial" w:hAnsi="Arial" w:cs="Arial"/>
+          <w:b/>
+        </w:rPr>
+        <w:t>YYY</w:t>
+      </w:r>
+      <w:r>
+        <w:rPr>
+          <w:rFonts w:ascii="Arial" w:hAnsi="Arial" w:cs="Arial"/>
+          <w:b/>
+        </w:rPr>
+        <w:t>.xlsx’</w:t>
+      </w:r>
+      <w:r>
+        <w:rPr>
+          <w:rFonts w:ascii="Arial" w:hAnsi="Arial" w:cs="Arial"/>
+          <w:b/>
+        </w:rPr>
+        <w:t xml:space="preserve"> and ‘importable</w:t>
+      </w:r>
+      <w:r>
+        <w:rPr>
+          <w:rFonts w:ascii="Arial" w:hAnsi="Arial" w:cs="Arial"/>
+          <w:b/>
+        </w:rPr>
+        <w:t>_EPU_Index_ZZ</w:t>
+      </w:r>
+      <w:r>
+        <w:rPr>
+          <w:rFonts w:ascii="Arial" w:hAnsi="Arial" w:cs="Arial"/>
+          <w:b/>
+        </w:rPr>
+        <w:t>Z.xlsx’</w:t>
+      </w:r>
+    </w:p>
+    <w:p>
+      <w:pPr>
+        <w:rPr>
+          <w:rFonts w:ascii="Arial" w:hAnsi="Arial" w:cs="Arial"/>
+        </w:rPr>
+      </w:pPr>
+    </w:p>
+    <w:p>
+      <w:pPr>
+        <w:rPr>
+          <w:rFonts w:ascii="Arial" w:hAnsi="Arial" w:cs="Arial"/>
+        </w:rPr>
+      </w:pPr>
+      <w:r>
+        <w:rPr>
+          <w:rFonts w:ascii="Arial" w:hAnsi="Arial" w:cs="Arial"/>
+        </w:rPr>
+        <w:t>YYY</w:t>
+      </w:r>
+      <w:r>
+        <w:rPr>
+          <w:rFonts w:ascii="Arial" w:hAnsi="Arial" w:cs="Arial"/>
+        </w:rPr>
+        <w:t xml:space="preserve">: </w:t>
+      </w:r>
+      <w:r>
+        <w:rPr>
+          <w:rFonts w:ascii="Arial" w:hAnsi="Arial" w:cs="Arial"/>
+        </w:rPr>
+        <w:t xml:space="preserve">COP, KRW; </w:t>
+      </w:r>
+      <w:r>
+        <w:rPr>
+          <w:rFonts w:ascii="Arial" w:hAnsi="Arial" w:cs="Arial"/>
+        </w:rPr>
+        <w:tab/>
+        <w:t>ZZZ: BRL,</w:t>
+      </w:r>
+      <w:r>
+        <w:rPr>
+          <w:rFonts w:ascii="Arial" w:hAnsi="Arial" w:cs="Arial"/>
+        </w:rPr>
+        <w:t xml:space="preserve"> MXN, RUB</w:t>
+      </w:r>
+    </w:p>
+    <w:p>
+      <w:pPr>
+        <w:rPr>
+          <w:rFonts w:ascii="Arial" w:hAnsi="Arial" w:cs="Arial"/>
+        </w:rPr>
+      </w:pPr>
+    </w:p>
+    <w:p>
+      <w:pPr>
+        <w:pStyle w:val="ListParagraph"/>
+        <w:numPr>
+          <w:ilvl w:val="0"/>
+          <w:numId w:val="2"/>
+        </w:numPr>
+        <w:rPr>
+          <w:rFonts w:ascii="Arial" w:hAnsi="Arial" w:cs="Arial"/>
+        </w:rPr>
+      </w:pPr>
+      <w:r>
+        <w:rPr>
+          <w:rFonts w:ascii="Arial" w:hAnsi="Arial" w:cs="Arial"/>
+        </w:rPr>
+        <w:t>B</w:t>
+      </w:r>
+      <w:r>
+        <w:rPr>
+          <w:rFonts w:ascii="Arial" w:hAnsi="Arial" w:cs="Arial"/>
+        </w:rPr>
+        <w:t>ibliographic citation</w:t>
+      </w:r>
+      <w:r>
+        <w:rPr>
+          <w:rFonts w:ascii="Arial" w:hAnsi="Arial" w:cs="Arial"/>
+        </w:rPr>
+        <w:t>:</w:t>
+      </w:r>
+    </w:p>
+    <w:p>
+      <w:pPr>
+        <w:rPr>
+          <w:rFonts w:ascii="Arial" w:hAnsi="Arial" w:cs="Arial"/>
+        </w:rPr>
+      </w:pPr>
+    </w:p>
+    <w:p>
+      <w:pPr>
+        <w:rPr>
+          <w:rFonts w:ascii="Arial" w:hAnsi="Arial" w:cs="Arial"/>
+        </w:rPr>
+      </w:pPr>
+      <w:r>
+        <w:rPr>
+          <w:rFonts w:ascii="Arial" w:hAnsi="Arial" w:cs="Arial"/>
+        </w:rPr>
+        <w:t xml:space="preserve">Scott R. Baker, </w:t>
+      </w:r>
+      <w:r>
+        <w:rPr>
+          <w:rFonts w:ascii="Arial" w:hAnsi="Arial" w:cs="Arial"/>
+        </w:rPr>
+        <w:t>Nicholas Bloom, Steven J. Davis. 2016.</w:t>
+      </w:r>
+      <w:r>
+        <w:rPr>
+          <w:rFonts w:ascii="Arial" w:hAnsi="Arial" w:cs="Arial"/>
+        </w:rPr>
+        <w:t xml:space="preserve"> </w:t>
+      </w:r>
+      <w:r>
+        <w:rPr>
+          <w:rFonts w:ascii="Arial" w:hAnsi="Arial" w:cs="Arial"/>
+        </w:rPr>
+        <w:t>“</w:t>
+      </w:r>
+      <w:r>
+        <w:rPr>
+          <w:rFonts w:ascii="Arial" w:hAnsi="Arial" w:cs="Arial"/>
+        </w:rPr>
+        <w:t>Measuring Economic Policy Uncertainty,</w:t>
+      </w:r>
+      <w:r>
+        <w:rPr>
+          <w:rFonts w:ascii="Arial" w:hAnsi="Arial" w:cs="Arial"/>
+        </w:rPr>
+        <w:t>”</w:t>
+      </w:r>
+      <w:r>
+        <w:rPr>
+          <w:rFonts w:ascii="Arial" w:hAnsi="Arial" w:cs="Arial"/>
+        </w:rPr>
+        <w:t xml:space="preserve"> </w:t>
+      </w:r>
+      <w:r>
+        <w:rPr>
+          <w:rFonts w:ascii="Arial" w:hAnsi="Arial" w:cs="Arial"/>
+          <w:i/>
+        </w:rPr>
+        <w:t>The Quarterly Journal of Economics</w:t>
+      </w:r>
+      <w:r>
+        <w:rPr>
+          <w:rFonts w:ascii="Arial" w:hAnsi="Arial" w:cs="Arial"/>
+        </w:rPr>
+        <w:t xml:space="preserve"> </w:t>
+      </w:r>
+      <w:r>
+        <w:rPr>
+          <w:rFonts w:ascii="Arial" w:hAnsi="Arial" w:cs="Arial"/>
+        </w:rPr>
+        <w:t>131</w:t>
+      </w:r>
+      <w:r>
+        <w:rPr>
+          <w:rFonts w:ascii="Arial" w:hAnsi="Arial" w:cs="Arial"/>
+        </w:rPr>
+        <w:t xml:space="preserve"> </w:t>
+      </w:r>
+      <w:r>
+        <w:rPr>
+          <w:rFonts w:ascii="Arial" w:hAnsi="Arial" w:cs="Arial"/>
+        </w:rPr>
+        <w:t>(</w:t>
+      </w:r>
+      <w:r>
+        <w:rPr>
+          <w:rFonts w:ascii="Arial" w:hAnsi="Arial" w:cs="Arial"/>
+        </w:rPr>
+        <w:t>4</w:t>
+      </w:r>
+      <w:r>
+        <w:rPr>
+          <w:rFonts w:ascii="Arial" w:hAnsi="Arial" w:cs="Arial"/>
+        </w:rPr>
+        <w:t>)</w:t>
+      </w:r>
+      <w:r>
+        <w:rPr>
+          <w:rFonts w:ascii="Arial" w:hAnsi="Arial" w:cs="Arial"/>
+        </w:rPr>
+        <w:t xml:space="preserve">, </w:t>
+      </w:r>
+      <w:r>
+        <w:rPr>
+          <w:rFonts w:ascii="Arial" w:hAnsi="Arial" w:cs="Arial"/>
+        </w:rPr>
+        <w:t>1593–1636.</w:t>
+      </w:r>
+    </w:p>
+    <w:p>
+      <w:pPr>
+        <w:rPr>
+          <w:rFonts w:ascii="Arial" w:hAnsi="Arial" w:cs="Arial"/>
+        </w:rPr>
+      </w:pPr>
+    </w:p>
+    <w:p>
+      <w:pPr>
+        <w:pStyle w:val="ListParagraph"/>
+        <w:numPr>
+          <w:ilvl w:val="0"/>
+          <w:numId w:val="2"/>
+        </w:numPr>
+        <w:rPr>
+          <w:rFonts w:ascii="Arial" w:hAnsi="Arial" w:cs="Arial"/>
+        </w:rPr>
+      </w:pPr>
+      <w:r>
+        <w:rPr>
+          <w:rFonts w:ascii="Arial" w:hAnsi="Arial" w:cs="Arial"/>
+        </w:rPr>
+        <w:t>Accessing the data:</w:t>
+      </w:r>
+    </w:p>
+    <w:p>
+      <w:pPr>
+        <w:rPr>
+          <w:rFonts w:ascii="Arial" w:hAnsi="Arial" w:cs="Arial"/>
+        </w:rPr>
+      </w:pPr>
+    </w:p>
+    <w:p>
+      <w:pPr>
+        <w:rPr>
+          <w:rFonts w:ascii="Arial" w:hAnsi="Arial" w:cs="Arial"/>
+        </w:rPr>
+      </w:pPr>
+      <w:r>
+        <w:rPr>
+          <w:rFonts w:ascii="Arial" w:hAnsi="Arial" w:cs="Arial"/>
+        </w:rPr>
+        <w:t>The data file</w:t>
+      </w:r>
+      <w:r>
+        <w:rPr>
+          <w:rFonts w:ascii="Arial" w:hAnsi="Arial" w:cs="Arial"/>
+        </w:rPr>
+        <w:t>s</w:t>
+      </w:r>
+      <w:r>
+        <w:rPr>
+          <w:rFonts w:ascii="Arial" w:hAnsi="Arial" w:cs="Arial"/>
+        </w:rPr>
+        <w:t xml:space="preserve"> </w:t>
+      </w:r>
+      <w:r>
+        <w:rPr>
+          <w:rFonts w:ascii="Arial" w:hAnsi="Arial" w:cs="Arial"/>
+        </w:rPr>
+        <w:t>were</w:t>
+      </w:r>
+      <w:r>
+        <w:rPr>
+          <w:rFonts w:ascii="Arial" w:hAnsi="Arial" w:cs="Arial"/>
+        </w:rPr>
+        <w:t xml:space="preserve"> downloaded on </w:t>
+      </w:r>
+      <w:r>
+        <w:rPr>
+          <w:rFonts w:ascii="Arial" w:hAnsi="Arial" w:cs="Arial"/>
+          <w:highlight w:val="yellow"/>
+        </w:rPr>
+        <w:t>September 30, 2018</w:t>
+      </w:r>
+      <w:r>
+        <w:rPr>
+          <w:rFonts w:ascii="Arial" w:hAnsi="Arial" w:cs="Arial"/>
+        </w:rPr>
+        <w:t xml:space="preserve"> from</w:t>
+      </w:r>
+    </w:p>
+    <w:p>
+      <w:pPr>
+        <w:rPr>
+          <w:rFonts w:ascii="Arial" w:hAnsi="Arial" w:cs="Arial"/>
+        </w:rPr>
+      </w:pPr>
+      <w:hyperlink r:id="rId14" w:history="1">
+        <w:r>
+          <w:rPr>
+            <w:rStyle w:val="Hyperlink"/>
+            <w:rFonts w:ascii="Arial" w:hAnsi="Arial" w:cs="Arial"/>
+          </w:rPr>
+          <w:t>http://www.policyuncertainty.com/brazil_monthly.html</w:t>
+        </w:r>
+      </w:hyperlink>
+    </w:p>
+    <w:p>
+      <w:pPr>
+        <w:rPr>
+          <w:rFonts w:ascii="Arial" w:hAnsi="Arial" w:cs="Arial"/>
+        </w:rPr>
+      </w:pPr>
+      <w:hyperlink r:id="rId15" w:history="1">
+        <w:r>
+          <w:rPr>
+            <w:rStyle w:val="Hyperlink"/>
+            <w:rFonts w:ascii="Arial" w:hAnsi="Arial" w:cs="Arial"/>
+          </w:rPr>
+          <w:t>http://www.policyuncertainty.com/colombia_monthly.html</w:t>
+        </w:r>
+      </w:hyperlink>
+    </w:p>
+    <w:p>
+      <w:pPr>
+        <w:rPr>
+          <w:rFonts w:ascii="Arial" w:hAnsi="Arial" w:cs="Arial"/>
+        </w:rPr>
+      </w:pPr>
+      <w:hyperlink r:id="rId16" w:history="1">
+        <w:r>
+          <w:rPr>
+            <w:rStyle w:val="Hyperlink"/>
+            <w:rFonts w:ascii="Arial" w:hAnsi="Arial" w:cs="Arial"/>
+          </w:rPr>
+          <w:t>http://www.policyuncertainty.com/korea_monthly.html</w:t>
+        </w:r>
+      </w:hyperlink>
+    </w:p>
+    <w:p>
+      <w:pPr>
+        <w:rPr>
+          <w:rFonts w:ascii="Arial" w:hAnsi="Arial" w:cs="Arial"/>
+        </w:rPr>
+      </w:pPr>
+      <w:hyperlink r:id="rId17" w:history="1">
+        <w:r>
+          <w:rPr>
+            <w:rStyle w:val="Hyperlink"/>
+            <w:rFonts w:ascii="Arial" w:hAnsi="Arial" w:cs="Arial"/>
+          </w:rPr>
+          <w:t>http://www.policyuncertainty.com/mexico_monthly.html</w:t>
+        </w:r>
+      </w:hyperlink>
+    </w:p>
+    <w:p>
+      <w:pPr>
+        <w:rPr>
+          <w:rFonts w:ascii="Arial" w:hAnsi="Arial" w:cs="Arial"/>
+        </w:rPr>
+      </w:pPr>
+      <w:hyperlink r:id="rId18" w:history="1">
+        <w:r>
+          <w:rPr>
+            <w:rStyle w:val="Hyperlink"/>
+            <w:rFonts w:ascii="Arial" w:hAnsi="Arial" w:cs="Arial"/>
+          </w:rPr>
+          <w:t>http://www.policyuncertainty.com/russia_monthly.html</w:t>
+        </w:r>
+      </w:hyperlink>
+    </w:p>
+    <w:p>
+      <w:pPr>
+        <w:rPr>
+          <w:rFonts w:ascii="Arial" w:hAnsi="Arial" w:cs="Arial"/>
+        </w:rPr>
+      </w:pPr>
+    </w:p>
+    <w:p>
+      <w:pPr>
+        <w:rPr>
+          <w:rFonts w:ascii="Arial" w:hAnsi="Arial" w:cs="Arial"/>
+        </w:rPr>
+      </w:pPr>
+      <w:r>
+        <w:rPr>
+          <w:rFonts w:ascii="Arial" w:hAnsi="Arial" w:cs="Arial"/>
+        </w:rPr>
+        <w:t xml:space="preserve">For some reason, </w:t>
+      </w:r>
+      <w:proofErr w:type="spellStart"/>
+      <w:r>
+        <w:rPr>
+          <w:rFonts w:ascii="Arial" w:hAnsi="Arial" w:cs="Arial"/>
+        </w:rPr>
+        <w:t>Matlab</w:t>
+      </w:r>
+      <w:proofErr w:type="spellEnd"/>
+      <w:r>
+        <w:rPr>
+          <w:rFonts w:ascii="Arial" w:hAnsi="Arial" w:cs="Arial"/>
+        </w:rPr>
+        <w:t xml:space="preserve"> does not read the files </w:t>
+      </w:r>
+      <w:r>
+        <w:rPr>
+          <w:rFonts w:ascii="Arial" w:hAnsi="Arial" w:cs="Arial"/>
+        </w:rPr>
+        <w:t xml:space="preserve">for BRL, MXN and RUB </w:t>
+      </w:r>
+      <w:r>
+        <w:rPr>
+          <w:rFonts w:ascii="Arial" w:hAnsi="Arial" w:cs="Arial"/>
+        </w:rPr>
+        <w:t xml:space="preserve">as downloaded. To be able to read them, do the following: </w:t>
+      </w:r>
+    </w:p>
+    <w:p>
+      <w:pPr>
+        <w:ind w:left="360"/>
+        <w:rPr>
+          <w:rFonts w:ascii="Arial" w:hAnsi="Arial" w:cs="Arial"/>
+        </w:rPr>
+      </w:pPr>
+      <w:r>
+        <w:rPr>
+          <w:rFonts w:ascii="Arial" w:hAnsi="Arial" w:cs="Arial"/>
+        </w:rPr>
+        <w:t>C</w:t>
+      </w:r>
+      <w:r>
+        <w:rPr>
+          <w:rFonts w:ascii="Arial" w:hAnsi="Arial" w:cs="Arial"/>
+        </w:rPr>
+        <w:t>opy all and paste</w:t>
+      </w:r>
+      <w:r>
+        <w:rPr>
+          <w:rFonts w:ascii="Arial" w:hAnsi="Arial" w:cs="Arial"/>
+        </w:rPr>
+        <w:t xml:space="preserve"> values</w:t>
+      </w:r>
+      <w:r>
+        <w:rPr>
+          <w:rFonts w:ascii="Arial" w:hAnsi="Arial" w:cs="Arial"/>
+        </w:rPr>
+        <w:t xml:space="preserve"> in a new file; select all numbers in</w:t>
+      </w:r>
+      <w:r>
+        <w:rPr>
+          <w:rFonts w:ascii="Arial" w:hAnsi="Arial" w:cs="Arial"/>
+        </w:rPr>
+        <w:t xml:space="preserve"> the</w:t>
+      </w:r>
+      <w:r>
+        <w:rPr>
+          <w:rFonts w:ascii="Arial" w:hAnsi="Arial" w:cs="Arial"/>
+        </w:rPr>
+        <w:t xml:space="preserve"> first column and right-click the error icon; click ‘</w:t>
+      </w:r>
+      <w:r>
+        <w:rPr>
+          <w:rFonts w:ascii="Arial" w:hAnsi="Arial" w:cs="Arial"/>
+        </w:rPr>
+        <w:t>Convert to N</w:t>
+      </w:r>
+      <w:r>
+        <w:rPr>
+          <w:rFonts w:ascii="Arial" w:hAnsi="Arial" w:cs="Arial"/>
+        </w:rPr>
+        <w:t>umber’; save the file as ‘</w:t>
+      </w:r>
+      <w:r>
+        <w:rPr>
+          <w:rFonts w:ascii="Arial" w:hAnsi="Arial" w:cs="Arial"/>
+        </w:rPr>
+        <w:t>importable_EPU_Index_ZZ</w:t>
+      </w:r>
+      <w:r>
+        <w:rPr>
+          <w:rFonts w:ascii="Arial" w:hAnsi="Arial" w:cs="Arial"/>
+        </w:rPr>
+        <w:t>Z</w:t>
+      </w:r>
+      <w:r>
+        <w:rPr>
+          <w:rFonts w:ascii="Arial" w:hAnsi="Arial" w:cs="Arial"/>
+        </w:rPr>
+        <w:t>.xlsx’</w:t>
+      </w:r>
+    </w:p>
+    <w:p>
+      <w:pPr>
+        <w:rPr>
+          <w:rFonts w:ascii="Arial" w:hAnsi="Arial" w:cs="Arial"/>
+        </w:rPr>
+      </w:pPr>
+    </w:p>
+    <w:p>
+      <w:pPr>
+        <w:pStyle w:val="ListParagraph"/>
+        <w:numPr>
+          <w:ilvl w:val="0"/>
+          <w:numId w:val="2"/>
+        </w:numPr>
+        <w:rPr>
+          <w:rFonts w:ascii="Arial" w:hAnsi="Arial" w:cs="Arial"/>
+        </w:rPr>
+      </w:pPr>
+      <w:r>
+        <w:rPr>
+          <w:rFonts w:ascii="Arial" w:hAnsi="Arial" w:cs="Arial"/>
+        </w:rPr>
+        <w:t>Additional information:</w:t>
+      </w:r>
+    </w:p>
+    <w:p>
+      <w:pPr>
+        <w:rPr>
+          <w:rFonts w:ascii="Arial" w:hAnsi="Arial" w:cs="Arial"/>
+        </w:rPr>
+      </w:pPr>
+    </w:p>
+    <w:p>
+      <w:pPr>
+        <w:rPr>
+          <w:rFonts w:ascii="Arial" w:hAnsi="Arial" w:cs="Arial"/>
+        </w:rPr>
+      </w:pPr>
+      <w:r>
+        <w:rPr>
+          <w:rFonts w:ascii="Arial" w:hAnsi="Arial" w:cs="Arial"/>
+        </w:rPr>
+        <w:t>Newspaper-based economic policy uncertainty indexes</w:t>
+      </w:r>
+      <w:r>
+        <w:rPr>
+          <w:rFonts w:ascii="Arial" w:hAnsi="Arial" w:cs="Arial"/>
+        </w:rPr>
+        <w:t xml:space="preserve">, which are constructed </w:t>
+      </w:r>
+      <w:r>
+        <w:rPr>
+          <w:rFonts w:ascii="Arial" w:hAnsi="Arial" w:cs="Arial"/>
+        </w:rPr>
+        <w:t xml:space="preserve">by counting the number of articles </w:t>
+      </w:r>
+      <w:r>
+        <w:rPr>
+          <w:rFonts w:ascii="Arial" w:hAnsi="Arial" w:cs="Arial"/>
+        </w:rPr>
+        <w:t xml:space="preserve">in local newspapers </w:t>
+      </w:r>
+      <w:r>
+        <w:rPr>
+          <w:rFonts w:ascii="Arial" w:hAnsi="Arial" w:cs="Arial"/>
+        </w:rPr>
+        <w:t xml:space="preserve">that contain terms from a pool of chosen terms (e.g. economy, uncertainty, central bank). </w:t>
+      </w:r>
+    </w:p>
     <w:p>
       <w:pPr>
         <w:rPr>
@@ -6307,19 +6868,7 @@
               <w:rPr>
                 <w:rFonts w:ascii="Arial" w:hAnsi="Arial" w:cs="Arial"/>
               </w:rPr>
-              <w:t>New South Ko</w:t>
-            </w:r>
-            <w:r>
-              <w:rPr>
-                <w:rFonts w:ascii="Arial" w:hAnsi="Arial" w:cs="Arial"/>
-              </w:rPr>
-              <w:t>r</w:t>
-            </w:r>
-            <w:r>
-              <w:rPr>
-                <w:rFonts w:ascii="Arial" w:hAnsi="Arial" w:cs="Arial"/>
-              </w:rPr>
-              <w:t>ean EPU Index</w:t>
+              <w:t>Brazil News-Based EPU</w:t>
             </w:r>
           </w:p>
         </w:tc>
@@ -6363,7 +6912,7 @@
               <w:rPr>
                 <w:rFonts w:ascii="Arial" w:hAnsi="Arial" w:cs="Arial"/>
               </w:rPr>
-              <w:t>990</w:t>
+              <w:t>991</w:t>
             </w:r>
             <w:r>
               <w:rPr>
@@ -6375,7 +6924,7 @@
               <w:rPr>
                 <w:rFonts w:ascii="Arial" w:hAnsi="Arial" w:cs="Arial"/>
               </w:rPr>
-              <w:t>July 2018</w:t>
+              <w:t>September 2018</w:t>
             </w:r>
           </w:p>
         </w:tc>
@@ -6431,7 +6980,7 @@
               <w:rPr>
                 <w:rFonts w:ascii="Arial" w:hAnsi="Arial" w:cs="Arial"/>
               </w:rPr>
-              <w:t>Mexican Policy Uncertainty Index</w:t>
+              <w:t>EPUC: Economic Policy Uncertainty Colombia</w:t>
             </w:r>
           </w:p>
         </w:tc>
@@ -6469,13 +7018,31 @@
               <w:rPr>
                 <w:rFonts w:ascii="Arial" w:hAnsi="Arial" w:cs="Arial"/>
               </w:rPr>
-              <w:t xml:space="preserve">January 1996 to </w:t>
-            </w:r>
-            <w:r>
-              <w:rPr>
-                <w:rFonts w:ascii="Arial" w:hAnsi="Arial" w:cs="Arial"/>
-              </w:rPr>
-              <w:t>September 2018</w:t>
+              <w:t>March</w:t>
+            </w:r>
+            <w:r>
+              <w:rPr>
+                <w:rFonts w:ascii="Arial" w:hAnsi="Arial" w:cs="Arial"/>
+              </w:rPr>
+              <w:t xml:space="preserve"> 1</w:t>
+            </w:r>
+            <w:r>
+              <w:rPr>
+                <w:rFonts w:ascii="Arial" w:hAnsi="Arial" w:cs="Arial"/>
+              </w:rPr>
+              <w:t>994</w:t>
+            </w:r>
+            <w:r>
+              <w:rPr>
+                <w:rFonts w:ascii="Arial" w:hAnsi="Arial" w:cs="Arial"/>
+              </w:rPr>
+              <w:t xml:space="preserve"> to </w:t>
+            </w:r>
+            <w:r>
+              <w:rPr>
+                <w:rFonts w:ascii="Arial" w:hAnsi="Arial" w:cs="Arial"/>
+              </w:rPr>
+              <w:t>December 2016</w:t>
             </w:r>
           </w:p>
         </w:tc>
@@ -6531,7 +7098,19 @@
               <w:rPr>
                 <w:rFonts w:ascii="Arial" w:hAnsi="Arial" w:cs="Arial"/>
               </w:rPr>
-              <w:t>News-Based Policy Uncertainty Index</w:t>
+              <w:t>New South Ko</w:t>
+            </w:r>
+            <w:r>
+              <w:rPr>
+                <w:rFonts w:ascii="Arial" w:hAnsi="Arial" w:cs="Arial"/>
+              </w:rPr>
+              <w:t>r</w:t>
+            </w:r>
+            <w:r>
+              <w:rPr>
+                <w:rFonts w:ascii="Arial" w:hAnsi="Arial" w:cs="Arial"/>
+              </w:rPr>
+              <w:t>ean EPU Index</w:t>
             </w:r>
           </w:p>
         </w:tc>
@@ -6575,7 +7154,7 @@
               <w:rPr>
                 <w:rFonts w:ascii="Arial" w:hAnsi="Arial" w:cs="Arial"/>
               </w:rPr>
-              <w:t>994</w:t>
+              <w:t>990</w:t>
             </w:r>
             <w:r>
               <w:rPr>
@@ -6587,32 +7166,12 @@
               <w:rPr>
                 <w:rFonts w:ascii="Arial" w:hAnsi="Arial" w:cs="Arial"/>
               </w:rPr>
-              <w:t>September 2018</w:t>
+              <w:t>July 2018</w:t>
             </w:r>
           </w:p>
         </w:tc>
       </w:tr>
     </w:tbl>
-    <w:p>
-      <w:pPr>
-        <w:rPr>
-          <w:rFonts w:ascii="Arial" w:hAnsi="Arial" w:cs="Arial"/>
-        </w:rPr>
-      </w:pPr>
-    </w:p>
-    <w:p>
-      <w:pPr>
-        <w:rPr>
-          <w:rFonts w:ascii="Arial" w:hAnsi="Arial" w:cs="Arial"/>
-        </w:rPr>
-      </w:pPr>
-      <w:r>
-        <w:rPr>
-          <w:rFonts w:ascii="Arial" w:hAnsi="Arial" w:cs="Arial"/>
-        </w:rPr>
-        <w:t>In all cases:</w:t>
-      </w:r>
-    </w:p>
     <w:p>
       <w:pPr>
         <w:rPr>
@@ -6645,7 +7204,7 @@
               <w:rPr>
                 <w:rFonts w:ascii="Arial" w:hAnsi="Arial" w:cs="Arial"/>
               </w:rPr>
-              <w:t>Units:</w:t>
+              <w:t xml:space="preserve">Series: </w:t>
             </w:r>
           </w:p>
         </w:tc>
@@ -6663,7 +7222,7 @@
               <w:rPr>
                 <w:rFonts w:ascii="Arial" w:hAnsi="Arial" w:cs="Arial"/>
               </w:rPr>
-              <w:t>Index numbers</w:t>
+              <w:t>Mexican Policy Uncertainty Index</w:t>
             </w:r>
           </w:p>
         </w:tc>
@@ -6683,7 +7242,7 @@
               <w:rPr>
                 <w:rFonts w:ascii="Arial" w:hAnsi="Arial" w:cs="Arial"/>
               </w:rPr>
-              <w:t>Frequency:</w:t>
+              <w:t>Period:</w:t>
             </w:r>
           </w:p>
         </w:tc>
@@ -6701,163 +7260,18 @@
               <w:rPr>
                 <w:rFonts w:ascii="Arial" w:hAnsi="Arial" w:cs="Arial"/>
               </w:rPr>
-              <w:t>Monthly</w:t>
+              <w:t xml:space="preserve">January 1996 to </w:t>
+            </w:r>
+            <w:r>
+              <w:rPr>
+                <w:rFonts w:ascii="Arial" w:hAnsi="Arial" w:cs="Arial"/>
+              </w:rPr>
+              <w:t>September 2018</w:t>
             </w:r>
           </w:p>
         </w:tc>
       </w:tr>
     </w:tbl>
-    <w:p>
-      <w:pPr>
-        <w:rPr>
-          <w:rFonts w:ascii="Arial" w:hAnsi="Arial" w:cs="Arial"/>
-        </w:rPr>
-      </w:pPr>
-    </w:p>
-    <w:p>
-      <w:pPr>
-        <w:rPr>
-          <w:rFonts w:ascii="Arial" w:hAnsi="Arial" w:cs="Arial"/>
-        </w:rPr>
-      </w:pPr>
-    </w:p>
-    <w:p>
-      <w:pPr>
-        <w:pStyle w:val="ListParagraph"/>
-        <w:numPr>
-          <w:ilvl w:val="0"/>
-          <w:numId w:val="1"/>
-        </w:numPr>
-        <w:rPr>
-          <w:rFonts w:ascii="Arial" w:hAnsi="Arial" w:cs="Arial"/>
-          <w:b/>
-        </w:rPr>
-      </w:pPr>
-      <w:r>
-        <w:rPr>
-          <w:rFonts w:ascii="Arial" w:hAnsi="Arial" w:cs="Arial"/>
-          <w:b/>
-        </w:rPr>
-        <w:t>Metadata for ‘</w:t>
-      </w:r>
-      <w:r>
-        <w:rPr>
-          <w:rFonts w:ascii="Arial" w:hAnsi="Arial" w:cs="Arial"/>
-          <w:b/>
-        </w:rPr>
-        <w:t>original_IMF_Country_Codes</w:t>
-      </w:r>
-      <w:r>
-        <w:rPr>
-          <w:rFonts w:ascii="Arial" w:hAnsi="Arial" w:cs="Arial"/>
-          <w:b/>
-        </w:rPr>
-        <w:t>.xlsx’</w:t>
-      </w:r>
-    </w:p>
-    <w:p>
-      <w:pPr>
-        <w:rPr>
-          <w:rFonts w:ascii="Arial" w:hAnsi="Arial" w:cs="Arial"/>
-        </w:rPr>
-      </w:pPr>
-    </w:p>
-    <w:p>
-      <w:pPr>
-        <w:pStyle w:val="ListParagraph"/>
-        <w:numPr>
-          <w:ilvl w:val="0"/>
-          <w:numId w:val="2"/>
-        </w:numPr>
-        <w:rPr>
-          <w:rFonts w:ascii="Arial" w:hAnsi="Arial" w:cs="Arial"/>
-        </w:rPr>
-      </w:pPr>
-      <w:r>
-        <w:rPr>
-          <w:rFonts w:ascii="Arial" w:hAnsi="Arial" w:cs="Arial"/>
-        </w:rPr>
-        <w:t>Accessing the data:</w:t>
-      </w:r>
-    </w:p>
-    <w:p>
-      <w:pPr>
-        <w:rPr>
-          <w:rFonts w:ascii="Arial" w:hAnsi="Arial" w:cs="Arial"/>
-        </w:rPr>
-      </w:pPr>
-    </w:p>
-    <w:p>
-      <w:pPr>
-        <w:rPr>
-          <w:rFonts w:ascii="Arial" w:hAnsi="Arial" w:cs="Arial"/>
-        </w:rPr>
-      </w:pPr>
-      <w:r>
-        <w:rPr>
-          <w:rFonts w:ascii="Arial" w:hAnsi="Arial" w:cs="Arial"/>
-        </w:rPr>
-        <w:t xml:space="preserve">The file </w:t>
-      </w:r>
-      <w:r>
-        <w:rPr>
-          <w:rFonts w:ascii="Arial" w:hAnsi="Arial" w:cs="Arial"/>
-        </w:rPr>
-        <w:t>named ‘</w:t>
-      </w:r>
-      <w:r>
-        <w:rPr>
-          <w:rFonts w:ascii="Arial" w:hAnsi="Arial" w:cs="Arial"/>
-        </w:rPr>
-        <w:t>co.xlsx</w:t>
-      </w:r>
-      <w:r>
-        <w:rPr>
-          <w:rFonts w:ascii="Arial" w:hAnsi="Arial" w:cs="Arial"/>
-        </w:rPr>
-        <w:t xml:space="preserve">’ </w:t>
-      </w:r>
-      <w:r>
-        <w:rPr>
-          <w:rFonts w:ascii="Arial" w:hAnsi="Arial" w:cs="Arial"/>
-        </w:rPr>
-        <w:t xml:space="preserve">contains the ISO and the IMF country codes. The data file was downloaded on April 16, 2018 from </w:t>
-      </w:r>
-      <w:hyperlink r:id="rId17" w:history="1">
-        <w:r>
-          <w:rPr>
-            <w:rStyle w:val="Hyperlink"/>
-            <w:rFonts w:ascii="Arial" w:hAnsi="Arial" w:cs="Arial"/>
-          </w:rPr>
-          <w:t>https://www.imf.org/external/pubs/ft/weo/2014/01/weodata/co.xlsx</w:t>
-        </w:r>
-      </w:hyperlink>
-    </w:p>
-    <w:p>
-      <w:pPr>
-        <w:rPr>
-          <w:rFonts w:ascii="Arial" w:hAnsi="Arial" w:cs="Arial"/>
-        </w:rPr>
-      </w:pPr>
-    </w:p>
-    <w:p>
-      <w:pPr>
-        <w:pStyle w:val="ListParagraph"/>
-        <w:numPr>
-          <w:ilvl w:val="0"/>
-          <w:numId w:val="2"/>
-        </w:numPr>
-        <w:rPr>
-          <w:rFonts w:ascii="Arial" w:hAnsi="Arial" w:cs="Arial"/>
-        </w:rPr>
-      </w:pPr>
-      <w:r>
-        <w:rPr>
-          <w:rFonts w:ascii="Arial" w:hAnsi="Arial" w:cs="Arial"/>
-        </w:rPr>
-        <w:t>Additional information:</w:t>
-      </w:r>
-    </w:p>
     <w:p>
       <w:pPr>
         <w:rPr>
@@ -6908,7 +7322,7 @@
               <w:rPr>
                 <w:rFonts w:ascii="Arial" w:hAnsi="Arial" w:cs="Arial"/>
               </w:rPr>
-              <w:t>IMF codes</w:t>
+              <w:t>News-Based Policy Uncertainty Index</w:t>
             </w:r>
           </w:p>
         </w:tc>
@@ -6928,7 +7342,7 @@
               <w:rPr>
                 <w:rFonts w:ascii="Arial" w:hAnsi="Arial" w:cs="Arial"/>
               </w:rPr>
-              <w:t>Description:</w:t>
+              <w:t>Period:</w:t>
             </w:r>
           </w:p>
         </w:tc>
@@ -6946,121 +7360,25 @@
               <w:rPr>
                 <w:rFonts w:ascii="Arial" w:hAnsi="Arial" w:cs="Arial"/>
               </w:rPr>
-              <w:t xml:space="preserve">Codes used by the IMF to identify countries and regions </w:t>
-            </w:r>
-          </w:p>
-        </w:tc>
-      </w:tr>
-      <w:tr>
-        <w:tc>
-          <w:tcPr>
-            <w:tcW w:w="1615" w:type="dxa"/>
-          </w:tcPr>
-          <w:p>
-            <w:pPr>
-              <w:rPr>
-                <w:rFonts w:ascii="Arial" w:hAnsi="Arial" w:cs="Arial"/>
-              </w:rPr>
-            </w:pPr>
-            <w:r>
-              <w:rPr>
-                <w:rFonts w:ascii="Arial" w:hAnsi="Arial" w:cs="Arial"/>
-              </w:rPr>
-              <w:t>Units:</w:t>
-            </w:r>
-          </w:p>
-        </w:tc>
-        <w:tc>
-          <w:tcPr>
-            <w:tcW w:w="7735" w:type="dxa"/>
-          </w:tcPr>
-          <w:p>
-            <w:pPr>
-              <w:rPr>
-                <w:rFonts w:ascii="Arial" w:hAnsi="Arial" w:cs="Arial"/>
-              </w:rPr>
-            </w:pPr>
-            <w:r>
-              <w:rPr>
-                <w:rFonts w:ascii="Arial" w:hAnsi="Arial" w:cs="Arial"/>
-              </w:rPr>
-              <w:t xml:space="preserve">3-digit numbers </w:t>
-            </w:r>
-          </w:p>
-        </w:tc>
-      </w:tr>
-      <w:tr>
-        <w:tc>
-          <w:tcPr>
-            <w:tcW w:w="1615" w:type="dxa"/>
-          </w:tcPr>
-          <w:p>
-            <w:pPr>
-              <w:rPr>
-                <w:rFonts w:ascii="Arial" w:hAnsi="Arial" w:cs="Arial"/>
-              </w:rPr>
-            </w:pPr>
-            <w:r>
-              <w:rPr>
-                <w:rFonts w:ascii="Arial" w:hAnsi="Arial" w:cs="Arial"/>
-              </w:rPr>
-              <w:t>Period:</w:t>
-            </w:r>
-          </w:p>
-        </w:tc>
-        <w:tc>
-          <w:tcPr>
-            <w:tcW w:w="7735" w:type="dxa"/>
-          </w:tcPr>
-          <w:p>
-            <w:pPr>
-              <w:rPr>
-                <w:rFonts w:ascii="Arial" w:hAnsi="Arial" w:cs="Arial"/>
-              </w:rPr>
-            </w:pPr>
-            <w:r>
-              <w:rPr>
-                <w:rFonts w:ascii="Arial" w:hAnsi="Arial" w:cs="Arial"/>
-              </w:rPr>
-              <w:t xml:space="preserve">N/A </w:t>
-            </w:r>
-          </w:p>
-        </w:tc>
-      </w:tr>
-      <w:tr>
-        <w:tc>
-          <w:tcPr>
-            <w:tcW w:w="1615" w:type="dxa"/>
-          </w:tcPr>
-          <w:p>
-            <w:pPr>
-              <w:rPr>
-                <w:rFonts w:ascii="Arial" w:hAnsi="Arial" w:cs="Arial"/>
-              </w:rPr>
-            </w:pPr>
-            <w:r>
-              <w:rPr>
-                <w:rFonts w:ascii="Arial" w:hAnsi="Arial" w:cs="Arial"/>
-              </w:rPr>
-              <w:t>Frequency:</w:t>
-            </w:r>
-          </w:p>
-        </w:tc>
-        <w:tc>
-          <w:tcPr>
-            <w:tcW w:w="7735" w:type="dxa"/>
-          </w:tcPr>
-          <w:p>
-            <w:pPr>
-              <w:rPr>
-                <w:rFonts w:ascii="Arial" w:hAnsi="Arial" w:cs="Arial"/>
-              </w:rPr>
-            </w:pPr>
-            <w:r>
-              <w:rPr>
-                <w:rFonts w:ascii="Arial" w:hAnsi="Arial" w:cs="Arial"/>
-              </w:rPr>
-              <w:t>N/A</w:t>
+              <w:t>January 1</w:t>
+            </w:r>
+            <w:r>
+              <w:rPr>
+                <w:rFonts w:ascii="Arial" w:hAnsi="Arial" w:cs="Arial"/>
+              </w:rPr>
+              <w:t>994</w:t>
+            </w:r>
+            <w:r>
+              <w:rPr>
+                <w:rFonts w:ascii="Arial" w:hAnsi="Arial" w:cs="Arial"/>
+              </w:rPr>
+              <w:t xml:space="preserve"> to </w:t>
+            </w:r>
+            <w:r>
+              <w:rPr>
+                <w:rFonts w:ascii="Arial" w:hAnsi="Arial" w:cs="Arial"/>
+              </w:rPr>
+              <w:t>September 2018</w:t>
             </w:r>
           </w:p>
         </w:tc>
@@ -7079,211 +7397,11 @@
           <w:rFonts w:ascii="Arial" w:hAnsi="Arial" w:cs="Arial"/>
         </w:rPr>
       </w:pPr>
-    </w:p>
-    <w:p>
-      <w:pPr>
-        <w:pStyle w:val="ListParagraph"/>
-        <w:numPr>
-          <w:ilvl w:val="0"/>
-          <w:numId w:val="1"/>
-        </w:numPr>
-        <w:rPr>
-          <w:rFonts w:ascii="Arial" w:hAnsi="Arial" w:cs="Arial"/>
-          <w:b/>
-        </w:rPr>
-      </w:pPr>
-      <w:r>
-        <w:rPr>
-          <w:rFonts w:ascii="Arial" w:hAnsi="Arial" w:cs="Arial"/>
-          <w:b/>
-        </w:rPr>
-        <w:t>Metadata for ‘</w:t>
-      </w:r>
-      <w:r>
-        <w:rPr>
-          <w:rFonts w:ascii="Arial" w:hAnsi="Arial" w:cs="Arial"/>
-          <w:b/>
-        </w:rPr>
-        <w:t>original_ISO_Currency_Codes</w:t>
-      </w:r>
-      <w:r>
-        <w:rPr>
-          <w:rFonts w:ascii="Arial" w:hAnsi="Arial" w:cs="Arial"/>
-          <w:b/>
-        </w:rPr>
-        <w:t>.xlsx’</w:t>
-      </w:r>
-    </w:p>
-    <w:p>
-      <w:pPr>
-        <w:rPr>
-          <w:rFonts w:ascii="Arial" w:hAnsi="Arial" w:cs="Arial"/>
-        </w:rPr>
-      </w:pPr>
-    </w:p>
-    <w:p>
-      <w:pPr>
-        <w:pStyle w:val="ListParagraph"/>
-        <w:numPr>
-          <w:ilvl w:val="0"/>
-          <w:numId w:val="2"/>
-        </w:numPr>
-        <w:rPr>
-          <w:rFonts w:ascii="Arial" w:hAnsi="Arial" w:cs="Arial"/>
-        </w:rPr>
-      </w:pPr>
-      <w:r>
-        <w:rPr>
-          <w:rFonts w:ascii="Arial" w:hAnsi="Arial" w:cs="Arial"/>
-        </w:rPr>
-        <w:t>Accessing the data:</w:t>
-      </w:r>
-    </w:p>
-    <w:p>
-      <w:pPr>
-        <w:rPr>
-          <w:rFonts w:ascii="Arial" w:hAnsi="Arial" w:cs="Arial"/>
-        </w:rPr>
-      </w:pPr>
-    </w:p>
-    <w:p>
-      <w:pPr>
-        <w:rPr>
-          <w:rFonts w:ascii="Arial" w:hAnsi="Arial" w:cs="Arial"/>
-        </w:rPr>
-      </w:pPr>
-      <w:r>
-        <w:rPr>
-          <w:rFonts w:ascii="Arial" w:hAnsi="Arial" w:cs="Arial"/>
-        </w:rPr>
-        <w:t xml:space="preserve">The file </w:t>
-      </w:r>
-      <w:r>
-        <w:rPr>
-          <w:rFonts w:ascii="Arial" w:hAnsi="Arial" w:cs="Arial"/>
-        </w:rPr>
-        <w:t>named ‘</w:t>
-      </w:r>
-      <w:r>
-        <w:rPr>
-          <w:rFonts w:ascii="Arial" w:hAnsi="Arial" w:cs="Arial"/>
-        </w:rPr>
-        <w:t>list_one.xls</w:t>
-      </w:r>
-      <w:r>
-        <w:rPr>
-          <w:rFonts w:ascii="Arial" w:hAnsi="Arial" w:cs="Arial"/>
-        </w:rPr>
-        <w:t xml:space="preserve">’ </w:t>
-      </w:r>
-      <w:r>
-        <w:rPr>
-          <w:rFonts w:ascii="Arial" w:hAnsi="Arial" w:cs="Arial"/>
-        </w:rPr>
-        <w:t>contain</w:t>
-      </w:r>
-      <w:r>
-        <w:rPr>
-          <w:rFonts w:ascii="Arial" w:hAnsi="Arial" w:cs="Arial"/>
-        </w:rPr>
-        <w:t>ing</w:t>
-      </w:r>
-      <w:r>
-        <w:rPr>
-          <w:rFonts w:ascii="Arial" w:hAnsi="Arial" w:cs="Arial"/>
-        </w:rPr>
-        <w:t xml:space="preserve"> the ISO 4217 currency codes was downloaded on April 16, 2018 from</w:t>
-      </w:r>
-      <w:r>
-        <w:rPr>
-          <w:rFonts w:ascii="Arial" w:hAnsi="Arial" w:cs="Arial"/>
-        </w:rPr>
-        <w:t xml:space="preserve"> </w:t>
-      </w:r>
-      <w:hyperlink r:id="rId18" w:history="1">
-        <w:r>
-          <w:rPr>
-            <w:rStyle w:val="Hyperlink"/>
-            <w:rFonts w:ascii="Arial" w:hAnsi="Arial" w:cs="Arial"/>
-          </w:rPr>
-          <w:t>https://www.currency-iso.org/dam/downloads/lists/list_one.xls</w:t>
-        </w:r>
-      </w:hyperlink>
-    </w:p>
-    <w:p>
-      <w:pPr>
-        <w:rPr>
-          <w:rFonts w:ascii="Arial" w:hAnsi="Arial" w:cs="Arial"/>
-        </w:rPr>
-      </w:pPr>
-      <w:r>
-        <w:rPr>
-          <w:rFonts w:ascii="Arial" w:hAnsi="Arial" w:cs="Arial"/>
-        </w:rPr>
-        <w:t xml:space="preserve">The original file was saved with extension </w:t>
-      </w:r>
-      <w:r>
-        <w:rPr>
-          <w:rFonts w:ascii="Arial" w:hAnsi="Arial" w:cs="Arial"/>
-        </w:rPr>
-        <w:t>‘</w:t>
-      </w:r>
-      <w:r>
-        <w:rPr>
-          <w:rFonts w:ascii="Arial" w:hAnsi="Arial" w:cs="Arial"/>
-        </w:rPr>
-        <w:t>.xlsx</w:t>
-      </w:r>
-      <w:r>
-        <w:rPr>
-          <w:rFonts w:ascii="Arial" w:hAnsi="Arial" w:cs="Arial"/>
-        </w:rPr>
-        <w:t>’</w:t>
-      </w:r>
-      <w:r>
-        <w:rPr>
-          <w:rFonts w:ascii="Arial" w:hAnsi="Arial" w:cs="Arial"/>
-        </w:rPr>
-        <w:t xml:space="preserve"> so that it can be read by </w:t>
-      </w:r>
-      <w:proofErr w:type="spellStart"/>
-      <w:r>
-        <w:rPr>
-          <w:rFonts w:ascii="Arial" w:hAnsi="Arial" w:cs="Arial"/>
-        </w:rPr>
-        <w:t>Matlab</w:t>
-      </w:r>
-      <w:proofErr w:type="spellEnd"/>
-      <w:r>
-        <w:rPr>
-          <w:rFonts w:ascii="Arial" w:hAnsi="Arial" w:cs="Arial"/>
-        </w:rPr>
-        <w:t>.</w:t>
-      </w:r>
-    </w:p>
-    <w:p>
-      <w:pPr>
-        <w:rPr>
-          <w:rFonts w:ascii="Arial" w:hAnsi="Arial" w:cs="Arial"/>
-        </w:rPr>
-      </w:pPr>
-    </w:p>
-    <w:p>
-      <w:pPr>
-        <w:pStyle w:val="ListParagraph"/>
-        <w:numPr>
-          <w:ilvl w:val="0"/>
-          <w:numId w:val="2"/>
-        </w:numPr>
-        <w:rPr>
-          <w:rFonts w:ascii="Arial" w:hAnsi="Arial" w:cs="Arial"/>
-        </w:rPr>
-      </w:pPr>
-      <w:r>
-        <w:rPr>
-          <w:rFonts w:ascii="Arial" w:hAnsi="Arial" w:cs="Arial"/>
-        </w:rPr>
-        <w:t>Additional information:</w:t>
+      <w:r>
+        <w:rPr>
+          <w:rFonts w:ascii="Arial" w:hAnsi="Arial" w:cs="Arial"/>
+        </w:rPr>
+        <w:t>In all cases:</w:t>
       </w:r>
     </w:p>
     <w:p>
@@ -7318,7 +7436,7 @@
               <w:rPr>
                 <w:rFonts w:ascii="Arial" w:hAnsi="Arial" w:cs="Arial"/>
               </w:rPr>
-              <w:t xml:space="preserve">Series: </w:t>
+              <w:t>Units:</w:t>
             </w:r>
           </w:p>
         </w:tc>
@@ -7336,7 +7454,7 @@
               <w:rPr>
                 <w:rFonts w:ascii="Arial" w:hAnsi="Arial" w:cs="Arial"/>
               </w:rPr>
-              <w:t>ISO 4217 codes</w:t>
+              <w:t>Index numbers</w:t>
             </w:r>
           </w:p>
         </w:tc>
@@ -7356,7 +7474,7 @@
               <w:rPr>
                 <w:rFonts w:ascii="Arial" w:hAnsi="Arial" w:cs="Arial"/>
               </w:rPr>
-              <w:t>Description:</w:t>
+              <w:t>Frequency:</w:t>
             </w:r>
           </w:p>
         </w:tc>
@@ -7374,157 +7492,12 @@
               <w:rPr>
                 <w:rFonts w:ascii="Arial" w:hAnsi="Arial" w:cs="Arial"/>
               </w:rPr>
-              <w:t>I</w:t>
-            </w:r>
-            <w:r>
-              <w:rPr>
-                <w:rFonts w:ascii="Arial" w:hAnsi="Arial" w:cs="Arial"/>
-              </w:rPr>
-              <w:t>nternational</w:t>
-            </w:r>
-            <w:r>
-              <w:rPr>
-                <w:rFonts w:ascii="Arial" w:hAnsi="Arial" w:cs="Arial"/>
-              </w:rPr>
-              <w:t xml:space="preserve"> s</w:t>
-            </w:r>
-            <w:r>
-              <w:rPr>
-                <w:rFonts w:ascii="Arial" w:hAnsi="Arial" w:cs="Arial"/>
-              </w:rPr>
-              <w:t>tandard for currency codes</w:t>
-            </w:r>
-            <w:r>
-              <w:rPr>
-                <w:rFonts w:ascii="Arial" w:hAnsi="Arial" w:cs="Arial"/>
-              </w:rPr>
-              <w:t xml:space="preserve"> </w:t>
-            </w:r>
-          </w:p>
-        </w:tc>
-      </w:tr>
-      <w:tr>
-        <w:tc>
-          <w:tcPr>
-            <w:tcW w:w="1615" w:type="dxa"/>
-          </w:tcPr>
-          <w:p>
-            <w:pPr>
-              <w:rPr>
-                <w:rFonts w:ascii="Arial" w:hAnsi="Arial" w:cs="Arial"/>
-              </w:rPr>
-            </w:pPr>
-            <w:r>
-              <w:rPr>
-                <w:rFonts w:ascii="Arial" w:hAnsi="Arial" w:cs="Arial"/>
-              </w:rPr>
-              <w:t>Units:</w:t>
-            </w:r>
-          </w:p>
-        </w:tc>
-        <w:tc>
-          <w:tcPr>
-            <w:tcW w:w="7735" w:type="dxa"/>
-          </w:tcPr>
-          <w:p>
-            <w:pPr>
-              <w:rPr>
-                <w:rFonts w:ascii="Arial" w:hAnsi="Arial" w:cs="Arial"/>
-              </w:rPr>
-            </w:pPr>
-            <w:r>
-              <w:rPr>
-                <w:rFonts w:ascii="Arial" w:hAnsi="Arial" w:cs="Arial"/>
-              </w:rPr>
-              <w:t>3-letter codes</w:t>
-            </w:r>
-          </w:p>
-        </w:tc>
-      </w:tr>
-      <w:tr>
-        <w:tc>
-          <w:tcPr>
-            <w:tcW w:w="1615" w:type="dxa"/>
-          </w:tcPr>
-          <w:p>
-            <w:pPr>
-              <w:rPr>
-                <w:rFonts w:ascii="Arial" w:hAnsi="Arial" w:cs="Arial"/>
-              </w:rPr>
-            </w:pPr>
-            <w:r>
-              <w:rPr>
-                <w:rFonts w:ascii="Arial" w:hAnsi="Arial" w:cs="Arial"/>
-              </w:rPr>
-              <w:t>Period:</w:t>
-            </w:r>
-          </w:p>
-        </w:tc>
-        <w:tc>
-          <w:tcPr>
-            <w:tcW w:w="7735" w:type="dxa"/>
-          </w:tcPr>
-          <w:p>
-            <w:pPr>
-              <w:rPr>
-                <w:rFonts w:ascii="Arial" w:hAnsi="Arial" w:cs="Arial"/>
-              </w:rPr>
-            </w:pPr>
-            <w:r>
-              <w:rPr>
-                <w:rFonts w:ascii="Arial" w:hAnsi="Arial" w:cs="Arial"/>
-              </w:rPr>
-              <w:t xml:space="preserve">N/A </w:t>
-            </w:r>
-          </w:p>
-        </w:tc>
-      </w:tr>
-      <w:tr>
-        <w:tc>
-          <w:tcPr>
-            <w:tcW w:w="1615" w:type="dxa"/>
-          </w:tcPr>
-          <w:p>
-            <w:pPr>
-              <w:rPr>
-                <w:rFonts w:ascii="Arial" w:hAnsi="Arial" w:cs="Arial"/>
-              </w:rPr>
-            </w:pPr>
-            <w:r>
-              <w:rPr>
-                <w:rFonts w:ascii="Arial" w:hAnsi="Arial" w:cs="Arial"/>
-              </w:rPr>
-              <w:t>Frequency:</w:t>
-            </w:r>
-          </w:p>
-        </w:tc>
-        <w:tc>
-          <w:tcPr>
-            <w:tcW w:w="7735" w:type="dxa"/>
-          </w:tcPr>
-          <w:p>
-            <w:pPr>
-              <w:rPr>
-                <w:rFonts w:ascii="Arial" w:hAnsi="Arial" w:cs="Arial"/>
-              </w:rPr>
-            </w:pPr>
-            <w:r>
-              <w:rPr>
-                <w:rFonts w:ascii="Arial" w:hAnsi="Arial" w:cs="Arial"/>
-              </w:rPr>
-              <w:t>N/A</w:t>
+              <w:t>Monthly</w:t>
             </w:r>
           </w:p>
         </w:tc>
       </w:tr>
     </w:tbl>
-    <w:p>
-      <w:pPr>
-        <w:rPr>
-          <w:rFonts w:ascii="Arial" w:hAnsi="Arial" w:cs="Arial"/>
-        </w:rPr>
-      </w:pPr>
-    </w:p>
     <w:p>
       <w:pPr>
         <w:rPr>
@@ -7918,7 +7891,6 @@
         <w:rPr>
           <w:rFonts w:ascii="Arial" w:hAnsi="Arial" w:cs="Arial"/>
         </w:rPr>
-        <w:lastRenderedPageBreak/>
         <w:t xml:space="preserve">The file </w:t>
       </w:r>
       <w:r>
@@ -9019,7 +8991,6 @@
               <w:rPr>
                 <w:rFonts w:ascii="Arial" w:hAnsi="Arial" w:cs="Arial"/>
               </w:rPr>
-              <w:lastRenderedPageBreak/>
               <w:t>Period:</w:t>
             </w:r>
           </w:p>
@@ -10429,7 +10400,7 @@
             <w:rPr>
               <w:noProof/>
             </w:rPr>
-            <w:t>April 16, 2020</w:t>
+            <w:t>April 20, 2020</w:t>
           </w:r>
           <w:r>
             <w:fldChar w:fldCharType="end"/>
@@ -11828,7 +11799,7 @@
 </file>
 
 <file path=customXml/itemProps1.xml><?xml version="1.0" encoding="utf-8"?>
-<ds:datastoreItem xmlns:ds="http://schemas.openxmlformats.org/officeDocument/2006/customXml" ds:itemID="{042F80A8-B6DB-F148-97BC-8E6BD81D5049}">
+<ds:datastoreItem xmlns:ds="http://schemas.openxmlformats.org/officeDocument/2006/customXml" ds:itemID="{06DB15D6-8A9E-884B-B572-4095DB62BBE9}">
   <ds:schemaRefs>
     <ds:schemaRef ds:uri="http://schemas.openxmlformats.org/officeDocument/2006/bibliography"/>
   </ds:schemaRefs>

</xml_diff>

<commit_message>
Includes information for SPF T-Bill data
</commit_message>
<xml_diff>
--- a/Data/Metadata/MetadataGuide.docx
+++ b/Data/Metadata/MetadataGuide.docx
@@ -1,6 +1,6 @@
 
 <file path=word/document.xml><?xml version="1.0" encoding="utf-8"?>
-<w:document xmlns:wpc="http://schemas.microsoft.com/office/word/2010/wordprocessingCanvas" xmlns:cx="http://schemas.microsoft.com/office/drawing/2014/chartex" xmlns:cx1="http://schemas.microsoft.com/office/drawing/2015/9/8/chartex" xmlns:cx2="http://schemas.microsoft.com/office/drawing/2015/10/21/chartex" xmlns:cx3="http://schemas.microsoft.com/office/drawing/2016/5/9/chartex" xmlns:cx4="http://schemas.microsoft.com/office/drawing/2016/5/10/chartex" xmlns:cx5="http://schemas.microsoft.com/office/drawing/2016/5/11/chartex" xmlns:cx6="http://schemas.microsoft.com/office/drawing/2016/5/12/chartex" xmlns:cx7="http://schemas.microsoft.com/office/drawing/2016/5/13/chartex" xmlns:cx8="http://schemas.microsoft.com/office/drawing/2016/5/14/chartex" xmlns:mc="http://schemas.openxmlformats.org/markup-compatibility/2006" xmlns:aink="http://schemas.microsoft.com/office/drawing/2016/ink" xmlns:am3d="http://schemas.microsoft.com/office/drawing/2017/model3d" xmlns:o="urn:schemas-microsoft-com:office:office" xmlns:r="http://schemas.openxmlformats.org/officeDocument/2006/relationships" xmlns:m="http://schemas.openxmlformats.org/officeDocument/2006/math" xmlns:v="urn:schemas-microsoft-com:vml" xmlns:wp14="http://schemas.microsoft.com/office/word/2010/wordprocessingDrawing" xmlns:wp="http://schemas.openxmlformats.org/drawingml/2006/wordprocessingDrawing" xmlns:w10="urn:schemas-microsoft-com:office:word" xmlns:w="http://schemas.openxmlformats.org/wordprocessingml/2006/main" xmlns:w14="http://schemas.microsoft.com/office/word/2010/wordml" xmlns:w15="http://schemas.microsoft.com/office/word/2012/wordml" xmlns:w16cid="http://schemas.microsoft.com/office/word/2016/wordml/cid" xmlns:w16se="http://schemas.microsoft.com/office/word/2015/wordml/symex" xmlns:wpg="http://schemas.microsoft.com/office/word/2010/wordprocessingGroup" xmlns:wpi="http://schemas.microsoft.com/office/word/2010/wordprocessingInk" xmlns:wne="http://schemas.microsoft.com/office/word/2006/wordml" xmlns:wps="http://schemas.microsoft.com/office/word/2010/wordprocessingShape" mc:Ignorable="w14 w15 w16se w16cid wp14">
+<w:document xmlns:wpc="http://schemas.microsoft.com/office/word/2010/wordprocessingCanvas" xmlns:cx="http://schemas.microsoft.com/office/drawing/2014/chartex" xmlns:cx1="http://schemas.microsoft.com/office/drawing/2015/9/8/chartex" xmlns:cx2="http://schemas.microsoft.com/office/drawing/2015/10/21/chartex" xmlns:cx3="http://schemas.microsoft.com/office/drawing/2016/5/9/chartex" xmlns:cx4="http://schemas.microsoft.com/office/drawing/2016/5/10/chartex" xmlns:cx5="http://schemas.microsoft.com/office/drawing/2016/5/11/chartex" xmlns:cx6="http://schemas.microsoft.com/office/drawing/2016/5/12/chartex" xmlns:cx7="http://schemas.microsoft.com/office/drawing/2016/5/13/chartex" xmlns:cx8="http://schemas.microsoft.com/office/drawing/2016/5/14/chartex" xmlns:mc="http://schemas.openxmlformats.org/markup-compatibility/2006" xmlns:aink="http://schemas.microsoft.com/office/drawing/2016/ink" xmlns:am3d="http://schemas.microsoft.com/office/drawing/2017/model3d" xmlns:o="urn:schemas-microsoft-com:office:office" xmlns:r="http://schemas.openxmlformats.org/officeDocument/2006/relationships" xmlns:m="http://schemas.openxmlformats.org/officeDocument/2006/math" xmlns:v="urn:schemas-microsoft-com:vml" xmlns:wp14="http://schemas.microsoft.com/office/word/2010/wordprocessingDrawing" xmlns:wp="http://schemas.openxmlformats.org/drawingml/2006/wordprocessingDrawing" xmlns:w10="urn:schemas-microsoft-com:office:word" xmlns:w="http://schemas.openxmlformats.org/wordprocessingml/2006/main" xmlns:w14="http://schemas.microsoft.com/office/word/2010/wordml" xmlns:w15="http://schemas.microsoft.com/office/word/2012/wordml" xmlns:w16cex="http://schemas.microsoft.com/office/word/2018/wordml/cex" xmlns:w16cid="http://schemas.microsoft.com/office/word/2016/wordml/cid" xmlns:w16="http://schemas.microsoft.com/office/word/2018/wordml" xmlns:w16se="http://schemas.microsoft.com/office/word/2015/wordml/symex" xmlns:wpg="http://schemas.microsoft.com/office/word/2010/wordprocessingGroup" xmlns:wpi="http://schemas.microsoft.com/office/word/2010/wordprocessingInk" xmlns:wne="http://schemas.microsoft.com/office/word/2006/wordml" xmlns:wps="http://schemas.microsoft.com/office/word/2010/wordprocessingShape" mc:Ignorable="w14 w15 w16se w16cid w16 w16cex wp14">
   <w:body>
     <w:p>
       <w:pPr>
@@ -4082,13 +4082,7 @@
               <w:rPr>
                 <w:rFonts w:ascii="Arial" w:hAnsi="Arial" w:cs="Arial"/>
               </w:rPr>
-              <w:t xml:space="preserve"> </w:t>
-            </w:r>
-            <w:r>
-              <w:rPr>
-                <w:rFonts w:ascii="Arial" w:hAnsi="Arial" w:cs="Arial"/>
-              </w:rPr>
-              <w:t>to last update.</w:t>
+              <w:t xml:space="preserve"> to last update.</w:t>
             </w:r>
           </w:p>
         </w:tc>
@@ -4954,25 +4948,7 @@
               <w:rPr>
                 <w:rFonts w:ascii="Arial" w:hAnsi="Arial" w:cs="Arial"/>
               </w:rPr>
-              <w:t xml:space="preserve">IMF </w:t>
-            </w:r>
-            <w:r>
-              <w:rPr>
-                <w:rFonts w:ascii="Arial" w:hAnsi="Arial" w:cs="Arial"/>
-              </w:rPr>
-              <w:t xml:space="preserve">country </w:t>
-            </w:r>
-            <w:r>
-              <w:rPr>
-                <w:rFonts w:ascii="Arial" w:hAnsi="Arial" w:cs="Arial"/>
-              </w:rPr>
-              <w:t>codes</w:t>
-            </w:r>
-            <w:r>
-              <w:rPr>
-                <w:rFonts w:ascii="Arial" w:hAnsi="Arial" w:cs="Arial"/>
-              </w:rPr>
-              <w:t>.</w:t>
+              <w:t>IMF country codes.</w:t>
             </w:r>
           </w:p>
         </w:tc>
@@ -5010,13 +4986,7 @@
               <w:rPr>
                 <w:rFonts w:ascii="Arial" w:hAnsi="Arial" w:cs="Arial"/>
               </w:rPr>
-              <w:t>Codes used by the IMF to identify countries and regions</w:t>
-            </w:r>
-            <w:r>
-              <w:rPr>
-                <w:rFonts w:ascii="Arial" w:hAnsi="Arial" w:cs="Arial"/>
-              </w:rPr>
-              <w:t>.</w:t>
+              <w:t>Codes used by the IMF to identify countries and regions.</w:t>
             </w:r>
           </w:p>
         </w:tc>
@@ -5054,13 +5024,7 @@
               <w:rPr>
                 <w:rFonts w:ascii="Arial" w:hAnsi="Arial" w:cs="Arial"/>
               </w:rPr>
-              <w:t>3-digit numbers</w:t>
-            </w:r>
-            <w:r>
-              <w:rPr>
-                <w:rFonts w:ascii="Arial" w:hAnsi="Arial" w:cs="Arial"/>
-              </w:rPr>
-              <w:t>.</w:t>
+              <w:t>3-digit numbers.</w:t>
             </w:r>
           </w:p>
         </w:tc>
@@ -5098,13 +5062,7 @@
               <w:rPr>
                 <w:rFonts w:ascii="Arial" w:hAnsi="Arial" w:cs="Arial"/>
               </w:rPr>
-              <w:t>N/A</w:t>
-            </w:r>
-            <w:r>
-              <w:rPr>
-                <w:rFonts w:ascii="Arial" w:hAnsi="Arial" w:cs="Arial"/>
-              </w:rPr>
-              <w:t>.</w:t>
+              <w:t>N/A.</w:t>
             </w:r>
           </w:p>
         </w:tc>
@@ -5142,13 +5100,7 @@
               <w:rPr>
                 <w:rFonts w:ascii="Arial" w:hAnsi="Arial" w:cs="Arial"/>
               </w:rPr>
-              <w:t>N/A</w:t>
-            </w:r>
-            <w:r>
-              <w:rPr>
-                <w:rFonts w:ascii="Arial" w:hAnsi="Arial" w:cs="Arial"/>
-              </w:rPr>
-              <w:t>.</w:t>
+              <w:t>N/A.</w:t>
             </w:r>
           </w:p>
         </w:tc>
@@ -5370,13 +5322,7 @@
               <w:rPr>
                 <w:rFonts w:ascii="Arial" w:hAnsi="Arial" w:cs="Arial"/>
               </w:rPr>
-              <w:t>ISO 4217 codes</w:t>
-            </w:r>
-            <w:r>
-              <w:rPr>
-                <w:rFonts w:ascii="Arial" w:hAnsi="Arial" w:cs="Arial"/>
-              </w:rPr>
-              <w:t>.</w:t>
+              <w:t>ISO 4217 codes.</w:t>
             </w:r>
           </w:p>
         </w:tc>
@@ -5476,13 +5422,7 @@
               <w:rPr>
                 <w:rFonts w:ascii="Arial" w:hAnsi="Arial" w:cs="Arial"/>
               </w:rPr>
-              <w:t>3-letter codes</w:t>
-            </w:r>
-            <w:r>
-              <w:rPr>
-                <w:rFonts w:ascii="Arial" w:hAnsi="Arial" w:cs="Arial"/>
-              </w:rPr>
-              <w:t>.</w:t>
+              <w:t>3-letter codes.</w:t>
             </w:r>
           </w:p>
         </w:tc>
@@ -5520,13 +5460,7 @@
               <w:rPr>
                 <w:rFonts w:ascii="Arial" w:hAnsi="Arial" w:cs="Arial"/>
               </w:rPr>
-              <w:t>N/A</w:t>
-            </w:r>
-            <w:r>
-              <w:rPr>
-                <w:rFonts w:ascii="Arial" w:hAnsi="Arial" w:cs="Arial"/>
-              </w:rPr>
-              <w:t>.</w:t>
+              <w:t>N/A.</w:t>
             </w:r>
           </w:p>
         </w:tc>
@@ -5564,16 +5498,8 @@
               <w:rPr>
                 <w:rFonts w:ascii="Arial" w:hAnsi="Arial" w:cs="Arial"/>
               </w:rPr>
-              <w:t>N/A</w:t>
-            </w:r>
-            <w:r>
-              <w:rPr>
-                <w:rFonts w:ascii="Arial" w:hAnsi="Arial" w:cs="Arial"/>
-              </w:rPr>
-              <w:t>.</w:t>
-            </w:r>
-            <w:bookmarkStart w:id="0" w:name="_GoBack"/>
-            <w:bookmarkEnd w:id="0"/>
+              <w:t>N/A.</w:t>
+            </w:r>
           </w:p>
         </w:tc>
       </w:tr>
@@ -10152,6 +10078,707 @@
           <w:rFonts w:ascii="Arial" w:hAnsi="Arial" w:cs="Arial"/>
         </w:rPr>
       </w:pPr>
+      <w:r>
+        <w:rPr>
+          <w:rFonts w:ascii="Arial" w:hAnsi="Arial" w:cs="Arial"/>
+        </w:rPr>
+        <w:br w:type="page"/>
+      </w:r>
+    </w:p>
+    <w:tbl>
+      <w:tblPr>
+        <w:tblStyle w:val="TableGrid"/>
+        <w:tblW w:w="0" w:type="auto"/>
+        <w:tblBorders>
+          <w:top w:val="none" w:sz="0" w:space="0" w:color="auto"/>
+          <w:left w:val="none" w:sz="0" w:space="0" w:color="auto"/>
+          <w:bottom w:val="none" w:sz="0" w:space="0" w:color="auto"/>
+          <w:right w:val="none" w:sz="0" w:space="0" w:color="auto"/>
+          <w:insideH w:val="none" w:sz="0" w:space="0" w:color="auto"/>
+          <w:insideV w:val="none" w:sz="0" w:space="0" w:color="auto"/>
+        </w:tblBorders>
+        <w:shd w:val="clear" w:color="auto" w:fill="D9D9D9" w:themeFill="background1" w:themeFillShade="D9"/>
+        <w:tblLook w:val="04A0" w:firstRow="1" w:lastRow="0" w:firstColumn="1" w:lastColumn="0" w:noHBand="0" w:noVBand="1"/>
+      </w:tblPr>
+      <w:tblGrid>
+        <w:gridCol w:w="9350"/>
+      </w:tblGrid>
+      <w:tr>
+        <w:tc>
+          <w:tcPr>
+            <w:tcW w:w="9350" w:type="dxa"/>
+            <w:shd w:val="clear" w:color="auto" w:fill="D9D9D9" w:themeFill="background1" w:themeFillShade="D9"/>
+          </w:tcPr>
+          <w:p>
+            <w:pPr>
+              <w:rPr>
+                <w:rFonts w:ascii="Arial" w:hAnsi="Arial" w:cs="Arial"/>
+                <w:b/>
+                <w:sz w:val="28"/>
+              </w:rPr>
+            </w:pPr>
+            <w:r>
+              <w:rPr>
+                <w:rFonts w:ascii="Arial" w:hAnsi="Arial" w:cs="Arial"/>
+                <w:b/>
+                <w:sz w:val="28"/>
+              </w:rPr>
+              <w:lastRenderedPageBreak/>
+              <w:t>Aux</w:t>
+            </w:r>
+            <w:r>
+              <w:rPr>
+                <w:rFonts w:ascii="Arial" w:hAnsi="Arial" w:cs="Arial"/>
+                <w:b/>
+                <w:sz w:val="28"/>
+              </w:rPr>
+              <w:t xml:space="preserve"> </w:t>
+            </w:r>
+            <w:r>
+              <w:rPr>
+                <w:rFonts w:ascii="Arial" w:hAnsi="Arial" w:cs="Arial"/>
+                <w:b/>
+                <w:sz w:val="28"/>
+              </w:rPr>
+              <w:t>F</w:t>
+            </w:r>
+            <w:r>
+              <w:rPr>
+                <w:rFonts w:ascii="Arial" w:hAnsi="Arial" w:cs="Arial"/>
+                <w:b/>
+                <w:sz w:val="28"/>
+              </w:rPr>
+              <w:t>older</w:t>
+            </w:r>
+          </w:p>
+        </w:tc>
+      </w:tr>
+    </w:tbl>
+    <w:p>
+      <w:pPr>
+        <w:rPr>
+          <w:rFonts w:ascii="Arial" w:hAnsi="Arial" w:cs="Arial"/>
+        </w:rPr>
+      </w:pPr>
+    </w:p>
+    <w:p>
+      <w:pPr>
+        <w:rPr>
+          <w:rFonts w:ascii="Arial" w:hAnsi="Arial" w:cs="Arial"/>
+        </w:rPr>
+      </w:pPr>
+      <w:r>
+        <w:rPr>
+          <w:rFonts w:ascii="Arial" w:hAnsi="Arial" w:cs="Arial"/>
+        </w:rPr>
+        <w:t>This contain files in auxiliary analysis</w:t>
+      </w:r>
+    </w:p>
+    <w:p>
+      <w:pPr>
+        <w:rPr>
+          <w:rFonts w:ascii="Arial" w:hAnsi="Arial" w:cs="Arial"/>
+        </w:rPr>
+      </w:pPr>
+    </w:p>
+    <w:p>
+      <w:pPr>
+        <w:pStyle w:val="ListParagraph"/>
+        <w:numPr>
+          <w:ilvl w:val="0"/>
+          <w:numId w:val="1"/>
+        </w:numPr>
+        <w:rPr>
+          <w:rFonts w:ascii="Arial" w:hAnsi="Arial" w:cs="Arial"/>
+          <w:b/>
+        </w:rPr>
+      </w:pPr>
+      <w:r>
+        <w:rPr>
+          <w:rFonts w:ascii="Arial" w:hAnsi="Arial" w:cs="Arial"/>
+          <w:b/>
+        </w:rPr>
+        <w:t>Metadata for ‘</w:t>
+      </w:r>
+      <w:r>
+        <w:rPr>
+          <w:rFonts w:ascii="Arial" w:hAnsi="Arial" w:cs="Arial"/>
+          <w:b/>
+        </w:rPr>
+        <w:t>Mean_TBILL_Level</w:t>
+      </w:r>
+      <w:r>
+        <w:rPr>
+          <w:rFonts w:ascii="Arial" w:hAnsi="Arial" w:cs="Arial"/>
+          <w:b/>
+        </w:rPr>
+        <w:t>.</w:t>
+      </w:r>
+      <w:r>
+        <w:rPr>
+          <w:rFonts w:ascii="Arial" w:hAnsi="Arial" w:cs="Arial"/>
+          <w:b/>
+        </w:rPr>
+        <w:t>xlsx’ and ‘</w:t>
+      </w:r>
+      <w:r>
+        <w:rPr>
+          <w:rFonts w:ascii="Arial" w:hAnsi="Arial" w:cs="Arial"/>
+          <w:b/>
+        </w:rPr>
+        <w:t>Mean_BILL10_Level</w:t>
+      </w:r>
+      <w:r>
+        <w:rPr>
+          <w:rFonts w:ascii="Arial" w:hAnsi="Arial" w:cs="Arial"/>
+          <w:b/>
+        </w:rPr>
+        <w:t>.xlsx’</w:t>
+      </w:r>
+    </w:p>
+    <w:p>
+      <w:pPr>
+        <w:rPr>
+          <w:rFonts w:ascii="Arial" w:hAnsi="Arial" w:cs="Arial"/>
+        </w:rPr>
+      </w:pPr>
+    </w:p>
+    <w:p>
+      <w:pPr>
+        <w:rPr>
+          <w:rFonts w:ascii="Arial" w:hAnsi="Arial" w:cs="Arial"/>
+        </w:rPr>
+      </w:pPr>
+    </w:p>
+    <w:p>
+      <w:pPr>
+        <w:pStyle w:val="ListParagraph"/>
+        <w:numPr>
+          <w:ilvl w:val="0"/>
+          <w:numId w:val="2"/>
+        </w:numPr>
+        <w:rPr>
+          <w:rFonts w:ascii="Arial" w:hAnsi="Arial" w:cs="Arial"/>
+        </w:rPr>
+      </w:pPr>
+      <w:r>
+        <w:rPr>
+          <w:rFonts w:ascii="Arial" w:hAnsi="Arial" w:cs="Arial"/>
+        </w:rPr>
+        <w:t>Accessing the data:</w:t>
+      </w:r>
+    </w:p>
+    <w:p>
+      <w:pPr>
+        <w:rPr>
+          <w:rFonts w:ascii="Arial" w:hAnsi="Arial" w:cs="Arial"/>
+        </w:rPr>
+      </w:pPr>
+    </w:p>
+    <w:p>
+      <w:pPr>
+        <w:rPr>
+          <w:rFonts w:ascii="Arial" w:hAnsi="Arial" w:cs="Arial"/>
+        </w:rPr>
+      </w:pPr>
+      <w:r>
+        <w:rPr>
+          <w:rFonts w:ascii="Arial" w:hAnsi="Arial" w:cs="Arial"/>
+        </w:rPr>
+        <w:t>3-month Treasury bills</w:t>
+      </w:r>
+      <w:r>
+        <w:rPr>
+          <w:rFonts w:ascii="Arial" w:hAnsi="Arial" w:cs="Arial"/>
+        </w:rPr>
+        <w:t>:</w:t>
+      </w:r>
+      <w:r>
+        <w:rPr>
+          <w:rFonts w:ascii="Arial" w:hAnsi="Arial" w:cs="Arial"/>
+        </w:rPr>
+        <w:t xml:space="preserve"> Quarterly average</w:t>
+      </w:r>
+      <w:r>
+        <w:rPr>
+          <w:rFonts w:ascii="Arial" w:hAnsi="Arial" w:cs="Arial"/>
+        </w:rPr>
+        <w:t>.</w:t>
+      </w:r>
+    </w:p>
+    <w:p>
+      <w:pPr>
+        <w:rPr>
+          <w:rFonts w:ascii="Arial" w:hAnsi="Arial" w:cs="Arial"/>
+        </w:rPr>
+      </w:pPr>
+      <w:hyperlink r:id="rId20" w:history="1">
+        <w:r>
+          <w:rPr>
+            <w:rStyle w:val="Hyperlink"/>
+            <w:rFonts w:ascii="Arial" w:hAnsi="Arial" w:cs="Arial"/>
+          </w:rPr>
+          <w:t>https://www.philadelphiafed.org/research-and-data/real-time-center/survey-of-professional-forecasters/data-files/tbill</w:t>
+        </w:r>
+      </w:hyperlink>
+    </w:p>
+    <w:p>
+      <w:pPr>
+        <w:rPr>
+          <w:rFonts w:ascii="Arial" w:hAnsi="Arial" w:cs="Arial"/>
+        </w:rPr>
+      </w:pPr>
+    </w:p>
+    <w:p>
+      <w:pPr>
+        <w:rPr>
+          <w:rFonts w:ascii="Arial" w:hAnsi="Arial" w:cs="Arial"/>
+        </w:rPr>
+      </w:pPr>
+      <w:r>
+        <w:rPr>
+          <w:rFonts w:ascii="Arial" w:hAnsi="Arial" w:cs="Arial"/>
+        </w:rPr>
+        <w:t>10-Year Bill Return (BILL10)</w:t>
+      </w:r>
+      <w:r>
+        <w:rPr>
+          <w:rFonts w:ascii="Arial" w:hAnsi="Arial" w:cs="Arial"/>
+        </w:rPr>
+        <w:t xml:space="preserve">: </w:t>
+      </w:r>
+      <w:r>
+        <w:rPr>
+          <w:rFonts w:ascii="Arial" w:hAnsi="Arial" w:cs="Arial"/>
+        </w:rPr>
+        <w:t xml:space="preserve">Annual average return over the current and next nine years. </w:t>
+      </w:r>
+    </w:p>
+    <w:p>
+      <w:pPr>
+        <w:rPr>
+          <w:rFonts w:ascii="Arial" w:hAnsi="Arial" w:cs="Arial"/>
+        </w:rPr>
+      </w:pPr>
+      <w:hyperlink r:id="rId21" w:history="1">
+        <w:r>
+          <w:rPr>
+            <w:rStyle w:val="Hyperlink"/>
+            <w:rFonts w:ascii="Arial" w:hAnsi="Arial" w:cs="Arial"/>
+          </w:rPr>
+          <w:t>https://www.philadelphiafed.org/research-and-data/real-time-center/survey-of-professional-forecasters/data-files/bill10</w:t>
+        </w:r>
+      </w:hyperlink>
+    </w:p>
+    <w:p>
+      <w:pPr>
+        <w:rPr>
+          <w:rFonts w:ascii="Arial" w:hAnsi="Arial" w:cs="Arial"/>
+        </w:rPr>
+      </w:pPr>
+    </w:p>
+    <w:p>
+      <w:pPr>
+        <w:rPr>
+          <w:rFonts w:ascii="Arial" w:hAnsi="Arial" w:cs="Arial"/>
+        </w:rPr>
+      </w:pPr>
+      <w:r>
+        <w:rPr>
+          <w:rFonts w:ascii="Arial" w:hAnsi="Arial" w:cs="Arial"/>
+        </w:rPr>
+        <w:t>Deadline and Release Dates</w:t>
+      </w:r>
+    </w:p>
+    <w:p>
+      <w:hyperlink r:id="rId22" w:history="1">
+        <w:r>
+          <w:rPr>
+            <w:rStyle w:val="Hyperlink"/>
+          </w:rPr>
+          <w:t>https://www.philadelphiafed.org/-/media/research-and-data/real-time-center/survey-of-professional-forecasters/spf-release-dates.txt?la=en</w:t>
+        </w:r>
+      </w:hyperlink>
+    </w:p>
+    <w:p>
+      <w:pPr>
+        <w:rPr>
+          <w:rFonts w:ascii="Arial" w:hAnsi="Arial" w:cs="Arial"/>
+        </w:rPr>
+      </w:pPr>
+    </w:p>
+    <w:p>
+      <w:pPr>
+        <w:rPr>
+          <w:rFonts w:ascii="Arial" w:hAnsi="Arial" w:cs="Arial"/>
+        </w:rPr>
+      </w:pPr>
+    </w:p>
+    <w:p>
+      <w:pPr>
+        <w:rPr>
+          <w:rFonts w:ascii="Arial" w:hAnsi="Arial" w:cs="Arial"/>
+        </w:rPr>
+      </w:pPr>
+    </w:p>
+    <w:p>
+      <w:pPr>
+        <w:rPr>
+          <w:rFonts w:ascii="Arial" w:hAnsi="Arial" w:cs="Arial"/>
+        </w:rPr>
+      </w:pPr>
+      <w:r>
+        <w:rPr>
+          <w:rFonts w:ascii="Arial" w:hAnsi="Arial" w:cs="Arial"/>
+        </w:rPr>
+        <w:t xml:space="preserve">The data file named was downloaded on </w:t>
+      </w:r>
+      <w:r>
+        <w:rPr>
+          <w:rFonts w:ascii="Arial" w:hAnsi="Arial" w:cs="Arial"/>
+        </w:rPr>
+        <w:t>May 29, 2020</w:t>
+      </w:r>
+    </w:p>
+    <w:p>
+      <w:pPr>
+        <w:rPr>
+          <w:rFonts w:ascii="Arial" w:hAnsi="Arial" w:cs="Arial"/>
+        </w:rPr>
+      </w:pPr>
+    </w:p>
+    <w:p>
+      <w:pPr>
+        <w:pStyle w:val="ListParagraph"/>
+        <w:numPr>
+          <w:ilvl w:val="0"/>
+          <w:numId w:val="2"/>
+        </w:numPr>
+        <w:rPr>
+          <w:rFonts w:ascii="Arial" w:hAnsi="Arial" w:cs="Arial"/>
+        </w:rPr>
+      </w:pPr>
+      <w:r>
+        <w:rPr>
+          <w:rFonts w:ascii="Arial" w:hAnsi="Arial" w:cs="Arial"/>
+        </w:rPr>
+        <w:t>Additional information:</w:t>
+      </w:r>
+    </w:p>
+    <w:p>
+      <w:pPr>
+        <w:rPr>
+          <w:rFonts w:ascii="Arial" w:hAnsi="Arial" w:cs="Arial"/>
+        </w:rPr>
+      </w:pPr>
+    </w:p>
+    <w:tbl>
+      <w:tblPr>
+        <w:tblStyle w:val="TableGrid"/>
+        <w:tblW w:w="0" w:type="auto"/>
+        <w:tblLook w:val="04A0" w:firstRow="1" w:lastRow="0" w:firstColumn="1" w:lastColumn="0" w:noHBand="0" w:noVBand="1"/>
+      </w:tblPr>
+      <w:tblGrid>
+        <w:gridCol w:w="1615"/>
+        <w:gridCol w:w="7735"/>
+      </w:tblGrid>
+      <w:tr>
+        <w:tc>
+          <w:tcPr>
+            <w:tcW w:w="1615" w:type="dxa"/>
+          </w:tcPr>
+          <w:p>
+            <w:pPr>
+              <w:rPr>
+                <w:rFonts w:ascii="Arial" w:hAnsi="Arial" w:cs="Arial"/>
+              </w:rPr>
+            </w:pPr>
+            <w:r>
+              <w:rPr>
+                <w:rFonts w:ascii="Arial" w:hAnsi="Arial" w:cs="Arial"/>
+              </w:rPr>
+              <w:t xml:space="preserve">Series: </w:t>
+            </w:r>
+          </w:p>
+        </w:tc>
+        <w:tc>
+          <w:tcPr>
+            <w:tcW w:w="7735" w:type="dxa"/>
+          </w:tcPr>
+          <w:p>
+            <w:pPr>
+              <w:rPr>
+                <w:rFonts w:ascii="Arial" w:hAnsi="Arial" w:cs="Arial"/>
+              </w:rPr>
+            </w:pPr>
+            <w:proofErr w:type="spellStart"/>
+            <w:r>
+              <w:rPr>
+                <w:rFonts w:ascii="Arial" w:hAnsi="Arial" w:cs="Arial"/>
+              </w:rPr>
+              <w:t>Bloo</w:t>
+            </w:r>
+            <w:proofErr w:type="spellEnd"/>
+          </w:p>
+        </w:tc>
+      </w:tr>
+      <w:tr>
+        <w:tc>
+          <w:tcPr>
+            <w:tcW w:w="1615" w:type="dxa"/>
+          </w:tcPr>
+          <w:p>
+            <w:pPr>
+              <w:rPr>
+                <w:rFonts w:ascii="Arial" w:hAnsi="Arial" w:cs="Arial"/>
+              </w:rPr>
+            </w:pPr>
+            <w:r>
+              <w:rPr>
+                <w:rFonts w:ascii="Arial" w:hAnsi="Arial" w:cs="Arial"/>
+              </w:rPr>
+              <w:t>Description:</w:t>
+            </w:r>
+          </w:p>
+        </w:tc>
+        <w:tc>
+          <w:tcPr>
+            <w:tcW w:w="7735" w:type="dxa"/>
+          </w:tcPr>
+          <w:p>
+            <w:pPr>
+              <w:rPr>
+                <w:rFonts w:ascii="Arial" w:hAnsi="Arial" w:cs="Arial"/>
+              </w:rPr>
+            </w:pPr>
+            <w:r>
+              <w:rPr>
+                <w:rFonts w:ascii="Arial" w:hAnsi="Arial" w:cs="Arial"/>
+              </w:rPr>
+              <w:t>Annualized percentage points. Average</w:t>
+            </w:r>
+            <w:r>
+              <w:rPr>
+                <w:rFonts w:ascii="Arial" w:hAnsi="Arial" w:cs="Arial"/>
+              </w:rPr>
+              <w:t>s.</w:t>
+            </w:r>
+          </w:p>
+        </w:tc>
+      </w:tr>
+      <w:tr>
+        <w:tc>
+          <w:tcPr>
+            <w:tcW w:w="1615" w:type="dxa"/>
+          </w:tcPr>
+          <w:p>
+            <w:pPr>
+              <w:rPr>
+                <w:rFonts w:ascii="Arial" w:hAnsi="Arial" w:cs="Arial"/>
+              </w:rPr>
+            </w:pPr>
+          </w:p>
+        </w:tc>
+        <w:tc>
+          <w:tcPr>
+            <w:tcW w:w="7735" w:type="dxa"/>
+          </w:tcPr>
+          <w:p>
+            <w:pPr>
+              <w:rPr>
+                <w:rFonts w:ascii="Arial" w:hAnsi="Arial" w:cs="Arial"/>
+              </w:rPr>
+            </w:pPr>
+            <w:r>
+              <w:rPr>
+                <w:rFonts w:ascii="Arial" w:hAnsi="Arial" w:cs="Arial"/>
+              </w:rPr>
+              <w:t>TBILL1</w:t>
+            </w:r>
+            <w:r>
+              <w:rPr>
+                <w:rFonts w:ascii="Arial" w:hAnsi="Arial" w:cs="Arial"/>
+              </w:rPr>
+              <w:t xml:space="preserve">, </w:t>
+            </w:r>
+            <w:r>
+              <w:rPr>
+                <w:rFonts w:ascii="Arial" w:hAnsi="Arial" w:cs="Arial"/>
+              </w:rPr>
+              <w:t>TBILL2</w:t>
+            </w:r>
+            <w:r>
+              <w:rPr>
+                <w:rFonts w:ascii="Arial" w:hAnsi="Arial" w:cs="Arial"/>
+              </w:rPr>
+              <w:t xml:space="preserve">, </w:t>
+            </w:r>
+            <w:r>
+              <w:rPr>
+                <w:rFonts w:ascii="Arial" w:hAnsi="Arial" w:cs="Arial"/>
+              </w:rPr>
+              <w:t>TBILL3</w:t>
+            </w:r>
+            <w:r>
+              <w:rPr>
+                <w:rFonts w:ascii="Arial" w:hAnsi="Arial" w:cs="Arial"/>
+              </w:rPr>
+              <w:t xml:space="preserve">, </w:t>
+            </w:r>
+            <w:r>
+              <w:rPr>
+                <w:rFonts w:ascii="Arial" w:hAnsi="Arial" w:cs="Arial"/>
+              </w:rPr>
+              <w:t>TBILL4</w:t>
+            </w:r>
+            <w:r>
+              <w:rPr>
+                <w:rFonts w:ascii="Arial" w:hAnsi="Arial" w:cs="Arial"/>
+              </w:rPr>
+              <w:t xml:space="preserve">, </w:t>
+            </w:r>
+            <w:r>
+              <w:rPr>
+                <w:rFonts w:ascii="Arial" w:hAnsi="Arial" w:cs="Arial"/>
+              </w:rPr>
+              <w:t>BILL10</w:t>
+            </w:r>
+          </w:p>
+        </w:tc>
+      </w:tr>
+      <w:tr>
+        <w:tc>
+          <w:tcPr>
+            <w:tcW w:w="1615" w:type="dxa"/>
+          </w:tcPr>
+          <w:p>
+            <w:pPr>
+              <w:rPr>
+                <w:rFonts w:ascii="Arial" w:hAnsi="Arial" w:cs="Arial"/>
+              </w:rPr>
+            </w:pPr>
+            <w:r>
+              <w:rPr>
+                <w:rFonts w:ascii="Arial" w:hAnsi="Arial" w:cs="Arial"/>
+              </w:rPr>
+              <w:t>Units:</w:t>
+            </w:r>
+          </w:p>
+        </w:tc>
+        <w:tc>
+          <w:tcPr>
+            <w:tcW w:w="7735" w:type="dxa"/>
+          </w:tcPr>
+          <w:p>
+            <w:pPr>
+              <w:rPr>
+                <w:rFonts w:ascii="Arial" w:hAnsi="Arial" w:cs="Arial"/>
+              </w:rPr>
+            </w:pPr>
+            <w:r>
+              <w:rPr>
+                <w:rFonts w:ascii="Arial" w:hAnsi="Arial" w:cs="Arial"/>
+              </w:rPr>
+              <w:t>Percentages</w:t>
+            </w:r>
+            <w:r>
+              <w:rPr>
+                <w:rFonts w:ascii="Arial" w:hAnsi="Arial" w:cs="Arial"/>
+              </w:rPr>
+              <w:t>.</w:t>
+            </w:r>
+          </w:p>
+        </w:tc>
+      </w:tr>
+      <w:tr>
+        <w:tc>
+          <w:tcPr>
+            <w:tcW w:w="1615" w:type="dxa"/>
+          </w:tcPr>
+          <w:p>
+            <w:pPr>
+              <w:rPr>
+                <w:rFonts w:ascii="Arial" w:hAnsi="Arial" w:cs="Arial"/>
+              </w:rPr>
+            </w:pPr>
+            <w:r>
+              <w:rPr>
+                <w:rFonts w:ascii="Arial" w:hAnsi="Arial" w:cs="Arial"/>
+              </w:rPr>
+              <w:t>Period:</w:t>
+            </w:r>
+          </w:p>
+        </w:tc>
+        <w:tc>
+          <w:tcPr>
+            <w:tcW w:w="7735" w:type="dxa"/>
+          </w:tcPr>
+          <w:p>
+            <w:pPr>
+              <w:rPr>
+                <w:rFonts w:ascii="Arial" w:hAnsi="Arial" w:cs="Arial"/>
+              </w:rPr>
+            </w:pPr>
+            <w:r>
+              <w:rPr>
+                <w:rFonts w:ascii="Arial" w:hAnsi="Arial" w:cs="Arial"/>
+              </w:rPr>
+              <w:t>Quarterly averages since 1981. Annual averages since 1992.</w:t>
+            </w:r>
+            <w:r>
+              <w:rPr>
+                <w:rFonts w:ascii="Arial" w:hAnsi="Arial" w:cs="Arial"/>
+              </w:rPr>
+              <w:t xml:space="preserve"> </w:t>
+            </w:r>
+          </w:p>
+        </w:tc>
+      </w:tr>
+      <w:tr>
+        <w:tc>
+          <w:tcPr>
+            <w:tcW w:w="1615" w:type="dxa"/>
+          </w:tcPr>
+          <w:p>
+            <w:pPr>
+              <w:rPr>
+                <w:rFonts w:ascii="Arial" w:hAnsi="Arial" w:cs="Arial"/>
+              </w:rPr>
+            </w:pPr>
+            <w:r>
+              <w:rPr>
+                <w:rFonts w:ascii="Arial" w:hAnsi="Arial" w:cs="Arial"/>
+              </w:rPr>
+              <w:t>Frequency:</w:t>
+            </w:r>
+          </w:p>
+        </w:tc>
+        <w:tc>
+          <w:tcPr>
+            <w:tcW w:w="7735" w:type="dxa"/>
+          </w:tcPr>
+          <w:p>
+            <w:pPr>
+              <w:rPr>
+                <w:rFonts w:ascii="Arial" w:hAnsi="Arial" w:cs="Arial"/>
+              </w:rPr>
+            </w:pPr>
+            <w:r>
+              <w:rPr>
+                <w:rFonts w:ascii="Arial" w:hAnsi="Arial" w:cs="Arial"/>
+              </w:rPr>
+              <w:t>Quarterly and annually</w:t>
+            </w:r>
+          </w:p>
+        </w:tc>
+      </w:tr>
+    </w:tbl>
+    <w:p>
+      <w:pPr>
+        <w:rPr>
+          <w:rFonts w:ascii="Arial" w:hAnsi="Arial" w:cs="Arial"/>
+        </w:rPr>
+      </w:pPr>
     </w:p>
     <w:p>
       <w:pPr>
@@ -10231,7 +10858,7 @@
       </w:pPr>
     </w:p>
     <w:sectPr>
-      <w:headerReference w:type="default" r:id="rId20"/>
+      <w:headerReference w:type="default" r:id="rId23"/>
       <w:pgSz w:w="12240" w:h="15840"/>
       <w:pgMar w:top="1440" w:right="1440" w:bottom="1440" w:left="1440" w:header="720" w:footer="720" w:gutter="0"/>
       <w:cols w:space="720"/>
@@ -10242,7 +10869,7 @@
 </file>
 
 <file path=word/endnotes.xml><?xml version="1.0" encoding="utf-8"?>
-<w:endnotes xmlns:wpc="http://schemas.microsoft.com/office/word/2010/wordprocessingCanvas" xmlns:cx="http://schemas.microsoft.com/office/drawing/2014/chartex" xmlns:cx1="http://schemas.microsoft.com/office/drawing/2015/9/8/chartex" xmlns:cx2="http://schemas.microsoft.com/office/drawing/2015/10/21/chartex" xmlns:cx3="http://schemas.microsoft.com/office/drawing/2016/5/9/chartex" xmlns:cx4="http://schemas.microsoft.com/office/drawing/2016/5/10/chartex" xmlns:cx5="http://schemas.microsoft.com/office/drawing/2016/5/11/chartex" xmlns:cx6="http://schemas.microsoft.com/office/drawing/2016/5/12/chartex" xmlns:cx7="http://schemas.microsoft.com/office/drawing/2016/5/13/chartex" xmlns:cx8="http://schemas.microsoft.com/office/drawing/2016/5/14/chartex" xmlns:mc="http://schemas.openxmlformats.org/markup-compatibility/2006" xmlns:aink="http://schemas.microsoft.com/office/drawing/2016/ink" xmlns:am3d="http://schemas.microsoft.com/office/drawing/2017/model3d" xmlns:o="urn:schemas-microsoft-com:office:office" xmlns:r="http://schemas.openxmlformats.org/officeDocument/2006/relationships" xmlns:m="http://schemas.openxmlformats.org/officeDocument/2006/math" xmlns:v="urn:schemas-microsoft-com:vml" xmlns:wp14="http://schemas.microsoft.com/office/word/2010/wordprocessingDrawing" xmlns:wp="http://schemas.openxmlformats.org/drawingml/2006/wordprocessingDrawing" xmlns:w10="urn:schemas-microsoft-com:office:word" xmlns:w="http://schemas.openxmlformats.org/wordprocessingml/2006/main" xmlns:w14="http://schemas.microsoft.com/office/word/2010/wordml" xmlns:w15="http://schemas.microsoft.com/office/word/2012/wordml" xmlns:w16cid="http://schemas.microsoft.com/office/word/2016/wordml/cid" xmlns:w16se="http://schemas.microsoft.com/office/word/2015/wordml/symex" xmlns:wpg="http://schemas.microsoft.com/office/word/2010/wordprocessingGroup" xmlns:wpi="http://schemas.microsoft.com/office/word/2010/wordprocessingInk" xmlns:wne="http://schemas.microsoft.com/office/word/2006/wordml" xmlns:wps="http://schemas.microsoft.com/office/word/2010/wordprocessingShape" mc:Ignorable="w14 w15 w16se w16cid wp14">
+<w:endnotes xmlns:wpc="http://schemas.microsoft.com/office/word/2010/wordprocessingCanvas" xmlns:cx="http://schemas.microsoft.com/office/drawing/2014/chartex" xmlns:cx1="http://schemas.microsoft.com/office/drawing/2015/9/8/chartex" xmlns:cx2="http://schemas.microsoft.com/office/drawing/2015/10/21/chartex" xmlns:cx3="http://schemas.microsoft.com/office/drawing/2016/5/9/chartex" xmlns:cx4="http://schemas.microsoft.com/office/drawing/2016/5/10/chartex" xmlns:cx5="http://schemas.microsoft.com/office/drawing/2016/5/11/chartex" xmlns:cx6="http://schemas.microsoft.com/office/drawing/2016/5/12/chartex" xmlns:cx7="http://schemas.microsoft.com/office/drawing/2016/5/13/chartex" xmlns:cx8="http://schemas.microsoft.com/office/drawing/2016/5/14/chartex" xmlns:mc="http://schemas.openxmlformats.org/markup-compatibility/2006" xmlns:aink="http://schemas.microsoft.com/office/drawing/2016/ink" xmlns:am3d="http://schemas.microsoft.com/office/drawing/2017/model3d" xmlns:o="urn:schemas-microsoft-com:office:office" xmlns:r="http://schemas.openxmlformats.org/officeDocument/2006/relationships" xmlns:m="http://schemas.openxmlformats.org/officeDocument/2006/math" xmlns:v="urn:schemas-microsoft-com:vml" xmlns:wp14="http://schemas.microsoft.com/office/word/2010/wordprocessingDrawing" xmlns:wp="http://schemas.openxmlformats.org/drawingml/2006/wordprocessingDrawing" xmlns:w10="urn:schemas-microsoft-com:office:word" xmlns:w="http://schemas.openxmlformats.org/wordprocessingml/2006/main" xmlns:w14="http://schemas.microsoft.com/office/word/2010/wordml" xmlns:w15="http://schemas.microsoft.com/office/word/2012/wordml" xmlns:w16cex="http://schemas.microsoft.com/office/word/2018/wordml/cex" xmlns:w16cid="http://schemas.microsoft.com/office/word/2016/wordml/cid" xmlns:w16="http://schemas.microsoft.com/office/word/2018/wordml" xmlns:w16se="http://schemas.microsoft.com/office/word/2015/wordml/symex" xmlns:wpg="http://schemas.microsoft.com/office/word/2010/wordprocessingGroup" xmlns:wpi="http://schemas.microsoft.com/office/word/2010/wordprocessingInk" xmlns:wne="http://schemas.microsoft.com/office/word/2006/wordml" xmlns:wps="http://schemas.microsoft.com/office/word/2010/wordprocessingShape" mc:Ignorable="w14 w15 w16se w16cid w16 w16cex wp14">
   <w:endnote w:type="separator" w:id="-1">
     <w:p>
       <w:r>
@@ -10261,7 +10888,7 @@
 </file>
 
 <file path=word/footnotes.xml><?xml version="1.0" encoding="utf-8"?>
-<w:footnotes xmlns:wpc="http://schemas.microsoft.com/office/word/2010/wordprocessingCanvas" xmlns:cx="http://schemas.microsoft.com/office/drawing/2014/chartex" xmlns:cx1="http://schemas.microsoft.com/office/drawing/2015/9/8/chartex" xmlns:cx2="http://schemas.microsoft.com/office/drawing/2015/10/21/chartex" xmlns:cx3="http://schemas.microsoft.com/office/drawing/2016/5/9/chartex" xmlns:cx4="http://schemas.microsoft.com/office/drawing/2016/5/10/chartex" xmlns:cx5="http://schemas.microsoft.com/office/drawing/2016/5/11/chartex" xmlns:cx6="http://schemas.microsoft.com/office/drawing/2016/5/12/chartex" xmlns:cx7="http://schemas.microsoft.com/office/drawing/2016/5/13/chartex" xmlns:cx8="http://schemas.microsoft.com/office/drawing/2016/5/14/chartex" xmlns:mc="http://schemas.openxmlformats.org/markup-compatibility/2006" xmlns:aink="http://schemas.microsoft.com/office/drawing/2016/ink" xmlns:am3d="http://schemas.microsoft.com/office/drawing/2017/model3d" xmlns:o="urn:schemas-microsoft-com:office:office" xmlns:r="http://schemas.openxmlformats.org/officeDocument/2006/relationships" xmlns:m="http://schemas.openxmlformats.org/officeDocument/2006/math" xmlns:v="urn:schemas-microsoft-com:vml" xmlns:wp14="http://schemas.microsoft.com/office/word/2010/wordprocessingDrawing" xmlns:wp="http://schemas.openxmlformats.org/drawingml/2006/wordprocessingDrawing" xmlns:w10="urn:schemas-microsoft-com:office:word" xmlns:w="http://schemas.openxmlformats.org/wordprocessingml/2006/main" xmlns:w14="http://schemas.microsoft.com/office/word/2010/wordml" xmlns:w15="http://schemas.microsoft.com/office/word/2012/wordml" xmlns:w16cid="http://schemas.microsoft.com/office/word/2016/wordml/cid" xmlns:w16se="http://schemas.microsoft.com/office/word/2015/wordml/symex" xmlns:wpg="http://schemas.microsoft.com/office/word/2010/wordprocessingGroup" xmlns:wpi="http://schemas.microsoft.com/office/word/2010/wordprocessingInk" xmlns:wne="http://schemas.microsoft.com/office/word/2006/wordml" xmlns:wps="http://schemas.microsoft.com/office/word/2010/wordprocessingShape" mc:Ignorable="w14 w15 w16se w16cid wp14">
+<w:footnotes xmlns:wpc="http://schemas.microsoft.com/office/word/2010/wordprocessingCanvas" xmlns:cx="http://schemas.microsoft.com/office/drawing/2014/chartex" xmlns:cx1="http://schemas.microsoft.com/office/drawing/2015/9/8/chartex" xmlns:cx2="http://schemas.microsoft.com/office/drawing/2015/10/21/chartex" xmlns:cx3="http://schemas.microsoft.com/office/drawing/2016/5/9/chartex" xmlns:cx4="http://schemas.microsoft.com/office/drawing/2016/5/10/chartex" xmlns:cx5="http://schemas.microsoft.com/office/drawing/2016/5/11/chartex" xmlns:cx6="http://schemas.microsoft.com/office/drawing/2016/5/12/chartex" xmlns:cx7="http://schemas.microsoft.com/office/drawing/2016/5/13/chartex" xmlns:cx8="http://schemas.microsoft.com/office/drawing/2016/5/14/chartex" xmlns:mc="http://schemas.openxmlformats.org/markup-compatibility/2006" xmlns:aink="http://schemas.microsoft.com/office/drawing/2016/ink" xmlns:am3d="http://schemas.microsoft.com/office/drawing/2017/model3d" xmlns:o="urn:schemas-microsoft-com:office:office" xmlns:r="http://schemas.openxmlformats.org/officeDocument/2006/relationships" xmlns:m="http://schemas.openxmlformats.org/officeDocument/2006/math" xmlns:v="urn:schemas-microsoft-com:vml" xmlns:wp14="http://schemas.microsoft.com/office/word/2010/wordprocessingDrawing" xmlns:wp="http://schemas.openxmlformats.org/drawingml/2006/wordprocessingDrawing" xmlns:w10="urn:schemas-microsoft-com:office:word" xmlns:w="http://schemas.openxmlformats.org/wordprocessingml/2006/main" xmlns:w14="http://schemas.microsoft.com/office/word/2010/wordml" xmlns:w15="http://schemas.microsoft.com/office/word/2012/wordml" xmlns:w16cex="http://schemas.microsoft.com/office/word/2018/wordml/cex" xmlns:w16cid="http://schemas.microsoft.com/office/word/2016/wordml/cid" xmlns:w16="http://schemas.microsoft.com/office/word/2018/wordml" xmlns:w16se="http://schemas.microsoft.com/office/word/2015/wordml/symex" xmlns:wpg="http://schemas.microsoft.com/office/word/2010/wordprocessingGroup" xmlns:wpi="http://schemas.microsoft.com/office/word/2010/wordprocessingInk" xmlns:wne="http://schemas.microsoft.com/office/word/2006/wordml" xmlns:wps="http://schemas.microsoft.com/office/word/2010/wordprocessingShape" mc:Ignorable="w14 w15 w16se w16cid w16 w16cex wp14">
   <w:footnote w:type="separator" w:id="-1">
     <w:p>
       <w:r>
@@ -10345,7 +10972,7 @@
 </file>
 
 <file path=word/header1.xml><?xml version="1.0" encoding="utf-8"?>
-<w:hdr xmlns:wpc="http://schemas.microsoft.com/office/word/2010/wordprocessingCanvas" xmlns:cx="http://schemas.microsoft.com/office/drawing/2014/chartex" xmlns:cx1="http://schemas.microsoft.com/office/drawing/2015/9/8/chartex" xmlns:cx2="http://schemas.microsoft.com/office/drawing/2015/10/21/chartex" xmlns:cx3="http://schemas.microsoft.com/office/drawing/2016/5/9/chartex" xmlns:cx4="http://schemas.microsoft.com/office/drawing/2016/5/10/chartex" xmlns:cx5="http://schemas.microsoft.com/office/drawing/2016/5/11/chartex" xmlns:cx6="http://schemas.microsoft.com/office/drawing/2016/5/12/chartex" xmlns:cx7="http://schemas.microsoft.com/office/drawing/2016/5/13/chartex" xmlns:cx8="http://schemas.microsoft.com/office/drawing/2016/5/14/chartex" xmlns:mc="http://schemas.openxmlformats.org/markup-compatibility/2006" xmlns:aink="http://schemas.microsoft.com/office/drawing/2016/ink" xmlns:am3d="http://schemas.microsoft.com/office/drawing/2017/model3d" xmlns:o="urn:schemas-microsoft-com:office:office" xmlns:r="http://schemas.openxmlformats.org/officeDocument/2006/relationships" xmlns:m="http://schemas.openxmlformats.org/officeDocument/2006/math" xmlns:v="urn:schemas-microsoft-com:vml" xmlns:wp14="http://schemas.microsoft.com/office/word/2010/wordprocessingDrawing" xmlns:wp="http://schemas.openxmlformats.org/drawingml/2006/wordprocessingDrawing" xmlns:w10="urn:schemas-microsoft-com:office:word" xmlns:w="http://schemas.openxmlformats.org/wordprocessingml/2006/main" xmlns:w14="http://schemas.microsoft.com/office/word/2010/wordml" xmlns:w15="http://schemas.microsoft.com/office/word/2012/wordml" xmlns:w16cid="http://schemas.microsoft.com/office/word/2016/wordml/cid" xmlns:w16se="http://schemas.microsoft.com/office/word/2015/wordml/symex" xmlns:wpg="http://schemas.microsoft.com/office/word/2010/wordprocessingGroup" xmlns:wpi="http://schemas.microsoft.com/office/word/2010/wordprocessingInk" xmlns:wne="http://schemas.microsoft.com/office/word/2006/wordml" xmlns:wps="http://schemas.microsoft.com/office/word/2010/wordprocessingShape" mc:Ignorable="w14 w15 w16se w16cid wp14">
+<w:hdr xmlns:wpc="http://schemas.microsoft.com/office/word/2010/wordprocessingCanvas" xmlns:cx="http://schemas.microsoft.com/office/drawing/2014/chartex" xmlns:cx1="http://schemas.microsoft.com/office/drawing/2015/9/8/chartex" xmlns:cx2="http://schemas.microsoft.com/office/drawing/2015/10/21/chartex" xmlns:cx3="http://schemas.microsoft.com/office/drawing/2016/5/9/chartex" xmlns:cx4="http://schemas.microsoft.com/office/drawing/2016/5/10/chartex" xmlns:cx5="http://schemas.microsoft.com/office/drawing/2016/5/11/chartex" xmlns:cx6="http://schemas.microsoft.com/office/drawing/2016/5/12/chartex" xmlns:cx7="http://schemas.microsoft.com/office/drawing/2016/5/13/chartex" xmlns:cx8="http://schemas.microsoft.com/office/drawing/2016/5/14/chartex" xmlns:mc="http://schemas.openxmlformats.org/markup-compatibility/2006" xmlns:aink="http://schemas.microsoft.com/office/drawing/2016/ink" xmlns:am3d="http://schemas.microsoft.com/office/drawing/2017/model3d" xmlns:o="urn:schemas-microsoft-com:office:office" xmlns:r="http://schemas.openxmlformats.org/officeDocument/2006/relationships" xmlns:m="http://schemas.openxmlformats.org/officeDocument/2006/math" xmlns:v="urn:schemas-microsoft-com:vml" xmlns:wp14="http://schemas.microsoft.com/office/word/2010/wordprocessingDrawing" xmlns:wp="http://schemas.openxmlformats.org/drawingml/2006/wordprocessingDrawing" xmlns:w10="urn:schemas-microsoft-com:office:word" xmlns:w="http://schemas.openxmlformats.org/wordprocessingml/2006/main" xmlns:w14="http://schemas.microsoft.com/office/word/2010/wordml" xmlns:w15="http://schemas.microsoft.com/office/word/2012/wordml" xmlns:w16cex="http://schemas.microsoft.com/office/word/2018/wordml/cex" xmlns:w16cid="http://schemas.microsoft.com/office/word/2016/wordml/cid" xmlns:w16="http://schemas.microsoft.com/office/word/2018/wordml" xmlns:w16se="http://schemas.microsoft.com/office/word/2015/wordml/symex" xmlns:wpg="http://schemas.microsoft.com/office/word/2010/wordprocessingGroup" xmlns:wpi="http://schemas.microsoft.com/office/word/2010/wordprocessingInk" xmlns:wne="http://schemas.microsoft.com/office/word/2006/wordml" xmlns:wps="http://schemas.microsoft.com/office/word/2010/wordprocessingShape" mc:Ignorable="w14 w15 w16se w16cid w16 w16cex wp14">
   <w:tbl>
     <w:tblPr>
       <w:tblStyle w:val="TableGrid"/>
@@ -10400,7 +11027,7 @@
             <w:rPr>
               <w:noProof/>
             </w:rPr>
-            <w:t>April 20, 2020</w:t>
+            <w:t>May 29, 2020</w:t>
           </w:r>
           <w:r>
             <w:fldChar w:fldCharType="end"/>
@@ -10418,7 +11045,7 @@
 </file>
 
 <file path=word/numbering.xml><?xml version="1.0" encoding="utf-8"?>
-<w:numbering xmlns:wpc="http://schemas.microsoft.com/office/word/2010/wordprocessingCanvas" xmlns:cx="http://schemas.microsoft.com/office/drawing/2014/chartex" xmlns:cx1="http://schemas.microsoft.com/office/drawing/2015/9/8/chartex" xmlns:cx2="http://schemas.microsoft.com/office/drawing/2015/10/21/chartex" xmlns:cx3="http://schemas.microsoft.com/office/drawing/2016/5/9/chartex" xmlns:cx4="http://schemas.microsoft.com/office/drawing/2016/5/10/chartex" xmlns:cx5="http://schemas.microsoft.com/office/drawing/2016/5/11/chartex" xmlns:cx6="http://schemas.microsoft.com/office/drawing/2016/5/12/chartex" xmlns:cx7="http://schemas.microsoft.com/office/drawing/2016/5/13/chartex" xmlns:cx8="http://schemas.microsoft.com/office/drawing/2016/5/14/chartex" xmlns:mc="http://schemas.openxmlformats.org/markup-compatibility/2006" xmlns:aink="http://schemas.microsoft.com/office/drawing/2016/ink" xmlns:am3d="http://schemas.microsoft.com/office/drawing/2017/model3d" xmlns:o="urn:schemas-microsoft-com:office:office" xmlns:r="http://schemas.openxmlformats.org/officeDocument/2006/relationships" xmlns:m="http://schemas.openxmlformats.org/officeDocument/2006/math" xmlns:v="urn:schemas-microsoft-com:vml" xmlns:wp14="http://schemas.microsoft.com/office/word/2010/wordprocessingDrawing" xmlns:wp="http://schemas.openxmlformats.org/drawingml/2006/wordprocessingDrawing" xmlns:w10="urn:schemas-microsoft-com:office:word" xmlns:w="http://schemas.openxmlformats.org/wordprocessingml/2006/main" xmlns:w14="http://schemas.microsoft.com/office/word/2010/wordml" xmlns:w15="http://schemas.microsoft.com/office/word/2012/wordml" xmlns:w16cid="http://schemas.microsoft.com/office/word/2016/wordml/cid" xmlns:w16se="http://schemas.microsoft.com/office/word/2015/wordml/symex" xmlns:wpg="http://schemas.microsoft.com/office/word/2010/wordprocessingGroup" xmlns:wpi="http://schemas.microsoft.com/office/word/2010/wordprocessingInk" xmlns:wne="http://schemas.microsoft.com/office/word/2006/wordml" xmlns:wps="http://schemas.microsoft.com/office/word/2010/wordprocessingShape" mc:Ignorable="w14 w15 w16se w16cid wp14">
+<w:numbering xmlns:wpc="http://schemas.microsoft.com/office/word/2010/wordprocessingCanvas" xmlns:cx="http://schemas.microsoft.com/office/drawing/2014/chartex" xmlns:cx1="http://schemas.microsoft.com/office/drawing/2015/9/8/chartex" xmlns:cx2="http://schemas.microsoft.com/office/drawing/2015/10/21/chartex" xmlns:cx3="http://schemas.microsoft.com/office/drawing/2016/5/9/chartex" xmlns:cx4="http://schemas.microsoft.com/office/drawing/2016/5/10/chartex" xmlns:cx5="http://schemas.microsoft.com/office/drawing/2016/5/11/chartex" xmlns:cx6="http://schemas.microsoft.com/office/drawing/2016/5/12/chartex" xmlns:cx7="http://schemas.microsoft.com/office/drawing/2016/5/13/chartex" xmlns:cx8="http://schemas.microsoft.com/office/drawing/2016/5/14/chartex" xmlns:mc="http://schemas.openxmlformats.org/markup-compatibility/2006" xmlns:aink="http://schemas.microsoft.com/office/drawing/2016/ink" xmlns:am3d="http://schemas.microsoft.com/office/drawing/2017/model3d" xmlns:o="urn:schemas-microsoft-com:office:office" xmlns:r="http://schemas.openxmlformats.org/officeDocument/2006/relationships" xmlns:m="http://schemas.openxmlformats.org/officeDocument/2006/math" xmlns:v="urn:schemas-microsoft-com:vml" xmlns:wp14="http://schemas.microsoft.com/office/word/2010/wordprocessingDrawing" xmlns:wp="http://schemas.openxmlformats.org/drawingml/2006/wordprocessingDrawing" xmlns:w10="urn:schemas-microsoft-com:office:word" xmlns:w="http://schemas.openxmlformats.org/wordprocessingml/2006/main" xmlns:w14="http://schemas.microsoft.com/office/word/2010/wordml" xmlns:w15="http://schemas.microsoft.com/office/word/2012/wordml" xmlns:w16cex="http://schemas.microsoft.com/office/word/2018/wordml/cex" xmlns:w16cid="http://schemas.microsoft.com/office/word/2016/wordml/cid" xmlns:w16="http://schemas.microsoft.com/office/word/2018/wordml" xmlns:w16se="http://schemas.microsoft.com/office/word/2015/wordml/symex" xmlns:wpg="http://schemas.microsoft.com/office/word/2010/wordprocessingGroup" xmlns:wpi="http://schemas.microsoft.com/office/word/2010/wordprocessingInk" xmlns:wne="http://schemas.microsoft.com/office/word/2006/wordml" xmlns:wps="http://schemas.microsoft.com/office/word/2010/wordprocessingShape" mc:Ignorable="w14 w15 w16se w16cid w16 w16cex wp14">
   <w:abstractNum w:abstractNumId="0" w15:restartNumberingAfterBreak="0">
     <w:nsid w:val="0DC61A1C"/>
     <w:multiLevelType w:val="hybridMultilevel"/>
@@ -10907,7 +11534,7 @@
 </file>
 
 <file path=word/styles.xml><?xml version="1.0" encoding="utf-8"?>
-<w:styles xmlns:mc="http://schemas.openxmlformats.org/markup-compatibility/2006" xmlns:r="http://schemas.openxmlformats.org/officeDocument/2006/relationships" xmlns:w="http://schemas.openxmlformats.org/wordprocessingml/2006/main" xmlns:w14="http://schemas.microsoft.com/office/word/2010/wordml" xmlns:w15="http://schemas.microsoft.com/office/word/2012/wordml" xmlns:w16cid="http://schemas.microsoft.com/office/word/2016/wordml/cid" xmlns:w16se="http://schemas.microsoft.com/office/word/2015/wordml/symex" mc:Ignorable="w14 w15 w16se w16cid">
+<w:styles xmlns:mc="http://schemas.openxmlformats.org/markup-compatibility/2006" xmlns:r="http://schemas.openxmlformats.org/officeDocument/2006/relationships" xmlns:w="http://schemas.openxmlformats.org/wordprocessingml/2006/main" xmlns:w14="http://schemas.microsoft.com/office/word/2010/wordml" xmlns:w15="http://schemas.microsoft.com/office/word/2012/wordml" xmlns:w16cex="http://schemas.microsoft.com/office/word/2018/wordml/cex" xmlns:w16cid="http://schemas.microsoft.com/office/word/2016/wordml/cid" xmlns:w16="http://schemas.microsoft.com/office/word/2018/wordml" xmlns:w16se="http://schemas.microsoft.com/office/word/2015/wordml/symex" mc:Ignorable="w14 w15 w16se w16cid w16 w16cex">
   <w:docDefaults>
     <w:rPrDefault>
       <w:rPr>

</xml_diff>

<commit_message>
Update section on EPU indexes
</commit_message>
<xml_diff>
--- a/Data/Metadata/MetadataGuide.docx
+++ b/Data/Metadata/MetadataGuide.docx
@@ -6155,6 +6155,7 @@
         <w:rPr>
           <w:rFonts w:ascii="Arial" w:hAnsi="Arial" w:cs="Arial"/>
           <w:b/>
+          <w:highlight w:val="green"/>
         </w:rPr>
       </w:pPr>
       <w:r>
@@ -6162,12 +6163,29 @@
           <w:rFonts w:ascii="Arial" w:hAnsi="Arial" w:cs="Arial"/>
           <w:b/>
         </w:rPr>
-        <w:t>Metadata for ‘original_EPU_Index_</w:t>
+        <w:t>Metadata for ‘</w:t>
       </w:r>
       <w:r>
         <w:rPr>
           <w:rFonts w:ascii="Arial" w:hAnsi="Arial" w:cs="Arial"/>
           <w:b/>
+          <w:highlight w:val="green"/>
+        </w:rPr>
+        <w:t>EPU</w:t>
+      </w:r>
+      <w:r>
+        <w:rPr>
+          <w:rFonts w:ascii="Arial" w:hAnsi="Arial" w:cs="Arial"/>
+          <w:b/>
+          <w:highlight w:val="green"/>
+        </w:rPr>
+        <w:t>_Index_</w:t>
+      </w:r>
+      <w:r>
+        <w:rPr>
+          <w:rFonts w:ascii="Arial" w:hAnsi="Arial" w:cs="Arial"/>
+          <w:b/>
+          <w:highlight w:val="green"/>
         </w:rPr>
         <w:t>YYY</w:t>
       </w:r>
@@ -6175,6 +6193,7 @@
         <w:rPr>
           <w:rFonts w:ascii="Arial" w:hAnsi="Arial" w:cs="Arial"/>
           <w:b/>
+          <w:highlight w:val="green"/>
         </w:rPr>
         <w:t>.xlsx’</w:t>
       </w:r>
@@ -6182,13 +6201,15 @@
         <w:rPr>
           <w:rFonts w:ascii="Arial" w:hAnsi="Arial" w:cs="Arial"/>
           <w:b/>
-        </w:rPr>
-        <w:t xml:space="preserve"> and ‘importable</w:t>
+          <w:highlight w:val="green"/>
+        </w:rPr>
+        <w:t xml:space="preserve"> and ‘import</w:t>
       </w:r>
       <w:r>
         <w:rPr>
           <w:rFonts w:ascii="Arial" w:hAnsi="Arial" w:cs="Arial"/>
           <w:b/>
+          <w:highlight w:val="green"/>
         </w:rPr>
         <w:t>_EPU_Index_ZZ</w:t>
       </w:r>
@@ -6196,6 +6217,7 @@
         <w:rPr>
           <w:rFonts w:ascii="Arial" w:hAnsi="Arial" w:cs="Arial"/>
           <w:b/>
+          <w:highlight w:val="green"/>
         </w:rPr>
         <w:t>Z.xlsx’</w:t>
       </w:r>
@@ -6204,36 +6226,69 @@
       <w:pPr>
         <w:rPr>
           <w:rFonts w:ascii="Arial" w:hAnsi="Arial" w:cs="Arial"/>
-        </w:rPr>
-      </w:pPr>
-    </w:p>
-    <w:p>
-      <w:pPr>
-        <w:rPr>
-          <w:rFonts w:ascii="Arial" w:hAnsi="Arial" w:cs="Arial"/>
-        </w:rPr>
-      </w:pPr>
-      <w:r>
-        <w:rPr>
-          <w:rFonts w:ascii="Arial" w:hAnsi="Arial" w:cs="Arial"/>
+          <w:highlight w:val="green"/>
+        </w:rPr>
+      </w:pPr>
+    </w:p>
+    <w:p>
+      <w:pPr>
+        <w:rPr>
+          <w:rFonts w:ascii="Arial" w:hAnsi="Arial" w:cs="Arial"/>
+        </w:rPr>
+      </w:pPr>
+      <w:r>
+        <w:rPr>
+          <w:rFonts w:ascii="Arial" w:hAnsi="Arial" w:cs="Arial"/>
+          <w:highlight w:val="green"/>
         </w:rPr>
         <w:t>YYY</w:t>
       </w:r>
       <w:r>
         <w:rPr>
           <w:rFonts w:ascii="Arial" w:hAnsi="Arial" w:cs="Arial"/>
+          <w:highlight w:val="green"/>
         </w:rPr>
         <w:t xml:space="preserve">: </w:t>
       </w:r>
       <w:r>
         <w:rPr>
           <w:rFonts w:ascii="Arial" w:hAnsi="Arial" w:cs="Arial"/>
-        </w:rPr>
-        <w:t xml:space="preserve">COP, KRW; </w:t>
-      </w:r>
-      <w:r>
-        <w:rPr>
-          <w:rFonts w:ascii="Arial" w:hAnsi="Arial" w:cs="Arial"/>
+          <w:highlight w:val="green"/>
+        </w:rPr>
+        <w:t xml:space="preserve">BRL, </w:t>
+      </w:r>
+      <w:r>
+        <w:rPr>
+          <w:rFonts w:ascii="Arial" w:hAnsi="Arial" w:cs="Arial"/>
+          <w:highlight w:val="green"/>
+        </w:rPr>
+        <w:t>COP, KRW</w:t>
+      </w:r>
+      <w:r>
+        <w:rPr>
+          <w:rFonts w:ascii="Arial" w:hAnsi="Arial" w:cs="Arial"/>
+          <w:highlight w:val="green"/>
+        </w:rPr>
+        <w:t xml:space="preserve">, </w:t>
+      </w:r>
+      <w:r>
+        <w:rPr>
+          <w:rFonts w:ascii="Arial" w:hAnsi="Arial" w:cs="Arial"/>
+          <w:highlight w:val="green"/>
+        </w:rPr>
+        <w:t>MXN, RUB</w:t>
+      </w:r>
+      <w:r>
+        <w:rPr>
+          <w:rFonts w:ascii="Arial" w:hAnsi="Arial" w:cs="Arial"/>
+          <w:highlight w:val="green"/>
+        </w:rPr>
+        <w:t xml:space="preserve">; </w:t>
+      </w:r>
+      <w:r>
+        <w:rPr>
+          <w:rFonts w:ascii="Arial" w:hAnsi="Arial" w:cs="Arial"/>
+          <w:highlight w:val="green"/>
         </w:rPr>
         <w:tab/>
         <w:t>ZZZ: BRL,</w:t>
@@ -6241,6 +6296,7 @@
       <w:r>
         <w:rPr>
           <w:rFonts w:ascii="Arial" w:hAnsi="Arial" w:cs="Arial"/>
+          <w:highlight w:val="green"/>
         </w:rPr>
         <w:t xml:space="preserve"> MXN, RUB</w:t>
       </w:r>
@@ -6435,7 +6491,7 @@
         <w:rPr>
           <w:rFonts w:ascii="Arial" w:hAnsi="Arial" w:cs="Arial"/>
         </w:rPr>
-        <w:t>The data file</w:t>
+        <w:t>The file</w:t>
       </w:r>
       <w:r>
         <w:rPr>
@@ -6453,26 +6509,37 @@
         <w:rPr>
           <w:rFonts w:ascii="Arial" w:hAnsi="Arial" w:cs="Arial"/>
         </w:rPr>
+        <w:t>for all countries</w:t>
+      </w:r>
+      <w:r>
+        <w:rPr>
+          <w:rFonts w:ascii="Arial" w:hAnsi="Arial" w:cs="Arial"/>
+        </w:rPr>
+        <w:t xml:space="preserve"> with available data</w:t>
+      </w:r>
+      <w:r>
+        <w:rPr>
+          <w:rFonts w:ascii="Arial" w:hAnsi="Arial" w:cs="Arial"/>
+        </w:rPr>
+        <w:t xml:space="preserve"> </w:t>
+      </w:r>
+      <w:r>
+        <w:rPr>
+          <w:rFonts w:ascii="Arial" w:hAnsi="Arial" w:cs="Arial"/>
+        </w:rPr>
         <w:t>were</w:t>
       </w:r>
       <w:r>
         <w:rPr>
           <w:rFonts w:ascii="Arial" w:hAnsi="Arial" w:cs="Arial"/>
         </w:rPr>
-        <w:t xml:space="preserve"> downloaded on </w:t>
-      </w:r>
-      <w:r>
-        <w:rPr>
-          <w:rFonts w:ascii="Arial" w:hAnsi="Arial" w:cs="Arial"/>
-          <w:highlight w:val="yellow"/>
-        </w:rPr>
-        <w:t>September 30, 2018</w:t>
-      </w:r>
-      <w:r>
-        <w:rPr>
-          <w:rFonts w:ascii="Arial" w:hAnsi="Arial" w:cs="Arial"/>
-        </w:rPr>
-        <w:t xml:space="preserve"> from</w:t>
+        <w:t xml:space="preserve"> downloaded from</w:t>
+      </w:r>
+      <w:r>
+        <w:rPr>
+          <w:rFonts w:ascii="Arial" w:hAnsi="Arial" w:cs="Arial"/>
+        </w:rPr>
+        <w:t>:</w:t>
       </w:r>
     </w:p>
     <w:p>
@@ -6487,90 +6554,49 @@
             <w:rStyle w:val="Hyperlink"/>
             <w:rFonts w:ascii="Arial" w:hAnsi="Arial" w:cs="Arial"/>
           </w:rPr>
-          <w:t>http://www.policyuncertainty.com/brazil_monthly.html</w:t>
+          <w:t>http://www.policyuncertainty.com</w:t>
         </w:r>
       </w:hyperlink>
     </w:p>
     <w:p>
       <w:pPr>
-        <w:rPr>
-          <w:rFonts w:ascii="Arial" w:hAnsi="Arial" w:cs="Arial"/>
-        </w:rPr>
-      </w:pPr>
-      <w:hyperlink r:id="rId15" w:history="1">
-        <w:r>
-          <w:rPr>
-            <w:rStyle w:val="Hyperlink"/>
-            <w:rFonts w:ascii="Arial" w:hAnsi="Arial" w:cs="Arial"/>
-          </w:rPr>
-          <w:t>http://www.policyuncertainty.com/colombia_monthly.html</w:t>
-        </w:r>
-      </w:hyperlink>
-    </w:p>
-    <w:p>
-      <w:pPr>
-        <w:rPr>
-          <w:rFonts w:ascii="Arial" w:hAnsi="Arial" w:cs="Arial"/>
-        </w:rPr>
-      </w:pPr>
-      <w:hyperlink r:id="rId16" w:history="1">
-        <w:r>
-          <w:rPr>
-            <w:rStyle w:val="Hyperlink"/>
-            <w:rFonts w:ascii="Arial" w:hAnsi="Arial" w:cs="Arial"/>
-          </w:rPr>
-          <w:t>http://www.policyuncertainty.com/korea_monthly.html</w:t>
-        </w:r>
-      </w:hyperlink>
-    </w:p>
-    <w:p>
-      <w:pPr>
-        <w:rPr>
-          <w:rFonts w:ascii="Arial" w:hAnsi="Arial" w:cs="Arial"/>
-        </w:rPr>
-      </w:pPr>
-      <w:hyperlink r:id="rId17" w:history="1">
-        <w:r>
-          <w:rPr>
-            <w:rStyle w:val="Hyperlink"/>
-            <w:rFonts w:ascii="Arial" w:hAnsi="Arial" w:cs="Arial"/>
-          </w:rPr>
-          <w:t>http://www.policyuncertainty.com/mexico_monthly.html</w:t>
-        </w:r>
-      </w:hyperlink>
-    </w:p>
-    <w:p>
-      <w:pPr>
-        <w:rPr>
-          <w:rFonts w:ascii="Arial" w:hAnsi="Arial" w:cs="Arial"/>
-        </w:rPr>
-      </w:pPr>
-      <w:hyperlink r:id="rId18" w:history="1">
-        <w:r>
-          <w:rPr>
-            <w:rStyle w:val="Hyperlink"/>
-            <w:rFonts w:ascii="Arial" w:hAnsi="Arial" w:cs="Arial"/>
-          </w:rPr>
-          <w:t>http://www.policyuncertainty.com/russia_monthly.html</w:t>
-        </w:r>
-      </w:hyperlink>
-    </w:p>
-    <w:p>
-      <w:pPr>
-        <w:rPr>
-          <w:rFonts w:ascii="Arial" w:hAnsi="Arial" w:cs="Arial"/>
-        </w:rPr>
-      </w:pPr>
-    </w:p>
-    <w:p>
-      <w:pPr>
-        <w:rPr>
-          <w:rFonts w:ascii="Arial" w:hAnsi="Arial" w:cs="Arial"/>
-        </w:rPr>
-      </w:pPr>
-      <w:r>
-        <w:rPr>
-          <w:rFonts w:ascii="Arial" w:hAnsi="Arial" w:cs="Arial"/>
+        <w:jc w:val="right"/>
+        <w:rPr>
+          <w:rFonts w:ascii="Arial" w:hAnsi="Arial" w:cs="Arial"/>
+        </w:rPr>
+      </w:pPr>
+      <w:r>
+        <w:rPr>
+          <w:rFonts w:ascii="Arial" w:hAnsi="Arial" w:cs="Arial"/>
+        </w:rPr>
+        <w:t xml:space="preserve">Last update: </w:t>
+      </w:r>
+      <w:r>
+        <w:rPr>
+          <w:rFonts w:ascii="Arial" w:hAnsi="Arial" w:cs="Arial"/>
+          <w:highlight w:val="yellow"/>
+        </w:rPr>
+        <w:t>July 2, 2020</w:t>
+      </w:r>
+    </w:p>
+    <w:p>
+      <w:pPr>
+        <w:rPr>
+          <w:rFonts w:ascii="Arial" w:hAnsi="Arial" w:cs="Arial"/>
+        </w:rPr>
+      </w:pPr>
+    </w:p>
+    <w:p>
+      <w:pPr>
+        <w:rPr>
+          <w:rFonts w:ascii="Arial" w:hAnsi="Arial" w:cs="Arial"/>
+          <w:highlight w:val="green"/>
+        </w:rPr>
+      </w:pPr>
+      <w:r>
+        <w:rPr>
+          <w:rFonts w:ascii="Arial" w:hAnsi="Arial" w:cs="Arial"/>
+          <w:highlight w:val="green"/>
         </w:rPr>
         <w:t xml:space="preserve">For some reason, </w:t>
       </w:r>
@@ -6578,6 +6604,7 @@
       <w:r>
         <w:rPr>
           <w:rFonts w:ascii="Arial" w:hAnsi="Arial" w:cs="Arial"/>
+          <w:highlight w:val="green"/>
         </w:rPr>
         <w:t>Matlab</w:t>
       </w:r>
@@ -6585,18 +6612,21 @@
       <w:r>
         <w:rPr>
           <w:rFonts w:ascii="Arial" w:hAnsi="Arial" w:cs="Arial"/>
+          <w:highlight w:val="green"/>
         </w:rPr>
         <w:t xml:space="preserve"> does not read the files </w:t>
       </w:r>
       <w:r>
         <w:rPr>
           <w:rFonts w:ascii="Arial" w:hAnsi="Arial" w:cs="Arial"/>
+          <w:highlight w:val="green"/>
         </w:rPr>
         <w:t xml:space="preserve">for BRL, MXN and RUB </w:t>
       </w:r>
       <w:r>
         <w:rPr>
           <w:rFonts w:ascii="Arial" w:hAnsi="Arial" w:cs="Arial"/>
+          <w:highlight w:val="green"/>
         </w:rPr>
         <w:t xml:space="preserve">as downloaded. To be able to read them, do the following: </w:t>
       </w:r>
@@ -6611,66 +6641,77 @@
       <w:r>
         <w:rPr>
           <w:rFonts w:ascii="Arial" w:hAnsi="Arial" w:cs="Arial"/>
+          <w:highlight w:val="green"/>
         </w:rPr>
         <w:t>C</w:t>
       </w:r>
       <w:r>
         <w:rPr>
           <w:rFonts w:ascii="Arial" w:hAnsi="Arial" w:cs="Arial"/>
+          <w:highlight w:val="green"/>
         </w:rPr>
         <w:t>opy all and paste</w:t>
       </w:r>
       <w:r>
         <w:rPr>
           <w:rFonts w:ascii="Arial" w:hAnsi="Arial" w:cs="Arial"/>
+          <w:highlight w:val="green"/>
         </w:rPr>
         <w:t xml:space="preserve"> values</w:t>
       </w:r>
       <w:r>
         <w:rPr>
           <w:rFonts w:ascii="Arial" w:hAnsi="Arial" w:cs="Arial"/>
+          <w:highlight w:val="green"/>
         </w:rPr>
         <w:t xml:space="preserve"> in a new file; select all numbers in</w:t>
       </w:r>
       <w:r>
         <w:rPr>
           <w:rFonts w:ascii="Arial" w:hAnsi="Arial" w:cs="Arial"/>
+          <w:highlight w:val="green"/>
         </w:rPr>
         <w:t xml:space="preserve"> the</w:t>
       </w:r>
       <w:r>
         <w:rPr>
           <w:rFonts w:ascii="Arial" w:hAnsi="Arial" w:cs="Arial"/>
+          <w:highlight w:val="green"/>
         </w:rPr>
         <w:t xml:space="preserve"> first column and right-click the error icon; click ‘</w:t>
       </w:r>
       <w:r>
         <w:rPr>
           <w:rFonts w:ascii="Arial" w:hAnsi="Arial" w:cs="Arial"/>
+          <w:highlight w:val="green"/>
         </w:rPr>
         <w:t>Convert to N</w:t>
       </w:r>
       <w:r>
         <w:rPr>
           <w:rFonts w:ascii="Arial" w:hAnsi="Arial" w:cs="Arial"/>
+          <w:highlight w:val="green"/>
         </w:rPr>
         <w:t>umber’; save the file as ‘</w:t>
       </w:r>
       <w:r>
         <w:rPr>
           <w:rFonts w:ascii="Arial" w:hAnsi="Arial" w:cs="Arial"/>
+          <w:highlight w:val="green"/>
         </w:rPr>
         <w:t>importable_EPU_Index_ZZ</w:t>
       </w:r>
       <w:r>
         <w:rPr>
           <w:rFonts w:ascii="Arial" w:hAnsi="Arial" w:cs="Arial"/>
+          <w:highlight w:val="green"/>
         </w:rPr>
         <w:t>Z</w:t>
       </w:r>
       <w:r>
         <w:rPr>
           <w:rFonts w:ascii="Arial" w:hAnsi="Arial" w:cs="Arial"/>
+          <w:highlight w:val="green"/>
         </w:rPr>
         <w:t>.xlsx’</w:t>
       </w:r>
@@ -6717,6 +6758,7 @@
         <w:rPr>
           <w:rFonts w:ascii="Arial" w:hAnsi="Arial" w:cs="Arial"/>
         </w:rPr>
+        <w:lastRenderedPageBreak/>
         <w:t>Newspaper-based economic policy uncertainty indexes</w:t>
       </w:r>
       <w:r>
@@ -6770,11 +6812,13 @@
             <w:pPr>
               <w:rPr>
                 <w:rFonts w:ascii="Arial" w:hAnsi="Arial" w:cs="Arial"/>
-              </w:rPr>
-            </w:pPr>
-            <w:r>
-              <w:rPr>
-                <w:rFonts w:ascii="Arial" w:hAnsi="Arial" w:cs="Arial"/>
+                <w:highlight w:val="green"/>
+              </w:rPr>
+            </w:pPr>
+            <w:r>
+              <w:rPr>
+                <w:rFonts w:ascii="Arial" w:hAnsi="Arial" w:cs="Arial"/>
+                <w:highlight w:val="green"/>
               </w:rPr>
               <w:t xml:space="preserve">Series: </w:t>
             </w:r>
@@ -6788,11 +6832,13 @@
             <w:pPr>
               <w:rPr>
                 <w:rFonts w:ascii="Arial" w:hAnsi="Arial" w:cs="Arial"/>
-              </w:rPr>
-            </w:pPr>
-            <w:r>
-              <w:rPr>
-                <w:rFonts w:ascii="Arial" w:hAnsi="Arial" w:cs="Arial"/>
+                <w:highlight w:val="green"/>
+              </w:rPr>
+            </w:pPr>
+            <w:r>
+              <w:rPr>
+                <w:rFonts w:ascii="Arial" w:hAnsi="Arial" w:cs="Arial"/>
+                <w:highlight w:val="green"/>
               </w:rPr>
               <w:t>Brazil News-Based EPU</w:t>
             </w:r>
@@ -6808,11 +6854,13 @@
             <w:pPr>
               <w:rPr>
                 <w:rFonts w:ascii="Arial" w:hAnsi="Arial" w:cs="Arial"/>
-              </w:rPr>
-            </w:pPr>
-            <w:r>
-              <w:rPr>
-                <w:rFonts w:ascii="Arial" w:hAnsi="Arial" w:cs="Arial"/>
+                <w:highlight w:val="green"/>
+              </w:rPr>
+            </w:pPr>
+            <w:r>
+              <w:rPr>
+                <w:rFonts w:ascii="Arial" w:hAnsi="Arial" w:cs="Arial"/>
+                <w:highlight w:val="green"/>
               </w:rPr>
               <w:t>Period:</w:t>
             </w:r>
@@ -6826,29 +6874,34 @@
             <w:pPr>
               <w:rPr>
                 <w:rFonts w:ascii="Arial" w:hAnsi="Arial" w:cs="Arial"/>
-              </w:rPr>
-            </w:pPr>
-            <w:r>
-              <w:rPr>
-                <w:rFonts w:ascii="Arial" w:hAnsi="Arial" w:cs="Arial"/>
+                <w:highlight w:val="green"/>
+              </w:rPr>
+            </w:pPr>
+            <w:r>
+              <w:rPr>
+                <w:rFonts w:ascii="Arial" w:hAnsi="Arial" w:cs="Arial"/>
+                <w:highlight w:val="green"/>
               </w:rPr>
               <w:t>January 1</w:t>
             </w:r>
             <w:r>
               <w:rPr>
                 <w:rFonts w:ascii="Arial" w:hAnsi="Arial" w:cs="Arial"/>
+                <w:highlight w:val="green"/>
               </w:rPr>
               <w:t>991</w:t>
             </w:r>
             <w:r>
               <w:rPr>
                 <w:rFonts w:ascii="Arial" w:hAnsi="Arial" w:cs="Arial"/>
+                <w:highlight w:val="green"/>
               </w:rPr>
               <w:t xml:space="preserve"> to </w:t>
             </w:r>
             <w:r>
               <w:rPr>
                 <w:rFonts w:ascii="Arial" w:hAnsi="Arial" w:cs="Arial"/>
+                <w:highlight w:val="green"/>
               </w:rPr>
               <w:t>September 2018</w:t>
             </w:r>
@@ -6860,6 +6913,7 @@
       <w:pPr>
         <w:rPr>
           <w:rFonts w:ascii="Arial" w:hAnsi="Arial" w:cs="Arial"/>
+          <w:highlight w:val="green"/>
         </w:rPr>
       </w:pPr>
     </w:p>
@@ -6882,11 +6936,13 @@
             <w:pPr>
               <w:rPr>
                 <w:rFonts w:ascii="Arial" w:hAnsi="Arial" w:cs="Arial"/>
-              </w:rPr>
-            </w:pPr>
-            <w:r>
-              <w:rPr>
-                <w:rFonts w:ascii="Arial" w:hAnsi="Arial" w:cs="Arial"/>
+                <w:highlight w:val="green"/>
+              </w:rPr>
+            </w:pPr>
+            <w:r>
+              <w:rPr>
+                <w:rFonts w:ascii="Arial" w:hAnsi="Arial" w:cs="Arial"/>
+                <w:highlight w:val="green"/>
               </w:rPr>
               <w:t xml:space="preserve">Series: </w:t>
             </w:r>
@@ -6900,11 +6956,13 @@
             <w:pPr>
               <w:rPr>
                 <w:rFonts w:ascii="Arial" w:hAnsi="Arial" w:cs="Arial"/>
-              </w:rPr>
-            </w:pPr>
-            <w:r>
-              <w:rPr>
-                <w:rFonts w:ascii="Arial" w:hAnsi="Arial" w:cs="Arial"/>
+                <w:highlight w:val="green"/>
+              </w:rPr>
+            </w:pPr>
+            <w:r>
+              <w:rPr>
+                <w:rFonts w:ascii="Arial" w:hAnsi="Arial" w:cs="Arial"/>
+                <w:highlight w:val="green"/>
               </w:rPr>
               <w:t>EPUC: Economic Policy Uncertainty Colombia</w:t>
             </w:r>
@@ -6920,11 +6978,13 @@
             <w:pPr>
               <w:rPr>
                 <w:rFonts w:ascii="Arial" w:hAnsi="Arial" w:cs="Arial"/>
-              </w:rPr>
-            </w:pPr>
-            <w:r>
-              <w:rPr>
-                <w:rFonts w:ascii="Arial" w:hAnsi="Arial" w:cs="Arial"/>
+                <w:highlight w:val="green"/>
+              </w:rPr>
+            </w:pPr>
+            <w:r>
+              <w:rPr>
+                <w:rFonts w:ascii="Arial" w:hAnsi="Arial" w:cs="Arial"/>
+                <w:highlight w:val="green"/>
               </w:rPr>
               <w:t>Period:</w:t>
             </w:r>
@@ -6938,35 +6998,41 @@
             <w:pPr>
               <w:rPr>
                 <w:rFonts w:ascii="Arial" w:hAnsi="Arial" w:cs="Arial"/>
-              </w:rPr>
-            </w:pPr>
-            <w:r>
-              <w:rPr>
-                <w:rFonts w:ascii="Arial" w:hAnsi="Arial" w:cs="Arial"/>
+                <w:highlight w:val="green"/>
+              </w:rPr>
+            </w:pPr>
+            <w:r>
+              <w:rPr>
+                <w:rFonts w:ascii="Arial" w:hAnsi="Arial" w:cs="Arial"/>
+                <w:highlight w:val="green"/>
               </w:rPr>
               <w:t>March</w:t>
             </w:r>
             <w:r>
               <w:rPr>
                 <w:rFonts w:ascii="Arial" w:hAnsi="Arial" w:cs="Arial"/>
+                <w:highlight w:val="green"/>
               </w:rPr>
               <w:t xml:space="preserve"> 1</w:t>
             </w:r>
             <w:r>
               <w:rPr>
                 <w:rFonts w:ascii="Arial" w:hAnsi="Arial" w:cs="Arial"/>
+                <w:highlight w:val="green"/>
               </w:rPr>
               <w:t>994</w:t>
             </w:r>
             <w:r>
               <w:rPr>
                 <w:rFonts w:ascii="Arial" w:hAnsi="Arial" w:cs="Arial"/>
+                <w:highlight w:val="green"/>
               </w:rPr>
               <w:t xml:space="preserve"> to </w:t>
             </w:r>
             <w:r>
               <w:rPr>
                 <w:rFonts w:ascii="Arial" w:hAnsi="Arial" w:cs="Arial"/>
+                <w:highlight w:val="green"/>
               </w:rPr>
               <w:t>December 2016</w:t>
             </w:r>
@@ -6978,6 +7044,7 @@
       <w:pPr>
         <w:rPr>
           <w:rFonts w:ascii="Arial" w:hAnsi="Arial" w:cs="Arial"/>
+          <w:highlight w:val="green"/>
         </w:rPr>
       </w:pPr>
     </w:p>
@@ -7000,11 +7067,13 @@
             <w:pPr>
               <w:rPr>
                 <w:rFonts w:ascii="Arial" w:hAnsi="Arial" w:cs="Arial"/>
-              </w:rPr>
-            </w:pPr>
-            <w:r>
-              <w:rPr>
-                <w:rFonts w:ascii="Arial" w:hAnsi="Arial" w:cs="Arial"/>
+                <w:highlight w:val="green"/>
+              </w:rPr>
+            </w:pPr>
+            <w:r>
+              <w:rPr>
+                <w:rFonts w:ascii="Arial" w:hAnsi="Arial" w:cs="Arial"/>
+                <w:highlight w:val="green"/>
               </w:rPr>
               <w:t xml:space="preserve">Series: </w:t>
             </w:r>
@@ -7018,25 +7087,15 @@
             <w:pPr>
               <w:rPr>
                 <w:rFonts w:ascii="Arial" w:hAnsi="Arial" w:cs="Arial"/>
-              </w:rPr>
-            </w:pPr>
-            <w:r>
-              <w:rPr>
-                <w:rFonts w:ascii="Arial" w:hAnsi="Arial" w:cs="Arial"/>
-              </w:rPr>
-              <w:t>New South Ko</w:t>
-            </w:r>
-            <w:r>
-              <w:rPr>
-                <w:rFonts w:ascii="Arial" w:hAnsi="Arial" w:cs="Arial"/>
-              </w:rPr>
-              <w:t>r</w:t>
-            </w:r>
-            <w:r>
-              <w:rPr>
-                <w:rFonts w:ascii="Arial" w:hAnsi="Arial" w:cs="Arial"/>
-              </w:rPr>
-              <w:t>ean EPU Index</w:t>
+                <w:highlight w:val="green"/>
+              </w:rPr>
+            </w:pPr>
+            <w:r>
+              <w:rPr>
+                <w:rFonts w:ascii="Arial" w:hAnsi="Arial" w:cs="Arial"/>
+                <w:highlight w:val="green"/>
+              </w:rPr>
+              <w:t>New South Korean EPU Index</w:t>
             </w:r>
           </w:p>
         </w:tc>
@@ -7050,11 +7109,13 @@
             <w:pPr>
               <w:rPr>
                 <w:rFonts w:ascii="Arial" w:hAnsi="Arial" w:cs="Arial"/>
-              </w:rPr>
-            </w:pPr>
-            <w:r>
-              <w:rPr>
-                <w:rFonts w:ascii="Arial" w:hAnsi="Arial" w:cs="Arial"/>
+                <w:highlight w:val="green"/>
+              </w:rPr>
+            </w:pPr>
+            <w:r>
+              <w:rPr>
+                <w:rFonts w:ascii="Arial" w:hAnsi="Arial" w:cs="Arial"/>
+                <w:highlight w:val="green"/>
               </w:rPr>
               <w:t>Period:</w:t>
             </w:r>
@@ -7068,29 +7129,34 @@
             <w:pPr>
               <w:rPr>
                 <w:rFonts w:ascii="Arial" w:hAnsi="Arial" w:cs="Arial"/>
-              </w:rPr>
-            </w:pPr>
-            <w:r>
-              <w:rPr>
-                <w:rFonts w:ascii="Arial" w:hAnsi="Arial" w:cs="Arial"/>
+                <w:highlight w:val="green"/>
+              </w:rPr>
+            </w:pPr>
+            <w:r>
+              <w:rPr>
+                <w:rFonts w:ascii="Arial" w:hAnsi="Arial" w:cs="Arial"/>
+                <w:highlight w:val="green"/>
               </w:rPr>
               <w:t>January 1</w:t>
             </w:r>
             <w:r>
               <w:rPr>
                 <w:rFonts w:ascii="Arial" w:hAnsi="Arial" w:cs="Arial"/>
+                <w:highlight w:val="green"/>
               </w:rPr>
               <w:t>990</w:t>
             </w:r>
             <w:r>
               <w:rPr>
                 <w:rFonts w:ascii="Arial" w:hAnsi="Arial" w:cs="Arial"/>
+                <w:highlight w:val="green"/>
               </w:rPr>
               <w:t xml:space="preserve"> to </w:t>
             </w:r>
             <w:r>
               <w:rPr>
                 <w:rFonts w:ascii="Arial" w:hAnsi="Arial" w:cs="Arial"/>
+                <w:highlight w:val="green"/>
               </w:rPr>
               <w:t>July 2018</w:t>
             </w:r>
@@ -7102,6 +7168,7 @@
       <w:pPr>
         <w:rPr>
           <w:rFonts w:ascii="Arial" w:hAnsi="Arial" w:cs="Arial"/>
+          <w:highlight w:val="green"/>
         </w:rPr>
       </w:pPr>
     </w:p>
@@ -7124,11 +7191,13 @@
             <w:pPr>
               <w:rPr>
                 <w:rFonts w:ascii="Arial" w:hAnsi="Arial" w:cs="Arial"/>
-              </w:rPr>
-            </w:pPr>
-            <w:r>
-              <w:rPr>
-                <w:rFonts w:ascii="Arial" w:hAnsi="Arial" w:cs="Arial"/>
+                <w:highlight w:val="green"/>
+              </w:rPr>
+            </w:pPr>
+            <w:r>
+              <w:rPr>
+                <w:rFonts w:ascii="Arial" w:hAnsi="Arial" w:cs="Arial"/>
+                <w:highlight w:val="green"/>
               </w:rPr>
               <w:t xml:space="preserve">Series: </w:t>
             </w:r>
@@ -7142,11 +7211,13 @@
             <w:pPr>
               <w:rPr>
                 <w:rFonts w:ascii="Arial" w:hAnsi="Arial" w:cs="Arial"/>
-              </w:rPr>
-            </w:pPr>
-            <w:r>
-              <w:rPr>
-                <w:rFonts w:ascii="Arial" w:hAnsi="Arial" w:cs="Arial"/>
+                <w:highlight w:val="green"/>
+              </w:rPr>
+            </w:pPr>
+            <w:r>
+              <w:rPr>
+                <w:rFonts w:ascii="Arial" w:hAnsi="Arial" w:cs="Arial"/>
+                <w:highlight w:val="green"/>
               </w:rPr>
               <w:t>Mexican Policy Uncertainty Index</w:t>
             </w:r>
@@ -7162,11 +7233,13 @@
             <w:pPr>
               <w:rPr>
                 <w:rFonts w:ascii="Arial" w:hAnsi="Arial" w:cs="Arial"/>
-              </w:rPr>
-            </w:pPr>
-            <w:r>
-              <w:rPr>
-                <w:rFonts w:ascii="Arial" w:hAnsi="Arial" w:cs="Arial"/>
+                <w:highlight w:val="green"/>
+              </w:rPr>
+            </w:pPr>
+            <w:r>
+              <w:rPr>
+                <w:rFonts w:ascii="Arial" w:hAnsi="Arial" w:cs="Arial"/>
+                <w:highlight w:val="green"/>
               </w:rPr>
               <w:t>Period:</w:t>
             </w:r>
@@ -7180,17 +7253,20 @@
             <w:pPr>
               <w:rPr>
                 <w:rFonts w:ascii="Arial" w:hAnsi="Arial" w:cs="Arial"/>
-              </w:rPr>
-            </w:pPr>
-            <w:r>
-              <w:rPr>
-                <w:rFonts w:ascii="Arial" w:hAnsi="Arial" w:cs="Arial"/>
+                <w:highlight w:val="green"/>
+              </w:rPr>
+            </w:pPr>
+            <w:r>
+              <w:rPr>
+                <w:rFonts w:ascii="Arial" w:hAnsi="Arial" w:cs="Arial"/>
+                <w:highlight w:val="green"/>
               </w:rPr>
               <w:t xml:space="preserve">January 1996 to </w:t>
             </w:r>
             <w:r>
               <w:rPr>
                 <w:rFonts w:ascii="Arial" w:hAnsi="Arial" w:cs="Arial"/>
+                <w:highlight w:val="green"/>
               </w:rPr>
               <w:t>September 2018</w:t>
             </w:r>
@@ -7202,6 +7278,7 @@
       <w:pPr>
         <w:rPr>
           <w:rFonts w:ascii="Arial" w:hAnsi="Arial" w:cs="Arial"/>
+          <w:highlight w:val="green"/>
         </w:rPr>
       </w:pPr>
     </w:p>
@@ -7224,11 +7301,13 @@
             <w:pPr>
               <w:rPr>
                 <w:rFonts w:ascii="Arial" w:hAnsi="Arial" w:cs="Arial"/>
-              </w:rPr>
-            </w:pPr>
-            <w:r>
-              <w:rPr>
-                <w:rFonts w:ascii="Arial" w:hAnsi="Arial" w:cs="Arial"/>
+                <w:highlight w:val="green"/>
+              </w:rPr>
+            </w:pPr>
+            <w:r>
+              <w:rPr>
+                <w:rFonts w:ascii="Arial" w:hAnsi="Arial" w:cs="Arial"/>
+                <w:highlight w:val="green"/>
               </w:rPr>
               <w:t xml:space="preserve">Series: </w:t>
             </w:r>
@@ -7242,11 +7321,13 @@
             <w:pPr>
               <w:rPr>
                 <w:rFonts w:ascii="Arial" w:hAnsi="Arial" w:cs="Arial"/>
-              </w:rPr>
-            </w:pPr>
-            <w:r>
-              <w:rPr>
-                <w:rFonts w:ascii="Arial" w:hAnsi="Arial" w:cs="Arial"/>
+                <w:highlight w:val="green"/>
+              </w:rPr>
+            </w:pPr>
+            <w:r>
+              <w:rPr>
+                <w:rFonts w:ascii="Arial" w:hAnsi="Arial" w:cs="Arial"/>
+                <w:highlight w:val="green"/>
               </w:rPr>
               <w:t>News-Based Policy Uncertainty Index</w:t>
             </w:r>
@@ -7262,11 +7343,13 @@
             <w:pPr>
               <w:rPr>
                 <w:rFonts w:ascii="Arial" w:hAnsi="Arial" w:cs="Arial"/>
-              </w:rPr>
-            </w:pPr>
-            <w:r>
-              <w:rPr>
-                <w:rFonts w:ascii="Arial" w:hAnsi="Arial" w:cs="Arial"/>
+                <w:highlight w:val="green"/>
+              </w:rPr>
+            </w:pPr>
+            <w:r>
+              <w:rPr>
+                <w:rFonts w:ascii="Arial" w:hAnsi="Arial" w:cs="Arial"/>
+                <w:highlight w:val="green"/>
               </w:rPr>
               <w:t>Period:</w:t>
             </w:r>
@@ -7285,24 +7368,28 @@
             <w:r>
               <w:rPr>
                 <w:rFonts w:ascii="Arial" w:hAnsi="Arial" w:cs="Arial"/>
+                <w:highlight w:val="green"/>
               </w:rPr>
               <w:t>January 1</w:t>
             </w:r>
             <w:r>
               <w:rPr>
                 <w:rFonts w:ascii="Arial" w:hAnsi="Arial" w:cs="Arial"/>
+                <w:highlight w:val="green"/>
               </w:rPr>
               <w:t>994</w:t>
             </w:r>
             <w:r>
               <w:rPr>
                 <w:rFonts w:ascii="Arial" w:hAnsi="Arial" w:cs="Arial"/>
+                <w:highlight w:val="green"/>
               </w:rPr>
               <w:t xml:space="preserve"> to </w:t>
             </w:r>
             <w:r>
               <w:rPr>
                 <w:rFonts w:ascii="Arial" w:hAnsi="Arial" w:cs="Arial"/>
+                <w:highlight w:val="green"/>
               </w:rPr>
               <w:t>September 2018</w:t>
             </w:r>
@@ -8014,6 +8101,7 @@
         <w:rPr>
           <w:rFonts w:ascii="Arial" w:hAnsi="Arial" w:cs="Arial"/>
         </w:rPr>
+        <w:lastRenderedPageBreak/>
         <w:t xml:space="preserve">Due to licensing, this file is not included in the replication folder but can be recreated by following steps </w:t>
       </w:r>
       <w:r>
@@ -8712,7 +8800,7 @@
         </w:rPr>
         <w:t xml:space="preserve"> </w:t>
       </w:r>
-      <w:hyperlink r:id="rId19" w:history="1">
+      <w:hyperlink r:id="rId15" w:history="1">
         <w:r>
           <w:rPr>
             <w:rStyle w:val="Hyperlink"/>
@@ -10312,7 +10400,7 @@
           <w:rFonts w:ascii="Arial" w:hAnsi="Arial" w:cs="Arial"/>
         </w:rPr>
       </w:pPr>
-      <w:hyperlink r:id="rId20" w:history="1">
+      <w:hyperlink r:id="rId16" w:history="1">
         <w:r>
           <w:rPr>
             <w:rStyle w:val="Hyperlink"/>
@@ -10360,7 +10448,7 @@
           <w:rFonts w:ascii="Arial" w:hAnsi="Arial" w:cs="Arial"/>
         </w:rPr>
       </w:pPr>
-      <w:hyperlink r:id="rId21" w:history="1">
+      <w:hyperlink r:id="rId17" w:history="1">
         <w:r>
           <w:rPr>
             <w:rStyle w:val="Hyperlink"/>
@@ -10391,7 +10479,7 @@
       </w:r>
     </w:p>
     <w:p>
-      <w:hyperlink r:id="rId22" w:history="1">
+      <w:hyperlink r:id="rId18" w:history="1">
         <w:r>
           <w:rPr>
             <w:rStyle w:val="Hyperlink"/>
@@ -10511,14 +10599,60 @@
                 <w:rFonts w:ascii="Arial" w:hAnsi="Arial" w:cs="Arial"/>
               </w:rPr>
             </w:pPr>
-            <w:proofErr w:type="spellStart"/>
-            <w:r>
-              <w:rPr>
-                <w:rFonts w:ascii="Arial" w:hAnsi="Arial" w:cs="Arial"/>
-              </w:rPr>
-              <w:t>Bloo</w:t>
-            </w:r>
-            <w:proofErr w:type="spellEnd"/>
+            <w:r>
+              <w:rPr>
+                <w:rFonts w:ascii="Arial" w:hAnsi="Arial" w:cs="Arial"/>
+              </w:rPr>
+              <w:t>TBILL1</w:t>
+            </w:r>
+            <w:r>
+              <w:rPr>
+                <w:rFonts w:ascii="Arial" w:hAnsi="Arial" w:cs="Arial"/>
+              </w:rPr>
+              <w:t xml:space="preserve">, </w:t>
+            </w:r>
+            <w:r>
+              <w:rPr>
+                <w:rFonts w:ascii="Arial" w:hAnsi="Arial" w:cs="Arial"/>
+              </w:rPr>
+              <w:t>TBILL2</w:t>
+            </w:r>
+            <w:r>
+              <w:rPr>
+                <w:rFonts w:ascii="Arial" w:hAnsi="Arial" w:cs="Arial"/>
+              </w:rPr>
+              <w:t xml:space="preserve">, </w:t>
+            </w:r>
+            <w:r>
+              <w:rPr>
+                <w:rFonts w:ascii="Arial" w:hAnsi="Arial" w:cs="Arial"/>
+              </w:rPr>
+              <w:t>TBILL3</w:t>
+            </w:r>
+            <w:r>
+              <w:rPr>
+                <w:rFonts w:ascii="Arial" w:hAnsi="Arial" w:cs="Arial"/>
+              </w:rPr>
+              <w:t xml:space="preserve">, </w:t>
+            </w:r>
+            <w:r>
+              <w:rPr>
+                <w:rFonts w:ascii="Arial" w:hAnsi="Arial" w:cs="Arial"/>
+              </w:rPr>
+              <w:t>TBILL4</w:t>
+            </w:r>
+            <w:r>
+              <w:rPr>
+                <w:rFonts w:ascii="Arial" w:hAnsi="Arial" w:cs="Arial"/>
+              </w:rPr>
+              <w:t xml:space="preserve">, </w:t>
+            </w:r>
+            <w:r>
+              <w:rPr>
+                <w:rFonts w:ascii="Arial" w:hAnsi="Arial" w:cs="Arial"/>
+              </w:rPr>
+              <w:t>BILL10</w:t>
+            </w:r>
           </w:p>
         </w:tc>
       </w:tr>
@@ -10577,6 +10711,12 @@
                 <w:rFonts w:ascii="Arial" w:hAnsi="Arial" w:cs="Arial"/>
               </w:rPr>
             </w:pPr>
+            <w:r>
+              <w:rPr>
+                <w:rFonts w:ascii="Arial" w:hAnsi="Arial" w:cs="Arial"/>
+              </w:rPr>
+              <w:t>Units:</w:t>
+            </w:r>
           </w:p>
         </w:tc>
         <w:tc>
@@ -10593,55 +10733,13 @@
               <w:rPr>
                 <w:rFonts w:ascii="Arial" w:hAnsi="Arial" w:cs="Arial"/>
               </w:rPr>
-              <w:t>TBILL1</w:t>
-            </w:r>
-            <w:r>
-              <w:rPr>
-                <w:rFonts w:ascii="Arial" w:hAnsi="Arial" w:cs="Arial"/>
-              </w:rPr>
-              <w:t xml:space="preserve">, </w:t>
-            </w:r>
-            <w:r>
-              <w:rPr>
-                <w:rFonts w:ascii="Arial" w:hAnsi="Arial" w:cs="Arial"/>
-              </w:rPr>
-              <w:t>TBILL2</w:t>
-            </w:r>
-            <w:r>
-              <w:rPr>
-                <w:rFonts w:ascii="Arial" w:hAnsi="Arial" w:cs="Arial"/>
-              </w:rPr>
-              <w:t xml:space="preserve">, </w:t>
-            </w:r>
-            <w:r>
-              <w:rPr>
-                <w:rFonts w:ascii="Arial" w:hAnsi="Arial" w:cs="Arial"/>
-              </w:rPr>
-              <w:t>TBILL3</w:t>
-            </w:r>
-            <w:r>
-              <w:rPr>
-                <w:rFonts w:ascii="Arial" w:hAnsi="Arial" w:cs="Arial"/>
-              </w:rPr>
-              <w:t xml:space="preserve">, </w:t>
-            </w:r>
-            <w:r>
-              <w:rPr>
-                <w:rFonts w:ascii="Arial" w:hAnsi="Arial" w:cs="Arial"/>
-              </w:rPr>
-              <w:t>TBILL4</w:t>
-            </w:r>
-            <w:r>
-              <w:rPr>
-                <w:rFonts w:ascii="Arial" w:hAnsi="Arial" w:cs="Arial"/>
-              </w:rPr>
-              <w:t xml:space="preserve">, </w:t>
-            </w:r>
-            <w:r>
-              <w:rPr>
-                <w:rFonts w:ascii="Arial" w:hAnsi="Arial" w:cs="Arial"/>
-              </w:rPr>
-              <w:t>BILL10</w:t>
+              <w:t>Percentages</w:t>
+            </w:r>
+            <w:r>
+              <w:rPr>
+                <w:rFonts w:ascii="Arial" w:hAnsi="Arial" w:cs="Arial"/>
+              </w:rPr>
+              <w:t>.</w:t>
             </w:r>
           </w:p>
         </w:tc>
@@ -10661,7 +10759,7 @@
               <w:rPr>
                 <w:rFonts w:ascii="Arial" w:hAnsi="Arial" w:cs="Arial"/>
               </w:rPr>
-              <w:t>Units:</w:t>
+              <w:t>Period:</w:t>
             </w:r>
           </w:p>
         </w:tc>
@@ -10679,13 +10777,13 @@
               <w:rPr>
                 <w:rFonts w:ascii="Arial" w:hAnsi="Arial" w:cs="Arial"/>
               </w:rPr>
-              <w:t>Percentages</w:t>
-            </w:r>
-            <w:r>
-              <w:rPr>
-                <w:rFonts w:ascii="Arial" w:hAnsi="Arial" w:cs="Arial"/>
-              </w:rPr>
-              <w:t>.</w:t>
+              <w:t>Quarterly averages since 1981. Annual averages since 1992.</w:t>
+            </w:r>
+            <w:r>
+              <w:rPr>
+                <w:rFonts w:ascii="Arial" w:hAnsi="Arial" w:cs="Arial"/>
+              </w:rPr>
+              <w:t xml:space="preserve"> </w:t>
             </w:r>
           </w:p>
         </w:tc>
@@ -10705,50 +10803,6 @@
               <w:rPr>
                 <w:rFonts w:ascii="Arial" w:hAnsi="Arial" w:cs="Arial"/>
               </w:rPr>
-              <w:t>Period:</w:t>
-            </w:r>
-          </w:p>
-        </w:tc>
-        <w:tc>
-          <w:tcPr>
-            <w:tcW w:w="7735" w:type="dxa"/>
-          </w:tcPr>
-          <w:p>
-            <w:pPr>
-              <w:rPr>
-                <w:rFonts w:ascii="Arial" w:hAnsi="Arial" w:cs="Arial"/>
-              </w:rPr>
-            </w:pPr>
-            <w:r>
-              <w:rPr>
-                <w:rFonts w:ascii="Arial" w:hAnsi="Arial" w:cs="Arial"/>
-              </w:rPr>
-              <w:t>Quarterly averages since 1981. Annual averages since 1992.</w:t>
-            </w:r>
-            <w:r>
-              <w:rPr>
-                <w:rFonts w:ascii="Arial" w:hAnsi="Arial" w:cs="Arial"/>
-              </w:rPr>
-              <w:t xml:space="preserve"> </w:t>
-            </w:r>
-          </w:p>
-        </w:tc>
-      </w:tr>
-      <w:tr>
-        <w:tc>
-          <w:tcPr>
-            <w:tcW w:w="1615" w:type="dxa"/>
-          </w:tcPr>
-          <w:p>
-            <w:pPr>
-              <w:rPr>
-                <w:rFonts w:ascii="Arial" w:hAnsi="Arial" w:cs="Arial"/>
-              </w:rPr>
-            </w:pPr>
-            <w:r>
-              <w:rPr>
-                <w:rFonts w:ascii="Arial" w:hAnsi="Arial" w:cs="Arial"/>
-              </w:rPr>
               <w:t>Frequency:</w:t>
             </w:r>
           </w:p>
@@ -10858,7 +10912,7 @@
       </w:pPr>
     </w:p>
     <w:sectPr>
-      <w:headerReference w:type="default" r:id="rId23"/>
+      <w:headerReference w:type="default" r:id="rId19"/>
       <w:pgSz w:w="12240" w:h="15840"/>
       <w:pgMar w:top="1440" w:right="1440" w:bottom="1440" w:left="1440" w:header="720" w:footer="720" w:gutter="0"/>
       <w:cols w:space="720"/>
@@ -11027,7 +11081,7 @@
             <w:rPr>
               <w:noProof/>
             </w:rPr>
-            <w:t>May 29, 2020</w:t>
+            <w:t>July 2, 2020</w:t>
           </w:r>
           <w:r>
             <w:fldChar w:fldCharType="end"/>

</xml_diff>

<commit_message>
Reference for US MPS
</commit_message>
<xml_diff>
--- a/Data/Metadata/MetadataGuide.docx
+++ b/Data/Metadata/MetadataGuide.docx
@@ -5520,6 +5520,20 @@
     </w:p>
     <w:p>
       <w:pPr>
+        <w:rPr>
+          <w:rFonts w:ascii="Arial" w:hAnsi="Arial" w:cs="Arial"/>
+        </w:rPr>
+      </w:pPr>
+    </w:p>
+    <w:p>
+      <w:pPr>
+        <w:rPr>
+          <w:rFonts w:ascii="Arial" w:hAnsi="Arial" w:cs="Arial"/>
+        </w:rPr>
+      </w:pPr>
+    </w:p>
+    <w:p>
+      <w:pPr>
         <w:pStyle w:val="ListParagraph"/>
         <w:numPr>
           <w:ilvl w:val="0"/>
@@ -5542,28 +5556,21 @@
           <w:rFonts w:ascii="Arial" w:hAnsi="Arial" w:cs="Arial"/>
           <w:b/>
         </w:rPr>
-        <w:t>original_ACM_Term_Premium</w:t>
+        <w:t>wide_mar2019</w:t>
       </w:r>
       <w:r>
         <w:rPr>
           <w:rFonts w:ascii="Arial" w:hAnsi="Arial" w:cs="Arial"/>
           <w:b/>
         </w:rPr>
-        <w:t>.xls</w:t>
+        <w:t>.</w:t>
       </w:r>
       <w:r>
         <w:rPr>
           <w:rFonts w:ascii="Arial" w:hAnsi="Arial" w:cs="Arial"/>
           <w:b/>
         </w:rPr>
-        <w:t>x</w:t>
-      </w:r>
-      <w:r>
-        <w:rPr>
-          <w:rFonts w:ascii="Arial" w:hAnsi="Arial" w:cs="Arial"/>
-          <w:b/>
-        </w:rPr>
-        <w:t>’</w:t>
+        <w:t>xls</w:t>
       </w:r>
     </w:p>
     <w:p>
@@ -5620,70 +5627,13 @@
         <w:rPr>
           <w:rFonts w:ascii="Arial" w:hAnsi="Arial" w:cs="Arial"/>
         </w:rPr>
-        <w:t xml:space="preserve">Adrian, T., Crump, R.K., </w:t>
-      </w:r>
-      <w:proofErr w:type="spellStart"/>
-      <w:r>
-        <w:rPr>
-          <w:rFonts w:ascii="Arial" w:hAnsi="Arial" w:cs="Arial"/>
-        </w:rPr>
-        <w:t>Moench</w:t>
-      </w:r>
-      <w:proofErr w:type="spellEnd"/>
-      <w:r>
-        <w:rPr>
-          <w:rFonts w:ascii="Arial" w:hAnsi="Arial" w:cs="Arial"/>
-        </w:rPr>
-        <w:t xml:space="preserve">, E., 2013. </w:t>
-      </w:r>
-      <w:r>
-        <w:rPr>
-          <w:rFonts w:ascii="Arial" w:hAnsi="Arial" w:cs="Arial"/>
-        </w:rPr>
-        <w:t>“</w:t>
-      </w:r>
-      <w:r>
-        <w:rPr>
-          <w:rFonts w:ascii="Arial" w:hAnsi="Arial" w:cs="Arial"/>
-        </w:rPr>
-        <w:t>Pricing the Term Structure with Linear Regressions.</w:t>
-      </w:r>
-      <w:r>
-        <w:rPr>
-          <w:rFonts w:ascii="Arial" w:hAnsi="Arial" w:cs="Arial"/>
-        </w:rPr>
-        <w:t>”</w:t>
-      </w:r>
-      <w:r>
-        <w:rPr>
-          <w:rFonts w:ascii="Arial" w:hAnsi="Arial" w:cs="Arial"/>
-        </w:rPr>
-        <w:t xml:space="preserve"> </w:t>
-      </w:r>
-      <w:r>
-        <w:rPr>
-          <w:rFonts w:ascii="Calibri" w:hAnsi="Calibri" w:cs="Calibri"/>
-        </w:rPr>
-        <w:t>﻿</w:t>
-      </w:r>
-      <w:r>
-        <w:rPr>
-          <w:rFonts w:ascii="Arial" w:hAnsi="Arial" w:cs="Arial"/>
-          <w:i/>
-        </w:rPr>
-        <w:t>Journal of Financial Economics</w:t>
-      </w:r>
-      <w:r>
-        <w:rPr>
-          <w:rFonts w:ascii="Arial" w:hAnsi="Arial" w:cs="Arial"/>
-        </w:rPr>
-        <w:t xml:space="preserve">, </w:t>
-      </w:r>
-      <w:r>
-        <w:rPr>
-          <w:rFonts w:ascii="Arial" w:hAnsi="Arial" w:cs="Arial"/>
-        </w:rPr>
-        <w:t>110, 110–138.</w:t>
+        <w:t xml:space="preserve">US </w:t>
+      </w:r>
+      <w:r>
+        <w:rPr>
+          <w:rFonts w:ascii="Arial" w:hAnsi="Arial" w:cs="Arial"/>
+        </w:rPr>
+        <w:t>monetary policy shocks based on GSS (2005).</w:t>
       </w:r>
     </w:p>
     <w:p>
@@ -5728,120 +5678,41 @@
         <w:rPr>
           <w:rFonts w:ascii="Arial" w:hAnsi="Arial" w:cs="Arial"/>
         </w:rPr>
-        <w:t xml:space="preserve">The data file named </w:t>
-      </w:r>
-      <w:r>
-        <w:rPr>
-          <w:rFonts w:ascii="Arial" w:hAnsi="Arial" w:cs="Arial"/>
-        </w:rPr>
-        <w:t>‘</w:t>
-      </w:r>
-      <w:r>
-        <w:rPr>
-          <w:rFonts w:ascii="Arial" w:hAnsi="Arial" w:cs="Arial"/>
-        </w:rPr>
-        <w:t>ACMTermPremium.xls</w:t>
-      </w:r>
-      <w:r>
-        <w:rPr>
-          <w:rFonts w:ascii="Arial" w:hAnsi="Arial" w:cs="Arial"/>
-        </w:rPr>
-        <w:t xml:space="preserve">’ </w:t>
-      </w:r>
-      <w:r>
-        <w:rPr>
-          <w:rFonts w:ascii="Arial" w:hAnsi="Arial" w:cs="Arial"/>
-        </w:rPr>
-        <w:t xml:space="preserve">was downloaded on </w:t>
+        <w:t xml:space="preserve">The data file named was </w:t>
+      </w:r>
+      <w:r>
+        <w:rPr>
+          <w:rFonts w:ascii="Arial" w:hAnsi="Arial" w:cs="Arial"/>
+        </w:rPr>
+        <w:t>accessed</w:t>
+      </w:r>
+      <w:r>
+        <w:rPr>
+          <w:rFonts w:ascii="Arial" w:hAnsi="Arial" w:cs="Arial"/>
+        </w:rPr>
+        <w:t xml:space="preserve"> on </w:t>
       </w:r>
       <w:r>
         <w:rPr>
           <w:rFonts w:ascii="Arial" w:hAnsi="Arial" w:cs="Arial"/>
           <w:highlight w:val="yellow"/>
         </w:rPr>
-        <w:t>September 19, 2018</w:t>
-      </w:r>
-      <w:r>
-        <w:rPr>
-          <w:rFonts w:ascii="Arial" w:hAnsi="Arial" w:cs="Arial"/>
-        </w:rPr>
-        <w:t xml:space="preserve"> from </w:t>
-      </w:r>
-      <w:hyperlink r:id="rId13" w:history="1">
-        <w:r>
-          <w:rPr>
-            <w:rStyle w:val="Hyperlink"/>
-            <w:rFonts w:ascii="Arial" w:hAnsi="Arial" w:cs="Arial"/>
-          </w:rPr>
-          <w:t>https://www.newyorkfed.org/research/data_indicators/term_premia.html</w:t>
-        </w:r>
-      </w:hyperlink>
-    </w:p>
-    <w:p>
-      <w:pPr>
-        <w:rPr>
-          <w:rFonts w:ascii="Arial" w:hAnsi="Arial" w:cs="Arial"/>
-        </w:rPr>
-      </w:pPr>
-    </w:p>
-    <w:p>
-      <w:pPr>
-        <w:rPr>
-          <w:rFonts w:ascii="Arial" w:hAnsi="Arial" w:cs="Arial"/>
-        </w:rPr>
-      </w:pPr>
-      <w:r>
-        <w:rPr>
-          <w:rFonts w:ascii="Arial" w:hAnsi="Arial" w:cs="Arial"/>
-        </w:rPr>
-        <w:t xml:space="preserve">Save </w:t>
-      </w:r>
-      <w:r>
-        <w:rPr>
-          <w:rFonts w:ascii="Arial" w:hAnsi="Arial" w:cs="Arial"/>
-        </w:rPr>
-        <w:t xml:space="preserve">the file with name </w:t>
-      </w:r>
-      <w:r>
-        <w:rPr>
-          <w:rFonts w:ascii="Arial" w:hAnsi="Arial" w:cs="Arial"/>
-        </w:rPr>
-        <w:t>‘</w:t>
-      </w:r>
-      <w:proofErr w:type="spellStart"/>
-      <w:r>
-        <w:rPr>
-          <w:rFonts w:ascii="Arial" w:hAnsi="Arial" w:cs="Arial"/>
-        </w:rPr>
-        <w:t>original_ACM_Term_Premium</w:t>
-      </w:r>
-      <w:proofErr w:type="spellEnd"/>
-      <w:r>
-        <w:rPr>
-          <w:rFonts w:ascii="Arial" w:hAnsi="Arial" w:cs="Arial"/>
-        </w:rPr>
-        <w:t>’</w:t>
-      </w:r>
-      <w:r>
-        <w:rPr>
-          <w:rFonts w:ascii="Arial" w:hAnsi="Arial" w:cs="Arial"/>
-        </w:rPr>
-        <w:t xml:space="preserve"> and extension ‘.xlsx’</w:t>
-      </w:r>
-      <w:r>
-        <w:rPr>
-          <w:rFonts w:ascii="Arial" w:hAnsi="Arial" w:cs="Arial"/>
-        </w:rPr>
-        <w:t xml:space="preserve"> to be able to read it from </w:t>
-      </w:r>
-      <w:proofErr w:type="spellStart"/>
-      <w:r>
-        <w:rPr>
-          <w:rFonts w:ascii="Arial" w:hAnsi="Arial" w:cs="Arial"/>
-        </w:rPr>
-        <w:t>Matlab</w:t>
-      </w:r>
-      <w:proofErr w:type="spellEnd"/>
+        <w:t>March</w:t>
+      </w:r>
+      <w:r>
+        <w:rPr>
+          <w:rFonts w:ascii="Arial" w:hAnsi="Arial" w:cs="Arial"/>
+          <w:highlight w:val="yellow"/>
+        </w:rPr>
+        <w:t xml:space="preserve"> 201</w:t>
+      </w:r>
+      <w:r>
+        <w:rPr>
+          <w:rFonts w:ascii="Arial" w:hAnsi="Arial" w:cs="Arial"/>
+          <w:highlight w:val="yellow"/>
+        </w:rPr>
+        <w:t>9</w:t>
+      </w:r>
       <w:r>
         <w:rPr>
           <w:rFonts w:ascii="Arial" w:hAnsi="Arial" w:cs="Arial"/>
@@ -5924,7 +5795,7 @@
               <w:rPr>
                 <w:rFonts w:ascii="Arial" w:hAnsi="Arial" w:cs="Arial"/>
               </w:rPr>
-              <w:t>ACMYXX, ACMTPXX, ACMRNYXX</w:t>
+              <w:t>MP1, ED8, ONRUN10</w:t>
             </w:r>
           </w:p>
         </w:tc>
@@ -5962,37 +5833,7 @@
               <w:rPr>
                 <w:rFonts w:ascii="Arial" w:hAnsi="Arial" w:cs="Arial"/>
               </w:rPr>
-              <w:t>Estimated z</w:t>
-            </w:r>
-            <w:r>
-              <w:rPr>
-                <w:rFonts w:ascii="Arial" w:hAnsi="Arial" w:cs="Arial"/>
-              </w:rPr>
-              <w:t xml:space="preserve">ero-coupon </w:t>
-            </w:r>
-            <w:r>
-              <w:rPr>
-                <w:rFonts w:ascii="Arial" w:hAnsi="Arial" w:cs="Arial"/>
-              </w:rPr>
-              <w:t>yields, term premium</w:t>
-            </w:r>
-            <w:r>
-              <w:rPr>
-                <w:rFonts w:ascii="Arial" w:hAnsi="Arial" w:cs="Arial"/>
-              </w:rPr>
-              <w:t xml:space="preserve"> and expected </w:t>
-            </w:r>
-            <w:r>
-              <w:rPr>
-                <w:rFonts w:ascii="Arial" w:hAnsi="Arial" w:cs="Arial"/>
-              </w:rPr>
-              <w:t xml:space="preserve">future </w:t>
-            </w:r>
-            <w:r>
-              <w:rPr>
-                <w:rFonts w:ascii="Arial" w:hAnsi="Arial" w:cs="Arial"/>
-              </w:rPr>
-              <w:t>short rate from 1 to 10 years</w:t>
+              <w:t>Asset price changes in 2-hour windows from 15 minutes before to 1 hour and 45 minutes after a monetary policy announcement.</w:t>
             </w:r>
           </w:p>
         </w:tc>
@@ -6030,7 +5871,7 @@
               <w:rPr>
                 <w:rFonts w:ascii="Arial" w:hAnsi="Arial" w:cs="Arial"/>
               </w:rPr>
-              <w:t>Percentages</w:t>
+              <w:t xml:space="preserve">Percentages </w:t>
             </w:r>
           </w:p>
         </w:tc>
@@ -6068,7 +5909,7 @@
               <w:rPr>
                 <w:rFonts w:ascii="Arial" w:hAnsi="Arial" w:cs="Arial"/>
               </w:rPr>
-              <w:t>June 1961</w:t>
+              <w:t>February 1984</w:t>
             </w:r>
             <w:r>
               <w:rPr>
@@ -6079,9 +5920,8 @@
             <w:r>
               <w:rPr>
                 <w:rFonts w:ascii="Arial" w:hAnsi="Arial" w:cs="Arial"/>
-                <w:highlight w:val="yellow"/>
-              </w:rPr>
-              <w:t>August 2018</w:t>
+              </w:rPr>
+              <w:t>March 2019.</w:t>
             </w:r>
           </w:p>
         </w:tc>
@@ -6119,18 +5959,19 @@
               <w:rPr>
                 <w:rFonts w:ascii="Arial" w:hAnsi="Arial" w:cs="Arial"/>
               </w:rPr>
-              <w:t xml:space="preserve">Monthly and </w:t>
-            </w:r>
-            <w:r>
-              <w:rPr>
-                <w:rFonts w:ascii="Arial" w:hAnsi="Arial" w:cs="Arial"/>
-              </w:rPr>
-              <w:t>Daily</w:t>
+              <w:t>FOMC meetings.</w:t>
             </w:r>
           </w:p>
         </w:tc>
       </w:tr>
     </w:tbl>
+    <w:p>
+      <w:pPr>
+        <w:rPr>
+          <w:rFonts w:ascii="Arial" w:hAnsi="Arial" w:cs="Arial"/>
+        </w:rPr>
+      </w:pPr>
+    </w:p>
     <w:p>
       <w:pPr>
         <w:rPr>
@@ -6155,7 +5996,6 @@
         <w:rPr>
           <w:rFonts w:ascii="Arial" w:hAnsi="Arial" w:cs="Arial"/>
           <w:b/>
-          <w:highlight w:val="green"/>
         </w:rPr>
       </w:pPr>
       <w:r>
@@ -6169,136 +6009,29 @@
         <w:rPr>
           <w:rFonts w:ascii="Arial" w:hAnsi="Arial" w:cs="Arial"/>
           <w:b/>
-          <w:highlight w:val="green"/>
-        </w:rPr>
-        <w:t>EPU</w:t>
+        </w:rPr>
+        <w:t>original_ACM_Term_Premium</w:t>
       </w:r>
       <w:r>
         <w:rPr>
           <w:rFonts w:ascii="Arial" w:hAnsi="Arial" w:cs="Arial"/>
           <w:b/>
-          <w:highlight w:val="green"/>
-        </w:rPr>
-        <w:t>_Index_</w:t>
+        </w:rPr>
+        <w:t>.xls</w:t>
       </w:r>
       <w:r>
         <w:rPr>
           <w:rFonts w:ascii="Arial" w:hAnsi="Arial" w:cs="Arial"/>
           <w:b/>
-          <w:highlight w:val="green"/>
-        </w:rPr>
-        <w:t>YYY</w:t>
+        </w:rPr>
+        <w:t>x</w:t>
       </w:r>
       <w:r>
         <w:rPr>
           <w:rFonts w:ascii="Arial" w:hAnsi="Arial" w:cs="Arial"/>
           <w:b/>
-          <w:highlight w:val="green"/>
-        </w:rPr>
-        <w:t>.xlsx’</w:t>
-      </w:r>
-      <w:r>
-        <w:rPr>
-          <w:rFonts w:ascii="Arial" w:hAnsi="Arial" w:cs="Arial"/>
-          <w:b/>
-          <w:highlight w:val="green"/>
-        </w:rPr>
-        <w:t xml:space="preserve"> and ‘import</w:t>
-      </w:r>
-      <w:r>
-        <w:rPr>
-          <w:rFonts w:ascii="Arial" w:hAnsi="Arial" w:cs="Arial"/>
-          <w:b/>
-          <w:highlight w:val="green"/>
-        </w:rPr>
-        <w:t>_EPU_Index_ZZ</w:t>
-      </w:r>
-      <w:r>
-        <w:rPr>
-          <w:rFonts w:ascii="Arial" w:hAnsi="Arial" w:cs="Arial"/>
-          <w:b/>
-          <w:highlight w:val="green"/>
-        </w:rPr>
-        <w:t>Z.xlsx’</w:t>
-      </w:r>
-    </w:p>
-    <w:p>
-      <w:pPr>
-        <w:rPr>
-          <w:rFonts w:ascii="Arial" w:hAnsi="Arial" w:cs="Arial"/>
-          <w:highlight w:val="green"/>
-        </w:rPr>
-      </w:pPr>
-    </w:p>
-    <w:p>
-      <w:pPr>
-        <w:rPr>
-          <w:rFonts w:ascii="Arial" w:hAnsi="Arial" w:cs="Arial"/>
-        </w:rPr>
-      </w:pPr>
-      <w:r>
-        <w:rPr>
-          <w:rFonts w:ascii="Arial" w:hAnsi="Arial" w:cs="Arial"/>
-          <w:highlight w:val="green"/>
-        </w:rPr>
-        <w:t>YYY</w:t>
-      </w:r>
-      <w:r>
-        <w:rPr>
-          <w:rFonts w:ascii="Arial" w:hAnsi="Arial" w:cs="Arial"/>
-          <w:highlight w:val="green"/>
-        </w:rPr>
-        <w:t xml:space="preserve">: </w:t>
-      </w:r>
-      <w:r>
-        <w:rPr>
-          <w:rFonts w:ascii="Arial" w:hAnsi="Arial" w:cs="Arial"/>
-          <w:highlight w:val="green"/>
-        </w:rPr>
-        <w:t xml:space="preserve">BRL, </w:t>
-      </w:r>
-      <w:r>
-        <w:rPr>
-          <w:rFonts w:ascii="Arial" w:hAnsi="Arial" w:cs="Arial"/>
-          <w:highlight w:val="green"/>
-        </w:rPr>
-        <w:t>COP, KRW</w:t>
-      </w:r>
-      <w:r>
-        <w:rPr>
-          <w:rFonts w:ascii="Arial" w:hAnsi="Arial" w:cs="Arial"/>
-          <w:highlight w:val="green"/>
-        </w:rPr>
-        <w:t xml:space="preserve">, </w:t>
-      </w:r>
-      <w:r>
-        <w:rPr>
-          <w:rFonts w:ascii="Arial" w:hAnsi="Arial" w:cs="Arial"/>
-          <w:highlight w:val="green"/>
-        </w:rPr>
-        <w:t>MXN, RUB</w:t>
-      </w:r>
-      <w:r>
-        <w:rPr>
-          <w:rFonts w:ascii="Arial" w:hAnsi="Arial" w:cs="Arial"/>
-          <w:highlight w:val="green"/>
-        </w:rPr>
-        <w:t xml:space="preserve">; </w:t>
-      </w:r>
-      <w:r>
-        <w:rPr>
-          <w:rFonts w:ascii="Arial" w:hAnsi="Arial" w:cs="Arial"/>
-          <w:highlight w:val="green"/>
-        </w:rPr>
-        <w:tab/>
-        <w:t>ZZZ: BRL,</w:t>
-      </w:r>
-      <w:r>
-        <w:rPr>
-          <w:rFonts w:ascii="Arial" w:hAnsi="Arial" w:cs="Arial"/>
-          <w:highlight w:val="green"/>
-        </w:rPr>
-        <w:t xml:space="preserve"> MXN, RUB</w:t>
+        </w:rPr>
+        <w:t>’</w:t>
       </w:r>
     </w:p>
     <w:p>
@@ -6355,13 +6088,39 @@
         <w:rPr>
           <w:rFonts w:ascii="Arial" w:hAnsi="Arial" w:cs="Arial"/>
         </w:rPr>
-        <w:t xml:space="preserve">Scott R. Baker, </w:t>
-      </w:r>
-      <w:r>
-        <w:rPr>
-          <w:rFonts w:ascii="Arial" w:hAnsi="Arial" w:cs="Arial"/>
-        </w:rPr>
-        <w:t>Nicholas Bloom, Steven J. Davis. 2016.</w:t>
+        <w:t xml:space="preserve">Adrian, T., Crump, R.K., </w:t>
+      </w:r>
+      <w:proofErr w:type="spellStart"/>
+      <w:r>
+        <w:rPr>
+          <w:rFonts w:ascii="Arial" w:hAnsi="Arial" w:cs="Arial"/>
+        </w:rPr>
+        <w:t>Moench</w:t>
+      </w:r>
+      <w:proofErr w:type="spellEnd"/>
+      <w:r>
+        <w:rPr>
+          <w:rFonts w:ascii="Arial" w:hAnsi="Arial" w:cs="Arial"/>
+        </w:rPr>
+        <w:t xml:space="preserve">, E., 2013. </w:t>
+      </w:r>
+      <w:r>
+        <w:rPr>
+          <w:rFonts w:ascii="Arial" w:hAnsi="Arial" w:cs="Arial"/>
+        </w:rPr>
+        <w:t>“</w:t>
+      </w:r>
+      <w:r>
+        <w:rPr>
+          <w:rFonts w:ascii="Arial" w:hAnsi="Arial" w:cs="Arial"/>
+        </w:rPr>
+        <w:t>Pricing the Term Structure with Linear Regressions.</w:t>
+      </w:r>
+      <w:r>
+        <w:rPr>
+          <w:rFonts w:ascii="Arial" w:hAnsi="Arial" w:cs="Arial"/>
+        </w:rPr>
+        <w:t>”</w:t>
       </w:r>
       <w:r>
         <w:rPr>
@@ -6371,70 +6130,16 @@
       </w:r>
       <w:r>
         <w:rPr>
-          <w:rFonts w:ascii="Arial" w:hAnsi="Arial" w:cs="Arial"/>
-        </w:rPr>
-        <w:t>“</w:t>
-      </w:r>
-      <w:r>
-        <w:rPr>
-          <w:rFonts w:ascii="Arial" w:hAnsi="Arial" w:cs="Arial"/>
-        </w:rPr>
-        <w:t>Measuring Economic Policy Uncertainty,</w:t>
-      </w:r>
-      <w:r>
-        <w:rPr>
-          <w:rFonts w:ascii="Arial" w:hAnsi="Arial" w:cs="Arial"/>
-        </w:rPr>
-        <w:t>”</w:t>
-      </w:r>
-      <w:r>
-        <w:rPr>
-          <w:rFonts w:ascii="Arial" w:hAnsi="Arial" w:cs="Arial"/>
-        </w:rPr>
-        <w:t xml:space="preserve"> </w:t>
+          <w:rFonts w:ascii="Calibri" w:hAnsi="Calibri" w:cs="Calibri"/>
+        </w:rPr>
+        <w:t>﻿</w:t>
       </w:r>
       <w:r>
         <w:rPr>
           <w:rFonts w:ascii="Arial" w:hAnsi="Arial" w:cs="Arial"/>
           <w:i/>
         </w:rPr>
-        <w:t>The Quarterly Journal of Economics</w:t>
-      </w:r>
-      <w:r>
-        <w:rPr>
-          <w:rFonts w:ascii="Arial" w:hAnsi="Arial" w:cs="Arial"/>
-        </w:rPr>
-        <w:t xml:space="preserve"> </w:t>
-      </w:r>
-      <w:r>
-        <w:rPr>
-          <w:rFonts w:ascii="Arial" w:hAnsi="Arial" w:cs="Arial"/>
-        </w:rPr>
-        <w:t>131</w:t>
-      </w:r>
-      <w:r>
-        <w:rPr>
-          <w:rFonts w:ascii="Arial" w:hAnsi="Arial" w:cs="Arial"/>
-        </w:rPr>
-        <w:t xml:space="preserve"> </w:t>
-      </w:r>
-      <w:r>
-        <w:rPr>
-          <w:rFonts w:ascii="Arial" w:hAnsi="Arial" w:cs="Arial"/>
-        </w:rPr>
-        <w:t>(</w:t>
-      </w:r>
-      <w:r>
-        <w:rPr>
-          <w:rFonts w:ascii="Arial" w:hAnsi="Arial" w:cs="Arial"/>
-        </w:rPr>
-        <w:t>4</w:t>
-      </w:r>
-      <w:r>
-        <w:rPr>
-          <w:rFonts w:ascii="Arial" w:hAnsi="Arial" w:cs="Arial"/>
-        </w:rPr>
-        <w:t>)</w:t>
+        <w:t>Journal of Financial Economics</w:t>
       </w:r>
       <w:r>
         <w:rPr>
@@ -6446,7 +6151,7 @@
         <w:rPr>
           <w:rFonts w:ascii="Arial" w:hAnsi="Arial" w:cs="Arial"/>
         </w:rPr>
-        <w:t>1593–1636.</w:t>
+        <w:t>110, 110–138.</w:t>
       </w:r>
     </w:p>
     <w:p>
@@ -6491,120 +6196,116 @@
         <w:rPr>
           <w:rFonts w:ascii="Arial" w:hAnsi="Arial" w:cs="Arial"/>
         </w:rPr>
-        <w:t>The file</w:t>
-      </w:r>
-      <w:r>
-        <w:rPr>
-          <w:rFonts w:ascii="Arial" w:hAnsi="Arial" w:cs="Arial"/>
-        </w:rPr>
-        <w:t>s</w:t>
-      </w:r>
-      <w:r>
-        <w:rPr>
-          <w:rFonts w:ascii="Arial" w:hAnsi="Arial" w:cs="Arial"/>
-        </w:rPr>
-        <w:t xml:space="preserve"> </w:t>
-      </w:r>
-      <w:r>
-        <w:rPr>
-          <w:rFonts w:ascii="Arial" w:hAnsi="Arial" w:cs="Arial"/>
-        </w:rPr>
-        <w:t>for all countries</w:t>
-      </w:r>
-      <w:r>
-        <w:rPr>
-          <w:rFonts w:ascii="Arial" w:hAnsi="Arial" w:cs="Arial"/>
-        </w:rPr>
-        <w:t xml:space="preserve"> with available data</w:t>
-      </w:r>
-      <w:r>
-        <w:rPr>
-          <w:rFonts w:ascii="Arial" w:hAnsi="Arial" w:cs="Arial"/>
-        </w:rPr>
-        <w:t xml:space="preserve"> </w:t>
-      </w:r>
-      <w:r>
-        <w:rPr>
-          <w:rFonts w:ascii="Arial" w:hAnsi="Arial" w:cs="Arial"/>
-        </w:rPr>
-        <w:t>were</w:t>
-      </w:r>
-      <w:r>
-        <w:rPr>
-          <w:rFonts w:ascii="Arial" w:hAnsi="Arial" w:cs="Arial"/>
-        </w:rPr>
-        <w:t xml:space="preserve"> downloaded from</w:t>
-      </w:r>
-      <w:r>
-        <w:rPr>
-          <w:rFonts w:ascii="Arial" w:hAnsi="Arial" w:cs="Arial"/>
-        </w:rPr>
-        <w:t>:</w:t>
-      </w:r>
-    </w:p>
-    <w:p>
-      <w:pPr>
-        <w:rPr>
-          <w:rFonts w:ascii="Arial" w:hAnsi="Arial" w:cs="Arial"/>
-        </w:rPr>
-      </w:pPr>
-      <w:hyperlink r:id="rId14" w:history="1">
+        <w:t xml:space="preserve">The data file named </w:t>
+      </w:r>
+      <w:r>
+        <w:rPr>
+          <w:rFonts w:ascii="Arial" w:hAnsi="Arial" w:cs="Arial"/>
+        </w:rPr>
+        <w:t>‘</w:t>
+      </w:r>
+      <w:r>
+        <w:rPr>
+          <w:rFonts w:ascii="Arial" w:hAnsi="Arial" w:cs="Arial"/>
+        </w:rPr>
+        <w:t>ACMTermPremium.xls</w:t>
+      </w:r>
+      <w:r>
+        <w:rPr>
+          <w:rFonts w:ascii="Arial" w:hAnsi="Arial" w:cs="Arial"/>
+        </w:rPr>
+        <w:t xml:space="preserve">’ </w:t>
+      </w:r>
+      <w:r>
+        <w:rPr>
+          <w:rFonts w:ascii="Arial" w:hAnsi="Arial" w:cs="Arial"/>
+        </w:rPr>
+        <w:t xml:space="preserve">was downloaded on </w:t>
+      </w:r>
+      <w:r>
+        <w:rPr>
+          <w:rFonts w:ascii="Arial" w:hAnsi="Arial" w:cs="Arial"/>
+          <w:highlight w:val="yellow"/>
+        </w:rPr>
+        <w:t>September 19, 2018</w:t>
+      </w:r>
+      <w:r>
+        <w:rPr>
+          <w:rFonts w:ascii="Arial" w:hAnsi="Arial" w:cs="Arial"/>
+        </w:rPr>
+        <w:t xml:space="preserve"> from </w:t>
+      </w:r>
+      <w:hyperlink r:id="rId13" w:history="1">
         <w:r>
           <w:rPr>
             <w:rStyle w:val="Hyperlink"/>
             <w:rFonts w:ascii="Arial" w:hAnsi="Arial" w:cs="Arial"/>
           </w:rPr>
-          <w:t>http://www.policyuncertainty.com</w:t>
+          <w:t>https://www.newyorkfed.org/research/data_indicators/term_premia.html</w:t>
         </w:r>
       </w:hyperlink>
     </w:p>
     <w:p>
       <w:pPr>
-        <w:jc w:val="right"/>
-        <w:rPr>
-          <w:rFonts w:ascii="Arial" w:hAnsi="Arial" w:cs="Arial"/>
-        </w:rPr>
-      </w:pPr>
-      <w:r>
-        <w:rPr>
-          <w:rFonts w:ascii="Arial" w:hAnsi="Arial" w:cs="Arial"/>
-        </w:rPr>
-        <w:t xml:space="preserve">Last update: </w:t>
-      </w:r>
-      <w:r>
-        <w:rPr>
-          <w:rFonts w:ascii="Arial" w:hAnsi="Arial" w:cs="Arial"/>
-          <w:highlight w:val="yellow"/>
-        </w:rPr>
-        <w:t>July 2, 2020</w:t>
-      </w:r>
-    </w:p>
-    <w:p>
-      <w:pPr>
-        <w:rPr>
-          <w:rFonts w:ascii="Arial" w:hAnsi="Arial" w:cs="Arial"/>
-        </w:rPr>
-      </w:pPr>
-    </w:p>
-    <w:p>
-      <w:pPr>
-        <w:rPr>
-          <w:rFonts w:ascii="Arial" w:hAnsi="Arial" w:cs="Arial"/>
-          <w:highlight w:val="green"/>
-        </w:rPr>
-      </w:pPr>
-      <w:r>
-        <w:rPr>
-          <w:rFonts w:ascii="Arial" w:hAnsi="Arial" w:cs="Arial"/>
-          <w:highlight w:val="green"/>
-        </w:rPr>
-        <w:t xml:space="preserve">For some reason, </w:t>
+        <w:rPr>
+          <w:rFonts w:ascii="Arial" w:hAnsi="Arial" w:cs="Arial"/>
+        </w:rPr>
+      </w:pPr>
+    </w:p>
+    <w:p>
+      <w:pPr>
+        <w:rPr>
+          <w:rFonts w:ascii="Arial" w:hAnsi="Arial" w:cs="Arial"/>
+        </w:rPr>
+      </w:pPr>
+      <w:r>
+        <w:rPr>
+          <w:rFonts w:ascii="Arial" w:hAnsi="Arial" w:cs="Arial"/>
+        </w:rPr>
+        <w:t xml:space="preserve">Save </w:t>
+      </w:r>
+      <w:r>
+        <w:rPr>
+          <w:rFonts w:ascii="Arial" w:hAnsi="Arial" w:cs="Arial"/>
+        </w:rPr>
+        <w:t xml:space="preserve">the file with name </w:t>
+      </w:r>
+      <w:r>
+        <w:rPr>
+          <w:rFonts w:ascii="Arial" w:hAnsi="Arial" w:cs="Arial"/>
+        </w:rPr>
+        <w:t>‘</w:t>
       </w:r>
       <w:proofErr w:type="spellStart"/>
       <w:r>
         <w:rPr>
           <w:rFonts w:ascii="Arial" w:hAnsi="Arial" w:cs="Arial"/>
-          <w:highlight w:val="green"/>
+        </w:rPr>
+        <w:t>original_ACM_Term_Premium</w:t>
+      </w:r>
+      <w:proofErr w:type="spellEnd"/>
+      <w:r>
+        <w:rPr>
+          <w:rFonts w:ascii="Arial" w:hAnsi="Arial" w:cs="Arial"/>
+        </w:rPr>
+        <w:t>’</w:t>
+      </w:r>
+      <w:r>
+        <w:rPr>
+          <w:rFonts w:ascii="Arial" w:hAnsi="Arial" w:cs="Arial"/>
+        </w:rPr>
+        <w:t xml:space="preserve"> and extension ‘.xlsx’</w:t>
+      </w:r>
+      <w:r>
+        <w:rPr>
+          <w:rFonts w:ascii="Arial" w:hAnsi="Arial" w:cs="Arial"/>
+        </w:rPr>
+        <w:t xml:space="preserve"> to be able to read it from </w:t>
+      </w:r>
+      <w:proofErr w:type="spellStart"/>
+      <w:r>
+        <w:rPr>
+          <w:rFonts w:ascii="Arial" w:hAnsi="Arial" w:cs="Arial"/>
         </w:rPr>
         <w:t>Matlab</w:t>
       </w:r>
@@ -6612,108 +6313,8 @@
       <w:r>
         <w:rPr>
           <w:rFonts w:ascii="Arial" w:hAnsi="Arial" w:cs="Arial"/>
-          <w:highlight w:val="green"/>
-        </w:rPr>
-        <w:t xml:space="preserve"> does not read the files </w:t>
-      </w:r>
-      <w:r>
-        <w:rPr>
-          <w:rFonts w:ascii="Arial" w:hAnsi="Arial" w:cs="Arial"/>
-          <w:highlight w:val="green"/>
-        </w:rPr>
-        <w:t xml:space="preserve">for BRL, MXN and RUB </w:t>
-      </w:r>
-      <w:r>
-        <w:rPr>
-          <w:rFonts w:ascii="Arial" w:hAnsi="Arial" w:cs="Arial"/>
-          <w:highlight w:val="green"/>
-        </w:rPr>
-        <w:t xml:space="preserve">as downloaded. To be able to read them, do the following: </w:t>
-      </w:r>
-    </w:p>
-    <w:p>
-      <w:pPr>
-        <w:ind w:left="360"/>
-        <w:rPr>
-          <w:rFonts w:ascii="Arial" w:hAnsi="Arial" w:cs="Arial"/>
-        </w:rPr>
-      </w:pPr>
-      <w:r>
-        <w:rPr>
-          <w:rFonts w:ascii="Arial" w:hAnsi="Arial" w:cs="Arial"/>
-          <w:highlight w:val="green"/>
-        </w:rPr>
-        <w:t>C</w:t>
-      </w:r>
-      <w:r>
-        <w:rPr>
-          <w:rFonts w:ascii="Arial" w:hAnsi="Arial" w:cs="Arial"/>
-          <w:highlight w:val="green"/>
-        </w:rPr>
-        <w:t>opy all and paste</w:t>
-      </w:r>
-      <w:r>
-        <w:rPr>
-          <w:rFonts w:ascii="Arial" w:hAnsi="Arial" w:cs="Arial"/>
-          <w:highlight w:val="green"/>
-        </w:rPr>
-        <w:t xml:space="preserve"> values</w:t>
-      </w:r>
-      <w:r>
-        <w:rPr>
-          <w:rFonts w:ascii="Arial" w:hAnsi="Arial" w:cs="Arial"/>
-          <w:highlight w:val="green"/>
-        </w:rPr>
-        <w:t xml:space="preserve"> in a new file; select all numbers in</w:t>
-      </w:r>
-      <w:r>
-        <w:rPr>
-          <w:rFonts w:ascii="Arial" w:hAnsi="Arial" w:cs="Arial"/>
-          <w:highlight w:val="green"/>
-        </w:rPr>
-        <w:t xml:space="preserve"> the</w:t>
-      </w:r>
-      <w:r>
-        <w:rPr>
-          <w:rFonts w:ascii="Arial" w:hAnsi="Arial" w:cs="Arial"/>
-          <w:highlight w:val="green"/>
-        </w:rPr>
-        <w:t xml:space="preserve"> first column and right-click the error icon; click ‘</w:t>
-      </w:r>
-      <w:r>
-        <w:rPr>
-          <w:rFonts w:ascii="Arial" w:hAnsi="Arial" w:cs="Arial"/>
-          <w:highlight w:val="green"/>
-        </w:rPr>
-        <w:t>Convert to N</w:t>
-      </w:r>
-      <w:r>
-        <w:rPr>
-          <w:rFonts w:ascii="Arial" w:hAnsi="Arial" w:cs="Arial"/>
-          <w:highlight w:val="green"/>
-        </w:rPr>
-        <w:t>umber’; save the file as ‘</w:t>
-      </w:r>
-      <w:r>
-        <w:rPr>
-          <w:rFonts w:ascii="Arial" w:hAnsi="Arial" w:cs="Arial"/>
-          <w:highlight w:val="green"/>
-        </w:rPr>
-        <w:t>importable_EPU_Index_ZZ</w:t>
-      </w:r>
-      <w:r>
-        <w:rPr>
-          <w:rFonts w:ascii="Arial" w:hAnsi="Arial" w:cs="Arial"/>
-          <w:highlight w:val="green"/>
-        </w:rPr>
-        <w:t>Z</w:t>
-      </w:r>
-      <w:r>
-        <w:rPr>
-          <w:rFonts w:ascii="Arial" w:hAnsi="Arial" w:cs="Arial"/>
-          <w:highlight w:val="green"/>
-        </w:rPr>
-        <w:t>.xlsx’</w:t>
+        </w:rPr>
+        <w:t>.</w:t>
       </w:r>
     </w:p>
     <w:p>
@@ -6739,51 +6340,6 @@
           <w:rFonts w:ascii="Arial" w:hAnsi="Arial" w:cs="Arial"/>
         </w:rPr>
         <w:t>Additional information:</w:t>
-      </w:r>
-    </w:p>
-    <w:p>
-      <w:pPr>
-        <w:rPr>
-          <w:rFonts w:ascii="Arial" w:hAnsi="Arial" w:cs="Arial"/>
-        </w:rPr>
-      </w:pPr>
-    </w:p>
-    <w:p>
-      <w:pPr>
-        <w:rPr>
-          <w:rFonts w:ascii="Arial" w:hAnsi="Arial" w:cs="Arial"/>
-        </w:rPr>
-      </w:pPr>
-      <w:r>
-        <w:rPr>
-          <w:rFonts w:ascii="Arial" w:hAnsi="Arial" w:cs="Arial"/>
-        </w:rPr>
-        <w:lastRenderedPageBreak/>
-        <w:t>Newspaper-based economic policy uncertainty indexes</w:t>
-      </w:r>
-      <w:r>
-        <w:rPr>
-          <w:rFonts w:ascii="Arial" w:hAnsi="Arial" w:cs="Arial"/>
-        </w:rPr>
-        <w:t xml:space="preserve">, which are constructed </w:t>
-      </w:r>
-      <w:r>
-        <w:rPr>
-          <w:rFonts w:ascii="Arial" w:hAnsi="Arial" w:cs="Arial"/>
-        </w:rPr>
-        <w:t xml:space="preserve">by counting the number of articles </w:t>
-      </w:r>
-      <w:r>
-        <w:rPr>
-          <w:rFonts w:ascii="Arial" w:hAnsi="Arial" w:cs="Arial"/>
-        </w:rPr>
-        <w:t xml:space="preserve">in local newspapers </w:t>
-      </w:r>
-      <w:r>
-        <w:rPr>
-          <w:rFonts w:ascii="Arial" w:hAnsi="Arial" w:cs="Arial"/>
-        </w:rPr>
-        <w:t xml:space="preserve">that contain terms from a pool of chosen terms (e.g. economy, uncertainty, central bank). </w:t>
       </w:r>
     </w:p>
     <w:p>
@@ -6812,13 +6368,11 @@
             <w:pPr>
               <w:rPr>
                 <w:rFonts w:ascii="Arial" w:hAnsi="Arial" w:cs="Arial"/>
-                <w:highlight w:val="green"/>
-              </w:rPr>
-            </w:pPr>
-            <w:r>
-              <w:rPr>
-                <w:rFonts w:ascii="Arial" w:hAnsi="Arial" w:cs="Arial"/>
-                <w:highlight w:val="green"/>
+              </w:rPr>
+            </w:pPr>
+            <w:r>
+              <w:rPr>
+                <w:rFonts w:ascii="Arial" w:hAnsi="Arial" w:cs="Arial"/>
               </w:rPr>
               <w:t xml:space="preserve">Series: </w:t>
             </w:r>
@@ -6832,15 +6386,13 @@
             <w:pPr>
               <w:rPr>
                 <w:rFonts w:ascii="Arial" w:hAnsi="Arial" w:cs="Arial"/>
-                <w:highlight w:val="green"/>
-              </w:rPr>
-            </w:pPr>
-            <w:r>
-              <w:rPr>
-                <w:rFonts w:ascii="Arial" w:hAnsi="Arial" w:cs="Arial"/>
-                <w:highlight w:val="green"/>
-              </w:rPr>
-              <w:t>Brazil News-Based EPU</w:t>
+              </w:rPr>
+            </w:pPr>
+            <w:r>
+              <w:rPr>
+                <w:rFonts w:ascii="Arial" w:hAnsi="Arial" w:cs="Arial"/>
+              </w:rPr>
+              <w:t>ACMYXX, ACMTPXX, ACMRNYXX</w:t>
             </w:r>
           </w:p>
         </w:tc>
@@ -6854,13 +6406,117 @@
             <w:pPr>
               <w:rPr>
                 <w:rFonts w:ascii="Arial" w:hAnsi="Arial" w:cs="Arial"/>
-                <w:highlight w:val="green"/>
-              </w:rPr>
-            </w:pPr>
-            <w:r>
-              <w:rPr>
-                <w:rFonts w:ascii="Arial" w:hAnsi="Arial" w:cs="Arial"/>
-                <w:highlight w:val="green"/>
+              </w:rPr>
+            </w:pPr>
+            <w:r>
+              <w:rPr>
+                <w:rFonts w:ascii="Arial" w:hAnsi="Arial" w:cs="Arial"/>
+              </w:rPr>
+              <w:t>Description:</w:t>
+            </w:r>
+          </w:p>
+        </w:tc>
+        <w:tc>
+          <w:tcPr>
+            <w:tcW w:w="7735" w:type="dxa"/>
+          </w:tcPr>
+          <w:p>
+            <w:pPr>
+              <w:rPr>
+                <w:rFonts w:ascii="Arial" w:hAnsi="Arial" w:cs="Arial"/>
+              </w:rPr>
+            </w:pPr>
+            <w:r>
+              <w:rPr>
+                <w:rFonts w:ascii="Arial" w:hAnsi="Arial" w:cs="Arial"/>
+              </w:rPr>
+              <w:t>Estimated z</w:t>
+            </w:r>
+            <w:r>
+              <w:rPr>
+                <w:rFonts w:ascii="Arial" w:hAnsi="Arial" w:cs="Arial"/>
+              </w:rPr>
+              <w:t xml:space="preserve">ero-coupon </w:t>
+            </w:r>
+            <w:r>
+              <w:rPr>
+                <w:rFonts w:ascii="Arial" w:hAnsi="Arial" w:cs="Arial"/>
+              </w:rPr>
+              <w:t>yields, term premium</w:t>
+            </w:r>
+            <w:r>
+              <w:rPr>
+                <w:rFonts w:ascii="Arial" w:hAnsi="Arial" w:cs="Arial"/>
+              </w:rPr>
+              <w:t xml:space="preserve"> and expected </w:t>
+            </w:r>
+            <w:r>
+              <w:rPr>
+                <w:rFonts w:ascii="Arial" w:hAnsi="Arial" w:cs="Arial"/>
+              </w:rPr>
+              <w:t xml:space="preserve">future </w:t>
+            </w:r>
+            <w:r>
+              <w:rPr>
+                <w:rFonts w:ascii="Arial" w:hAnsi="Arial" w:cs="Arial"/>
+              </w:rPr>
+              <w:t>short rate from 1 to 10 years</w:t>
+            </w:r>
+          </w:p>
+        </w:tc>
+      </w:tr>
+      <w:tr>
+        <w:tc>
+          <w:tcPr>
+            <w:tcW w:w="1615" w:type="dxa"/>
+          </w:tcPr>
+          <w:p>
+            <w:pPr>
+              <w:rPr>
+                <w:rFonts w:ascii="Arial" w:hAnsi="Arial" w:cs="Arial"/>
+              </w:rPr>
+            </w:pPr>
+            <w:r>
+              <w:rPr>
+                <w:rFonts w:ascii="Arial" w:hAnsi="Arial" w:cs="Arial"/>
+              </w:rPr>
+              <w:t>Units:</w:t>
+            </w:r>
+          </w:p>
+        </w:tc>
+        <w:tc>
+          <w:tcPr>
+            <w:tcW w:w="7735" w:type="dxa"/>
+          </w:tcPr>
+          <w:p>
+            <w:pPr>
+              <w:rPr>
+                <w:rFonts w:ascii="Arial" w:hAnsi="Arial" w:cs="Arial"/>
+              </w:rPr>
+            </w:pPr>
+            <w:r>
+              <w:rPr>
+                <w:rFonts w:ascii="Arial" w:hAnsi="Arial" w:cs="Arial"/>
+              </w:rPr>
+              <w:t>Percentages</w:t>
+            </w:r>
+          </w:p>
+        </w:tc>
+      </w:tr>
+      <w:tr>
+        <w:tc>
+          <w:tcPr>
+            <w:tcW w:w="1615" w:type="dxa"/>
+          </w:tcPr>
+          <w:p>
+            <w:pPr>
+              <w:rPr>
+                <w:rFonts w:ascii="Arial" w:hAnsi="Arial" w:cs="Arial"/>
+              </w:rPr>
+            </w:pPr>
+            <w:r>
+              <w:rPr>
+                <w:rFonts w:ascii="Arial" w:hAnsi="Arial" w:cs="Arial"/>
               </w:rPr>
               <w:t>Period:</w:t>
             </w:r>
@@ -6874,36 +6530,70 @@
             <w:pPr>
               <w:rPr>
                 <w:rFonts w:ascii="Arial" w:hAnsi="Arial" w:cs="Arial"/>
-                <w:highlight w:val="green"/>
-              </w:rPr>
-            </w:pPr>
-            <w:r>
-              <w:rPr>
-                <w:rFonts w:ascii="Arial" w:hAnsi="Arial" w:cs="Arial"/>
-                <w:highlight w:val="green"/>
-              </w:rPr>
-              <w:t>January 1</w:t>
-            </w:r>
-            <w:r>
-              <w:rPr>
-                <w:rFonts w:ascii="Arial" w:hAnsi="Arial" w:cs="Arial"/>
-                <w:highlight w:val="green"/>
-              </w:rPr>
-              <w:t>991</w:t>
-            </w:r>
-            <w:r>
-              <w:rPr>
-                <w:rFonts w:ascii="Arial" w:hAnsi="Arial" w:cs="Arial"/>
-                <w:highlight w:val="green"/>
+              </w:rPr>
+            </w:pPr>
+            <w:r>
+              <w:rPr>
+                <w:rFonts w:ascii="Arial" w:hAnsi="Arial" w:cs="Arial"/>
+              </w:rPr>
+              <w:t>June 1961</w:t>
+            </w:r>
+            <w:r>
+              <w:rPr>
+                <w:rFonts w:ascii="Arial" w:hAnsi="Arial" w:cs="Arial"/>
               </w:rPr>
               <w:t xml:space="preserve"> to </w:t>
             </w:r>
             <w:r>
               <w:rPr>
                 <w:rFonts w:ascii="Arial" w:hAnsi="Arial" w:cs="Arial"/>
-                <w:highlight w:val="green"/>
-              </w:rPr>
-              <w:t>September 2018</w:t>
+                <w:highlight w:val="yellow"/>
+              </w:rPr>
+              <w:t>August 2018</w:t>
+            </w:r>
+          </w:p>
+        </w:tc>
+      </w:tr>
+      <w:tr>
+        <w:tc>
+          <w:tcPr>
+            <w:tcW w:w="1615" w:type="dxa"/>
+          </w:tcPr>
+          <w:p>
+            <w:pPr>
+              <w:rPr>
+                <w:rFonts w:ascii="Arial" w:hAnsi="Arial" w:cs="Arial"/>
+              </w:rPr>
+            </w:pPr>
+            <w:r>
+              <w:rPr>
+                <w:rFonts w:ascii="Arial" w:hAnsi="Arial" w:cs="Arial"/>
+              </w:rPr>
+              <w:t>Frequency:</w:t>
+            </w:r>
+          </w:p>
+        </w:tc>
+        <w:tc>
+          <w:tcPr>
+            <w:tcW w:w="7735" w:type="dxa"/>
+          </w:tcPr>
+          <w:p>
+            <w:pPr>
+              <w:rPr>
+                <w:rFonts w:ascii="Arial" w:hAnsi="Arial" w:cs="Arial"/>
+              </w:rPr>
+            </w:pPr>
+            <w:r>
+              <w:rPr>
+                <w:rFonts w:ascii="Arial" w:hAnsi="Arial" w:cs="Arial"/>
+              </w:rPr>
+              <w:t xml:space="preserve">Monthly and </w:t>
+            </w:r>
+            <w:r>
+              <w:rPr>
+                <w:rFonts w:ascii="Arial" w:hAnsi="Arial" w:cs="Arial"/>
+              </w:rPr>
+              <w:t>Daily</w:t>
             </w:r>
           </w:p>
         </w:tc>
@@ -6913,7 +6603,653 @@
       <w:pPr>
         <w:rPr>
           <w:rFonts w:ascii="Arial" w:hAnsi="Arial" w:cs="Arial"/>
+        </w:rPr>
+      </w:pPr>
+    </w:p>
+    <w:p>
+      <w:pPr>
+        <w:rPr>
+          <w:rFonts w:ascii="Arial" w:hAnsi="Arial" w:cs="Arial"/>
+        </w:rPr>
+      </w:pPr>
+    </w:p>
+    <w:p>
+      <w:pPr>
+        <w:pStyle w:val="ListParagraph"/>
+        <w:numPr>
+          <w:ilvl w:val="0"/>
+          <w:numId w:val="1"/>
+        </w:numPr>
+        <w:rPr>
+          <w:rFonts w:ascii="Arial" w:hAnsi="Arial" w:cs="Arial"/>
+          <w:b/>
           <w:highlight w:val="green"/>
+        </w:rPr>
+      </w:pPr>
+      <w:r>
+        <w:rPr>
+          <w:rFonts w:ascii="Arial" w:hAnsi="Arial" w:cs="Arial"/>
+          <w:b/>
+        </w:rPr>
+        <w:t>Metadata for ‘</w:t>
+      </w:r>
+      <w:r>
+        <w:rPr>
+          <w:rFonts w:ascii="Arial" w:hAnsi="Arial" w:cs="Arial"/>
+          <w:b/>
+          <w:highlight w:val="green"/>
+        </w:rPr>
+        <w:t>EPU</w:t>
+      </w:r>
+      <w:r>
+        <w:rPr>
+          <w:rFonts w:ascii="Arial" w:hAnsi="Arial" w:cs="Arial"/>
+          <w:b/>
+          <w:highlight w:val="green"/>
+        </w:rPr>
+        <w:t>_Index_</w:t>
+      </w:r>
+      <w:r>
+        <w:rPr>
+          <w:rFonts w:ascii="Arial" w:hAnsi="Arial" w:cs="Arial"/>
+          <w:b/>
+          <w:highlight w:val="green"/>
+        </w:rPr>
+        <w:t>YYY</w:t>
+      </w:r>
+      <w:r>
+        <w:rPr>
+          <w:rFonts w:ascii="Arial" w:hAnsi="Arial" w:cs="Arial"/>
+          <w:b/>
+          <w:highlight w:val="green"/>
+        </w:rPr>
+        <w:t>.xlsx’</w:t>
+      </w:r>
+      <w:r>
+        <w:rPr>
+          <w:rFonts w:ascii="Arial" w:hAnsi="Arial" w:cs="Arial"/>
+          <w:b/>
+          <w:highlight w:val="green"/>
+        </w:rPr>
+        <w:t xml:space="preserve"> and ‘import</w:t>
+      </w:r>
+      <w:r>
+        <w:rPr>
+          <w:rFonts w:ascii="Arial" w:hAnsi="Arial" w:cs="Arial"/>
+          <w:b/>
+          <w:highlight w:val="green"/>
+        </w:rPr>
+        <w:t>_EPU_Index_ZZ</w:t>
+      </w:r>
+      <w:r>
+        <w:rPr>
+          <w:rFonts w:ascii="Arial" w:hAnsi="Arial" w:cs="Arial"/>
+          <w:b/>
+          <w:highlight w:val="green"/>
+        </w:rPr>
+        <w:t>Z.xlsx’</w:t>
+      </w:r>
+    </w:p>
+    <w:p>
+      <w:pPr>
+        <w:rPr>
+          <w:rFonts w:ascii="Arial" w:hAnsi="Arial" w:cs="Arial"/>
+          <w:highlight w:val="green"/>
+        </w:rPr>
+      </w:pPr>
+    </w:p>
+    <w:p>
+      <w:pPr>
+        <w:rPr>
+          <w:rFonts w:ascii="Arial" w:hAnsi="Arial" w:cs="Arial"/>
+        </w:rPr>
+      </w:pPr>
+      <w:r>
+        <w:rPr>
+          <w:rFonts w:ascii="Arial" w:hAnsi="Arial" w:cs="Arial"/>
+          <w:highlight w:val="green"/>
+        </w:rPr>
+        <w:t>YYY</w:t>
+      </w:r>
+      <w:r>
+        <w:rPr>
+          <w:rFonts w:ascii="Arial" w:hAnsi="Arial" w:cs="Arial"/>
+          <w:highlight w:val="green"/>
+        </w:rPr>
+        <w:t xml:space="preserve">: </w:t>
+      </w:r>
+      <w:r>
+        <w:rPr>
+          <w:rFonts w:ascii="Arial" w:hAnsi="Arial" w:cs="Arial"/>
+          <w:highlight w:val="green"/>
+        </w:rPr>
+        <w:t xml:space="preserve">BRL, </w:t>
+      </w:r>
+      <w:r>
+        <w:rPr>
+          <w:rFonts w:ascii="Arial" w:hAnsi="Arial" w:cs="Arial"/>
+          <w:highlight w:val="green"/>
+        </w:rPr>
+        <w:t>COP, KRW</w:t>
+      </w:r>
+      <w:r>
+        <w:rPr>
+          <w:rFonts w:ascii="Arial" w:hAnsi="Arial" w:cs="Arial"/>
+          <w:highlight w:val="green"/>
+        </w:rPr>
+        <w:t>, MXN, RUB</w:t>
+      </w:r>
+      <w:r>
+        <w:rPr>
+          <w:rFonts w:ascii="Arial" w:hAnsi="Arial" w:cs="Arial"/>
+          <w:highlight w:val="green"/>
+        </w:rPr>
+        <w:t xml:space="preserve">; </w:t>
+      </w:r>
+      <w:r>
+        <w:rPr>
+          <w:rFonts w:ascii="Arial" w:hAnsi="Arial" w:cs="Arial"/>
+          <w:highlight w:val="green"/>
+        </w:rPr>
+        <w:tab/>
+        <w:t>ZZZ: BRL,</w:t>
+      </w:r>
+      <w:r>
+        <w:rPr>
+          <w:rFonts w:ascii="Arial" w:hAnsi="Arial" w:cs="Arial"/>
+          <w:highlight w:val="green"/>
+        </w:rPr>
+        <w:t xml:space="preserve"> MXN, RUB</w:t>
+      </w:r>
+    </w:p>
+    <w:p>
+      <w:pPr>
+        <w:rPr>
+          <w:rFonts w:ascii="Arial" w:hAnsi="Arial" w:cs="Arial"/>
+        </w:rPr>
+      </w:pPr>
+    </w:p>
+    <w:p>
+      <w:pPr>
+        <w:pStyle w:val="ListParagraph"/>
+        <w:numPr>
+          <w:ilvl w:val="0"/>
+          <w:numId w:val="2"/>
+        </w:numPr>
+        <w:rPr>
+          <w:rFonts w:ascii="Arial" w:hAnsi="Arial" w:cs="Arial"/>
+        </w:rPr>
+      </w:pPr>
+      <w:r>
+        <w:rPr>
+          <w:rFonts w:ascii="Arial" w:hAnsi="Arial" w:cs="Arial"/>
+        </w:rPr>
+        <w:t>B</w:t>
+      </w:r>
+      <w:r>
+        <w:rPr>
+          <w:rFonts w:ascii="Arial" w:hAnsi="Arial" w:cs="Arial"/>
+        </w:rPr>
+        <w:t>ibliographic citation</w:t>
+      </w:r>
+      <w:r>
+        <w:rPr>
+          <w:rFonts w:ascii="Arial" w:hAnsi="Arial" w:cs="Arial"/>
+        </w:rPr>
+        <w:t>:</w:t>
+      </w:r>
+    </w:p>
+    <w:p>
+      <w:pPr>
+        <w:rPr>
+          <w:rFonts w:ascii="Arial" w:hAnsi="Arial" w:cs="Arial"/>
+        </w:rPr>
+      </w:pPr>
+    </w:p>
+    <w:p>
+      <w:pPr>
+        <w:rPr>
+          <w:rFonts w:ascii="Arial" w:hAnsi="Arial" w:cs="Arial"/>
+        </w:rPr>
+      </w:pPr>
+      <w:r>
+        <w:rPr>
+          <w:rFonts w:ascii="Arial" w:hAnsi="Arial" w:cs="Arial"/>
+        </w:rPr>
+        <w:t xml:space="preserve">Scott R. Baker, </w:t>
+      </w:r>
+      <w:r>
+        <w:rPr>
+          <w:rFonts w:ascii="Arial" w:hAnsi="Arial" w:cs="Arial"/>
+        </w:rPr>
+        <w:t>Nicholas Bloom, Steven J. Davis. 2016.</w:t>
+      </w:r>
+      <w:r>
+        <w:rPr>
+          <w:rFonts w:ascii="Arial" w:hAnsi="Arial" w:cs="Arial"/>
+        </w:rPr>
+        <w:t xml:space="preserve"> </w:t>
+      </w:r>
+      <w:r>
+        <w:rPr>
+          <w:rFonts w:ascii="Arial" w:hAnsi="Arial" w:cs="Arial"/>
+        </w:rPr>
+        <w:t>“</w:t>
+      </w:r>
+      <w:r>
+        <w:rPr>
+          <w:rFonts w:ascii="Arial" w:hAnsi="Arial" w:cs="Arial"/>
+        </w:rPr>
+        <w:t>Measuring Economic Policy Uncertainty,</w:t>
+      </w:r>
+      <w:r>
+        <w:rPr>
+          <w:rFonts w:ascii="Arial" w:hAnsi="Arial" w:cs="Arial"/>
+        </w:rPr>
+        <w:t>”</w:t>
+      </w:r>
+      <w:r>
+        <w:rPr>
+          <w:rFonts w:ascii="Arial" w:hAnsi="Arial" w:cs="Arial"/>
+        </w:rPr>
+        <w:t xml:space="preserve"> </w:t>
+      </w:r>
+      <w:r>
+        <w:rPr>
+          <w:rFonts w:ascii="Arial" w:hAnsi="Arial" w:cs="Arial"/>
+          <w:i/>
+        </w:rPr>
+        <w:t>The Quarterly Journal of Economics</w:t>
+      </w:r>
+      <w:r>
+        <w:rPr>
+          <w:rFonts w:ascii="Arial" w:hAnsi="Arial" w:cs="Arial"/>
+        </w:rPr>
+        <w:t xml:space="preserve"> </w:t>
+      </w:r>
+      <w:r>
+        <w:rPr>
+          <w:rFonts w:ascii="Arial" w:hAnsi="Arial" w:cs="Arial"/>
+        </w:rPr>
+        <w:t>131</w:t>
+      </w:r>
+      <w:r>
+        <w:rPr>
+          <w:rFonts w:ascii="Arial" w:hAnsi="Arial" w:cs="Arial"/>
+        </w:rPr>
+        <w:t xml:space="preserve"> </w:t>
+      </w:r>
+      <w:r>
+        <w:rPr>
+          <w:rFonts w:ascii="Arial" w:hAnsi="Arial" w:cs="Arial"/>
+        </w:rPr>
+        <w:t>(</w:t>
+      </w:r>
+      <w:r>
+        <w:rPr>
+          <w:rFonts w:ascii="Arial" w:hAnsi="Arial" w:cs="Arial"/>
+        </w:rPr>
+        <w:t>4</w:t>
+      </w:r>
+      <w:r>
+        <w:rPr>
+          <w:rFonts w:ascii="Arial" w:hAnsi="Arial" w:cs="Arial"/>
+        </w:rPr>
+        <w:t>)</w:t>
+      </w:r>
+      <w:r>
+        <w:rPr>
+          <w:rFonts w:ascii="Arial" w:hAnsi="Arial" w:cs="Arial"/>
+        </w:rPr>
+        <w:t xml:space="preserve">, </w:t>
+      </w:r>
+      <w:r>
+        <w:rPr>
+          <w:rFonts w:ascii="Arial" w:hAnsi="Arial" w:cs="Arial"/>
+        </w:rPr>
+        <w:t>1593–1636.</w:t>
+      </w:r>
+    </w:p>
+    <w:p>
+      <w:pPr>
+        <w:rPr>
+          <w:rFonts w:ascii="Arial" w:hAnsi="Arial" w:cs="Arial"/>
+        </w:rPr>
+      </w:pPr>
+    </w:p>
+    <w:p>
+      <w:pPr>
+        <w:pStyle w:val="ListParagraph"/>
+        <w:numPr>
+          <w:ilvl w:val="0"/>
+          <w:numId w:val="2"/>
+        </w:numPr>
+        <w:rPr>
+          <w:rFonts w:ascii="Arial" w:hAnsi="Arial" w:cs="Arial"/>
+        </w:rPr>
+      </w:pPr>
+      <w:r>
+        <w:rPr>
+          <w:rFonts w:ascii="Arial" w:hAnsi="Arial" w:cs="Arial"/>
+        </w:rPr>
+        <w:t>Accessing the data:</w:t>
+      </w:r>
+    </w:p>
+    <w:p>
+      <w:pPr>
+        <w:rPr>
+          <w:rFonts w:ascii="Arial" w:hAnsi="Arial" w:cs="Arial"/>
+        </w:rPr>
+      </w:pPr>
+    </w:p>
+    <w:p>
+      <w:pPr>
+        <w:rPr>
+          <w:rFonts w:ascii="Arial" w:hAnsi="Arial" w:cs="Arial"/>
+        </w:rPr>
+      </w:pPr>
+      <w:r>
+        <w:rPr>
+          <w:rFonts w:ascii="Arial" w:hAnsi="Arial" w:cs="Arial"/>
+        </w:rPr>
+        <w:t>The file</w:t>
+      </w:r>
+      <w:r>
+        <w:rPr>
+          <w:rFonts w:ascii="Arial" w:hAnsi="Arial" w:cs="Arial"/>
+        </w:rPr>
+        <w:t>s</w:t>
+      </w:r>
+      <w:r>
+        <w:rPr>
+          <w:rFonts w:ascii="Arial" w:hAnsi="Arial" w:cs="Arial"/>
+        </w:rPr>
+        <w:t xml:space="preserve"> </w:t>
+      </w:r>
+      <w:r>
+        <w:rPr>
+          <w:rFonts w:ascii="Arial" w:hAnsi="Arial" w:cs="Arial"/>
+        </w:rPr>
+        <w:t>for all countries</w:t>
+      </w:r>
+      <w:r>
+        <w:rPr>
+          <w:rFonts w:ascii="Arial" w:hAnsi="Arial" w:cs="Arial"/>
+        </w:rPr>
+        <w:t xml:space="preserve"> with available data</w:t>
+      </w:r>
+      <w:r>
+        <w:rPr>
+          <w:rFonts w:ascii="Arial" w:hAnsi="Arial" w:cs="Arial"/>
+        </w:rPr>
+        <w:t xml:space="preserve"> </w:t>
+      </w:r>
+      <w:r>
+        <w:rPr>
+          <w:rFonts w:ascii="Arial" w:hAnsi="Arial" w:cs="Arial"/>
+        </w:rPr>
+        <w:t>were</w:t>
+      </w:r>
+      <w:r>
+        <w:rPr>
+          <w:rFonts w:ascii="Arial" w:hAnsi="Arial" w:cs="Arial"/>
+        </w:rPr>
+        <w:t xml:space="preserve"> downloaded from</w:t>
+      </w:r>
+      <w:r>
+        <w:rPr>
+          <w:rFonts w:ascii="Arial" w:hAnsi="Arial" w:cs="Arial"/>
+        </w:rPr>
+        <w:t>:</w:t>
+      </w:r>
+    </w:p>
+    <w:p>
+      <w:pPr>
+        <w:rPr>
+          <w:rFonts w:ascii="Arial" w:hAnsi="Arial" w:cs="Arial"/>
+        </w:rPr>
+      </w:pPr>
+      <w:hyperlink r:id="rId14" w:history="1">
+        <w:r>
+          <w:rPr>
+            <w:rStyle w:val="Hyperlink"/>
+            <w:rFonts w:ascii="Arial" w:hAnsi="Arial" w:cs="Arial"/>
+          </w:rPr>
+          <w:t>http://www.policyuncertainty.com</w:t>
+        </w:r>
+      </w:hyperlink>
+    </w:p>
+    <w:p>
+      <w:pPr>
+        <w:jc w:val="right"/>
+        <w:rPr>
+          <w:rFonts w:ascii="Arial" w:hAnsi="Arial" w:cs="Arial"/>
+        </w:rPr>
+      </w:pPr>
+      <w:r>
+        <w:rPr>
+          <w:rFonts w:ascii="Arial" w:hAnsi="Arial" w:cs="Arial"/>
+        </w:rPr>
+        <w:t xml:space="preserve">Last update: </w:t>
+      </w:r>
+      <w:r>
+        <w:rPr>
+          <w:rFonts w:ascii="Arial" w:hAnsi="Arial" w:cs="Arial"/>
+          <w:highlight w:val="yellow"/>
+        </w:rPr>
+        <w:t>July 2, 2020</w:t>
+      </w:r>
+    </w:p>
+    <w:p>
+      <w:pPr>
+        <w:rPr>
+          <w:rFonts w:ascii="Arial" w:hAnsi="Arial" w:cs="Arial"/>
+        </w:rPr>
+      </w:pPr>
+    </w:p>
+    <w:p>
+      <w:pPr>
+        <w:rPr>
+          <w:rFonts w:ascii="Arial" w:hAnsi="Arial" w:cs="Arial"/>
+          <w:highlight w:val="green"/>
+        </w:rPr>
+      </w:pPr>
+      <w:r>
+        <w:rPr>
+          <w:rFonts w:ascii="Arial" w:hAnsi="Arial" w:cs="Arial"/>
+          <w:highlight w:val="green"/>
+        </w:rPr>
+        <w:t xml:space="preserve">For some reason, </w:t>
+      </w:r>
+      <w:proofErr w:type="spellStart"/>
+      <w:r>
+        <w:rPr>
+          <w:rFonts w:ascii="Arial" w:hAnsi="Arial" w:cs="Arial"/>
+          <w:highlight w:val="green"/>
+        </w:rPr>
+        <w:t>Matlab</w:t>
+      </w:r>
+      <w:proofErr w:type="spellEnd"/>
+      <w:r>
+        <w:rPr>
+          <w:rFonts w:ascii="Arial" w:hAnsi="Arial" w:cs="Arial"/>
+          <w:highlight w:val="green"/>
+        </w:rPr>
+        <w:t xml:space="preserve"> does not read the files </w:t>
+      </w:r>
+      <w:r>
+        <w:rPr>
+          <w:rFonts w:ascii="Arial" w:hAnsi="Arial" w:cs="Arial"/>
+          <w:highlight w:val="green"/>
+        </w:rPr>
+        <w:t xml:space="preserve">for BRL, MXN and RUB </w:t>
+      </w:r>
+      <w:r>
+        <w:rPr>
+          <w:rFonts w:ascii="Arial" w:hAnsi="Arial" w:cs="Arial"/>
+          <w:highlight w:val="green"/>
+        </w:rPr>
+        <w:t xml:space="preserve">as downloaded. To be able to read them, do the following: </w:t>
+      </w:r>
+    </w:p>
+    <w:p>
+      <w:pPr>
+        <w:ind w:left="360"/>
+        <w:rPr>
+          <w:rFonts w:ascii="Arial" w:hAnsi="Arial" w:cs="Arial"/>
+        </w:rPr>
+      </w:pPr>
+      <w:r>
+        <w:rPr>
+          <w:rFonts w:ascii="Arial" w:hAnsi="Arial" w:cs="Arial"/>
+          <w:highlight w:val="green"/>
+        </w:rPr>
+        <w:t>C</w:t>
+      </w:r>
+      <w:r>
+        <w:rPr>
+          <w:rFonts w:ascii="Arial" w:hAnsi="Arial" w:cs="Arial"/>
+          <w:highlight w:val="green"/>
+        </w:rPr>
+        <w:t>opy all and paste</w:t>
+      </w:r>
+      <w:r>
+        <w:rPr>
+          <w:rFonts w:ascii="Arial" w:hAnsi="Arial" w:cs="Arial"/>
+          <w:highlight w:val="green"/>
+        </w:rPr>
+        <w:t xml:space="preserve"> values</w:t>
+      </w:r>
+      <w:r>
+        <w:rPr>
+          <w:rFonts w:ascii="Arial" w:hAnsi="Arial" w:cs="Arial"/>
+          <w:highlight w:val="green"/>
+        </w:rPr>
+        <w:t xml:space="preserve"> in a new file; select all numbers in</w:t>
+      </w:r>
+      <w:r>
+        <w:rPr>
+          <w:rFonts w:ascii="Arial" w:hAnsi="Arial" w:cs="Arial"/>
+          <w:highlight w:val="green"/>
+        </w:rPr>
+        <w:t xml:space="preserve"> the</w:t>
+      </w:r>
+      <w:r>
+        <w:rPr>
+          <w:rFonts w:ascii="Arial" w:hAnsi="Arial" w:cs="Arial"/>
+          <w:highlight w:val="green"/>
+        </w:rPr>
+        <w:t xml:space="preserve"> first column and right-click the error icon; click ‘</w:t>
+      </w:r>
+      <w:r>
+        <w:rPr>
+          <w:rFonts w:ascii="Arial" w:hAnsi="Arial" w:cs="Arial"/>
+          <w:highlight w:val="green"/>
+        </w:rPr>
+        <w:t>Convert to N</w:t>
+      </w:r>
+      <w:r>
+        <w:rPr>
+          <w:rFonts w:ascii="Arial" w:hAnsi="Arial" w:cs="Arial"/>
+          <w:highlight w:val="green"/>
+        </w:rPr>
+        <w:t>umber’; save the file as ‘</w:t>
+      </w:r>
+      <w:r>
+        <w:rPr>
+          <w:rFonts w:ascii="Arial" w:hAnsi="Arial" w:cs="Arial"/>
+          <w:highlight w:val="green"/>
+        </w:rPr>
+        <w:t>importable_EPU_Index_ZZ</w:t>
+      </w:r>
+      <w:r>
+        <w:rPr>
+          <w:rFonts w:ascii="Arial" w:hAnsi="Arial" w:cs="Arial"/>
+          <w:highlight w:val="green"/>
+        </w:rPr>
+        <w:t>Z</w:t>
+      </w:r>
+      <w:r>
+        <w:rPr>
+          <w:rFonts w:ascii="Arial" w:hAnsi="Arial" w:cs="Arial"/>
+          <w:highlight w:val="green"/>
+        </w:rPr>
+        <w:t>.xlsx’</w:t>
+      </w:r>
+    </w:p>
+    <w:p>
+      <w:pPr>
+        <w:rPr>
+          <w:rFonts w:ascii="Arial" w:hAnsi="Arial" w:cs="Arial"/>
+        </w:rPr>
+      </w:pPr>
+    </w:p>
+    <w:p>
+      <w:pPr>
+        <w:pStyle w:val="ListParagraph"/>
+        <w:numPr>
+          <w:ilvl w:val="0"/>
+          <w:numId w:val="2"/>
+        </w:numPr>
+        <w:rPr>
+          <w:rFonts w:ascii="Arial" w:hAnsi="Arial" w:cs="Arial"/>
+        </w:rPr>
+      </w:pPr>
+      <w:r>
+        <w:rPr>
+          <w:rFonts w:ascii="Arial" w:hAnsi="Arial" w:cs="Arial"/>
+        </w:rPr>
+        <w:t>Additional information:</w:t>
+      </w:r>
+    </w:p>
+    <w:p>
+      <w:pPr>
+        <w:rPr>
+          <w:rFonts w:ascii="Arial" w:hAnsi="Arial" w:cs="Arial"/>
+        </w:rPr>
+      </w:pPr>
+    </w:p>
+    <w:p>
+      <w:pPr>
+        <w:rPr>
+          <w:rFonts w:ascii="Arial" w:hAnsi="Arial" w:cs="Arial"/>
+        </w:rPr>
+      </w:pPr>
+      <w:r>
+        <w:rPr>
+          <w:rFonts w:ascii="Arial" w:hAnsi="Arial" w:cs="Arial"/>
+        </w:rPr>
+        <w:t>Newspaper-based economic policy uncertainty indexes</w:t>
+      </w:r>
+      <w:r>
+        <w:rPr>
+          <w:rFonts w:ascii="Arial" w:hAnsi="Arial" w:cs="Arial"/>
+        </w:rPr>
+        <w:t xml:space="preserve">, which are constructed </w:t>
+      </w:r>
+      <w:r>
+        <w:rPr>
+          <w:rFonts w:ascii="Arial" w:hAnsi="Arial" w:cs="Arial"/>
+        </w:rPr>
+        <w:t xml:space="preserve">by counting the number of articles </w:t>
+      </w:r>
+      <w:r>
+        <w:rPr>
+          <w:rFonts w:ascii="Arial" w:hAnsi="Arial" w:cs="Arial"/>
+        </w:rPr>
+        <w:t xml:space="preserve">in local newspapers </w:t>
+      </w:r>
+      <w:r>
+        <w:rPr>
+          <w:rFonts w:ascii="Arial" w:hAnsi="Arial" w:cs="Arial"/>
+        </w:rPr>
+        <w:t xml:space="preserve">that contain terms from a pool of chosen terms (e.g. economy, uncertainty, central bank). </w:t>
+      </w:r>
+    </w:p>
+    <w:p>
+      <w:pPr>
+        <w:rPr>
+          <w:rFonts w:ascii="Arial" w:hAnsi="Arial" w:cs="Arial"/>
         </w:rPr>
       </w:pPr>
     </w:p>
@@ -6964,7 +7300,7 @@
                 <w:rFonts w:ascii="Arial" w:hAnsi="Arial" w:cs="Arial"/>
                 <w:highlight w:val="green"/>
               </w:rPr>
-              <w:t>EPUC: Economic Policy Uncertainty Colombia</w:t>
+              <w:t>Brazil News-Based EPU</w:t>
             </w:r>
           </w:p>
         </w:tc>
@@ -7006,35 +7342,28 @@
                 <w:rFonts w:ascii="Arial" w:hAnsi="Arial" w:cs="Arial"/>
                 <w:highlight w:val="green"/>
               </w:rPr>
-              <w:t>March</w:t>
+              <w:t>January 1</w:t>
             </w:r>
             <w:r>
               <w:rPr>
                 <w:rFonts w:ascii="Arial" w:hAnsi="Arial" w:cs="Arial"/>
                 <w:highlight w:val="green"/>
               </w:rPr>
-              <w:t xml:space="preserve"> 1</w:t>
+              <w:t>991</w:t>
             </w:r>
             <w:r>
               <w:rPr>
                 <w:rFonts w:ascii="Arial" w:hAnsi="Arial" w:cs="Arial"/>
                 <w:highlight w:val="green"/>
               </w:rPr>
-              <w:t>994</w:t>
+              <w:t xml:space="preserve"> to </w:t>
             </w:r>
             <w:r>
               <w:rPr>
                 <w:rFonts w:ascii="Arial" w:hAnsi="Arial" w:cs="Arial"/>
                 <w:highlight w:val="green"/>
               </w:rPr>
-              <w:t xml:space="preserve"> to </w:t>
-            </w:r>
-            <w:r>
-              <w:rPr>
-                <w:rFonts w:ascii="Arial" w:hAnsi="Arial" w:cs="Arial"/>
-                <w:highlight w:val="green"/>
-              </w:rPr>
-              <w:t>December 2016</w:t>
+              <w:t>September 2018</w:t>
             </w:r>
           </w:p>
         </w:tc>
@@ -7095,7 +7424,7 @@
                 <w:rFonts w:ascii="Arial" w:hAnsi="Arial" w:cs="Arial"/>
                 <w:highlight w:val="green"/>
               </w:rPr>
-              <w:t>New South Korean EPU Index</w:t>
+              <w:t>EPUC: Economic Policy Uncertainty Colombia</w:t>
             </w:r>
           </w:p>
         </w:tc>
@@ -7137,20 +7466,27 @@
                 <w:rFonts w:ascii="Arial" w:hAnsi="Arial" w:cs="Arial"/>
                 <w:highlight w:val="green"/>
               </w:rPr>
-              <w:t>January 1</w:t>
+              <w:t>March</w:t>
             </w:r>
             <w:r>
               <w:rPr>
                 <w:rFonts w:ascii="Arial" w:hAnsi="Arial" w:cs="Arial"/>
                 <w:highlight w:val="green"/>
               </w:rPr>
-              <w:t>990</w:t>
+              <w:t xml:space="preserve"> 1</w:t>
             </w:r>
             <w:r>
               <w:rPr>
                 <w:rFonts w:ascii="Arial" w:hAnsi="Arial" w:cs="Arial"/>
                 <w:highlight w:val="green"/>
               </w:rPr>
+              <w:t>994</w:t>
+            </w:r>
+            <w:r>
+              <w:rPr>
+                <w:rFonts w:ascii="Arial" w:hAnsi="Arial" w:cs="Arial"/>
+                <w:highlight w:val="green"/>
+              </w:rPr>
               <w:t xml:space="preserve"> to </w:t>
             </w:r>
             <w:r>
@@ -7158,7 +7494,7 @@
                 <w:rFonts w:ascii="Arial" w:hAnsi="Arial" w:cs="Arial"/>
                 <w:highlight w:val="green"/>
               </w:rPr>
-              <w:t>July 2018</w:t>
+              <w:t>December 2016</w:t>
             </w:r>
           </w:p>
         </w:tc>
@@ -7219,7 +7555,7 @@
                 <w:rFonts w:ascii="Arial" w:hAnsi="Arial" w:cs="Arial"/>
                 <w:highlight w:val="green"/>
               </w:rPr>
-              <w:t>Mexican Policy Uncertainty Index</w:t>
+              <w:t>New South Korean EPU Index</w:t>
             </w:r>
           </w:p>
         </w:tc>
@@ -7261,14 +7597,28 @@
                 <w:rFonts w:ascii="Arial" w:hAnsi="Arial" w:cs="Arial"/>
                 <w:highlight w:val="green"/>
               </w:rPr>
-              <w:t xml:space="preserve">January 1996 to </w:t>
+              <w:t>January 1</w:t>
             </w:r>
             <w:r>
               <w:rPr>
                 <w:rFonts w:ascii="Arial" w:hAnsi="Arial" w:cs="Arial"/>
                 <w:highlight w:val="green"/>
               </w:rPr>
-              <w:t>September 2018</w:t>
+              <w:t>990</w:t>
+            </w:r>
+            <w:r>
+              <w:rPr>
+                <w:rFonts w:ascii="Arial" w:hAnsi="Arial" w:cs="Arial"/>
+                <w:highlight w:val="green"/>
+              </w:rPr>
+              <w:t xml:space="preserve"> to </w:t>
+            </w:r>
+            <w:r>
+              <w:rPr>
+                <w:rFonts w:ascii="Arial" w:hAnsi="Arial" w:cs="Arial"/>
+                <w:highlight w:val="green"/>
+              </w:rPr>
+              <w:t>July 2018</w:t>
             </w:r>
           </w:p>
         </w:tc>
@@ -7329,7 +7679,7 @@
                 <w:rFonts w:ascii="Arial" w:hAnsi="Arial" w:cs="Arial"/>
                 <w:highlight w:val="green"/>
               </w:rPr>
-              <w:t>News-Based Policy Uncertainty Index</w:t>
+              <w:t>Mexican Policy Uncertainty Index</w:t>
             </w:r>
           </w:p>
         </w:tc>
@@ -7363,28 +7713,15 @@
             <w:pPr>
               <w:rPr>
                 <w:rFonts w:ascii="Arial" w:hAnsi="Arial" w:cs="Arial"/>
-              </w:rPr>
-            </w:pPr>
-            <w:r>
-              <w:rPr>
-                <w:rFonts w:ascii="Arial" w:hAnsi="Arial" w:cs="Arial"/>
                 <w:highlight w:val="green"/>
               </w:rPr>
-              <w:t>January 1</w:t>
-            </w:r>
+            </w:pPr>
             <w:r>
               <w:rPr>
                 <w:rFonts w:ascii="Arial" w:hAnsi="Arial" w:cs="Arial"/>
                 <w:highlight w:val="green"/>
               </w:rPr>
-              <w:t>994</w:t>
-            </w:r>
-            <w:r>
-              <w:rPr>
-                <w:rFonts w:ascii="Arial" w:hAnsi="Arial" w:cs="Arial"/>
-                <w:highlight w:val="green"/>
-              </w:rPr>
-              <w:t xml:space="preserve"> to </w:t>
+              <w:t xml:space="preserve">January 1996 to </w:t>
             </w:r>
             <w:r>
               <w:rPr>
@@ -7401,26 +7738,7 @@
       <w:pPr>
         <w:rPr>
           <w:rFonts w:ascii="Arial" w:hAnsi="Arial" w:cs="Arial"/>
-        </w:rPr>
-      </w:pPr>
-    </w:p>
-    <w:p>
-      <w:pPr>
-        <w:rPr>
-          <w:rFonts w:ascii="Arial" w:hAnsi="Arial" w:cs="Arial"/>
-        </w:rPr>
-      </w:pPr>
-      <w:r>
-        <w:rPr>
-          <w:rFonts w:ascii="Arial" w:hAnsi="Arial" w:cs="Arial"/>
-        </w:rPr>
-        <w:t>In all cases:</w:t>
-      </w:r>
-    </w:p>
-    <w:p>
-      <w:pPr>
-        <w:rPr>
-          <w:rFonts w:ascii="Arial" w:hAnsi="Arial" w:cs="Arial"/>
+          <w:highlight w:val="green"/>
         </w:rPr>
       </w:pPr>
     </w:p>
@@ -7443,13 +7761,15 @@
             <w:pPr>
               <w:rPr>
                 <w:rFonts w:ascii="Arial" w:hAnsi="Arial" w:cs="Arial"/>
-              </w:rPr>
-            </w:pPr>
-            <w:r>
-              <w:rPr>
-                <w:rFonts w:ascii="Arial" w:hAnsi="Arial" w:cs="Arial"/>
-              </w:rPr>
-              <w:t>Units:</w:t>
+                <w:highlight w:val="green"/>
+              </w:rPr>
+            </w:pPr>
+            <w:r>
+              <w:rPr>
+                <w:rFonts w:ascii="Arial" w:hAnsi="Arial" w:cs="Arial"/>
+                <w:highlight w:val="green"/>
+              </w:rPr>
+              <w:t xml:space="preserve">Series: </w:t>
             </w:r>
           </w:p>
         </w:tc>
@@ -7461,13 +7781,15 @@
             <w:pPr>
               <w:rPr>
                 <w:rFonts w:ascii="Arial" w:hAnsi="Arial" w:cs="Arial"/>
-              </w:rPr>
-            </w:pPr>
-            <w:r>
-              <w:rPr>
-                <w:rFonts w:ascii="Arial" w:hAnsi="Arial" w:cs="Arial"/>
-              </w:rPr>
-              <w:t>Index numbers</w:t>
+                <w:highlight w:val="green"/>
+              </w:rPr>
+            </w:pPr>
+            <w:r>
+              <w:rPr>
+                <w:rFonts w:ascii="Arial" w:hAnsi="Arial" w:cs="Arial"/>
+                <w:highlight w:val="green"/>
+              </w:rPr>
+              <w:t>News-Based Policy Uncertainty Index</w:t>
             </w:r>
           </w:p>
         </w:tc>
@@ -7481,13 +7803,15 @@
             <w:pPr>
               <w:rPr>
                 <w:rFonts w:ascii="Arial" w:hAnsi="Arial" w:cs="Arial"/>
-              </w:rPr>
-            </w:pPr>
-            <w:r>
-              <w:rPr>
-                <w:rFonts w:ascii="Arial" w:hAnsi="Arial" w:cs="Arial"/>
-              </w:rPr>
-              <w:t>Frequency:</w:t>
+                <w:highlight w:val="green"/>
+              </w:rPr>
+            </w:pPr>
+            <w:r>
+              <w:rPr>
+                <w:rFonts w:ascii="Arial" w:hAnsi="Arial" w:cs="Arial"/>
+                <w:highlight w:val="green"/>
+              </w:rPr>
+              <w:t>Period:</w:t>
             </w:r>
           </w:p>
         </w:tc>
@@ -7504,8 +7828,30 @@
             <w:r>
               <w:rPr>
                 <w:rFonts w:ascii="Arial" w:hAnsi="Arial" w:cs="Arial"/>
-              </w:rPr>
-              <w:t>Monthly</w:t>
+                <w:highlight w:val="green"/>
+              </w:rPr>
+              <w:t>January 1</w:t>
+            </w:r>
+            <w:r>
+              <w:rPr>
+                <w:rFonts w:ascii="Arial" w:hAnsi="Arial" w:cs="Arial"/>
+                <w:highlight w:val="green"/>
+              </w:rPr>
+              <w:t>994</w:t>
+            </w:r>
+            <w:r>
+              <w:rPr>
+                <w:rFonts w:ascii="Arial" w:hAnsi="Arial" w:cs="Arial"/>
+                <w:highlight w:val="green"/>
+              </w:rPr>
+              <w:t xml:space="preserve"> to </w:t>
+            </w:r>
+            <w:r>
+              <w:rPr>
+                <w:rFonts w:ascii="Arial" w:hAnsi="Arial" w:cs="Arial"/>
+                <w:highlight w:val="green"/>
+              </w:rPr>
+              <w:t>September 2018</w:t>
             </w:r>
           </w:p>
         </w:tc>
@@ -7524,85 +7870,11 @@
           <w:rFonts w:ascii="Arial" w:hAnsi="Arial" w:cs="Arial"/>
         </w:rPr>
       </w:pPr>
-    </w:p>
-    <w:p>
-      <w:pPr>
-        <w:pStyle w:val="ListParagraph"/>
-        <w:numPr>
-          <w:ilvl w:val="0"/>
-          <w:numId w:val="1"/>
-        </w:numPr>
-        <w:rPr>
-          <w:rFonts w:ascii="Arial" w:hAnsi="Arial" w:cs="Arial"/>
-          <w:b/>
-        </w:rPr>
-      </w:pPr>
-      <w:r>
-        <w:rPr>
-          <w:rFonts w:ascii="Arial" w:hAnsi="Arial" w:cs="Arial"/>
-          <w:b/>
-        </w:rPr>
-        <w:t>Metadata for ‘</w:t>
-      </w:r>
-      <w:r>
-        <w:rPr>
-          <w:rFonts w:ascii="Arial" w:hAnsi="Arial" w:cs="Arial"/>
-          <w:b/>
-        </w:rPr>
-        <w:t>Macro_</w:t>
-      </w:r>
-      <w:r>
-        <w:rPr>
-          <w:rFonts w:ascii="Arial" w:hAnsi="Arial" w:cs="Arial"/>
-          <w:b/>
-        </w:rPr>
-        <w:t>Vars_</w:t>
-      </w:r>
-      <w:r>
-        <w:rPr>
-          <w:rFonts w:ascii="Arial" w:hAnsi="Arial" w:cs="Arial"/>
-          <w:b/>
-        </w:rPr>
-        <w:t>Tickers</w:t>
-      </w:r>
-      <w:r>
-        <w:rPr>
-          <w:rFonts w:ascii="Arial" w:hAnsi="Arial" w:cs="Arial"/>
-          <w:b/>
-        </w:rPr>
-        <w:t>.xlsx</w:t>
-      </w:r>
-      <w:r>
-        <w:rPr>
-          <w:rFonts w:ascii="Arial" w:hAnsi="Arial" w:cs="Arial"/>
-          <w:b/>
-        </w:rPr>
-        <w:t>’</w:t>
-      </w:r>
-    </w:p>
-    <w:p>
-      <w:pPr>
-        <w:rPr>
-          <w:rFonts w:ascii="Arial" w:hAnsi="Arial" w:cs="Arial"/>
-        </w:rPr>
-      </w:pPr>
-    </w:p>
-    <w:p>
-      <w:pPr>
-        <w:pStyle w:val="ListParagraph"/>
-        <w:numPr>
-          <w:ilvl w:val="0"/>
-          <w:numId w:val="2"/>
-        </w:numPr>
-        <w:rPr>
-          <w:rFonts w:ascii="Arial" w:hAnsi="Arial" w:cs="Arial"/>
-        </w:rPr>
-      </w:pPr>
-      <w:r>
-        <w:rPr>
-          <w:rFonts w:ascii="Arial" w:hAnsi="Arial" w:cs="Arial"/>
-        </w:rPr>
-        <w:t>Additional information:</w:t>
+      <w:r>
+        <w:rPr>
+          <w:rFonts w:ascii="Arial" w:hAnsi="Arial" w:cs="Arial"/>
+        </w:rPr>
+        <w:t>In all cases:</w:t>
       </w:r>
     </w:p>
     <w:p>
@@ -7637,7 +7909,7 @@
               <w:rPr>
                 <w:rFonts w:ascii="Arial" w:hAnsi="Arial" w:cs="Arial"/>
               </w:rPr>
-              <w:t xml:space="preserve">Series: </w:t>
+              <w:t>Units:</w:t>
             </w:r>
           </w:p>
         </w:tc>
@@ -7655,7 +7927,7 @@
               <w:rPr>
                 <w:rFonts w:ascii="Arial" w:hAnsi="Arial" w:cs="Arial"/>
               </w:rPr>
-              <w:t>Bloomberg tickers</w:t>
+              <w:t>Index numbers</w:t>
             </w:r>
           </w:p>
         </w:tc>
@@ -7675,7 +7947,7 @@
               <w:rPr>
                 <w:rFonts w:ascii="Arial" w:hAnsi="Arial" w:cs="Arial"/>
               </w:rPr>
-              <w:t>Description:</w:t>
+              <w:t>Frequency:</w:t>
             </w:r>
           </w:p>
         </w:tc>
@@ -7693,133 +7965,7 @@
               <w:rPr>
                 <w:rFonts w:ascii="Arial" w:hAnsi="Arial" w:cs="Arial"/>
               </w:rPr>
-              <w:t>Macroeconomic and financial variables</w:t>
-            </w:r>
-          </w:p>
-        </w:tc>
-      </w:tr>
-      <w:tr>
-        <w:tc>
-          <w:tcPr>
-            <w:tcW w:w="1615" w:type="dxa"/>
-          </w:tcPr>
-          <w:p>
-            <w:pPr>
-              <w:rPr>
-                <w:rFonts w:ascii="Arial" w:hAnsi="Arial" w:cs="Arial"/>
-              </w:rPr>
-            </w:pPr>
-            <w:r>
-              <w:rPr>
-                <w:rFonts w:ascii="Arial" w:hAnsi="Arial" w:cs="Arial"/>
-              </w:rPr>
-              <w:t>Units:</w:t>
-            </w:r>
-          </w:p>
-        </w:tc>
-        <w:tc>
-          <w:tcPr>
-            <w:tcW w:w="7735" w:type="dxa"/>
-          </w:tcPr>
-          <w:p>
-            <w:pPr>
-              <w:rPr>
-                <w:rFonts w:ascii="Arial" w:hAnsi="Arial" w:cs="Arial"/>
-              </w:rPr>
-            </w:pPr>
-            <w:r>
-              <w:rPr>
-                <w:rFonts w:ascii="Arial" w:hAnsi="Arial" w:cs="Arial"/>
-              </w:rPr>
-              <w:t>Percentages</w:t>
-            </w:r>
-            <w:r>
-              <w:rPr>
-                <w:rFonts w:ascii="Arial" w:hAnsi="Arial" w:cs="Arial"/>
-              </w:rPr>
-              <w:t>, indexes,</w:t>
-            </w:r>
-            <w:r>
-              <w:rPr>
-                <w:rFonts w:ascii="Arial" w:hAnsi="Arial" w:cs="Arial"/>
-              </w:rPr>
-              <w:t xml:space="preserve"> levels</w:t>
-            </w:r>
-          </w:p>
-        </w:tc>
-      </w:tr>
-      <w:tr>
-        <w:tc>
-          <w:tcPr>
-            <w:tcW w:w="1615" w:type="dxa"/>
-          </w:tcPr>
-          <w:p>
-            <w:pPr>
-              <w:rPr>
-                <w:rFonts w:ascii="Arial" w:hAnsi="Arial" w:cs="Arial"/>
-              </w:rPr>
-            </w:pPr>
-            <w:r>
-              <w:rPr>
-                <w:rFonts w:ascii="Arial" w:hAnsi="Arial" w:cs="Arial"/>
-              </w:rPr>
-              <w:t>Period:</w:t>
-            </w:r>
-          </w:p>
-        </w:tc>
-        <w:tc>
-          <w:tcPr>
-            <w:tcW w:w="7735" w:type="dxa"/>
-          </w:tcPr>
-          <w:p>
-            <w:pPr>
-              <w:rPr>
-                <w:rFonts w:ascii="Arial" w:hAnsi="Arial" w:cs="Arial"/>
-              </w:rPr>
-            </w:pPr>
-            <w:r>
-              <w:rPr>
-                <w:rFonts w:ascii="Arial" w:hAnsi="Arial" w:cs="Arial"/>
-              </w:rPr>
-              <w:t>N/A</w:t>
-            </w:r>
-          </w:p>
-        </w:tc>
-      </w:tr>
-      <w:tr>
-        <w:tc>
-          <w:tcPr>
-            <w:tcW w:w="1615" w:type="dxa"/>
-          </w:tcPr>
-          <w:p>
-            <w:pPr>
-              <w:rPr>
-                <w:rFonts w:ascii="Arial" w:hAnsi="Arial" w:cs="Arial"/>
-              </w:rPr>
-            </w:pPr>
-            <w:r>
-              <w:rPr>
-                <w:rFonts w:ascii="Arial" w:hAnsi="Arial" w:cs="Arial"/>
-              </w:rPr>
-              <w:t>Frequency:</w:t>
-            </w:r>
-          </w:p>
-        </w:tc>
-        <w:tc>
-          <w:tcPr>
-            <w:tcW w:w="7735" w:type="dxa"/>
-          </w:tcPr>
-          <w:p>
-            <w:pPr>
-              <w:rPr>
-                <w:rFonts w:ascii="Arial" w:hAnsi="Arial" w:cs="Arial"/>
-              </w:rPr>
-            </w:pPr>
-            <w:r>
-              <w:rPr>
-                <w:rFonts w:ascii="Arial" w:hAnsi="Arial" w:cs="Arial"/>
-              </w:rPr>
-              <w:t>Daily, monthly</w:t>
+              <w:t>Monthly</w:t>
             </w:r>
           </w:p>
         </w:tc>
@@ -7877,13 +8023,20 @@
           <w:rFonts w:ascii="Arial" w:hAnsi="Arial" w:cs="Arial"/>
           <w:b/>
         </w:rPr>
-        <w:t>BDH.xlsx</w:t>
+        <w:t>Tickers</w:t>
       </w:r>
       <w:r>
         <w:rPr>
           <w:rFonts w:ascii="Arial" w:hAnsi="Arial" w:cs="Arial"/>
           <w:b/>
         </w:rPr>
+        <w:t>.xlsx</w:t>
+      </w:r>
+      <w:r>
+        <w:rPr>
+          <w:rFonts w:ascii="Arial" w:hAnsi="Arial" w:cs="Arial"/>
+          <w:b/>
+        </w:rPr>
         <w:t>’</w:t>
       </w:r>
     </w:p>
@@ -7896,46 +8049,248 @@
     </w:p>
     <w:p>
       <w:pPr>
-        <w:rPr>
-          <w:rFonts w:ascii="Arial" w:hAnsi="Arial" w:cs="Arial"/>
-        </w:rPr>
-      </w:pPr>
-      <w:r>
-        <w:rPr>
-          <w:rFonts w:ascii="Arial" w:hAnsi="Arial" w:cs="Arial"/>
-        </w:rPr>
-        <w:t xml:space="preserve">The file </w:t>
-      </w:r>
-      <w:r>
-        <w:rPr>
-          <w:rFonts w:ascii="Arial" w:hAnsi="Arial" w:cs="Arial"/>
-        </w:rPr>
-        <w:t>uses</w:t>
-      </w:r>
-      <w:r>
-        <w:rPr>
-          <w:rFonts w:ascii="Arial" w:hAnsi="Arial" w:cs="Arial"/>
-        </w:rPr>
-        <w:t xml:space="preserve"> the tickers in ‘</w:t>
-      </w:r>
-      <w:r>
-        <w:rPr>
-          <w:rFonts w:ascii="Arial" w:hAnsi="Arial" w:cs="Arial"/>
-        </w:rPr>
-        <w:t>Macro_Vars_Tickers</w:t>
-      </w:r>
-      <w:r>
-        <w:rPr>
-          <w:rFonts w:ascii="Arial" w:hAnsi="Arial" w:cs="Arial"/>
-        </w:rPr>
-        <w:t>.xlsx’</w:t>
-      </w:r>
-      <w:r>
-        <w:rPr>
-          <w:rFonts w:ascii="Arial" w:hAnsi="Arial" w:cs="Arial"/>
-        </w:rPr>
-        <w:t xml:space="preserve"> and the BDH formula of the Bloomberg Excel Add-In to retrieve the historical values of the tickers.</w:t>
-      </w:r>
+        <w:pStyle w:val="ListParagraph"/>
+        <w:numPr>
+          <w:ilvl w:val="0"/>
+          <w:numId w:val="2"/>
+        </w:numPr>
+        <w:rPr>
+          <w:rFonts w:ascii="Arial" w:hAnsi="Arial" w:cs="Arial"/>
+        </w:rPr>
+      </w:pPr>
+      <w:r>
+        <w:rPr>
+          <w:rFonts w:ascii="Arial" w:hAnsi="Arial" w:cs="Arial"/>
+        </w:rPr>
+        <w:t>Additional information:</w:t>
+      </w:r>
+    </w:p>
+    <w:p>
+      <w:pPr>
+        <w:rPr>
+          <w:rFonts w:ascii="Arial" w:hAnsi="Arial" w:cs="Arial"/>
+        </w:rPr>
+      </w:pPr>
+    </w:p>
+    <w:tbl>
+      <w:tblPr>
+        <w:tblStyle w:val="TableGrid"/>
+        <w:tblW w:w="0" w:type="auto"/>
+        <w:tblLook w:val="04A0" w:firstRow="1" w:lastRow="0" w:firstColumn="1" w:lastColumn="0" w:noHBand="0" w:noVBand="1"/>
+      </w:tblPr>
+      <w:tblGrid>
+        <w:gridCol w:w="1615"/>
+        <w:gridCol w:w="7735"/>
+      </w:tblGrid>
+      <w:tr>
+        <w:tc>
+          <w:tcPr>
+            <w:tcW w:w="1615" w:type="dxa"/>
+          </w:tcPr>
+          <w:p>
+            <w:pPr>
+              <w:rPr>
+                <w:rFonts w:ascii="Arial" w:hAnsi="Arial" w:cs="Arial"/>
+              </w:rPr>
+            </w:pPr>
+            <w:r>
+              <w:rPr>
+                <w:rFonts w:ascii="Arial" w:hAnsi="Arial" w:cs="Arial"/>
+              </w:rPr>
+              <w:t xml:space="preserve">Series: </w:t>
+            </w:r>
+          </w:p>
+        </w:tc>
+        <w:tc>
+          <w:tcPr>
+            <w:tcW w:w="7735" w:type="dxa"/>
+          </w:tcPr>
+          <w:p>
+            <w:pPr>
+              <w:rPr>
+                <w:rFonts w:ascii="Arial" w:hAnsi="Arial" w:cs="Arial"/>
+              </w:rPr>
+            </w:pPr>
+            <w:r>
+              <w:rPr>
+                <w:rFonts w:ascii="Arial" w:hAnsi="Arial" w:cs="Arial"/>
+              </w:rPr>
+              <w:t>Bloomberg tickers</w:t>
+            </w:r>
+          </w:p>
+        </w:tc>
+      </w:tr>
+      <w:tr>
+        <w:tc>
+          <w:tcPr>
+            <w:tcW w:w="1615" w:type="dxa"/>
+          </w:tcPr>
+          <w:p>
+            <w:pPr>
+              <w:rPr>
+                <w:rFonts w:ascii="Arial" w:hAnsi="Arial" w:cs="Arial"/>
+              </w:rPr>
+            </w:pPr>
+            <w:r>
+              <w:rPr>
+                <w:rFonts w:ascii="Arial" w:hAnsi="Arial" w:cs="Arial"/>
+              </w:rPr>
+              <w:t>Description:</w:t>
+            </w:r>
+          </w:p>
+        </w:tc>
+        <w:tc>
+          <w:tcPr>
+            <w:tcW w:w="7735" w:type="dxa"/>
+          </w:tcPr>
+          <w:p>
+            <w:pPr>
+              <w:rPr>
+                <w:rFonts w:ascii="Arial" w:hAnsi="Arial" w:cs="Arial"/>
+              </w:rPr>
+            </w:pPr>
+            <w:r>
+              <w:rPr>
+                <w:rFonts w:ascii="Arial" w:hAnsi="Arial" w:cs="Arial"/>
+              </w:rPr>
+              <w:t>Macroeconomic and financial variables</w:t>
+            </w:r>
+          </w:p>
+        </w:tc>
+      </w:tr>
+      <w:tr>
+        <w:tc>
+          <w:tcPr>
+            <w:tcW w:w="1615" w:type="dxa"/>
+          </w:tcPr>
+          <w:p>
+            <w:pPr>
+              <w:rPr>
+                <w:rFonts w:ascii="Arial" w:hAnsi="Arial" w:cs="Arial"/>
+              </w:rPr>
+            </w:pPr>
+            <w:r>
+              <w:rPr>
+                <w:rFonts w:ascii="Arial" w:hAnsi="Arial" w:cs="Arial"/>
+              </w:rPr>
+              <w:t>Units:</w:t>
+            </w:r>
+          </w:p>
+        </w:tc>
+        <w:tc>
+          <w:tcPr>
+            <w:tcW w:w="7735" w:type="dxa"/>
+          </w:tcPr>
+          <w:p>
+            <w:pPr>
+              <w:rPr>
+                <w:rFonts w:ascii="Arial" w:hAnsi="Arial" w:cs="Arial"/>
+              </w:rPr>
+            </w:pPr>
+            <w:r>
+              <w:rPr>
+                <w:rFonts w:ascii="Arial" w:hAnsi="Arial" w:cs="Arial"/>
+              </w:rPr>
+              <w:t>Percentages</w:t>
+            </w:r>
+            <w:r>
+              <w:rPr>
+                <w:rFonts w:ascii="Arial" w:hAnsi="Arial" w:cs="Arial"/>
+              </w:rPr>
+              <w:t>, indexes,</w:t>
+            </w:r>
+            <w:r>
+              <w:rPr>
+                <w:rFonts w:ascii="Arial" w:hAnsi="Arial" w:cs="Arial"/>
+              </w:rPr>
+              <w:t xml:space="preserve"> levels</w:t>
+            </w:r>
+          </w:p>
+        </w:tc>
+      </w:tr>
+      <w:tr>
+        <w:tc>
+          <w:tcPr>
+            <w:tcW w:w="1615" w:type="dxa"/>
+          </w:tcPr>
+          <w:p>
+            <w:pPr>
+              <w:rPr>
+                <w:rFonts w:ascii="Arial" w:hAnsi="Arial" w:cs="Arial"/>
+              </w:rPr>
+            </w:pPr>
+            <w:r>
+              <w:rPr>
+                <w:rFonts w:ascii="Arial" w:hAnsi="Arial" w:cs="Arial"/>
+              </w:rPr>
+              <w:t>Period:</w:t>
+            </w:r>
+          </w:p>
+        </w:tc>
+        <w:tc>
+          <w:tcPr>
+            <w:tcW w:w="7735" w:type="dxa"/>
+          </w:tcPr>
+          <w:p>
+            <w:pPr>
+              <w:rPr>
+                <w:rFonts w:ascii="Arial" w:hAnsi="Arial" w:cs="Arial"/>
+              </w:rPr>
+            </w:pPr>
+            <w:r>
+              <w:rPr>
+                <w:rFonts w:ascii="Arial" w:hAnsi="Arial" w:cs="Arial"/>
+              </w:rPr>
+              <w:t>N/A</w:t>
+            </w:r>
+          </w:p>
+        </w:tc>
+      </w:tr>
+      <w:tr>
+        <w:tc>
+          <w:tcPr>
+            <w:tcW w:w="1615" w:type="dxa"/>
+          </w:tcPr>
+          <w:p>
+            <w:pPr>
+              <w:rPr>
+                <w:rFonts w:ascii="Arial" w:hAnsi="Arial" w:cs="Arial"/>
+              </w:rPr>
+            </w:pPr>
+            <w:r>
+              <w:rPr>
+                <w:rFonts w:ascii="Arial" w:hAnsi="Arial" w:cs="Arial"/>
+              </w:rPr>
+              <w:t>Frequency:</w:t>
+            </w:r>
+          </w:p>
+        </w:tc>
+        <w:tc>
+          <w:tcPr>
+            <w:tcW w:w="7735" w:type="dxa"/>
+          </w:tcPr>
+          <w:p>
+            <w:pPr>
+              <w:rPr>
+                <w:rFonts w:ascii="Arial" w:hAnsi="Arial" w:cs="Arial"/>
+              </w:rPr>
+            </w:pPr>
+            <w:r>
+              <w:rPr>
+                <w:rFonts w:ascii="Arial" w:hAnsi="Arial" w:cs="Arial"/>
+              </w:rPr>
+              <w:t>Daily, monthly</w:t>
+            </w:r>
+          </w:p>
+        </w:tc>
+      </w:tr>
+    </w:tbl>
+    <w:p>
+      <w:pPr>
+        <w:rPr>
+          <w:rFonts w:ascii="Arial" w:hAnsi="Arial" w:cs="Arial"/>
+        </w:rPr>
+      </w:pPr>
     </w:p>
     <w:p>
       <w:pPr>
@@ -7975,6 +8330,111 @@
           <w:rFonts w:ascii="Arial" w:hAnsi="Arial" w:cs="Arial"/>
           <w:b/>
         </w:rPr>
+        <w:t>Vars_</w:t>
+      </w:r>
+      <w:r>
+        <w:rPr>
+          <w:rFonts w:ascii="Arial" w:hAnsi="Arial" w:cs="Arial"/>
+          <w:b/>
+        </w:rPr>
+        <w:t>BDH.xlsx</w:t>
+      </w:r>
+      <w:r>
+        <w:rPr>
+          <w:rFonts w:ascii="Arial" w:hAnsi="Arial" w:cs="Arial"/>
+          <w:b/>
+        </w:rPr>
+        <w:t>’</w:t>
+      </w:r>
+    </w:p>
+    <w:p>
+      <w:pPr>
+        <w:rPr>
+          <w:rFonts w:ascii="Arial" w:hAnsi="Arial" w:cs="Arial"/>
+        </w:rPr>
+      </w:pPr>
+    </w:p>
+    <w:p>
+      <w:pPr>
+        <w:rPr>
+          <w:rFonts w:ascii="Arial" w:hAnsi="Arial" w:cs="Arial"/>
+        </w:rPr>
+      </w:pPr>
+      <w:r>
+        <w:rPr>
+          <w:rFonts w:ascii="Arial" w:hAnsi="Arial" w:cs="Arial"/>
+        </w:rPr>
+        <w:t xml:space="preserve">The file </w:t>
+      </w:r>
+      <w:r>
+        <w:rPr>
+          <w:rFonts w:ascii="Arial" w:hAnsi="Arial" w:cs="Arial"/>
+        </w:rPr>
+        <w:t>uses</w:t>
+      </w:r>
+      <w:r>
+        <w:rPr>
+          <w:rFonts w:ascii="Arial" w:hAnsi="Arial" w:cs="Arial"/>
+        </w:rPr>
+        <w:t xml:space="preserve"> the tickers in ‘</w:t>
+      </w:r>
+      <w:r>
+        <w:rPr>
+          <w:rFonts w:ascii="Arial" w:hAnsi="Arial" w:cs="Arial"/>
+        </w:rPr>
+        <w:t>Macro_Vars_Tickers</w:t>
+      </w:r>
+      <w:r>
+        <w:rPr>
+          <w:rFonts w:ascii="Arial" w:hAnsi="Arial" w:cs="Arial"/>
+        </w:rPr>
+        <w:t>.xlsx’</w:t>
+      </w:r>
+      <w:r>
+        <w:rPr>
+          <w:rFonts w:ascii="Arial" w:hAnsi="Arial" w:cs="Arial"/>
+        </w:rPr>
+        <w:t xml:space="preserve"> and the BDH formula of the Bloomberg Excel Add-In to retrieve the historical values of the tickers.</w:t>
+      </w:r>
+    </w:p>
+    <w:p>
+      <w:pPr>
+        <w:rPr>
+          <w:rFonts w:ascii="Arial" w:hAnsi="Arial" w:cs="Arial"/>
+        </w:rPr>
+      </w:pPr>
+    </w:p>
+    <w:p>
+      <w:pPr>
+        <w:pStyle w:val="ListParagraph"/>
+        <w:numPr>
+          <w:ilvl w:val="0"/>
+          <w:numId w:val="1"/>
+        </w:numPr>
+        <w:rPr>
+          <w:rFonts w:ascii="Arial" w:hAnsi="Arial" w:cs="Arial"/>
+          <w:b/>
+        </w:rPr>
+      </w:pPr>
+      <w:r>
+        <w:rPr>
+          <w:rFonts w:ascii="Arial" w:hAnsi="Arial" w:cs="Arial"/>
+          <w:b/>
+        </w:rPr>
+        <w:t>Metadata for ‘</w:t>
+      </w:r>
+      <w:r>
+        <w:rPr>
+          <w:rFonts w:ascii="Arial" w:hAnsi="Arial" w:cs="Arial"/>
+          <w:b/>
+        </w:rPr>
+        <w:t>Macro_</w:t>
+      </w:r>
+      <w:r>
+        <w:rPr>
+          <w:rFonts w:ascii="Arial" w:hAnsi="Arial" w:cs="Arial"/>
+          <w:b/>
+        </w:rPr>
         <w:t>Vars_Data</w:t>
       </w:r>
       <w:r>
@@ -8101,7 +8561,6 @@
         <w:rPr>
           <w:rFonts w:ascii="Arial" w:hAnsi="Arial" w:cs="Arial"/>
         </w:rPr>
-        <w:lastRenderedPageBreak/>
         <w:t xml:space="preserve">Due to licensing, this file is not included in the replication folder but can be recreated by following steps </w:t>
       </w:r>
       <w:r>

</xml_diff>

<commit_message>
Reference for global industrial production index
</commit_message>
<xml_diff>
--- a/Data/Metadata/MetadataGuide.docx
+++ b/Data/Metadata/MetadataGuide.docx
@@ -5627,13 +5627,7 @@
         <w:rPr>
           <w:rFonts w:ascii="Arial" w:hAnsi="Arial" w:cs="Arial"/>
         </w:rPr>
-        <w:t xml:space="preserve">US </w:t>
-      </w:r>
-      <w:r>
-        <w:rPr>
-          <w:rFonts w:ascii="Arial" w:hAnsi="Arial" w:cs="Arial"/>
-        </w:rPr>
-        <w:t>monetary policy shocks based on GSS (2005).</w:t>
+        <w:t>US monetary policy shocks based on GSS (2005).</w:t>
       </w:r>
     </w:p>
     <w:p>
@@ -9977,6 +9971,555 @@
         </w:tc>
       </w:tr>
     </w:tbl>
+    <w:p>
+      <w:pPr>
+        <w:rPr>
+          <w:rFonts w:ascii="Arial" w:hAnsi="Arial" w:cs="Arial"/>
+        </w:rPr>
+      </w:pPr>
+    </w:p>
+    <w:p>
+      <w:pPr>
+        <w:rPr>
+          <w:rFonts w:ascii="Arial" w:hAnsi="Arial" w:cs="Arial"/>
+        </w:rPr>
+      </w:pPr>
+    </w:p>
+    <w:p>
+      <w:pPr>
+        <w:rPr>
+          <w:rFonts w:ascii="Arial" w:hAnsi="Arial" w:cs="Arial"/>
+        </w:rPr>
+      </w:pPr>
+    </w:p>
+    <w:p>
+      <w:pPr>
+        <w:rPr>
+          <w:rFonts w:ascii="Arial" w:hAnsi="Arial" w:cs="Arial"/>
+        </w:rPr>
+      </w:pPr>
+    </w:p>
+    <w:p>
+      <w:pPr>
+        <w:pStyle w:val="ListParagraph"/>
+        <w:numPr>
+          <w:ilvl w:val="0"/>
+          <w:numId w:val="1"/>
+        </w:numPr>
+        <w:rPr>
+          <w:rFonts w:ascii="Arial" w:hAnsi="Arial" w:cs="Arial"/>
+          <w:b/>
+        </w:rPr>
+      </w:pPr>
+      <w:r>
+        <w:rPr>
+          <w:rFonts w:ascii="Arial" w:hAnsi="Arial" w:cs="Arial"/>
+          <w:b/>
+        </w:rPr>
+        <w:t>Metadata for ‘</w:t>
+      </w:r>
+      <w:r>
+        <w:rPr>
+          <w:rFonts w:ascii="Arial" w:hAnsi="Arial" w:cs="Arial"/>
+          <w:b/>
+        </w:rPr>
+        <w:t>Global_IP_Index</w:t>
+      </w:r>
+      <w:r>
+        <w:rPr>
+          <w:rFonts w:ascii="Arial" w:hAnsi="Arial" w:cs="Arial"/>
+          <w:b/>
+        </w:rPr>
+        <w:t>.</w:t>
+      </w:r>
+      <w:r>
+        <w:rPr>
+          <w:rFonts w:ascii="Arial" w:hAnsi="Arial" w:cs="Arial"/>
+          <w:b/>
+        </w:rPr>
+        <w:t>xlsx’</w:t>
+      </w:r>
+    </w:p>
+    <w:p>
+      <w:pPr>
+        <w:rPr>
+          <w:rFonts w:ascii="Arial" w:hAnsi="Arial" w:cs="Arial"/>
+        </w:rPr>
+      </w:pPr>
+    </w:p>
+    <w:p>
+      <w:pPr>
+        <w:pStyle w:val="ListParagraph"/>
+        <w:numPr>
+          <w:ilvl w:val="0"/>
+          <w:numId w:val="2"/>
+        </w:numPr>
+        <w:rPr>
+          <w:rFonts w:ascii="Arial" w:hAnsi="Arial" w:cs="Arial"/>
+        </w:rPr>
+      </w:pPr>
+      <w:r>
+        <w:rPr>
+          <w:rFonts w:ascii="Arial" w:hAnsi="Arial" w:cs="Arial"/>
+        </w:rPr>
+        <w:t>B</w:t>
+      </w:r>
+      <w:r>
+        <w:rPr>
+          <w:rFonts w:ascii="Arial" w:hAnsi="Arial" w:cs="Arial"/>
+        </w:rPr>
+        <w:t>ibliographic citation</w:t>
+      </w:r>
+      <w:r>
+        <w:rPr>
+          <w:rFonts w:ascii="Arial" w:hAnsi="Arial" w:cs="Arial"/>
+        </w:rPr>
+        <w:t>:</w:t>
+      </w:r>
+    </w:p>
+    <w:p>
+      <w:pPr>
+        <w:rPr>
+          <w:rFonts w:ascii="Arial" w:hAnsi="Arial" w:cs="Arial"/>
+        </w:rPr>
+      </w:pPr>
+    </w:p>
+    <w:p>
+      <w:pPr>
+        <w:rPr>
+          <w:rFonts w:ascii="Arial" w:hAnsi="Arial" w:cs="Arial"/>
+        </w:rPr>
+      </w:pPr>
+      <w:r>
+        <w:rPr>
+          <w:rFonts w:ascii="Arial" w:hAnsi="Arial" w:cs="Arial"/>
+        </w:rPr>
+        <w:t>Baumeister, C. and J.D. Hamilton (2019), "Structural Interpretation of Vector Autoregressions with Incomplete Identification: Revisiting the Role of Oil Supply and Demand Shocks," American Economic Review, 109(5), 1873-1910.</w:t>
+      </w:r>
+    </w:p>
+    <w:p>
+      <w:pPr>
+        <w:rPr>
+          <w:rFonts w:ascii="Arial" w:hAnsi="Arial" w:cs="Arial"/>
+        </w:rPr>
+      </w:pPr>
+    </w:p>
+    <w:p>
+      <w:pPr>
+        <w:pStyle w:val="ListParagraph"/>
+        <w:numPr>
+          <w:ilvl w:val="0"/>
+          <w:numId w:val="2"/>
+        </w:numPr>
+        <w:rPr>
+          <w:rFonts w:ascii="Arial" w:hAnsi="Arial" w:cs="Arial"/>
+        </w:rPr>
+      </w:pPr>
+      <w:r>
+        <w:rPr>
+          <w:rFonts w:ascii="Arial" w:hAnsi="Arial" w:cs="Arial"/>
+        </w:rPr>
+        <w:t>Accessing the data:</w:t>
+      </w:r>
+    </w:p>
+    <w:p>
+      <w:pPr>
+        <w:rPr>
+          <w:rFonts w:ascii="Arial" w:hAnsi="Arial" w:cs="Arial"/>
+        </w:rPr>
+      </w:pPr>
+    </w:p>
+    <w:p>
+      <w:pPr>
+        <w:rPr>
+          <w:rFonts w:ascii="Arial" w:hAnsi="Arial" w:cs="Arial"/>
+        </w:rPr>
+      </w:pPr>
+      <w:r>
+        <w:rPr>
+          <w:rFonts w:ascii="Arial" w:hAnsi="Arial" w:cs="Arial"/>
+        </w:rPr>
+        <w:t>The data file named was downloaded from</w:t>
+      </w:r>
+      <w:r>
+        <w:rPr>
+          <w:rFonts w:ascii="Arial" w:hAnsi="Arial" w:cs="Arial"/>
+        </w:rPr>
+        <w:t>:</w:t>
+      </w:r>
+    </w:p>
+    <w:p>
+      <w:pPr>
+        <w:rPr>
+          <w:rFonts w:ascii="Arial" w:hAnsi="Arial" w:cs="Arial"/>
+        </w:rPr>
+      </w:pPr>
+      <w:r>
+        <w:rPr>
+          <w:rFonts w:ascii="Arial" w:hAnsi="Arial" w:cs="Arial"/>
+        </w:rPr>
+        <w:fldChar w:fldCharType="begin"/>
+      </w:r>
+      <w:r>
+        <w:rPr>
+          <w:rFonts w:ascii="Arial" w:hAnsi="Arial" w:cs="Arial"/>
+        </w:rPr>
+        <w:instrText xml:space="preserve"> HYPERLINK "</w:instrText>
+      </w:r>
+      <w:r>
+        <w:rPr>
+          <w:rFonts w:ascii="Arial" w:hAnsi="Arial" w:cs="Arial"/>
+        </w:rPr>
+        <w:instrText>https://sites.google.com/site/cjsbaumeister/OECD_plus6_industrial_production.xlsx?attredirects=0&amp;d=1</w:instrText>
+      </w:r>
+      <w:r>
+        <w:rPr>
+          <w:rFonts w:ascii="Arial" w:hAnsi="Arial" w:cs="Arial"/>
+        </w:rPr>
+        <w:instrText xml:space="preserve">" </w:instrText>
+      </w:r>
+      <w:r>
+        <w:rPr>
+          <w:rFonts w:ascii="Arial" w:hAnsi="Arial" w:cs="Arial"/>
+        </w:rPr>
+        <w:fldChar w:fldCharType="separate"/>
+      </w:r>
+      <w:r>
+        <w:rPr>
+          <w:rStyle w:val="Hyperlink"/>
+          <w:rFonts w:ascii="Arial" w:hAnsi="Arial" w:cs="Arial"/>
+        </w:rPr>
+        <w:t>https://sites.google.com/site/cjsbaumeister/OECD_plus6_industrial_production.xlsx?attredirects=0&amp;d=1</w:t>
+      </w:r>
+      <w:r>
+        <w:rPr>
+          <w:rFonts w:ascii="Arial" w:hAnsi="Arial" w:cs="Arial"/>
+        </w:rPr>
+        <w:fldChar w:fldCharType="end"/>
+      </w:r>
+    </w:p>
+    <w:p>
+      <w:pPr>
+        <w:rPr>
+          <w:rFonts w:ascii="Arial" w:hAnsi="Arial" w:cs="Arial"/>
+        </w:rPr>
+      </w:pPr>
+    </w:p>
+    <w:p>
+      <w:pPr>
+        <w:jc w:val="right"/>
+        <w:rPr>
+          <w:rFonts w:ascii="Arial" w:hAnsi="Arial" w:cs="Arial"/>
+        </w:rPr>
+      </w:pPr>
+      <w:r>
+        <w:rPr>
+          <w:rFonts w:ascii="Arial" w:hAnsi="Arial" w:cs="Arial"/>
+        </w:rPr>
+        <w:t xml:space="preserve">Last update: </w:t>
+      </w:r>
+      <w:r>
+        <w:rPr>
+          <w:rFonts w:ascii="Arial" w:hAnsi="Arial" w:cs="Arial"/>
+          <w:highlight w:val="yellow"/>
+        </w:rPr>
+        <w:t>July 2, 2020</w:t>
+      </w:r>
+    </w:p>
+    <w:p>
+      <w:pPr>
+        <w:rPr>
+          <w:rFonts w:ascii="Arial" w:hAnsi="Arial" w:cs="Arial"/>
+        </w:rPr>
+      </w:pPr>
+    </w:p>
+    <w:p>
+      <w:pPr>
+        <w:pStyle w:val="ListParagraph"/>
+        <w:numPr>
+          <w:ilvl w:val="0"/>
+          <w:numId w:val="2"/>
+        </w:numPr>
+        <w:rPr>
+          <w:rFonts w:ascii="Arial" w:hAnsi="Arial" w:cs="Arial"/>
+        </w:rPr>
+      </w:pPr>
+      <w:r>
+        <w:rPr>
+          <w:rFonts w:ascii="Arial" w:hAnsi="Arial" w:cs="Arial"/>
+        </w:rPr>
+        <w:t>Additional information:</w:t>
+      </w:r>
+    </w:p>
+    <w:p>
+      <w:pPr>
+        <w:rPr>
+          <w:rFonts w:ascii="Arial" w:hAnsi="Arial" w:cs="Arial"/>
+        </w:rPr>
+      </w:pPr>
+    </w:p>
+    <w:tbl>
+      <w:tblPr>
+        <w:tblStyle w:val="TableGrid"/>
+        <w:tblW w:w="0" w:type="auto"/>
+        <w:tblLook w:val="04A0" w:firstRow="1" w:lastRow="0" w:firstColumn="1" w:lastColumn="0" w:noHBand="0" w:noVBand="1"/>
+      </w:tblPr>
+      <w:tblGrid>
+        <w:gridCol w:w="1615"/>
+        <w:gridCol w:w="7735"/>
+      </w:tblGrid>
+      <w:tr>
+        <w:tc>
+          <w:tcPr>
+            <w:tcW w:w="1615" w:type="dxa"/>
+          </w:tcPr>
+          <w:p>
+            <w:pPr>
+              <w:rPr>
+                <w:rFonts w:ascii="Arial" w:hAnsi="Arial" w:cs="Arial"/>
+              </w:rPr>
+            </w:pPr>
+            <w:r>
+              <w:rPr>
+                <w:rFonts w:ascii="Arial" w:hAnsi="Arial" w:cs="Arial"/>
+              </w:rPr>
+              <w:t xml:space="preserve">Series: </w:t>
+            </w:r>
+          </w:p>
+        </w:tc>
+        <w:tc>
+          <w:tcPr>
+            <w:tcW w:w="7735" w:type="dxa"/>
+          </w:tcPr>
+          <w:p>
+            <w:pPr>
+              <w:rPr>
+                <w:rFonts w:ascii="Arial" w:hAnsi="Arial" w:cs="Arial"/>
+              </w:rPr>
+            </w:pPr>
+            <w:r>
+              <w:rPr>
+                <w:rFonts w:ascii="Arial" w:hAnsi="Arial" w:cs="Arial"/>
+              </w:rPr>
+              <w:t>OECD+6NME industrial production</w:t>
+            </w:r>
+          </w:p>
+        </w:tc>
+      </w:tr>
+      <w:tr>
+        <w:tc>
+          <w:tcPr>
+            <w:tcW w:w="1615" w:type="dxa"/>
+          </w:tcPr>
+          <w:p>
+            <w:pPr>
+              <w:rPr>
+                <w:rFonts w:ascii="Arial" w:hAnsi="Arial" w:cs="Arial"/>
+              </w:rPr>
+            </w:pPr>
+            <w:r>
+              <w:rPr>
+                <w:rFonts w:ascii="Arial" w:hAnsi="Arial" w:cs="Arial"/>
+              </w:rPr>
+              <w:t>Description:</w:t>
+            </w:r>
+          </w:p>
+        </w:tc>
+        <w:tc>
+          <w:tcPr>
+            <w:tcW w:w="7735" w:type="dxa"/>
+          </w:tcPr>
+          <w:p>
+            <w:pPr>
+              <w:rPr>
+                <w:rFonts w:ascii="Arial" w:hAnsi="Arial" w:cs="Arial"/>
+              </w:rPr>
+            </w:pPr>
+            <w:r>
+              <w:rPr>
+                <w:rFonts w:ascii="Arial" w:hAnsi="Arial" w:cs="Arial"/>
+              </w:rPr>
+              <w:t>I</w:t>
+            </w:r>
+            <w:r>
+              <w:rPr>
+                <w:rFonts w:ascii="Arial" w:hAnsi="Arial" w:cs="Arial"/>
+              </w:rPr>
+              <w:t xml:space="preserve">ndex of global industrial production </w:t>
+            </w:r>
+            <w:r>
+              <w:rPr>
+                <w:rFonts w:ascii="Arial" w:hAnsi="Arial" w:cs="Arial"/>
+              </w:rPr>
+              <w:t xml:space="preserve">as a </w:t>
+            </w:r>
+            <w:r>
+              <w:rPr>
+                <w:rFonts w:ascii="Arial" w:hAnsi="Arial" w:cs="Arial"/>
+              </w:rPr>
+              <w:t>measure of real economic activity.</w:t>
+            </w:r>
+          </w:p>
+        </w:tc>
+      </w:tr>
+      <w:tr>
+        <w:tc>
+          <w:tcPr>
+            <w:tcW w:w="1615" w:type="dxa"/>
+          </w:tcPr>
+          <w:p>
+            <w:pPr>
+              <w:rPr>
+                <w:rFonts w:ascii="Arial" w:hAnsi="Arial" w:cs="Arial"/>
+              </w:rPr>
+            </w:pPr>
+            <w:r>
+              <w:rPr>
+                <w:rFonts w:ascii="Arial" w:hAnsi="Arial" w:cs="Arial"/>
+              </w:rPr>
+              <w:t>Units:</w:t>
+            </w:r>
+          </w:p>
+        </w:tc>
+        <w:tc>
+          <w:tcPr>
+            <w:tcW w:w="7735" w:type="dxa"/>
+          </w:tcPr>
+          <w:p>
+            <w:pPr>
+              <w:rPr>
+                <w:rFonts w:ascii="Arial" w:hAnsi="Arial" w:cs="Arial"/>
+              </w:rPr>
+            </w:pPr>
+            <w:r>
+              <w:rPr>
+                <w:rFonts w:ascii="Arial" w:hAnsi="Arial" w:cs="Arial"/>
+              </w:rPr>
+              <w:t>Percentage</w:t>
+            </w:r>
+            <w:r>
+              <w:rPr>
+                <w:rFonts w:ascii="Arial" w:hAnsi="Arial" w:cs="Arial"/>
+              </w:rPr>
+              <w:t>.</w:t>
+            </w:r>
+          </w:p>
+        </w:tc>
+      </w:tr>
+      <w:tr>
+        <w:tc>
+          <w:tcPr>
+            <w:tcW w:w="1615" w:type="dxa"/>
+          </w:tcPr>
+          <w:p>
+            <w:pPr>
+              <w:rPr>
+                <w:rFonts w:ascii="Arial" w:hAnsi="Arial" w:cs="Arial"/>
+              </w:rPr>
+            </w:pPr>
+            <w:r>
+              <w:rPr>
+                <w:rFonts w:ascii="Arial" w:hAnsi="Arial" w:cs="Arial"/>
+              </w:rPr>
+              <w:t>Period:</w:t>
+            </w:r>
+          </w:p>
+        </w:tc>
+        <w:tc>
+          <w:tcPr>
+            <w:tcW w:w="7735" w:type="dxa"/>
+          </w:tcPr>
+          <w:p>
+            <w:pPr>
+              <w:rPr>
+                <w:rFonts w:ascii="Arial" w:hAnsi="Arial" w:cs="Arial"/>
+              </w:rPr>
+            </w:pPr>
+            <w:r>
+              <w:rPr>
+                <w:rFonts w:ascii="Arial" w:hAnsi="Arial" w:cs="Arial"/>
+              </w:rPr>
+              <w:t xml:space="preserve">January </w:t>
+            </w:r>
+            <w:r>
+              <w:rPr>
+                <w:rFonts w:ascii="Arial" w:hAnsi="Arial" w:cs="Arial"/>
+              </w:rPr>
+              <w:t>1958</w:t>
+            </w:r>
+            <w:r>
+              <w:rPr>
+                <w:rFonts w:ascii="Arial" w:hAnsi="Arial" w:cs="Arial"/>
+              </w:rPr>
+              <w:t xml:space="preserve"> to </w:t>
+            </w:r>
+            <w:r>
+              <w:rPr>
+                <w:rFonts w:ascii="Arial" w:hAnsi="Arial" w:cs="Arial"/>
+              </w:rPr>
+              <w:t>April 2020.</w:t>
+            </w:r>
+          </w:p>
+        </w:tc>
+      </w:tr>
+      <w:tr>
+        <w:tc>
+          <w:tcPr>
+            <w:tcW w:w="1615" w:type="dxa"/>
+          </w:tcPr>
+          <w:p>
+            <w:pPr>
+              <w:rPr>
+                <w:rFonts w:ascii="Arial" w:hAnsi="Arial" w:cs="Arial"/>
+              </w:rPr>
+            </w:pPr>
+            <w:r>
+              <w:rPr>
+                <w:rFonts w:ascii="Arial" w:hAnsi="Arial" w:cs="Arial"/>
+              </w:rPr>
+              <w:t>Frequency:</w:t>
+            </w:r>
+          </w:p>
+        </w:tc>
+        <w:tc>
+          <w:tcPr>
+            <w:tcW w:w="7735" w:type="dxa"/>
+          </w:tcPr>
+          <w:p>
+            <w:pPr>
+              <w:rPr>
+                <w:rFonts w:ascii="Arial" w:hAnsi="Arial" w:cs="Arial"/>
+              </w:rPr>
+            </w:pPr>
+            <w:r>
+              <w:rPr>
+                <w:rFonts w:ascii="Arial" w:hAnsi="Arial" w:cs="Arial"/>
+              </w:rPr>
+              <w:t>M</w:t>
+            </w:r>
+            <w:r>
+              <w:rPr>
+                <w:rFonts w:ascii="Arial" w:hAnsi="Arial" w:cs="Arial"/>
+              </w:rPr>
+              <w:t>onthly</w:t>
+            </w:r>
+            <w:r>
+              <w:rPr>
+                <w:rFonts w:ascii="Arial" w:hAnsi="Arial" w:cs="Arial"/>
+              </w:rPr>
+              <w:t>.</w:t>
+            </w:r>
+          </w:p>
+        </w:tc>
+      </w:tr>
+    </w:tbl>
+    <w:p>
+      <w:pPr>
+        <w:rPr>
+          <w:rFonts w:ascii="Arial" w:hAnsi="Arial" w:cs="Arial"/>
+        </w:rPr>
+      </w:pPr>
+    </w:p>
     <w:p>
       <w:pPr>
         <w:rPr>

</xml_diff>

<commit_message>
References to global activity indexes
</commit_message>
<xml_diff>
--- a/Data/Metadata/MetadataGuide.docx
+++ b/Data/Metadata/MetadataGuide.docx
@@ -10154,49 +10154,15 @@
           <w:rFonts w:ascii="Arial" w:hAnsi="Arial" w:cs="Arial"/>
         </w:rPr>
       </w:pPr>
-      <w:r>
-        <w:rPr>
-          <w:rFonts w:ascii="Arial" w:hAnsi="Arial" w:cs="Arial"/>
-        </w:rPr>
-        <w:fldChar w:fldCharType="begin"/>
-      </w:r>
-      <w:r>
-        <w:rPr>
-          <w:rFonts w:ascii="Arial" w:hAnsi="Arial" w:cs="Arial"/>
-        </w:rPr>
-        <w:instrText xml:space="preserve"> HYPERLINK "</w:instrText>
-      </w:r>
-      <w:r>
-        <w:rPr>
-          <w:rFonts w:ascii="Arial" w:hAnsi="Arial" w:cs="Arial"/>
-        </w:rPr>
-        <w:instrText>https://sites.google.com/site/cjsbaumeister/OECD_plus6_industrial_production.xlsx?attredirects=0&amp;d=1</w:instrText>
-      </w:r>
-      <w:r>
-        <w:rPr>
-          <w:rFonts w:ascii="Arial" w:hAnsi="Arial" w:cs="Arial"/>
-        </w:rPr>
-        <w:instrText xml:space="preserve">" </w:instrText>
-      </w:r>
-      <w:r>
-        <w:rPr>
-          <w:rFonts w:ascii="Arial" w:hAnsi="Arial" w:cs="Arial"/>
-        </w:rPr>
-        <w:fldChar w:fldCharType="separate"/>
-      </w:r>
-      <w:r>
-        <w:rPr>
-          <w:rStyle w:val="Hyperlink"/>
-          <w:rFonts w:ascii="Arial" w:hAnsi="Arial" w:cs="Arial"/>
-        </w:rPr>
-        <w:t>https://sites.google.com/site/cjsbaumeister/OECD_plus6_industrial_production.xlsx?attredirects=0&amp;d=1</w:t>
-      </w:r>
-      <w:r>
-        <w:rPr>
-          <w:rFonts w:ascii="Arial" w:hAnsi="Arial" w:cs="Arial"/>
-        </w:rPr>
-        <w:fldChar w:fldCharType="end"/>
-      </w:r>
+      <w:hyperlink r:id="rId16" w:history="1">
+        <w:r>
+          <w:rPr>
+            <w:rStyle w:val="Hyperlink"/>
+            <w:rFonts w:ascii="Arial" w:hAnsi="Arial" w:cs="Arial"/>
+          </w:rPr>
+          <w:t>https://sites.google.com/site/cjsbaumeister/OECD_plus6_industrial_production.xlsx?attredirects=0&amp;d=1</w:t>
+        </w:r>
+      </w:hyperlink>
     </w:p>
     <w:p>
       <w:pPr>
@@ -10495,13 +10461,7 @@
               <w:rPr>
                 <w:rFonts w:ascii="Arial" w:hAnsi="Arial" w:cs="Arial"/>
               </w:rPr>
-              <w:t>M</w:t>
-            </w:r>
-            <w:r>
-              <w:rPr>
-                <w:rFonts w:ascii="Arial" w:hAnsi="Arial" w:cs="Arial"/>
-              </w:rPr>
-              <w:t>onthly</w:t>
+              <w:t>Monthly</w:t>
             </w:r>
             <w:r>
               <w:rPr>
@@ -10522,11 +10482,507 @@
     </w:p>
     <w:p>
       <w:pPr>
-        <w:rPr>
-          <w:rFonts w:ascii="Arial" w:hAnsi="Arial" w:cs="Arial"/>
-        </w:rPr>
-      </w:pPr>
-    </w:p>
+        <w:pStyle w:val="ListParagraph"/>
+        <w:numPr>
+          <w:ilvl w:val="0"/>
+          <w:numId w:val="1"/>
+        </w:numPr>
+        <w:rPr>
+          <w:rFonts w:ascii="Arial" w:hAnsi="Arial" w:cs="Arial"/>
+          <w:b/>
+        </w:rPr>
+      </w:pPr>
+      <w:r>
+        <w:rPr>
+          <w:rFonts w:ascii="Arial" w:hAnsi="Arial" w:cs="Arial"/>
+          <w:b/>
+        </w:rPr>
+        <w:t>Metadata for ‘</w:t>
+      </w:r>
+      <w:r>
+        <w:rPr>
+          <w:rFonts w:ascii="Arial" w:hAnsi="Arial" w:cs="Arial"/>
+          <w:b/>
+        </w:rPr>
+        <w:t>Kilian_Index_Corrected</w:t>
+      </w:r>
+      <w:r>
+        <w:rPr>
+          <w:rFonts w:ascii="Arial" w:hAnsi="Arial" w:cs="Arial"/>
+          <w:b/>
+        </w:rPr>
+        <w:t>.</w:t>
+      </w:r>
+      <w:r>
+        <w:rPr>
+          <w:rFonts w:ascii="Arial" w:hAnsi="Arial" w:cs="Arial"/>
+          <w:b/>
+        </w:rPr>
+        <w:t>txt</w:t>
+      </w:r>
+    </w:p>
+    <w:p>
+      <w:pPr>
+        <w:rPr>
+          <w:rFonts w:ascii="Arial" w:hAnsi="Arial" w:cs="Arial"/>
+        </w:rPr>
+      </w:pPr>
+    </w:p>
+    <w:p>
+      <w:pPr>
+        <w:pStyle w:val="ListParagraph"/>
+        <w:numPr>
+          <w:ilvl w:val="0"/>
+          <w:numId w:val="2"/>
+        </w:numPr>
+        <w:rPr>
+          <w:rFonts w:ascii="Arial" w:hAnsi="Arial" w:cs="Arial"/>
+        </w:rPr>
+      </w:pPr>
+      <w:r>
+        <w:rPr>
+          <w:rFonts w:ascii="Arial" w:hAnsi="Arial" w:cs="Arial"/>
+        </w:rPr>
+        <w:t>B</w:t>
+      </w:r>
+      <w:r>
+        <w:rPr>
+          <w:rFonts w:ascii="Arial" w:hAnsi="Arial" w:cs="Arial"/>
+        </w:rPr>
+        <w:t>ibliographic citation</w:t>
+      </w:r>
+      <w:r>
+        <w:rPr>
+          <w:rFonts w:ascii="Arial" w:hAnsi="Arial" w:cs="Arial"/>
+        </w:rPr>
+        <w:t>:</w:t>
+      </w:r>
+    </w:p>
+    <w:p>
+      <w:pPr>
+        <w:rPr>
+          <w:rFonts w:ascii="Arial" w:hAnsi="Arial" w:cs="Arial"/>
+        </w:rPr>
+      </w:pPr>
+    </w:p>
+    <w:p>
+      <w:pPr>
+        <w:rPr>
+          <w:rFonts w:ascii="Arial" w:hAnsi="Arial" w:cs="Arial"/>
+        </w:rPr>
+      </w:pPr>
+      <w:r>
+        <w:rPr>
+          <w:rFonts w:ascii="Arial" w:hAnsi="Arial" w:cs="Arial"/>
+        </w:rPr>
+        <w:t xml:space="preserve">Kilian, Lutz. </w:t>
+      </w:r>
+      <w:r>
+        <w:rPr>
+          <w:rFonts w:ascii="Arial" w:hAnsi="Arial" w:cs="Arial"/>
+        </w:rPr>
+        <w:t>Measuring Global Real Economic Activity:</w:t>
+      </w:r>
+      <w:r>
+        <w:rPr>
+          <w:rFonts w:ascii="Arial" w:hAnsi="Arial" w:cs="Arial"/>
+        </w:rPr>
+        <w:t xml:space="preserve"> </w:t>
+      </w:r>
+      <w:r>
+        <w:rPr>
+          <w:rFonts w:ascii="Arial" w:hAnsi="Arial" w:cs="Arial"/>
+        </w:rPr>
+        <w:t>Do Recent Critiques Hold Up to Scrutiny?</w:t>
+      </w:r>
+      <w:r>
+        <w:rPr>
+          <w:rFonts w:ascii="Arial" w:hAnsi="Arial" w:cs="Arial"/>
+        </w:rPr>
+        <w:t xml:space="preserve"> 2019.</w:t>
+      </w:r>
+    </w:p>
+    <w:p>
+      <w:pPr>
+        <w:rPr>
+          <w:rFonts w:ascii="Arial" w:hAnsi="Arial" w:cs="Arial"/>
+        </w:rPr>
+      </w:pPr>
+    </w:p>
+    <w:p>
+      <w:pPr>
+        <w:pStyle w:val="ListParagraph"/>
+        <w:numPr>
+          <w:ilvl w:val="0"/>
+          <w:numId w:val="2"/>
+        </w:numPr>
+        <w:rPr>
+          <w:rFonts w:ascii="Arial" w:hAnsi="Arial" w:cs="Arial"/>
+        </w:rPr>
+      </w:pPr>
+      <w:r>
+        <w:rPr>
+          <w:rFonts w:ascii="Arial" w:hAnsi="Arial" w:cs="Arial"/>
+        </w:rPr>
+        <w:t>Accessing the data:</w:t>
+      </w:r>
+    </w:p>
+    <w:p>
+      <w:pPr>
+        <w:rPr>
+          <w:rFonts w:ascii="Arial" w:hAnsi="Arial" w:cs="Arial"/>
+        </w:rPr>
+      </w:pPr>
+    </w:p>
+    <w:p>
+      <w:pPr>
+        <w:rPr>
+          <w:rFonts w:ascii="Arial" w:hAnsi="Arial" w:cs="Arial"/>
+        </w:rPr>
+      </w:pPr>
+      <w:r>
+        <w:rPr>
+          <w:rFonts w:ascii="Arial" w:hAnsi="Arial" w:cs="Arial"/>
+        </w:rPr>
+        <w:t>The data file named was downloaded from:</w:t>
+      </w:r>
+    </w:p>
+    <w:p>
+      <w:pPr>
+        <w:rPr>
+          <w:rFonts w:ascii="Arial" w:hAnsi="Arial" w:cs="Arial"/>
+        </w:rPr>
+      </w:pPr>
+      <w:hyperlink r:id="rId17" w:history="1">
+        <w:r>
+          <w:rPr>
+            <w:rStyle w:val="Hyperlink"/>
+            <w:rFonts w:ascii="Arial" w:hAnsi="Arial" w:cs="Arial"/>
+          </w:rPr>
+          <w:t>https://sites.google.com/site/lkilian2019/research/data-sets</w:t>
+        </w:r>
+      </w:hyperlink>
+    </w:p>
+    <w:p>
+      <w:pPr>
+        <w:jc w:val="right"/>
+        <w:rPr>
+          <w:rFonts w:ascii="Arial" w:hAnsi="Arial" w:cs="Arial"/>
+        </w:rPr>
+      </w:pPr>
+      <w:r>
+        <w:rPr>
+          <w:rFonts w:ascii="Arial" w:hAnsi="Arial" w:cs="Arial"/>
+        </w:rPr>
+        <w:t xml:space="preserve">Last update: </w:t>
+      </w:r>
+      <w:r>
+        <w:rPr>
+          <w:rFonts w:ascii="Arial" w:hAnsi="Arial" w:cs="Arial"/>
+          <w:highlight w:val="yellow"/>
+        </w:rPr>
+        <w:t>July 2, 2020</w:t>
+      </w:r>
+    </w:p>
+    <w:p>
+      <w:pPr>
+        <w:rPr>
+          <w:rFonts w:ascii="Arial" w:hAnsi="Arial" w:cs="Arial"/>
+        </w:rPr>
+      </w:pPr>
+    </w:p>
+    <w:p>
+      <w:pPr>
+        <w:pStyle w:val="ListParagraph"/>
+        <w:numPr>
+          <w:ilvl w:val="0"/>
+          <w:numId w:val="2"/>
+        </w:numPr>
+        <w:rPr>
+          <w:rFonts w:ascii="Arial" w:hAnsi="Arial" w:cs="Arial"/>
+        </w:rPr>
+      </w:pPr>
+      <w:r>
+        <w:rPr>
+          <w:rFonts w:ascii="Arial" w:hAnsi="Arial" w:cs="Arial"/>
+        </w:rPr>
+        <w:t>Additional information:</w:t>
+      </w:r>
+    </w:p>
+    <w:p>
+      <w:pPr>
+        <w:rPr>
+          <w:rFonts w:ascii="Arial" w:hAnsi="Arial" w:cs="Arial"/>
+        </w:rPr>
+      </w:pPr>
+    </w:p>
+    <w:tbl>
+      <w:tblPr>
+        <w:tblStyle w:val="TableGrid"/>
+        <w:tblW w:w="0" w:type="auto"/>
+        <w:tblLook w:val="04A0" w:firstRow="1" w:lastRow="0" w:firstColumn="1" w:lastColumn="0" w:noHBand="0" w:noVBand="1"/>
+      </w:tblPr>
+      <w:tblGrid>
+        <w:gridCol w:w="1615"/>
+        <w:gridCol w:w="7735"/>
+      </w:tblGrid>
+      <w:tr>
+        <w:tc>
+          <w:tcPr>
+            <w:tcW w:w="1615" w:type="dxa"/>
+          </w:tcPr>
+          <w:p>
+            <w:pPr>
+              <w:rPr>
+                <w:rFonts w:ascii="Arial" w:hAnsi="Arial" w:cs="Arial"/>
+              </w:rPr>
+            </w:pPr>
+            <w:r>
+              <w:rPr>
+                <w:rFonts w:ascii="Arial" w:hAnsi="Arial" w:cs="Arial"/>
+              </w:rPr>
+              <w:t xml:space="preserve">Series: </w:t>
+            </w:r>
+          </w:p>
+        </w:tc>
+        <w:tc>
+          <w:tcPr>
+            <w:tcW w:w="7735" w:type="dxa"/>
+          </w:tcPr>
+          <w:p>
+            <w:pPr>
+              <w:rPr>
+                <w:rFonts w:ascii="Arial" w:hAnsi="Arial" w:cs="Arial"/>
+              </w:rPr>
+            </w:pPr>
+            <w:r>
+              <w:rPr>
+                <w:rFonts w:ascii="Arial" w:hAnsi="Arial" w:cs="Arial"/>
+              </w:rPr>
+              <w:t>Index</w:t>
+            </w:r>
+          </w:p>
+        </w:tc>
+      </w:tr>
+      <w:tr>
+        <w:tc>
+          <w:tcPr>
+            <w:tcW w:w="1615" w:type="dxa"/>
+          </w:tcPr>
+          <w:p>
+            <w:pPr>
+              <w:rPr>
+                <w:rFonts w:ascii="Arial" w:hAnsi="Arial" w:cs="Arial"/>
+              </w:rPr>
+            </w:pPr>
+            <w:r>
+              <w:rPr>
+                <w:rFonts w:ascii="Arial" w:hAnsi="Arial" w:cs="Arial"/>
+              </w:rPr>
+              <w:t>Description:</w:t>
+            </w:r>
+          </w:p>
+        </w:tc>
+        <w:tc>
+          <w:tcPr>
+            <w:tcW w:w="7735" w:type="dxa"/>
+          </w:tcPr>
+          <w:p>
+            <w:pPr>
+              <w:rPr>
+                <w:rFonts w:ascii="Arial" w:hAnsi="Arial" w:cs="Arial"/>
+              </w:rPr>
+            </w:pPr>
+            <w:r>
+              <w:rPr>
+                <w:rFonts w:ascii="Arial" w:hAnsi="Arial" w:cs="Arial"/>
+              </w:rPr>
+              <w:t>I</w:t>
+            </w:r>
+            <w:r>
+              <w:rPr>
+                <w:rFonts w:ascii="Arial" w:hAnsi="Arial" w:cs="Arial"/>
+              </w:rPr>
+              <w:t xml:space="preserve">ndex of </w:t>
+            </w:r>
+            <w:r>
+              <w:rPr>
+                <w:rFonts w:ascii="Arial" w:hAnsi="Arial" w:cs="Arial"/>
+              </w:rPr>
+              <w:t xml:space="preserve">shipping costs </w:t>
+            </w:r>
+            <w:r>
+              <w:rPr>
+                <w:rFonts w:ascii="Arial" w:hAnsi="Arial" w:cs="Arial"/>
+              </w:rPr>
+              <w:t xml:space="preserve">as a </w:t>
+            </w:r>
+            <w:r>
+              <w:rPr>
+                <w:rFonts w:ascii="Arial" w:hAnsi="Arial" w:cs="Arial"/>
+              </w:rPr>
+              <w:t xml:space="preserve">measure of </w:t>
+            </w:r>
+            <w:r>
+              <w:rPr>
+                <w:rFonts w:ascii="Arial" w:hAnsi="Arial" w:cs="Arial"/>
+              </w:rPr>
+              <w:t xml:space="preserve">global </w:t>
+            </w:r>
+            <w:r>
+              <w:rPr>
+                <w:rFonts w:ascii="Arial" w:hAnsi="Arial" w:cs="Arial"/>
+              </w:rPr>
+              <w:t>real economic activity</w:t>
+            </w:r>
+            <w:r>
+              <w:rPr>
+                <w:rFonts w:ascii="Arial" w:hAnsi="Arial" w:cs="Arial"/>
+              </w:rPr>
+              <w:t xml:space="preserve">, </w:t>
+            </w:r>
+            <w:r>
+              <w:rPr>
+                <w:rFonts w:ascii="Arial" w:hAnsi="Arial" w:cs="Arial"/>
+              </w:rPr>
+              <w:t>monthly percent deviations from trend</w:t>
+            </w:r>
+            <w:r>
+              <w:rPr>
+                <w:rFonts w:ascii="Arial" w:hAnsi="Arial" w:cs="Arial"/>
+              </w:rPr>
+              <w:t>.</w:t>
+            </w:r>
+          </w:p>
+        </w:tc>
+      </w:tr>
+      <w:tr>
+        <w:tc>
+          <w:tcPr>
+            <w:tcW w:w="1615" w:type="dxa"/>
+          </w:tcPr>
+          <w:p>
+            <w:pPr>
+              <w:rPr>
+                <w:rFonts w:ascii="Arial" w:hAnsi="Arial" w:cs="Arial"/>
+              </w:rPr>
+            </w:pPr>
+            <w:r>
+              <w:rPr>
+                <w:rFonts w:ascii="Arial" w:hAnsi="Arial" w:cs="Arial"/>
+              </w:rPr>
+              <w:t>Units:</w:t>
+            </w:r>
+          </w:p>
+        </w:tc>
+        <w:tc>
+          <w:tcPr>
+            <w:tcW w:w="7735" w:type="dxa"/>
+          </w:tcPr>
+          <w:p>
+            <w:pPr>
+              <w:rPr>
+                <w:rFonts w:ascii="Arial" w:hAnsi="Arial" w:cs="Arial"/>
+              </w:rPr>
+            </w:pPr>
+            <w:r>
+              <w:rPr>
+                <w:rFonts w:ascii="Arial" w:hAnsi="Arial" w:cs="Arial"/>
+              </w:rPr>
+              <w:t>Percentage.</w:t>
+            </w:r>
+          </w:p>
+        </w:tc>
+      </w:tr>
+      <w:tr>
+        <w:tc>
+          <w:tcPr>
+            <w:tcW w:w="1615" w:type="dxa"/>
+          </w:tcPr>
+          <w:p>
+            <w:pPr>
+              <w:rPr>
+                <w:rFonts w:ascii="Arial" w:hAnsi="Arial" w:cs="Arial"/>
+              </w:rPr>
+            </w:pPr>
+            <w:r>
+              <w:rPr>
+                <w:rFonts w:ascii="Arial" w:hAnsi="Arial" w:cs="Arial"/>
+              </w:rPr>
+              <w:t>Period:</w:t>
+            </w:r>
+          </w:p>
+        </w:tc>
+        <w:tc>
+          <w:tcPr>
+            <w:tcW w:w="7735" w:type="dxa"/>
+          </w:tcPr>
+          <w:p>
+            <w:pPr>
+              <w:rPr>
+                <w:rFonts w:ascii="Arial" w:hAnsi="Arial" w:cs="Arial"/>
+              </w:rPr>
+            </w:pPr>
+            <w:r>
+              <w:rPr>
+                <w:rFonts w:ascii="Arial" w:hAnsi="Arial" w:cs="Arial"/>
+              </w:rPr>
+              <w:t>1968.1-2020.4</w:t>
+            </w:r>
+            <w:r>
+              <w:rPr>
+                <w:rFonts w:ascii="Arial" w:hAnsi="Arial" w:cs="Arial"/>
+              </w:rPr>
+              <w:t>.</w:t>
+            </w:r>
+          </w:p>
+        </w:tc>
+      </w:tr>
+      <w:tr>
+        <w:tc>
+          <w:tcPr>
+            <w:tcW w:w="1615" w:type="dxa"/>
+          </w:tcPr>
+          <w:p>
+            <w:pPr>
+              <w:rPr>
+                <w:rFonts w:ascii="Arial" w:hAnsi="Arial" w:cs="Arial"/>
+              </w:rPr>
+            </w:pPr>
+            <w:r>
+              <w:rPr>
+                <w:rFonts w:ascii="Arial" w:hAnsi="Arial" w:cs="Arial"/>
+              </w:rPr>
+              <w:t>Frequency:</w:t>
+            </w:r>
+          </w:p>
+        </w:tc>
+        <w:tc>
+          <w:tcPr>
+            <w:tcW w:w="7735" w:type="dxa"/>
+          </w:tcPr>
+          <w:p>
+            <w:pPr>
+              <w:rPr>
+                <w:rFonts w:ascii="Arial" w:hAnsi="Arial" w:cs="Arial"/>
+              </w:rPr>
+            </w:pPr>
+            <w:r>
+              <w:rPr>
+                <w:rFonts w:ascii="Arial" w:hAnsi="Arial" w:cs="Arial"/>
+              </w:rPr>
+              <w:t>Monthly</w:t>
+            </w:r>
+            <w:r>
+              <w:rPr>
+                <w:rFonts w:ascii="Arial" w:hAnsi="Arial" w:cs="Arial"/>
+              </w:rPr>
+              <w:t>.</w:t>
+            </w:r>
+          </w:p>
+        </w:tc>
+      </w:tr>
+    </w:tbl>
     <w:p>
       <w:pPr>
         <w:rPr>
@@ -11402,7 +11858,7 @@
           <w:rFonts w:ascii="Arial" w:hAnsi="Arial" w:cs="Arial"/>
         </w:rPr>
       </w:pPr>
-      <w:hyperlink r:id="rId16" w:history="1">
+      <w:hyperlink r:id="rId18" w:history="1">
         <w:r>
           <w:rPr>
             <w:rStyle w:val="Hyperlink"/>
@@ -11450,7 +11906,7 @@
           <w:rFonts w:ascii="Arial" w:hAnsi="Arial" w:cs="Arial"/>
         </w:rPr>
       </w:pPr>
-      <w:hyperlink r:id="rId17" w:history="1">
+      <w:hyperlink r:id="rId19" w:history="1">
         <w:r>
           <w:rPr>
             <w:rStyle w:val="Hyperlink"/>
@@ -11481,7 +11937,7 @@
       </w:r>
     </w:p>
     <w:p>
-      <w:hyperlink r:id="rId18" w:history="1">
+      <w:hyperlink r:id="rId20" w:history="1">
         <w:r>
           <w:rPr>
             <w:rStyle w:val="Hyperlink"/>
@@ -11914,7 +12370,7 @@
       </w:pPr>
     </w:p>
     <w:sectPr>
-      <w:headerReference w:type="default" r:id="rId19"/>
+      <w:headerReference w:type="default" r:id="rId21"/>
       <w:pgSz w:w="12240" w:h="15840"/>
       <w:pgMar w:top="1440" w:right="1440" w:bottom="1440" w:left="1440" w:header="720" w:footer="720" w:gutter="0"/>
       <w:cols w:space="720"/>
@@ -12014,13 +12470,8 @@
       <w:r>
         <w:t xml:space="preserve"> for an example of the output from </w:t>
       </w:r>
-      <w:proofErr w:type="spellStart"/>
-      <w:r>
-        <w:t>Datastream</w:t>
-      </w:r>
-      <w:proofErr w:type="spellEnd"/>
-      <w:r>
-        <w:t>.</w:t>
+      <w:r>
+        <w:t>Datastream.</w:t>
       </w:r>
     </w:p>
   </w:footnote>

</xml_diff>

<commit_message>
Reference to cyclical component of Kilian index seasonally adjusted as suggested by Hamilton
</commit_message>
<xml_diff>
--- a/Data/Metadata/MetadataGuide.docx
+++ b/Data/Metadata/MetadataGuide.docx
@@ -10482,6 +10482,13 @@
     </w:p>
     <w:p>
       <w:pPr>
+        <w:rPr>
+          <w:rFonts w:ascii="Arial" w:hAnsi="Arial" w:cs="Arial"/>
+        </w:rPr>
+      </w:pPr>
+    </w:p>
+    <w:p>
+      <w:pPr>
         <w:pStyle w:val="ListParagraph"/>
         <w:numPr>
           <w:ilvl w:val="0"/>
@@ -10504,21 +10511,14 @@
           <w:rFonts w:ascii="Arial" w:hAnsi="Arial" w:cs="Arial"/>
           <w:b/>
         </w:rPr>
-        <w:t>Kilian_Index_Corrected</w:t>
+        <w:t>shipping_costs.xlsx</w:t>
       </w:r>
       <w:r>
         <w:rPr>
           <w:rFonts w:ascii="Arial" w:hAnsi="Arial" w:cs="Arial"/>
           <w:b/>
         </w:rPr>
-        <w:t>.</w:t>
-      </w:r>
-      <w:r>
-        <w:rPr>
-          <w:rFonts w:ascii="Arial" w:hAnsi="Arial" w:cs="Arial"/>
-          <w:b/>
-        </w:rPr>
-        <w:t>txt</w:t>
+        <w:t>’</w:t>
       </w:r>
     </w:p>
     <w:p>
@@ -10575,13 +10575,7 @@
         <w:rPr>
           <w:rFonts w:ascii="Arial" w:hAnsi="Arial" w:cs="Arial"/>
         </w:rPr>
-        <w:t xml:space="preserve">Kilian, Lutz. </w:t>
-      </w:r>
-      <w:r>
-        <w:rPr>
-          <w:rFonts w:ascii="Arial" w:hAnsi="Arial" w:cs="Arial"/>
-        </w:rPr>
-        <w:t>Measuring Global Real Economic Activity:</w:t>
+        <w:t>James D. Hamilton, "Measuring Global Economic Activity",</w:t>
       </w:r>
       <w:r>
         <w:rPr>
@@ -10593,13 +10587,13 @@
         <w:rPr>
           <w:rFonts w:ascii="Arial" w:hAnsi="Arial" w:cs="Arial"/>
         </w:rPr>
-        <w:t>Do Recent Critiques Hold Up to Scrutiny?</w:t>
-      </w:r>
-      <w:r>
-        <w:rPr>
-          <w:rFonts w:ascii="Arial" w:hAnsi="Arial" w:cs="Arial"/>
-        </w:rPr>
-        <w:t xml:space="preserve"> 2019.</w:t>
+        <w:t xml:space="preserve">Journal of Applied Econometrics, </w:t>
+      </w:r>
+      <w:r>
+        <w:rPr>
+          <w:rFonts w:ascii="Arial" w:hAnsi="Arial" w:cs="Arial"/>
+        </w:rPr>
+        <w:t>2020.</w:t>
       </w:r>
     </w:p>
     <w:p>
@@ -10654,6 +10648,532 @@
         </w:rPr>
       </w:pPr>
       <w:hyperlink r:id="rId17" w:history="1">
+        <w:r>
+          <w:rPr>
+            <w:rStyle w:val="Hyperlink"/>
+            <w:rFonts w:ascii="Arial" w:hAnsi="Arial" w:cs="Arial"/>
+          </w:rPr>
+          <w:t>http://econweb.ucsd.edu/~jhamilto/shipping_costs.xlsx</w:t>
+        </w:r>
+      </w:hyperlink>
+    </w:p>
+    <w:p>
+      <w:pPr>
+        <w:rPr>
+          <w:rFonts w:ascii="Arial" w:hAnsi="Arial" w:cs="Arial"/>
+        </w:rPr>
+      </w:pPr>
+    </w:p>
+    <w:p>
+      <w:pPr>
+        <w:jc w:val="right"/>
+        <w:rPr>
+          <w:rFonts w:ascii="Arial" w:hAnsi="Arial" w:cs="Arial"/>
+        </w:rPr>
+      </w:pPr>
+      <w:r>
+        <w:rPr>
+          <w:rFonts w:ascii="Arial" w:hAnsi="Arial" w:cs="Arial"/>
+        </w:rPr>
+        <w:t xml:space="preserve">Last update: </w:t>
+      </w:r>
+      <w:r>
+        <w:rPr>
+          <w:rFonts w:ascii="Arial" w:hAnsi="Arial" w:cs="Arial"/>
+          <w:highlight w:val="yellow"/>
+        </w:rPr>
+        <w:t xml:space="preserve">July </w:t>
+      </w:r>
+      <w:r>
+        <w:rPr>
+          <w:rFonts w:ascii="Arial" w:hAnsi="Arial" w:cs="Arial"/>
+          <w:highlight w:val="yellow"/>
+        </w:rPr>
+        <w:t>3</w:t>
+      </w:r>
+      <w:r>
+        <w:rPr>
+          <w:rFonts w:ascii="Arial" w:hAnsi="Arial" w:cs="Arial"/>
+          <w:highlight w:val="yellow"/>
+        </w:rPr>
+        <w:t>, 2020</w:t>
+      </w:r>
+    </w:p>
+    <w:p>
+      <w:pPr>
+        <w:rPr>
+          <w:rFonts w:ascii="Arial" w:hAnsi="Arial" w:cs="Arial"/>
+        </w:rPr>
+      </w:pPr>
+    </w:p>
+    <w:p>
+      <w:pPr>
+        <w:pStyle w:val="ListParagraph"/>
+        <w:numPr>
+          <w:ilvl w:val="0"/>
+          <w:numId w:val="2"/>
+        </w:numPr>
+        <w:rPr>
+          <w:rFonts w:ascii="Arial" w:hAnsi="Arial" w:cs="Arial"/>
+        </w:rPr>
+      </w:pPr>
+      <w:r>
+        <w:rPr>
+          <w:rFonts w:ascii="Arial" w:hAnsi="Arial" w:cs="Arial"/>
+        </w:rPr>
+        <w:t>Additional information:</w:t>
+      </w:r>
+    </w:p>
+    <w:p>
+      <w:pPr>
+        <w:rPr>
+          <w:rFonts w:ascii="Arial" w:hAnsi="Arial" w:cs="Arial"/>
+        </w:rPr>
+      </w:pPr>
+    </w:p>
+    <w:tbl>
+      <w:tblPr>
+        <w:tblStyle w:val="TableGrid"/>
+        <w:tblW w:w="0" w:type="auto"/>
+        <w:tblLook w:val="04A0" w:firstRow="1" w:lastRow="0" w:firstColumn="1" w:lastColumn="0" w:noHBand="0" w:noVBand="1"/>
+      </w:tblPr>
+      <w:tblGrid>
+        <w:gridCol w:w="1615"/>
+        <w:gridCol w:w="7735"/>
+      </w:tblGrid>
+      <w:tr>
+        <w:tc>
+          <w:tcPr>
+            <w:tcW w:w="1615" w:type="dxa"/>
+          </w:tcPr>
+          <w:p>
+            <w:pPr>
+              <w:rPr>
+                <w:rFonts w:ascii="Arial" w:hAnsi="Arial" w:cs="Arial"/>
+              </w:rPr>
+            </w:pPr>
+            <w:r>
+              <w:rPr>
+                <w:rFonts w:ascii="Arial" w:hAnsi="Arial" w:cs="Arial"/>
+              </w:rPr>
+              <w:t xml:space="preserve">Series: </w:t>
+            </w:r>
+          </w:p>
+        </w:tc>
+        <w:tc>
+          <w:tcPr>
+            <w:tcW w:w="7735" w:type="dxa"/>
+          </w:tcPr>
+          <w:p>
+            <w:pPr>
+              <w:rPr>
+                <w:rFonts w:ascii="Arial" w:hAnsi="Arial" w:cs="Arial"/>
+              </w:rPr>
+            </w:pPr>
+            <w:r>
+              <w:rPr>
+                <w:rFonts w:ascii="Arial" w:hAnsi="Arial" w:cs="Arial"/>
+              </w:rPr>
+              <w:t>C</w:t>
+            </w:r>
+            <w:r>
+              <w:rPr>
+                <w:rFonts w:ascii="Arial" w:hAnsi="Arial" w:cs="Arial"/>
+              </w:rPr>
+              <w:t>yclical</w:t>
+            </w:r>
+            <w:r>
+              <w:rPr>
+                <w:rFonts w:ascii="Arial" w:hAnsi="Arial" w:cs="Arial"/>
+              </w:rPr>
+              <w:t xml:space="preserve"> </w:t>
+            </w:r>
+            <w:r>
+              <w:rPr>
+                <w:rFonts w:ascii="Arial" w:hAnsi="Arial" w:cs="Arial"/>
+              </w:rPr>
+              <w:t>component</w:t>
+            </w:r>
+          </w:p>
+        </w:tc>
+      </w:tr>
+      <w:tr>
+        <w:tc>
+          <w:tcPr>
+            <w:tcW w:w="1615" w:type="dxa"/>
+          </w:tcPr>
+          <w:p>
+            <w:pPr>
+              <w:rPr>
+                <w:rFonts w:ascii="Arial" w:hAnsi="Arial" w:cs="Arial"/>
+              </w:rPr>
+            </w:pPr>
+            <w:r>
+              <w:rPr>
+                <w:rFonts w:ascii="Arial" w:hAnsi="Arial" w:cs="Arial"/>
+              </w:rPr>
+              <w:t>Description:</w:t>
+            </w:r>
+          </w:p>
+        </w:tc>
+        <w:tc>
+          <w:tcPr>
+            <w:tcW w:w="7735" w:type="dxa"/>
+          </w:tcPr>
+          <w:p>
+            <w:pPr>
+              <w:rPr>
+                <w:rFonts w:ascii="Arial" w:hAnsi="Arial" w:cs="Arial"/>
+              </w:rPr>
+            </w:pPr>
+            <w:r>
+              <w:rPr>
+                <w:rFonts w:ascii="Arial" w:hAnsi="Arial" w:cs="Arial"/>
+              </w:rPr>
+              <w:t>C</w:t>
+            </w:r>
+            <w:r>
+              <w:rPr>
+                <w:rFonts w:ascii="Arial" w:hAnsi="Arial" w:cs="Arial"/>
+              </w:rPr>
+              <w:t>yclical component of real cost of shipping</w:t>
+            </w:r>
+            <w:r>
+              <w:rPr>
+                <w:rFonts w:ascii="Arial" w:hAnsi="Arial" w:cs="Arial"/>
+              </w:rPr>
+              <w:t>.</w:t>
+            </w:r>
+          </w:p>
+        </w:tc>
+      </w:tr>
+      <w:tr>
+        <w:tc>
+          <w:tcPr>
+            <w:tcW w:w="1615" w:type="dxa"/>
+          </w:tcPr>
+          <w:p>
+            <w:pPr>
+              <w:rPr>
+                <w:rFonts w:ascii="Arial" w:hAnsi="Arial" w:cs="Arial"/>
+              </w:rPr>
+            </w:pPr>
+            <w:r>
+              <w:rPr>
+                <w:rFonts w:ascii="Arial" w:hAnsi="Arial" w:cs="Arial"/>
+              </w:rPr>
+              <w:t>Units:</w:t>
+            </w:r>
+          </w:p>
+        </w:tc>
+        <w:tc>
+          <w:tcPr>
+            <w:tcW w:w="7735" w:type="dxa"/>
+          </w:tcPr>
+          <w:p>
+            <w:pPr>
+              <w:rPr>
+                <w:rFonts w:ascii="Arial" w:hAnsi="Arial" w:cs="Arial"/>
+              </w:rPr>
+            </w:pPr>
+            <w:r>
+              <w:rPr>
+                <w:rFonts w:ascii="Arial" w:hAnsi="Arial" w:cs="Arial"/>
+              </w:rPr>
+              <w:t>Percentage.</w:t>
+            </w:r>
+          </w:p>
+        </w:tc>
+      </w:tr>
+      <w:tr>
+        <w:tc>
+          <w:tcPr>
+            <w:tcW w:w="1615" w:type="dxa"/>
+          </w:tcPr>
+          <w:p>
+            <w:pPr>
+              <w:rPr>
+                <w:rFonts w:ascii="Arial" w:hAnsi="Arial" w:cs="Arial"/>
+              </w:rPr>
+            </w:pPr>
+            <w:r>
+              <w:rPr>
+                <w:rFonts w:ascii="Arial" w:hAnsi="Arial" w:cs="Arial"/>
+              </w:rPr>
+              <w:t>Period:</w:t>
+            </w:r>
+          </w:p>
+        </w:tc>
+        <w:tc>
+          <w:tcPr>
+            <w:tcW w:w="7735" w:type="dxa"/>
+          </w:tcPr>
+          <w:p>
+            <w:pPr>
+              <w:rPr>
+                <w:rFonts w:ascii="Arial" w:hAnsi="Arial" w:cs="Arial"/>
+              </w:rPr>
+            </w:pPr>
+            <w:r>
+              <w:rPr>
+                <w:rFonts w:ascii="Arial" w:hAnsi="Arial" w:cs="Arial"/>
+              </w:rPr>
+              <w:t>January 19</w:t>
+            </w:r>
+            <w:r>
+              <w:rPr>
+                <w:rFonts w:ascii="Arial" w:hAnsi="Arial" w:cs="Arial"/>
+              </w:rPr>
+              <w:t>70</w:t>
+            </w:r>
+            <w:r>
+              <w:rPr>
+                <w:rFonts w:ascii="Arial" w:hAnsi="Arial" w:cs="Arial"/>
+              </w:rPr>
+              <w:t xml:space="preserve"> to </w:t>
+            </w:r>
+            <w:r>
+              <w:rPr>
+                <w:rFonts w:ascii="Arial" w:hAnsi="Arial" w:cs="Arial"/>
+              </w:rPr>
+              <w:t>September 2019.</w:t>
+            </w:r>
+          </w:p>
+        </w:tc>
+      </w:tr>
+      <w:tr>
+        <w:tc>
+          <w:tcPr>
+            <w:tcW w:w="1615" w:type="dxa"/>
+          </w:tcPr>
+          <w:p>
+            <w:pPr>
+              <w:rPr>
+                <w:rFonts w:ascii="Arial" w:hAnsi="Arial" w:cs="Arial"/>
+              </w:rPr>
+            </w:pPr>
+            <w:r>
+              <w:rPr>
+                <w:rFonts w:ascii="Arial" w:hAnsi="Arial" w:cs="Arial"/>
+              </w:rPr>
+              <w:t>Frequency:</w:t>
+            </w:r>
+          </w:p>
+        </w:tc>
+        <w:tc>
+          <w:tcPr>
+            <w:tcW w:w="7735" w:type="dxa"/>
+          </w:tcPr>
+          <w:p>
+            <w:pPr>
+              <w:rPr>
+                <w:rFonts w:ascii="Arial" w:hAnsi="Arial" w:cs="Arial"/>
+              </w:rPr>
+            </w:pPr>
+            <w:r>
+              <w:rPr>
+                <w:rFonts w:ascii="Arial" w:hAnsi="Arial" w:cs="Arial"/>
+              </w:rPr>
+              <w:t>Monthly</w:t>
+            </w:r>
+            <w:r>
+              <w:rPr>
+                <w:rFonts w:ascii="Arial" w:hAnsi="Arial" w:cs="Arial"/>
+              </w:rPr>
+              <w:t>.</w:t>
+            </w:r>
+          </w:p>
+        </w:tc>
+      </w:tr>
+    </w:tbl>
+    <w:p>
+      <w:pPr>
+        <w:rPr>
+          <w:rFonts w:ascii="Arial" w:hAnsi="Arial" w:cs="Arial"/>
+        </w:rPr>
+      </w:pPr>
+    </w:p>
+    <w:p>
+      <w:pPr>
+        <w:rPr>
+          <w:rFonts w:ascii="Arial" w:hAnsi="Arial" w:cs="Arial"/>
+        </w:rPr>
+      </w:pPr>
+    </w:p>
+    <w:p>
+      <w:pPr>
+        <w:pStyle w:val="ListParagraph"/>
+        <w:numPr>
+          <w:ilvl w:val="0"/>
+          <w:numId w:val="1"/>
+        </w:numPr>
+        <w:rPr>
+          <w:rFonts w:ascii="Arial" w:hAnsi="Arial" w:cs="Arial"/>
+          <w:b/>
+        </w:rPr>
+      </w:pPr>
+      <w:r>
+        <w:rPr>
+          <w:rFonts w:ascii="Arial" w:hAnsi="Arial" w:cs="Arial"/>
+          <w:b/>
+        </w:rPr>
+        <w:t>Metadata for ‘</w:t>
+      </w:r>
+      <w:r>
+        <w:rPr>
+          <w:rFonts w:ascii="Arial" w:hAnsi="Arial" w:cs="Arial"/>
+          <w:b/>
+        </w:rPr>
+        <w:t>Kilian_Index_Corrected</w:t>
+      </w:r>
+      <w:r>
+        <w:rPr>
+          <w:rFonts w:ascii="Arial" w:hAnsi="Arial" w:cs="Arial"/>
+          <w:b/>
+        </w:rPr>
+        <w:t>.</w:t>
+      </w:r>
+      <w:r>
+        <w:rPr>
+          <w:rFonts w:ascii="Arial" w:hAnsi="Arial" w:cs="Arial"/>
+          <w:b/>
+        </w:rPr>
+        <w:t>txt</w:t>
+      </w:r>
+    </w:p>
+    <w:p>
+      <w:pPr>
+        <w:rPr>
+          <w:rFonts w:ascii="Arial" w:hAnsi="Arial" w:cs="Arial"/>
+        </w:rPr>
+      </w:pPr>
+    </w:p>
+    <w:p>
+      <w:pPr>
+        <w:pStyle w:val="ListParagraph"/>
+        <w:numPr>
+          <w:ilvl w:val="0"/>
+          <w:numId w:val="2"/>
+        </w:numPr>
+        <w:rPr>
+          <w:rFonts w:ascii="Arial" w:hAnsi="Arial" w:cs="Arial"/>
+        </w:rPr>
+      </w:pPr>
+      <w:r>
+        <w:rPr>
+          <w:rFonts w:ascii="Arial" w:hAnsi="Arial" w:cs="Arial"/>
+        </w:rPr>
+        <w:t>B</w:t>
+      </w:r>
+      <w:r>
+        <w:rPr>
+          <w:rFonts w:ascii="Arial" w:hAnsi="Arial" w:cs="Arial"/>
+        </w:rPr>
+        <w:t>ibliographic citation</w:t>
+      </w:r>
+      <w:r>
+        <w:rPr>
+          <w:rFonts w:ascii="Arial" w:hAnsi="Arial" w:cs="Arial"/>
+        </w:rPr>
+        <w:t>:</w:t>
+      </w:r>
+    </w:p>
+    <w:p>
+      <w:pPr>
+        <w:rPr>
+          <w:rFonts w:ascii="Arial" w:hAnsi="Arial" w:cs="Arial"/>
+        </w:rPr>
+      </w:pPr>
+    </w:p>
+    <w:p>
+      <w:pPr>
+        <w:rPr>
+          <w:rFonts w:ascii="Arial" w:hAnsi="Arial" w:cs="Arial"/>
+        </w:rPr>
+      </w:pPr>
+      <w:r>
+        <w:rPr>
+          <w:rFonts w:ascii="Arial" w:hAnsi="Arial" w:cs="Arial"/>
+        </w:rPr>
+        <w:t xml:space="preserve">Kilian, Lutz. </w:t>
+      </w:r>
+      <w:r>
+        <w:rPr>
+          <w:rFonts w:ascii="Arial" w:hAnsi="Arial" w:cs="Arial"/>
+        </w:rPr>
+        <w:t>Measuring Global Real Economic Activity:</w:t>
+      </w:r>
+      <w:r>
+        <w:rPr>
+          <w:rFonts w:ascii="Arial" w:hAnsi="Arial" w:cs="Arial"/>
+        </w:rPr>
+        <w:t xml:space="preserve"> </w:t>
+      </w:r>
+      <w:r>
+        <w:rPr>
+          <w:rFonts w:ascii="Arial" w:hAnsi="Arial" w:cs="Arial"/>
+        </w:rPr>
+        <w:t>Do Recent Critiques Hold Up to Scrutiny?</w:t>
+      </w:r>
+      <w:r>
+        <w:rPr>
+          <w:rFonts w:ascii="Arial" w:hAnsi="Arial" w:cs="Arial"/>
+        </w:rPr>
+        <w:t xml:space="preserve"> 2019.</w:t>
+      </w:r>
+    </w:p>
+    <w:p>
+      <w:pPr>
+        <w:rPr>
+          <w:rFonts w:ascii="Arial" w:hAnsi="Arial" w:cs="Arial"/>
+        </w:rPr>
+      </w:pPr>
+    </w:p>
+    <w:p>
+      <w:pPr>
+        <w:pStyle w:val="ListParagraph"/>
+        <w:numPr>
+          <w:ilvl w:val="0"/>
+          <w:numId w:val="2"/>
+        </w:numPr>
+        <w:rPr>
+          <w:rFonts w:ascii="Arial" w:hAnsi="Arial" w:cs="Arial"/>
+        </w:rPr>
+      </w:pPr>
+      <w:r>
+        <w:rPr>
+          <w:rFonts w:ascii="Arial" w:hAnsi="Arial" w:cs="Arial"/>
+        </w:rPr>
+        <w:t>Accessing the data:</w:t>
+      </w:r>
+    </w:p>
+    <w:p>
+      <w:pPr>
+        <w:rPr>
+          <w:rFonts w:ascii="Arial" w:hAnsi="Arial" w:cs="Arial"/>
+        </w:rPr>
+      </w:pPr>
+    </w:p>
+    <w:p>
+      <w:pPr>
+        <w:rPr>
+          <w:rFonts w:ascii="Arial" w:hAnsi="Arial" w:cs="Arial"/>
+        </w:rPr>
+      </w:pPr>
+      <w:r>
+        <w:rPr>
+          <w:rFonts w:ascii="Arial" w:hAnsi="Arial" w:cs="Arial"/>
+        </w:rPr>
+        <w:t>The data file named was downloaded from:</w:t>
+      </w:r>
+    </w:p>
+    <w:p>
+      <w:pPr>
+        <w:rPr>
+          <w:rFonts w:ascii="Arial" w:hAnsi="Arial" w:cs="Arial"/>
+        </w:rPr>
+      </w:pPr>
+      <w:hyperlink r:id="rId18" w:history="1">
         <w:r>
           <w:rPr>
             <w:rStyle w:val="Hyperlink"/>
@@ -11858,7 +12378,7 @@
           <w:rFonts w:ascii="Arial" w:hAnsi="Arial" w:cs="Arial"/>
         </w:rPr>
       </w:pPr>
-      <w:hyperlink r:id="rId18" w:history="1">
+      <w:hyperlink r:id="rId19" w:history="1">
         <w:r>
           <w:rPr>
             <w:rStyle w:val="Hyperlink"/>
@@ -11906,7 +12426,7 @@
           <w:rFonts w:ascii="Arial" w:hAnsi="Arial" w:cs="Arial"/>
         </w:rPr>
       </w:pPr>
-      <w:hyperlink r:id="rId19" w:history="1">
+      <w:hyperlink r:id="rId20" w:history="1">
         <w:r>
           <w:rPr>
             <w:rStyle w:val="Hyperlink"/>
@@ -11937,7 +12457,7 @@
       </w:r>
     </w:p>
     <w:p>
-      <w:hyperlink r:id="rId20" w:history="1">
+      <w:hyperlink r:id="rId21" w:history="1">
         <w:r>
           <w:rPr>
             <w:rStyle w:val="Hyperlink"/>
@@ -12370,7 +12890,7 @@
       </w:pPr>
     </w:p>
     <w:sectPr>
-      <w:headerReference w:type="default" r:id="rId21"/>
+      <w:headerReference w:type="default" r:id="rId22"/>
       <w:pgSz w:w="12240" w:h="15840"/>
       <w:pgMar w:top="1440" w:right="1440" w:bottom="1440" w:left="1440" w:header="720" w:footer="720" w:gutter="0"/>
       <w:cols w:space="720"/>
@@ -12468,10 +12988,7 @@
         <w:t>‘EM_Currencies_DS.xlsx’</w:t>
       </w:r>
       <w:r>
-        <w:t xml:space="preserve"> for an example of the output from </w:t>
-      </w:r>
-      <w:r>
-        <w:t>Datastream.</w:t>
+        <w:t xml:space="preserve"> for an example of the output from Datastream.</w:t>
       </w:r>
     </w:p>
   </w:footnote>
@@ -12534,7 +13051,7 @@
             <w:rPr>
               <w:noProof/>
             </w:rPr>
-            <w:t>July 2, 2020</w:t>
+            <w:t>July 3, 2020</w:t>
           </w:r>
           <w:r>
             <w:fldChar w:fldCharType="end"/>

</xml_diff>

<commit_message>
Include references to SFP for US real rates
</commit_message>
<xml_diff>
--- a/Data/Metadata/MetadataGuide.docx
+++ b/Data/Metadata/MetadataGuide.docx
@@ -1463,14 +1463,12 @@
         </w:rPr>
         <w:t xml:space="preserve">The file contains data downloaded from </w:t>
       </w:r>
-      <w:proofErr w:type="spellStart"/>
       <w:r>
         <w:rPr>
           <w:rFonts w:ascii="Arial" w:hAnsi="Arial" w:cs="Arial"/>
         </w:rPr>
         <w:t>Refinitiv</w:t>
       </w:r>
-      <w:proofErr w:type="spellEnd"/>
       <w:r>
         <w:rPr>
           <w:rFonts w:ascii="Arial" w:hAnsi="Arial" w:cs="Arial"/>
@@ -10774,13 +10772,7 @@
               <w:rPr>
                 <w:rFonts w:ascii="Arial" w:hAnsi="Arial" w:cs="Arial"/>
               </w:rPr>
-              <w:t>C</w:t>
-            </w:r>
-            <w:r>
-              <w:rPr>
-                <w:rFonts w:ascii="Arial" w:hAnsi="Arial" w:cs="Arial"/>
-              </w:rPr>
-              <w:t>yclical</w:t>
+              <w:t>Cyclical</w:t>
             </w:r>
             <w:r>
               <w:rPr>
@@ -11503,6 +11495,777 @@
         </w:tc>
       </w:tr>
     </w:tbl>
+    <w:p>
+      <w:pPr>
+        <w:rPr>
+          <w:rFonts w:ascii="Arial" w:hAnsi="Arial" w:cs="Arial"/>
+        </w:rPr>
+      </w:pPr>
+    </w:p>
+    <w:p>
+      <w:pPr>
+        <w:rPr>
+          <w:rFonts w:ascii="Arial" w:hAnsi="Arial" w:cs="Arial"/>
+        </w:rPr>
+      </w:pPr>
+    </w:p>
+    <w:p>
+      <w:pPr>
+        <w:rPr>
+          <w:rFonts w:ascii="Arial" w:hAnsi="Arial" w:cs="Arial"/>
+        </w:rPr>
+      </w:pPr>
+    </w:p>
+    <w:p>
+      <w:pPr>
+        <w:pStyle w:val="ListParagraph"/>
+        <w:numPr>
+          <w:ilvl w:val="0"/>
+          <w:numId w:val="1"/>
+        </w:numPr>
+        <w:rPr>
+          <w:rFonts w:ascii="Arial" w:hAnsi="Arial" w:cs="Arial"/>
+          <w:b/>
+        </w:rPr>
+      </w:pPr>
+      <w:r>
+        <w:rPr>
+          <w:rFonts w:ascii="Arial" w:hAnsi="Arial" w:cs="Arial"/>
+          <w:b/>
+        </w:rPr>
+        <w:t>Metadata for ‘</w:t>
+      </w:r>
+      <w:r>
+        <w:rPr>
+          <w:rFonts w:ascii="Arial" w:hAnsi="Arial" w:cs="Arial"/>
+          <w:b/>
+        </w:rPr>
+        <w:t>Mean_TBILL_Level</w:t>
+      </w:r>
+      <w:r>
+        <w:rPr>
+          <w:rFonts w:ascii="Arial" w:hAnsi="Arial" w:cs="Arial"/>
+          <w:b/>
+        </w:rPr>
+        <w:t>.xlsx’ and ‘</w:t>
+      </w:r>
+      <w:r>
+        <w:rPr>
+          <w:rFonts w:ascii="Arial" w:hAnsi="Arial" w:cs="Arial"/>
+          <w:b/>
+        </w:rPr>
+        <w:t>Mean_BILL10_Level</w:t>
+      </w:r>
+      <w:r>
+        <w:rPr>
+          <w:rFonts w:ascii="Arial" w:hAnsi="Arial" w:cs="Arial"/>
+          <w:b/>
+        </w:rPr>
+        <w:t>.xlsx’</w:t>
+      </w:r>
+    </w:p>
+    <w:p>
+      <w:pPr>
+        <w:rPr>
+          <w:rFonts w:ascii="Arial" w:hAnsi="Arial" w:cs="Arial"/>
+        </w:rPr>
+      </w:pPr>
+    </w:p>
+    <w:p>
+      <w:pPr>
+        <w:rPr>
+          <w:rFonts w:ascii="Arial" w:hAnsi="Arial" w:cs="Arial"/>
+        </w:rPr>
+      </w:pPr>
+      <w:r>
+        <w:rPr>
+          <w:rFonts w:ascii="Arial" w:hAnsi="Arial" w:cs="Arial"/>
+        </w:rPr>
+        <w:t xml:space="preserve">Files are located in </w:t>
+      </w:r>
+      <w:r>
+        <w:rPr>
+          <w:rFonts w:ascii="Arial" w:hAnsi="Arial" w:cs="Arial"/>
+          <w:b/>
+          <w:bCs/>
+        </w:rPr>
+        <w:t>SFP</w:t>
+      </w:r>
+      <w:r>
+        <w:rPr>
+          <w:rFonts w:ascii="Arial" w:hAnsi="Arial" w:cs="Arial"/>
+        </w:rPr>
+        <w:t xml:space="preserve"> folder.</w:t>
+      </w:r>
+    </w:p>
+    <w:p>
+      <w:pPr>
+        <w:rPr>
+          <w:rFonts w:ascii="Arial" w:hAnsi="Arial" w:cs="Arial"/>
+        </w:rPr>
+      </w:pPr>
+    </w:p>
+    <w:p>
+      <w:pPr>
+        <w:pStyle w:val="ListParagraph"/>
+        <w:numPr>
+          <w:ilvl w:val="0"/>
+          <w:numId w:val="2"/>
+        </w:numPr>
+        <w:rPr>
+          <w:rFonts w:ascii="Arial" w:hAnsi="Arial" w:cs="Arial"/>
+        </w:rPr>
+      </w:pPr>
+      <w:r>
+        <w:rPr>
+          <w:rFonts w:ascii="Arial" w:hAnsi="Arial" w:cs="Arial"/>
+        </w:rPr>
+        <w:t>Accessing the data:</w:t>
+      </w:r>
+    </w:p>
+    <w:p>
+      <w:pPr>
+        <w:rPr>
+          <w:rFonts w:ascii="Arial" w:hAnsi="Arial" w:cs="Arial"/>
+        </w:rPr>
+      </w:pPr>
+    </w:p>
+    <w:p>
+      <w:pPr>
+        <w:rPr>
+          <w:rFonts w:ascii="Arial" w:hAnsi="Arial" w:cs="Arial"/>
+        </w:rPr>
+      </w:pPr>
+      <w:r>
+        <w:rPr>
+          <w:rFonts w:ascii="Arial" w:hAnsi="Arial" w:cs="Arial"/>
+        </w:rPr>
+        <w:t>3-Month Treasury Bill Rate (TBILL)</w:t>
+      </w:r>
+    </w:p>
+    <w:p>
+      <w:pPr>
+        <w:rPr>
+          <w:rFonts w:ascii="Arial" w:hAnsi="Arial" w:cs="Arial"/>
+        </w:rPr>
+      </w:pPr>
+      <w:hyperlink r:id="rId19" w:history="1">
+        <w:r>
+          <w:rPr>
+            <w:rStyle w:val="Hyperlink"/>
+            <w:rFonts w:ascii="Arial" w:hAnsi="Arial" w:cs="Arial"/>
+          </w:rPr>
+          <w:t>https://www.philadelphiafed.org/research-and-data/real-time-center/survey-of-professional-forecasters/data-files/tbill</w:t>
+        </w:r>
+      </w:hyperlink>
+    </w:p>
+    <w:p>
+      <w:pPr>
+        <w:rPr>
+          <w:rFonts w:ascii="Arial" w:hAnsi="Arial" w:cs="Arial"/>
+        </w:rPr>
+      </w:pPr>
+    </w:p>
+    <w:p>
+      <w:pPr>
+        <w:rPr>
+          <w:rFonts w:ascii="Arial" w:hAnsi="Arial" w:cs="Arial"/>
+        </w:rPr>
+      </w:pPr>
+      <w:r>
+        <w:rPr>
+          <w:rFonts w:ascii="Arial" w:hAnsi="Arial" w:cs="Arial"/>
+        </w:rPr>
+        <w:t>CPI Inflation Rate (CPI)</w:t>
+      </w:r>
+    </w:p>
+    <w:p>
+      <w:pPr>
+        <w:rPr>
+          <w:rFonts w:ascii="Arial" w:hAnsi="Arial" w:cs="Arial"/>
+        </w:rPr>
+      </w:pPr>
+      <w:hyperlink r:id="rId20" w:history="1">
+        <w:r>
+          <w:rPr>
+            <w:rStyle w:val="Hyperlink"/>
+            <w:rFonts w:ascii="Arial" w:hAnsi="Arial" w:cs="Arial"/>
+          </w:rPr>
+          <w:t>https://www.philadelphiafed.org/research-and-data/real-time-center/survey-of-professional-forecasters/data-files/cpi</w:t>
+        </w:r>
+      </w:hyperlink>
+    </w:p>
+    <w:p>
+      <w:pPr>
+        <w:rPr>
+          <w:rFonts w:ascii="Arial" w:hAnsi="Arial" w:cs="Arial"/>
+        </w:rPr>
+      </w:pPr>
+    </w:p>
+    <w:p>
+      <w:pPr>
+        <w:rPr>
+          <w:rFonts w:ascii="Arial" w:hAnsi="Arial" w:cs="Arial"/>
+        </w:rPr>
+      </w:pPr>
+      <w:r>
+        <w:rPr>
+          <w:rFonts w:ascii="Arial" w:hAnsi="Arial" w:cs="Arial"/>
+        </w:rPr>
+        <w:t>5-Year CPI Inflation Rate (CPI5YR)</w:t>
+      </w:r>
+    </w:p>
+    <w:p>
+      <w:pPr>
+        <w:rPr>
+          <w:rFonts w:ascii="Arial" w:hAnsi="Arial" w:cs="Arial"/>
+        </w:rPr>
+      </w:pPr>
+      <w:hyperlink r:id="rId21" w:history="1">
+        <w:r>
+          <w:rPr>
+            <w:rStyle w:val="Hyperlink"/>
+            <w:rFonts w:ascii="Arial" w:hAnsi="Arial" w:cs="Arial"/>
+          </w:rPr>
+          <w:t>https://www.philadelphiafed.org/research-and-data/real-time-center/survey-of-professional-forecasters/data-files/cpi5yr</w:t>
+        </w:r>
+      </w:hyperlink>
+    </w:p>
+    <w:p>
+      <w:pPr>
+        <w:rPr>
+          <w:rFonts w:ascii="Arial" w:hAnsi="Arial" w:cs="Arial"/>
+        </w:rPr>
+      </w:pPr>
+    </w:p>
+    <w:p>
+      <w:pPr>
+        <w:rPr>
+          <w:rFonts w:ascii="Arial" w:hAnsi="Arial" w:cs="Arial"/>
+        </w:rPr>
+      </w:pPr>
+      <w:r>
+        <w:rPr>
+          <w:rFonts w:ascii="Arial" w:hAnsi="Arial" w:cs="Arial"/>
+        </w:rPr>
+        <w:t>10-Year CPI Inflation Rate (CPI10)</w:t>
+      </w:r>
+    </w:p>
+    <w:p>
+      <w:pPr>
+        <w:rPr>
+          <w:rFonts w:ascii="Arial" w:hAnsi="Arial" w:cs="Arial"/>
+        </w:rPr>
+      </w:pPr>
+      <w:hyperlink r:id="rId22" w:history="1">
+        <w:r>
+          <w:rPr>
+            <w:rStyle w:val="Hyperlink"/>
+            <w:rFonts w:ascii="Arial" w:hAnsi="Arial" w:cs="Arial"/>
+          </w:rPr>
+          <w:t>https://www.philadelphiafed.org/research-and-data/real-time-center/survey-of-professional-forecasters/data-files/cpi10</w:t>
+        </w:r>
+      </w:hyperlink>
+    </w:p>
+    <w:p>
+      <w:pPr>
+        <w:rPr>
+          <w:rFonts w:ascii="Arial" w:hAnsi="Arial" w:cs="Arial"/>
+        </w:rPr>
+      </w:pPr>
+    </w:p>
+    <w:p>
+      <w:pPr>
+        <w:rPr>
+          <w:rFonts w:ascii="Arial" w:hAnsi="Arial" w:cs="Arial"/>
+        </w:rPr>
+      </w:pPr>
+      <w:r>
+        <w:rPr>
+          <w:rFonts w:ascii="Arial" w:hAnsi="Arial" w:cs="Arial"/>
+        </w:rPr>
+        <w:t>10-Year Bill Return (BILL10)</w:t>
+      </w:r>
+    </w:p>
+    <w:p>
+      <w:pPr>
+        <w:rPr>
+          <w:rFonts w:ascii="Arial" w:hAnsi="Arial" w:cs="Arial"/>
+        </w:rPr>
+      </w:pPr>
+      <w:hyperlink r:id="rId23" w:history="1">
+        <w:r>
+          <w:rPr>
+            <w:rStyle w:val="Hyperlink"/>
+            <w:rFonts w:ascii="Arial" w:hAnsi="Arial" w:cs="Arial"/>
+          </w:rPr>
+          <w:t>https://www.philadelphiafed.org/research-and-data/real-time-center/survey-of-professional-forecasters/data-files/bill10</w:t>
+        </w:r>
+      </w:hyperlink>
+    </w:p>
+    <w:p>
+      <w:pPr>
+        <w:rPr>
+          <w:rFonts w:ascii="Arial" w:hAnsi="Arial" w:cs="Arial"/>
+        </w:rPr>
+      </w:pPr>
+    </w:p>
+    <w:p>
+      <w:pPr>
+        <w:rPr>
+          <w:rFonts w:ascii="Arial" w:hAnsi="Arial" w:cs="Arial"/>
+        </w:rPr>
+      </w:pPr>
+      <w:r>
+        <w:rPr>
+          <w:rFonts w:ascii="Arial" w:hAnsi="Arial" w:cs="Arial"/>
+        </w:rPr>
+        <w:t>Deadline and Release Dates</w:t>
+      </w:r>
+    </w:p>
+    <w:p>
+      <w:hyperlink r:id="rId24" w:history="1">
+        <w:r>
+          <w:rPr>
+            <w:rStyle w:val="Hyperlink"/>
+          </w:rPr>
+          <w:t>https://www.philadelphiafed.org/-/media/research-and-data/real-time-center/survey-of-professional-forecasters/spf-release-dates.txt?la=en</w:t>
+        </w:r>
+      </w:hyperlink>
+    </w:p>
+    <w:p>
+      <w:pPr>
+        <w:rPr>
+          <w:rFonts w:ascii="Arial" w:hAnsi="Arial" w:cs="Arial"/>
+        </w:rPr>
+      </w:pPr>
+    </w:p>
+    <w:p>
+      <w:pPr>
+        <w:jc w:val="right"/>
+        <w:rPr>
+          <w:rFonts w:ascii="Arial" w:hAnsi="Arial" w:cs="Arial"/>
+        </w:rPr>
+      </w:pPr>
+      <w:r>
+        <w:rPr>
+          <w:rFonts w:ascii="Arial" w:hAnsi="Arial" w:cs="Arial"/>
+        </w:rPr>
+        <w:t xml:space="preserve">Last update: </w:t>
+      </w:r>
+      <w:r>
+        <w:rPr>
+          <w:rFonts w:ascii="Arial" w:hAnsi="Arial" w:cs="Arial"/>
+          <w:highlight w:val="yellow"/>
+        </w:rPr>
+        <w:t>July 2</w:t>
+      </w:r>
+      <w:r>
+        <w:rPr>
+          <w:rFonts w:ascii="Arial" w:hAnsi="Arial" w:cs="Arial"/>
+          <w:highlight w:val="yellow"/>
+        </w:rPr>
+        <w:t>8</w:t>
+      </w:r>
+      <w:r>
+        <w:rPr>
+          <w:rFonts w:ascii="Arial" w:hAnsi="Arial" w:cs="Arial"/>
+          <w:highlight w:val="yellow"/>
+        </w:rPr>
+        <w:t>, 2020</w:t>
+      </w:r>
+    </w:p>
+    <w:p>
+      <w:pPr>
+        <w:rPr>
+          <w:rFonts w:ascii="Arial" w:hAnsi="Arial" w:cs="Arial"/>
+        </w:rPr>
+      </w:pPr>
+    </w:p>
+    <w:p>
+      <w:pPr>
+        <w:pStyle w:val="ListParagraph"/>
+        <w:numPr>
+          <w:ilvl w:val="0"/>
+          <w:numId w:val="2"/>
+        </w:numPr>
+        <w:rPr>
+          <w:rFonts w:ascii="Arial" w:hAnsi="Arial" w:cs="Arial"/>
+        </w:rPr>
+      </w:pPr>
+      <w:r>
+        <w:rPr>
+          <w:rFonts w:ascii="Arial" w:hAnsi="Arial" w:cs="Arial"/>
+        </w:rPr>
+        <w:t>Additional information:</w:t>
+      </w:r>
+    </w:p>
+    <w:p>
+      <w:pPr>
+        <w:rPr>
+          <w:rFonts w:ascii="Arial" w:hAnsi="Arial" w:cs="Arial"/>
+        </w:rPr>
+      </w:pPr>
+    </w:p>
+    <w:tbl>
+      <w:tblPr>
+        <w:tblStyle w:val="TableGrid"/>
+        <w:tblW w:w="0" w:type="auto"/>
+        <w:tblLook w:val="04A0" w:firstRow="1" w:lastRow="0" w:firstColumn="1" w:lastColumn="0" w:noHBand="0" w:noVBand="1"/>
+      </w:tblPr>
+      <w:tblGrid>
+        <w:gridCol w:w="1615"/>
+        <w:gridCol w:w="7735"/>
+      </w:tblGrid>
+      <w:tr>
+        <w:tc>
+          <w:tcPr>
+            <w:tcW w:w="1615" w:type="dxa"/>
+          </w:tcPr>
+          <w:p>
+            <w:pPr>
+              <w:rPr>
+                <w:rFonts w:ascii="Arial" w:hAnsi="Arial" w:cs="Arial"/>
+              </w:rPr>
+            </w:pPr>
+            <w:r>
+              <w:rPr>
+                <w:rFonts w:ascii="Arial" w:hAnsi="Arial" w:cs="Arial"/>
+              </w:rPr>
+              <w:t xml:space="preserve">Series: </w:t>
+            </w:r>
+          </w:p>
+        </w:tc>
+        <w:tc>
+          <w:tcPr>
+            <w:tcW w:w="7735" w:type="dxa"/>
+          </w:tcPr>
+          <w:p>
+            <w:pPr>
+              <w:rPr>
+                <w:rFonts w:ascii="Arial" w:hAnsi="Arial" w:cs="Arial"/>
+              </w:rPr>
+            </w:pPr>
+            <w:r>
+              <w:rPr>
+                <w:rFonts w:ascii="Arial" w:hAnsi="Arial" w:cs="Arial"/>
+              </w:rPr>
+              <w:t>TBILL6</w:t>
+            </w:r>
+            <w:r>
+              <w:rPr>
+                <w:rFonts w:ascii="Arial" w:hAnsi="Arial" w:cs="Arial"/>
+              </w:rPr>
+              <w:t xml:space="preserve">, </w:t>
+            </w:r>
+            <w:r>
+              <w:rPr>
+                <w:rFonts w:ascii="Arial" w:hAnsi="Arial" w:cs="Arial"/>
+              </w:rPr>
+              <w:t>TBILLA</w:t>
+            </w:r>
+            <w:r>
+              <w:rPr>
+                <w:rFonts w:ascii="Arial" w:hAnsi="Arial" w:cs="Arial"/>
+              </w:rPr>
+              <w:t xml:space="preserve">, </w:t>
+            </w:r>
+            <w:r>
+              <w:rPr>
+                <w:rFonts w:ascii="Arial" w:hAnsi="Arial" w:cs="Arial"/>
+              </w:rPr>
+              <w:t>TBILLB</w:t>
+            </w:r>
+            <w:r>
+              <w:rPr>
+                <w:rFonts w:ascii="Arial" w:hAnsi="Arial" w:cs="Arial"/>
+              </w:rPr>
+              <w:t xml:space="preserve">, </w:t>
+            </w:r>
+            <w:r>
+              <w:rPr>
+                <w:rFonts w:ascii="Arial" w:hAnsi="Arial" w:cs="Arial"/>
+              </w:rPr>
+              <w:t>TBILLC</w:t>
+            </w:r>
+            <w:r>
+              <w:rPr>
+                <w:rFonts w:ascii="Arial" w:hAnsi="Arial" w:cs="Arial"/>
+              </w:rPr>
+              <w:t xml:space="preserve">, </w:t>
+            </w:r>
+            <w:r>
+              <w:rPr>
+                <w:rFonts w:ascii="Arial" w:hAnsi="Arial" w:cs="Arial"/>
+              </w:rPr>
+              <w:t>TBILLD</w:t>
+            </w:r>
+            <w:r>
+              <w:rPr>
+                <w:rFonts w:ascii="Arial" w:hAnsi="Arial" w:cs="Arial"/>
+              </w:rPr>
+              <w:t xml:space="preserve">, </w:t>
+            </w:r>
+            <w:r>
+              <w:rPr>
+                <w:rFonts w:ascii="Arial" w:hAnsi="Arial" w:cs="Arial"/>
+              </w:rPr>
+              <w:t>BILL10</w:t>
+            </w:r>
+            <w:r>
+              <w:rPr>
+                <w:rFonts w:ascii="Arial" w:hAnsi="Arial" w:cs="Arial"/>
+              </w:rPr>
+              <w:t xml:space="preserve">, </w:t>
+            </w:r>
+            <w:r>
+              <w:rPr>
+                <w:rFonts w:ascii="Arial" w:hAnsi="Arial" w:cs="Arial"/>
+              </w:rPr>
+              <w:t>CPI6</w:t>
+            </w:r>
+            <w:r>
+              <w:rPr>
+                <w:rFonts w:ascii="Arial" w:hAnsi="Arial" w:cs="Arial"/>
+              </w:rPr>
+              <w:t xml:space="preserve">, </w:t>
+            </w:r>
+            <w:r>
+              <w:rPr>
+                <w:rFonts w:ascii="Arial" w:hAnsi="Arial" w:cs="Arial"/>
+              </w:rPr>
+              <w:t>CPIA</w:t>
+            </w:r>
+            <w:r>
+              <w:rPr>
+                <w:rFonts w:ascii="Arial" w:hAnsi="Arial" w:cs="Arial"/>
+              </w:rPr>
+              <w:t xml:space="preserve">, </w:t>
+            </w:r>
+            <w:r>
+              <w:rPr>
+                <w:rFonts w:ascii="Arial" w:hAnsi="Arial" w:cs="Arial"/>
+              </w:rPr>
+              <w:t>CPIB</w:t>
+            </w:r>
+            <w:r>
+              <w:rPr>
+                <w:rFonts w:ascii="Arial" w:hAnsi="Arial" w:cs="Arial"/>
+              </w:rPr>
+              <w:t xml:space="preserve">, </w:t>
+            </w:r>
+            <w:r>
+              <w:rPr>
+                <w:rFonts w:ascii="Arial" w:hAnsi="Arial" w:cs="Arial"/>
+              </w:rPr>
+              <w:t>CPIC</w:t>
+            </w:r>
+            <w:r>
+              <w:rPr>
+                <w:rFonts w:ascii="Arial" w:hAnsi="Arial" w:cs="Arial"/>
+              </w:rPr>
+              <w:t xml:space="preserve">, </w:t>
+            </w:r>
+            <w:r>
+              <w:rPr>
+                <w:rFonts w:ascii="Arial" w:hAnsi="Arial" w:cs="Arial"/>
+              </w:rPr>
+              <w:t>CPI5YR</w:t>
+            </w:r>
+            <w:r>
+              <w:rPr>
+                <w:rFonts w:ascii="Arial" w:hAnsi="Arial" w:cs="Arial"/>
+              </w:rPr>
+              <w:t xml:space="preserve">, </w:t>
+            </w:r>
+            <w:r>
+              <w:rPr>
+                <w:rFonts w:ascii="Arial" w:hAnsi="Arial" w:cs="Arial"/>
+              </w:rPr>
+              <w:t>CPI10</w:t>
+            </w:r>
+          </w:p>
+        </w:tc>
+      </w:tr>
+      <w:tr>
+        <w:tc>
+          <w:tcPr>
+            <w:tcW w:w="1615" w:type="dxa"/>
+          </w:tcPr>
+          <w:p>
+            <w:pPr>
+              <w:rPr>
+                <w:rFonts w:ascii="Arial" w:hAnsi="Arial" w:cs="Arial"/>
+              </w:rPr>
+            </w:pPr>
+            <w:r>
+              <w:rPr>
+                <w:rFonts w:ascii="Arial" w:hAnsi="Arial" w:cs="Arial"/>
+              </w:rPr>
+              <w:t>Description:</w:t>
+            </w:r>
+          </w:p>
+        </w:tc>
+        <w:tc>
+          <w:tcPr>
+            <w:tcW w:w="7735" w:type="dxa"/>
+          </w:tcPr>
+          <w:p>
+            <w:pPr>
+              <w:rPr>
+                <w:rFonts w:ascii="Arial" w:hAnsi="Arial" w:cs="Arial"/>
+              </w:rPr>
+            </w:pPr>
+            <w:r>
+              <w:rPr>
+                <w:rFonts w:ascii="Arial" w:hAnsi="Arial" w:cs="Arial"/>
+              </w:rPr>
+              <w:t>Annualized percentage points. Average</w:t>
+            </w:r>
+            <w:r>
+              <w:rPr>
+                <w:rFonts w:ascii="Arial" w:hAnsi="Arial" w:cs="Arial"/>
+              </w:rPr>
+              <w:t>s.</w:t>
+            </w:r>
+          </w:p>
+        </w:tc>
+      </w:tr>
+      <w:tr>
+        <w:tc>
+          <w:tcPr>
+            <w:tcW w:w="1615" w:type="dxa"/>
+          </w:tcPr>
+          <w:p>
+            <w:pPr>
+              <w:rPr>
+                <w:rFonts w:ascii="Arial" w:hAnsi="Arial" w:cs="Arial"/>
+              </w:rPr>
+            </w:pPr>
+            <w:r>
+              <w:rPr>
+                <w:rFonts w:ascii="Arial" w:hAnsi="Arial" w:cs="Arial"/>
+              </w:rPr>
+              <w:t>Units:</w:t>
+            </w:r>
+          </w:p>
+        </w:tc>
+        <w:tc>
+          <w:tcPr>
+            <w:tcW w:w="7735" w:type="dxa"/>
+          </w:tcPr>
+          <w:p>
+            <w:pPr>
+              <w:rPr>
+                <w:rFonts w:ascii="Arial" w:hAnsi="Arial" w:cs="Arial"/>
+              </w:rPr>
+            </w:pPr>
+            <w:r>
+              <w:rPr>
+                <w:rFonts w:ascii="Arial" w:hAnsi="Arial" w:cs="Arial"/>
+              </w:rPr>
+              <w:t>Percentages.</w:t>
+            </w:r>
+          </w:p>
+        </w:tc>
+      </w:tr>
+      <w:tr>
+        <w:tc>
+          <w:tcPr>
+            <w:tcW w:w="1615" w:type="dxa"/>
+          </w:tcPr>
+          <w:p>
+            <w:pPr>
+              <w:rPr>
+                <w:rFonts w:ascii="Arial" w:hAnsi="Arial" w:cs="Arial"/>
+              </w:rPr>
+            </w:pPr>
+            <w:r>
+              <w:rPr>
+                <w:rFonts w:ascii="Arial" w:hAnsi="Arial" w:cs="Arial"/>
+              </w:rPr>
+              <w:t>Period:</w:t>
+            </w:r>
+          </w:p>
+        </w:tc>
+        <w:tc>
+          <w:tcPr>
+            <w:tcW w:w="7735" w:type="dxa"/>
+          </w:tcPr>
+          <w:p>
+            <w:pPr>
+              <w:rPr>
+                <w:rFonts w:ascii="Arial" w:hAnsi="Arial" w:cs="Arial"/>
+              </w:rPr>
+            </w:pPr>
+            <w:r>
+              <w:rPr>
+                <w:rFonts w:ascii="Arial" w:hAnsi="Arial" w:cs="Arial"/>
+              </w:rPr>
+              <w:t xml:space="preserve">Quarterly averages since 1981. Annual averages since 1992. </w:t>
+            </w:r>
+          </w:p>
+        </w:tc>
+      </w:tr>
+      <w:tr>
+        <w:tc>
+          <w:tcPr>
+            <w:tcW w:w="1615" w:type="dxa"/>
+          </w:tcPr>
+          <w:p>
+            <w:pPr>
+              <w:rPr>
+                <w:rFonts w:ascii="Arial" w:hAnsi="Arial" w:cs="Arial"/>
+              </w:rPr>
+            </w:pPr>
+            <w:r>
+              <w:rPr>
+                <w:rFonts w:ascii="Arial" w:hAnsi="Arial" w:cs="Arial"/>
+              </w:rPr>
+              <w:t>Frequency:</w:t>
+            </w:r>
+          </w:p>
+        </w:tc>
+        <w:tc>
+          <w:tcPr>
+            <w:tcW w:w="7735" w:type="dxa"/>
+          </w:tcPr>
+          <w:p>
+            <w:pPr>
+              <w:rPr>
+                <w:rFonts w:ascii="Arial" w:hAnsi="Arial" w:cs="Arial"/>
+              </w:rPr>
+            </w:pPr>
+            <w:r>
+              <w:rPr>
+                <w:rFonts w:ascii="Arial" w:hAnsi="Arial" w:cs="Arial"/>
+              </w:rPr>
+              <w:t>Quarterly and annually</w:t>
+            </w:r>
+            <w:r>
+              <w:rPr>
+                <w:rFonts w:ascii="Arial" w:hAnsi="Arial" w:cs="Arial"/>
+              </w:rPr>
+              <w:t>.</w:t>
+            </w:r>
+          </w:p>
+        </w:tc>
+      </w:tr>
+    </w:tbl>
+    <w:p>
+      <w:pPr>
+        <w:rPr>
+          <w:rFonts w:ascii="Arial" w:hAnsi="Arial" w:cs="Arial"/>
+        </w:rPr>
+      </w:pPr>
+    </w:p>
+    <w:p>
+      <w:pPr>
+        <w:rPr>
+          <w:rFonts w:ascii="Arial" w:hAnsi="Arial" w:cs="Arial"/>
+        </w:rPr>
+      </w:pPr>
+    </w:p>
     <w:p>
       <w:pPr>
         <w:rPr>
@@ -12378,7 +13141,7 @@
           <w:rFonts w:ascii="Arial" w:hAnsi="Arial" w:cs="Arial"/>
         </w:rPr>
       </w:pPr>
-      <w:hyperlink r:id="rId19" w:history="1">
+      <w:hyperlink r:id="rId25" w:history="1">
         <w:r>
           <w:rPr>
             <w:rStyle w:val="Hyperlink"/>
@@ -12426,7 +13189,7 @@
           <w:rFonts w:ascii="Arial" w:hAnsi="Arial" w:cs="Arial"/>
         </w:rPr>
       </w:pPr>
-      <w:hyperlink r:id="rId20" w:history="1">
+      <w:hyperlink r:id="rId26" w:history="1">
         <w:r>
           <w:rPr>
             <w:rStyle w:val="Hyperlink"/>
@@ -12457,7 +13220,7 @@
       </w:r>
     </w:p>
     <w:p>
-      <w:hyperlink r:id="rId21" w:history="1">
+      <w:hyperlink r:id="rId27" w:history="1">
         <w:r>
           <w:rPr>
             <w:rStyle w:val="Hyperlink"/>
@@ -12825,6 +13588,71 @@
           <w:rFonts w:ascii="Arial" w:hAnsi="Arial" w:cs="Arial"/>
         </w:rPr>
       </w:pPr>
+      <w:r>
+        <w:rPr>
+          <w:rFonts w:ascii="Arial" w:hAnsi="Arial" w:cs="Arial"/>
+        </w:rPr>
+        <w:t>5-Year Forward 5-Year Annual-Average CPI Inflation Rate (CPIF5)</w:t>
+      </w:r>
+    </w:p>
+    <w:p>
+      <w:pPr>
+        <w:rPr>
+          <w:rFonts w:ascii="Arial" w:hAnsi="Arial" w:cs="Arial"/>
+        </w:rPr>
+      </w:pPr>
+      <w:hyperlink r:id="rId28" w:history="1">
+        <w:r>
+          <w:rPr>
+            <w:rStyle w:val="Hyperlink"/>
+            <w:rFonts w:ascii="Arial" w:hAnsi="Arial" w:cs="Arial"/>
+          </w:rPr>
+          <w:t>https://www.philadelphiafed.org/research-and-data/real-time-center/survey-of-professional-forecasters/data-files/cpif5</w:t>
+        </w:r>
+      </w:hyperlink>
+    </w:p>
+    <w:p>
+      <w:pPr>
+        <w:rPr>
+          <w:rFonts w:ascii="Arial" w:hAnsi="Arial" w:cs="Arial"/>
+        </w:rPr>
+      </w:pPr>
+    </w:p>
+    <w:p>
+      <w:pPr>
+        <w:rPr>
+          <w:rFonts w:ascii="Arial" w:hAnsi="Arial" w:cs="Arial"/>
+        </w:rPr>
+      </w:pPr>
+      <w:r>
+        <w:rPr>
+          <w:rFonts w:ascii="Arial" w:hAnsi="Arial" w:cs="Arial"/>
+        </w:rPr>
+        <w:t>3-Month Treasury Bill Deflated by Same-Quarter CPI Inflation (RR1_TBILL_CPI)</w:t>
+      </w:r>
+    </w:p>
+    <w:p>
+      <w:pPr>
+        <w:rPr>
+          <w:rFonts w:ascii="Arial" w:hAnsi="Arial" w:cs="Arial"/>
+        </w:rPr>
+      </w:pPr>
+      <w:hyperlink r:id="rId29" w:history="1">
+        <w:r>
+          <w:rPr>
+            <w:rStyle w:val="Hyperlink"/>
+            <w:rFonts w:ascii="Arial" w:hAnsi="Arial" w:cs="Arial"/>
+          </w:rPr>
+          <w:t>https://www.philadelphiafed.org/research-and-data/real-time-center/survey-of-professional-forecasters/data-files/rr1_tbill_cpi</w:t>
+        </w:r>
+      </w:hyperlink>
+    </w:p>
+    <w:p>
+      <w:pPr>
+        <w:rPr>
+          <w:rFonts w:ascii="Arial" w:hAnsi="Arial" w:cs="Arial"/>
+        </w:rPr>
+      </w:pPr>
     </w:p>
     <w:p>
       <w:pPr>
@@ -12890,7 +13718,7 @@
       </w:pPr>
     </w:p>
     <w:sectPr>
-      <w:headerReference w:type="default" r:id="rId22"/>
+      <w:headerReference w:type="default" r:id="rId30"/>
       <w:pgSz w:w="12240" w:h="15840"/>
       <w:pgMar w:top="1440" w:right="1440" w:bottom="1440" w:left="1440" w:header="720" w:footer="720" w:gutter="0"/>
       <w:cols w:space="720"/>
@@ -13051,7 +13879,7 @@
             <w:rPr>
               <w:noProof/>
             </w:rPr>
-            <w:t>July 3, 2020</w:t>
+            <w:t>July 28, 2020</w:t>
           </w:r>
           <w:r>
             <w:fldChar w:fldCharType="end"/>

</xml_diff>

<commit_message>
Recession dates for BRL, MXN, RUB
</commit_message>
<xml_diff>
--- a/Data/Metadata/MetadataGuide.docx
+++ b/Data/Metadata/MetadataGuide.docx
@@ -12501,6 +12501,249 @@
         </w:rPr>
         <w:t>Metadata for ‘</w:t>
       </w:r>
+      <w:r>
+        <w:rPr>
+          <w:rFonts w:ascii="Arial" w:hAnsi="Arial" w:cs="Arial"/>
+          <w:b/>
+        </w:rPr>
+        <w:t>2006BC_ECRI</w:t>
+      </w:r>
+      <w:r>
+        <w:rPr>
+          <w:rFonts w:ascii="Arial" w:hAnsi="Arial" w:cs="Arial"/>
+          <w:b/>
+        </w:rPr>
+        <w:t>.</w:t>
+      </w:r>
+      <w:r>
+        <w:rPr>
+          <w:rFonts w:ascii="Arial" w:hAnsi="Arial" w:cs="Arial"/>
+          <w:b/>
+        </w:rPr>
+        <w:t>pdf</w:t>
+      </w:r>
+    </w:p>
+    <w:p>
+      <w:pPr>
+        <w:rPr>
+          <w:rFonts w:ascii="Arial" w:hAnsi="Arial" w:cs="Arial"/>
+        </w:rPr>
+      </w:pPr>
+    </w:p>
+    <w:p>
+      <w:pPr>
+        <w:pStyle w:val="ListParagraph"/>
+        <w:numPr>
+          <w:ilvl w:val="0"/>
+          <w:numId w:val="2"/>
+        </w:numPr>
+        <w:rPr>
+          <w:rFonts w:ascii="Arial" w:hAnsi="Arial" w:cs="Arial"/>
+        </w:rPr>
+      </w:pPr>
+      <w:r>
+        <w:rPr>
+          <w:rFonts w:ascii="Arial" w:hAnsi="Arial" w:cs="Arial"/>
+        </w:rPr>
+        <w:t>B</w:t>
+      </w:r>
+      <w:r>
+        <w:rPr>
+          <w:rFonts w:ascii="Arial" w:hAnsi="Arial" w:cs="Arial"/>
+        </w:rPr>
+        <w:t>ibliographic citation</w:t>
+      </w:r>
+      <w:r>
+        <w:rPr>
+          <w:rFonts w:ascii="Arial" w:hAnsi="Arial" w:cs="Arial"/>
+        </w:rPr>
+        <w:t>:</w:t>
+      </w:r>
+    </w:p>
+    <w:p>
+      <w:pPr>
+        <w:rPr>
+          <w:rFonts w:ascii="Arial" w:hAnsi="Arial" w:cs="Arial"/>
+        </w:rPr>
+      </w:pPr>
+    </w:p>
+    <w:p>
+      <w:pPr>
+        <w:rPr>
+          <w:rFonts w:ascii="Arial" w:hAnsi="Arial" w:cs="Arial"/>
+        </w:rPr>
+      </w:pPr>
+      <w:r>
+        <w:rPr>
+          <w:rFonts w:ascii="Arial" w:hAnsi="Arial" w:cs="Arial"/>
+        </w:rPr>
+        <w:t>Economic Cycle Research Institute (ECRI)</w:t>
+      </w:r>
+      <w:r>
+        <w:rPr>
+          <w:rFonts w:ascii="Arial" w:hAnsi="Arial" w:cs="Arial"/>
+        </w:rPr>
+        <w:t>.</w:t>
+      </w:r>
+    </w:p>
+    <w:p>
+      <w:pPr>
+        <w:rPr>
+          <w:rFonts w:ascii="Arial" w:hAnsi="Arial" w:cs="Arial"/>
+        </w:rPr>
+      </w:pPr>
+    </w:p>
+    <w:p>
+      <w:pPr>
+        <w:pStyle w:val="ListParagraph"/>
+        <w:numPr>
+          <w:ilvl w:val="0"/>
+          <w:numId w:val="2"/>
+        </w:numPr>
+        <w:rPr>
+          <w:rFonts w:ascii="Arial" w:hAnsi="Arial" w:cs="Arial"/>
+        </w:rPr>
+      </w:pPr>
+      <w:r>
+        <w:rPr>
+          <w:rFonts w:ascii="Arial" w:hAnsi="Arial" w:cs="Arial"/>
+        </w:rPr>
+        <w:t>Accessing the data:</w:t>
+      </w:r>
+    </w:p>
+    <w:p>
+      <w:pPr>
+        <w:rPr>
+          <w:rFonts w:ascii="Arial" w:hAnsi="Arial" w:cs="Arial"/>
+        </w:rPr>
+      </w:pPr>
+    </w:p>
+    <w:p>
+      <w:pPr>
+        <w:rPr>
+          <w:rFonts w:ascii="Arial" w:hAnsi="Arial" w:cs="Arial"/>
+        </w:rPr>
+      </w:pPr>
+      <w:r>
+        <w:rPr>
+          <w:rFonts w:ascii="Arial" w:hAnsi="Arial" w:cs="Arial"/>
+        </w:rPr>
+        <w:t xml:space="preserve">The data file was downloaded on </w:t>
+      </w:r>
+      <w:r>
+        <w:rPr>
+          <w:rFonts w:ascii="Arial" w:hAnsi="Arial" w:cs="Arial"/>
+        </w:rPr>
+        <w:t xml:space="preserve">August 8, 2020 </w:t>
+      </w:r>
+      <w:r>
+        <w:rPr>
+          <w:rFonts w:ascii="Arial" w:hAnsi="Arial" w:cs="Arial"/>
+        </w:rPr>
+        <w:t>from</w:t>
+      </w:r>
+    </w:p>
+    <w:p>
+      <w:pPr>
+        <w:rPr>
+          <w:rFonts w:ascii="Arial" w:hAnsi="Arial" w:cs="Arial"/>
+        </w:rPr>
+      </w:pPr>
+      <w:hyperlink r:id="rId25" w:history="1">
+        <w:r>
+          <w:rPr>
+            <w:rStyle w:val="Hyperlink"/>
+            <w:rFonts w:ascii="Arial" w:hAnsi="Arial" w:cs="Arial"/>
+          </w:rPr>
+          <w:t>https://www.businesscycle.com/ecri-business-cycles/international-business-cycle-dates-chronologies</w:t>
+        </w:r>
+      </w:hyperlink>
+    </w:p>
+    <w:p>
+      <w:pPr>
+        <w:rPr>
+          <w:rFonts w:ascii="Arial" w:hAnsi="Arial" w:cs="Arial"/>
+        </w:rPr>
+      </w:pPr>
+    </w:p>
+    <w:p>
+      <w:pPr>
+        <w:rPr>
+          <w:rFonts w:ascii="Arial" w:hAnsi="Arial" w:cs="Arial"/>
+        </w:rPr>
+      </w:pPr>
+    </w:p>
+    <w:p>
+      <w:pPr>
+        <w:pStyle w:val="ListParagraph"/>
+        <w:numPr>
+          <w:ilvl w:val="0"/>
+          <w:numId w:val="2"/>
+        </w:numPr>
+        <w:rPr>
+          <w:rFonts w:ascii="Arial" w:hAnsi="Arial" w:cs="Arial"/>
+        </w:rPr>
+      </w:pPr>
+      <w:r>
+        <w:rPr>
+          <w:rFonts w:ascii="Arial" w:hAnsi="Arial" w:cs="Arial"/>
+        </w:rPr>
+        <w:t>Additional information:</w:t>
+      </w:r>
+    </w:p>
+    <w:p>
+      <w:pPr>
+        <w:rPr>
+          <w:rFonts w:ascii="Arial" w:hAnsi="Arial" w:cs="Arial"/>
+        </w:rPr>
+      </w:pPr>
+    </w:p>
+    <w:p>
+      <w:pPr>
+        <w:rPr>
+          <w:rFonts w:ascii="Arial" w:hAnsi="Arial" w:cs="Arial"/>
+        </w:rPr>
+      </w:pPr>
+      <w:r>
+        <w:rPr>
+          <w:rFonts w:ascii="Arial" w:hAnsi="Arial" w:cs="Arial"/>
+        </w:rPr>
+        <w:t>Business Cycle Peak and Trough Dates, 22 Countries, 1949-2019. Based on a methodology analogous to that used to determine ECRI's international business cycle dates.</w:t>
+      </w:r>
+    </w:p>
+    <w:p>
+      <w:pPr>
+        <w:rPr>
+          <w:rFonts w:ascii="Arial" w:hAnsi="Arial" w:cs="Arial"/>
+        </w:rPr>
+      </w:pPr>
+    </w:p>
+    <w:p>
+      <w:pPr>
+        <w:rPr>
+          <w:rFonts w:ascii="Arial" w:hAnsi="Arial" w:cs="Arial"/>
+        </w:rPr>
+      </w:pPr>
+    </w:p>
+    <w:p>
+      <w:pPr>
+        <w:pStyle w:val="ListParagraph"/>
+        <w:numPr>
+          <w:ilvl w:val="0"/>
+          <w:numId w:val="1"/>
+        </w:numPr>
+        <w:rPr>
+          <w:rFonts w:ascii="Arial" w:hAnsi="Arial" w:cs="Arial"/>
+          <w:b/>
+        </w:rPr>
+      </w:pPr>
+      <w:r>
+        <w:rPr>
+          <w:rFonts w:ascii="Arial" w:hAnsi="Arial" w:cs="Arial"/>
+          <w:b/>
+        </w:rPr>
+        <w:t>Metadata for ‘</w:t>
+      </w:r>
       <w:proofErr w:type="spellStart"/>
       <w:r>
         <w:rPr>
@@ -12863,6 +13106,7 @@
               <w:rPr>
                 <w:rFonts w:ascii="Arial" w:hAnsi="Arial" w:cs="Arial"/>
               </w:rPr>
+              <w:lastRenderedPageBreak/>
               <w:t>Frequency:</w:t>
             </w:r>
           </w:p>
@@ -12887,13 +13131,6 @@
         </w:tc>
       </w:tr>
     </w:tbl>
-    <w:p>
-      <w:pPr>
-        <w:rPr>
-          <w:rFonts w:ascii="Arial" w:hAnsi="Arial" w:cs="Arial"/>
-        </w:rPr>
-      </w:pPr>
-    </w:p>
     <w:p>
       <w:pPr>
         <w:rPr>
@@ -13141,7 +13378,7 @@
           <w:rFonts w:ascii="Arial" w:hAnsi="Arial" w:cs="Arial"/>
         </w:rPr>
       </w:pPr>
-      <w:hyperlink r:id="rId25" w:history="1">
+      <w:hyperlink r:id="rId26" w:history="1">
         <w:r>
           <w:rPr>
             <w:rStyle w:val="Hyperlink"/>
@@ -13189,7 +13426,7 @@
           <w:rFonts w:ascii="Arial" w:hAnsi="Arial" w:cs="Arial"/>
         </w:rPr>
       </w:pPr>
-      <w:hyperlink r:id="rId26" w:history="1">
+      <w:hyperlink r:id="rId27" w:history="1">
         <w:r>
           <w:rPr>
             <w:rStyle w:val="Hyperlink"/>
@@ -13220,7 +13457,7 @@
       </w:r>
     </w:p>
     <w:p>
-      <w:hyperlink r:id="rId27" w:history="1">
+      <w:hyperlink r:id="rId28" w:history="1">
         <w:r>
           <w:rPr>
             <w:rStyle w:val="Hyperlink"/>
@@ -13601,7 +13838,7 @@
           <w:rFonts w:ascii="Arial" w:hAnsi="Arial" w:cs="Arial"/>
         </w:rPr>
       </w:pPr>
-      <w:hyperlink r:id="rId28" w:history="1">
+      <w:hyperlink r:id="rId29" w:history="1">
         <w:r>
           <w:rPr>
             <w:rStyle w:val="Hyperlink"/>
@@ -13637,7 +13874,7 @@
           <w:rFonts w:ascii="Arial" w:hAnsi="Arial" w:cs="Arial"/>
         </w:rPr>
       </w:pPr>
-      <w:hyperlink r:id="rId29" w:history="1">
+      <w:hyperlink r:id="rId30" w:history="1">
         <w:r>
           <w:rPr>
             <w:rStyle w:val="Hyperlink"/>
@@ -13718,7 +13955,7 @@
       </w:pPr>
     </w:p>
     <w:sectPr>
-      <w:headerReference w:type="default" r:id="rId30"/>
+      <w:headerReference w:type="default" r:id="rId31"/>
       <w:pgSz w:w="12240" w:h="15840"/>
       <w:pgMar w:top="1440" w:right="1440" w:bottom="1440" w:left="1440" w:header="720" w:footer="720" w:gutter="0"/>
       <w:cols w:space="720"/>
@@ -13879,7 +14116,7 @@
             <w:rPr>
               <w:noProof/>
             </w:rPr>
-            <w:t>July 28, 2020</w:t>
+            <w:t>August 8, 2020</w:t>
           </w:r>
           <w:r>
             <w:fldChar w:fldCharType="end"/>

</xml_diff>

<commit_message>
Info for BoC-BoE database
</commit_message>
<xml_diff>
--- a/Data/Metadata/MetadataGuide.docx
+++ b/Data/Metadata/MetadataGuide.docx
@@ -3099,14 +3099,7 @@
           <w:rFonts w:ascii="Arial" w:hAnsi="Arial" w:cs="Arial"/>
           <w:b/>
         </w:rPr>
-        <w:t>Metadata for ‘</w:t>
-      </w:r>
-      <w:r>
-        <w:rPr>
-          <w:rFonts w:ascii="Arial" w:hAnsi="Arial" w:cs="Arial"/>
-          <w:b/>
-        </w:rPr>
-        <w:t>TIPS</w:t>
+        <w:t>Metadata for ‘TIPS</w:t>
       </w:r>
       <w:r>
         <w:rPr>
@@ -3300,19 +3293,7 @@
         <w:rPr>
           <w:rFonts w:ascii="Arial" w:hAnsi="Arial" w:cs="Arial"/>
         </w:rPr>
-        <w:t xml:space="preserve"> with daily US </w:t>
-      </w:r>
-      <w:r>
-        <w:rPr>
-          <w:rFonts w:ascii="Arial" w:hAnsi="Arial" w:cs="Arial"/>
-        </w:rPr>
-        <w:t xml:space="preserve">TIPS </w:t>
-      </w:r>
-      <w:r>
-        <w:rPr>
-          <w:rFonts w:ascii="Arial" w:hAnsi="Arial" w:cs="Arial"/>
-        </w:rPr>
-        <w:t>yield curve data was downloaded from</w:t>
+        <w:t xml:space="preserve"> with daily US TIPS yield curve data was downloaded from</w:t>
       </w:r>
     </w:p>
     <w:p>
@@ -3453,19 +3434,7 @@
               <w:rPr>
                 <w:rFonts w:ascii="Arial" w:hAnsi="Arial" w:cs="Arial"/>
               </w:rPr>
-              <w:t>TIPSY0</w:t>
-            </w:r>
-            <w:r>
-              <w:rPr>
-                <w:rFonts w:ascii="Arial" w:hAnsi="Arial" w:cs="Arial"/>
-              </w:rPr>
-              <w:t>2</w:t>
-            </w:r>
-            <w:r>
-              <w:rPr>
-                <w:rFonts w:ascii="Arial" w:hAnsi="Arial" w:cs="Arial"/>
-              </w:rPr>
-              <w:t>, TIPSY05, TIPSY10</w:t>
+              <w:t>TIPSY02, TIPSY05, TIPSY10</w:t>
             </w:r>
           </w:p>
         </w:tc>
@@ -12893,6 +12862,439 @@
         </w:rPr>
       </w:pPr>
     </w:p>
+    <w:p>
+      <w:pPr>
+        <w:rPr>
+          <w:rFonts w:ascii="Arial" w:hAnsi="Arial" w:cs="Arial"/>
+        </w:rPr>
+      </w:pPr>
+    </w:p>
+    <w:p>
+      <w:pPr>
+        <w:pStyle w:val="ListParagraph"/>
+        <w:numPr>
+          <w:ilvl w:val="0"/>
+          <w:numId w:val="1"/>
+        </w:numPr>
+        <w:rPr>
+          <w:rFonts w:ascii="Arial" w:hAnsi="Arial" w:cs="Arial"/>
+          <w:b/>
+        </w:rPr>
+      </w:pPr>
+      <w:r>
+        <w:rPr>
+          <w:rFonts w:ascii="Arial" w:hAnsi="Arial" w:cs="Arial"/>
+          <w:b/>
+        </w:rPr>
+        <w:t>Metadata for ‘</w:t>
+      </w:r>
+      <w:r>
+        <w:rPr>
+          <w:rFonts w:ascii="Arial" w:hAnsi="Arial" w:cs="Arial"/>
+          <w:b/>
+        </w:rPr>
+        <w:t>CRAG-Database-Update-26-06-20</w:t>
+      </w:r>
+      <w:r>
+        <w:rPr>
+          <w:rFonts w:ascii="Arial" w:hAnsi="Arial" w:cs="Arial"/>
+          <w:b/>
+        </w:rPr>
+        <w:t>.txt</w:t>
+      </w:r>
+    </w:p>
+    <w:p>
+      <w:pPr>
+        <w:rPr>
+          <w:rFonts w:ascii="Arial" w:hAnsi="Arial" w:cs="Arial"/>
+        </w:rPr>
+      </w:pPr>
+    </w:p>
+    <w:p>
+      <w:pPr>
+        <w:pStyle w:val="ListParagraph"/>
+        <w:numPr>
+          <w:ilvl w:val="0"/>
+          <w:numId w:val="2"/>
+        </w:numPr>
+        <w:rPr>
+          <w:rFonts w:ascii="Arial" w:hAnsi="Arial" w:cs="Arial"/>
+        </w:rPr>
+      </w:pPr>
+      <w:r>
+        <w:rPr>
+          <w:rFonts w:ascii="Arial" w:hAnsi="Arial" w:cs="Arial"/>
+        </w:rPr>
+        <w:t>B</w:t>
+      </w:r>
+      <w:r>
+        <w:rPr>
+          <w:rFonts w:ascii="Arial" w:hAnsi="Arial" w:cs="Arial"/>
+        </w:rPr>
+        <w:t>ibliographic citation</w:t>
+      </w:r>
+      <w:r>
+        <w:rPr>
+          <w:rFonts w:ascii="Arial" w:hAnsi="Arial" w:cs="Arial"/>
+        </w:rPr>
+        <w:t>:</w:t>
+      </w:r>
+    </w:p>
+    <w:p>
+      <w:pPr>
+        <w:rPr>
+          <w:rFonts w:ascii="Arial" w:hAnsi="Arial" w:cs="Arial"/>
+        </w:rPr>
+      </w:pPr>
+    </w:p>
+    <w:p>
+      <w:pPr>
+        <w:rPr>
+          <w:rFonts w:ascii="Arial" w:hAnsi="Arial" w:cs="Arial"/>
+        </w:rPr>
+      </w:pPr>
+      <w:r>
+        <w:rPr>
+          <w:rFonts w:ascii="Arial" w:hAnsi="Arial" w:cs="Arial"/>
+        </w:rPr>
+        <w:t>David Beers, Elliot Jones, John Walsh</w:t>
+      </w:r>
+      <w:r>
+        <w:rPr>
+          <w:rFonts w:ascii="Arial" w:hAnsi="Arial" w:cs="Arial"/>
+        </w:rPr>
+        <w:t xml:space="preserve">. </w:t>
+      </w:r>
+      <w:r>
+        <w:rPr>
+          <w:rFonts w:ascii="Arial" w:hAnsi="Arial" w:cs="Arial"/>
+        </w:rPr>
+        <w:t>June 2020</w:t>
+      </w:r>
+      <w:r>
+        <w:rPr>
+          <w:rFonts w:ascii="Arial" w:hAnsi="Arial" w:cs="Arial"/>
+        </w:rPr>
+        <w:t xml:space="preserve">. </w:t>
+      </w:r>
+      <w:proofErr w:type="spellStart"/>
+      <w:r>
+        <w:rPr>
+          <w:rFonts w:ascii="Arial" w:hAnsi="Arial" w:cs="Arial"/>
+        </w:rPr>
+        <w:t>BoC</w:t>
+      </w:r>
+      <w:proofErr w:type="spellEnd"/>
+      <w:r>
+        <w:rPr>
+          <w:rFonts w:ascii="Arial" w:hAnsi="Arial" w:cs="Arial"/>
+        </w:rPr>
+        <w:t>-BoE Sovereign Default Database: What’s New in 2020?</w:t>
+      </w:r>
+      <w:r>
+        <w:rPr>
+          <w:rFonts w:ascii="Arial" w:hAnsi="Arial" w:cs="Arial"/>
+        </w:rPr>
+        <w:t xml:space="preserve"> </w:t>
+      </w:r>
+      <w:r>
+        <w:rPr>
+          <w:rFonts w:ascii="Arial" w:hAnsi="Arial" w:cs="Arial"/>
+        </w:rPr>
+        <w:t>Staff Analytical Note 2020-13</w:t>
+      </w:r>
+      <w:r>
+        <w:rPr>
+          <w:rFonts w:ascii="Arial" w:hAnsi="Arial" w:cs="Arial"/>
+        </w:rPr>
+        <w:t>.</w:t>
+      </w:r>
+    </w:p>
+    <w:p>
+      <w:pPr>
+        <w:rPr>
+          <w:rFonts w:ascii="Arial" w:hAnsi="Arial" w:cs="Arial"/>
+        </w:rPr>
+      </w:pPr>
+    </w:p>
+    <w:p>
+      <w:pPr>
+        <w:pStyle w:val="ListParagraph"/>
+        <w:numPr>
+          <w:ilvl w:val="0"/>
+          <w:numId w:val="2"/>
+        </w:numPr>
+        <w:rPr>
+          <w:rFonts w:ascii="Arial" w:hAnsi="Arial" w:cs="Arial"/>
+        </w:rPr>
+      </w:pPr>
+      <w:r>
+        <w:rPr>
+          <w:rFonts w:ascii="Arial" w:hAnsi="Arial" w:cs="Arial"/>
+        </w:rPr>
+        <w:t>Accessing the data:</w:t>
+      </w:r>
+    </w:p>
+    <w:p>
+      <w:pPr>
+        <w:rPr>
+          <w:rFonts w:ascii="Arial" w:hAnsi="Arial" w:cs="Arial"/>
+        </w:rPr>
+      </w:pPr>
+    </w:p>
+    <w:p>
+      <w:pPr>
+        <w:rPr>
+          <w:rFonts w:ascii="Arial" w:hAnsi="Arial" w:cs="Arial"/>
+        </w:rPr>
+      </w:pPr>
+      <w:r>
+        <w:rPr>
+          <w:rFonts w:ascii="Arial" w:hAnsi="Arial" w:cs="Arial"/>
+        </w:rPr>
+        <w:t>The data file named was downloaded from:</w:t>
+      </w:r>
+    </w:p>
+    <w:p>
+      <w:hyperlink r:id="rId26" w:history="1">
+        <w:r>
+          <w:rPr>
+            <w:rStyle w:val="Hyperlink"/>
+          </w:rPr>
+          <w:t>https://www.bankofcanada.ca/2020/06/staff-analytical-note-2020-13/</w:t>
+        </w:r>
+      </w:hyperlink>
+    </w:p>
+    <w:p>
+      <w:pPr>
+        <w:jc w:val="right"/>
+        <w:rPr>
+          <w:rFonts w:ascii="Arial" w:hAnsi="Arial" w:cs="Arial"/>
+        </w:rPr>
+      </w:pPr>
+      <w:r>
+        <w:rPr>
+          <w:rFonts w:ascii="Arial" w:hAnsi="Arial" w:cs="Arial"/>
+        </w:rPr>
+        <w:t xml:space="preserve">Last update: </w:t>
+      </w:r>
+      <w:r>
+        <w:rPr>
+          <w:rFonts w:ascii="Arial" w:hAnsi="Arial" w:cs="Arial"/>
+          <w:highlight w:val="yellow"/>
+        </w:rPr>
+        <w:t>October 30, 2020</w:t>
+      </w:r>
+    </w:p>
+    <w:p>
+      <w:pPr>
+        <w:rPr>
+          <w:rFonts w:ascii="Arial" w:hAnsi="Arial" w:cs="Arial"/>
+        </w:rPr>
+      </w:pPr>
+    </w:p>
+    <w:p>
+      <w:pPr>
+        <w:pStyle w:val="ListParagraph"/>
+        <w:numPr>
+          <w:ilvl w:val="0"/>
+          <w:numId w:val="2"/>
+        </w:numPr>
+        <w:rPr>
+          <w:rFonts w:ascii="Arial" w:hAnsi="Arial" w:cs="Arial"/>
+        </w:rPr>
+      </w:pPr>
+      <w:r>
+        <w:rPr>
+          <w:rFonts w:ascii="Arial" w:hAnsi="Arial" w:cs="Arial"/>
+        </w:rPr>
+        <w:t>Additional information:</w:t>
+      </w:r>
+    </w:p>
+    <w:p>
+      <w:pPr>
+        <w:rPr>
+          <w:rFonts w:ascii="Arial" w:hAnsi="Arial" w:cs="Arial"/>
+        </w:rPr>
+      </w:pPr>
+    </w:p>
+    <w:tbl>
+      <w:tblPr>
+        <w:tblStyle w:val="TableGrid"/>
+        <w:tblW w:w="0" w:type="auto"/>
+        <w:tblLook w:val="04A0" w:firstRow="1" w:lastRow="0" w:firstColumn="1" w:lastColumn="0" w:noHBand="0" w:noVBand="1"/>
+      </w:tblPr>
+      <w:tblGrid>
+        <w:gridCol w:w="1615"/>
+        <w:gridCol w:w="7735"/>
+      </w:tblGrid>
+      <w:tr>
+        <w:tc>
+          <w:tcPr>
+            <w:tcW w:w="1615" w:type="dxa"/>
+          </w:tcPr>
+          <w:p>
+            <w:pPr>
+              <w:rPr>
+                <w:rFonts w:ascii="Arial" w:hAnsi="Arial" w:cs="Arial"/>
+              </w:rPr>
+            </w:pPr>
+            <w:r>
+              <w:rPr>
+                <w:rFonts w:ascii="Arial" w:hAnsi="Arial" w:cs="Arial"/>
+              </w:rPr>
+              <w:t xml:space="preserve">Series: </w:t>
+            </w:r>
+          </w:p>
+        </w:tc>
+        <w:tc>
+          <w:tcPr>
+            <w:tcW w:w="7735" w:type="dxa"/>
+          </w:tcPr>
+          <w:p>
+            <w:pPr>
+              <w:rPr>
+                <w:rFonts w:ascii="Arial" w:hAnsi="Arial" w:cs="Arial"/>
+              </w:rPr>
+            </w:pPr>
+            <w:r>
+              <w:rPr>
+                <w:rFonts w:ascii="Arial" w:hAnsi="Arial" w:cs="Arial"/>
+              </w:rPr>
+              <w:t>Total Number of Sovereigns</w:t>
+            </w:r>
+          </w:p>
+        </w:tc>
+      </w:tr>
+      <w:tr>
+        <w:tc>
+          <w:tcPr>
+            <w:tcW w:w="1615" w:type="dxa"/>
+          </w:tcPr>
+          <w:p>
+            <w:pPr>
+              <w:rPr>
+                <w:rFonts w:ascii="Arial" w:hAnsi="Arial" w:cs="Arial"/>
+              </w:rPr>
+            </w:pPr>
+            <w:r>
+              <w:rPr>
+                <w:rFonts w:ascii="Arial" w:hAnsi="Arial" w:cs="Arial"/>
+              </w:rPr>
+              <w:t>Description:</w:t>
+            </w:r>
+          </w:p>
+        </w:tc>
+        <w:tc>
+          <w:tcPr>
+            <w:tcW w:w="7735" w:type="dxa"/>
+          </w:tcPr>
+          <w:p>
+            <w:pPr>
+              <w:rPr>
+                <w:rFonts w:ascii="Arial" w:hAnsi="Arial" w:cs="Arial"/>
+              </w:rPr>
+            </w:pPr>
+          </w:p>
+        </w:tc>
+      </w:tr>
+      <w:tr>
+        <w:tc>
+          <w:tcPr>
+            <w:tcW w:w="1615" w:type="dxa"/>
+          </w:tcPr>
+          <w:p>
+            <w:pPr>
+              <w:rPr>
+                <w:rFonts w:ascii="Arial" w:hAnsi="Arial" w:cs="Arial"/>
+              </w:rPr>
+            </w:pPr>
+            <w:r>
+              <w:rPr>
+                <w:rFonts w:ascii="Arial" w:hAnsi="Arial" w:cs="Arial"/>
+              </w:rPr>
+              <w:t>Units:</w:t>
+            </w:r>
+          </w:p>
+        </w:tc>
+        <w:tc>
+          <w:tcPr>
+            <w:tcW w:w="7735" w:type="dxa"/>
+          </w:tcPr>
+          <w:p>
+            <w:pPr>
+              <w:rPr>
+                <w:rFonts w:ascii="Arial" w:hAnsi="Arial" w:cs="Arial"/>
+              </w:rPr>
+            </w:pPr>
+          </w:p>
+        </w:tc>
+      </w:tr>
+      <w:tr>
+        <w:tc>
+          <w:tcPr>
+            <w:tcW w:w="1615" w:type="dxa"/>
+          </w:tcPr>
+          <w:p>
+            <w:pPr>
+              <w:rPr>
+                <w:rFonts w:ascii="Arial" w:hAnsi="Arial" w:cs="Arial"/>
+              </w:rPr>
+            </w:pPr>
+            <w:r>
+              <w:rPr>
+                <w:rFonts w:ascii="Arial" w:hAnsi="Arial" w:cs="Arial"/>
+              </w:rPr>
+              <w:t>Period:</w:t>
+            </w:r>
+          </w:p>
+        </w:tc>
+        <w:tc>
+          <w:tcPr>
+            <w:tcW w:w="7735" w:type="dxa"/>
+          </w:tcPr>
+          <w:p>
+            <w:pPr>
+              <w:rPr>
+                <w:rFonts w:ascii="Arial" w:hAnsi="Arial" w:cs="Arial"/>
+              </w:rPr>
+            </w:pPr>
+          </w:p>
+        </w:tc>
+      </w:tr>
+      <w:tr>
+        <w:tc>
+          <w:tcPr>
+            <w:tcW w:w="1615" w:type="dxa"/>
+          </w:tcPr>
+          <w:p>
+            <w:pPr>
+              <w:rPr>
+                <w:rFonts w:ascii="Arial" w:hAnsi="Arial" w:cs="Arial"/>
+              </w:rPr>
+            </w:pPr>
+            <w:r>
+              <w:rPr>
+                <w:rFonts w:ascii="Arial" w:hAnsi="Arial" w:cs="Arial"/>
+              </w:rPr>
+              <w:t>Frequency:</w:t>
+            </w:r>
+          </w:p>
+        </w:tc>
+        <w:tc>
+          <w:tcPr>
+            <w:tcW w:w="7735" w:type="dxa"/>
+          </w:tcPr>
+          <w:p>
+            <w:pPr>
+              <w:rPr>
+                <w:rFonts w:ascii="Arial" w:hAnsi="Arial" w:cs="Arial"/>
+              </w:rPr>
+            </w:pPr>
+          </w:p>
+        </w:tc>
+      </w:tr>
+    </w:tbl>
     <w:p>
       <w:pPr>
         <w:rPr>
@@ -13283,7 +13685,7 @@
           <w:rFonts w:ascii="Arial" w:hAnsi="Arial" w:cs="Arial"/>
         </w:rPr>
       </w:pPr>
-      <w:hyperlink r:id="rId26" w:history="1">
+      <w:hyperlink r:id="rId27" w:history="1">
         <w:r>
           <w:rPr>
             <w:rStyle w:val="Hyperlink"/>
@@ -14012,7 +14414,7 @@
           <w:rFonts w:ascii="Arial" w:hAnsi="Arial" w:cs="Arial"/>
         </w:rPr>
       </w:pPr>
-      <w:hyperlink r:id="rId27" w:history="1">
+      <w:hyperlink r:id="rId28" w:history="1">
         <w:r>
           <w:rPr>
             <w:rStyle w:val="Hyperlink"/>
@@ -14060,7 +14462,7 @@
           <w:rFonts w:ascii="Arial" w:hAnsi="Arial" w:cs="Arial"/>
         </w:rPr>
       </w:pPr>
-      <w:hyperlink r:id="rId28" w:history="1">
+      <w:hyperlink r:id="rId29" w:history="1">
         <w:r>
           <w:rPr>
             <w:rStyle w:val="Hyperlink"/>
@@ -14091,7 +14493,7 @@
       </w:r>
     </w:p>
     <w:p>
-      <w:hyperlink r:id="rId29" w:history="1">
+      <w:hyperlink r:id="rId30" w:history="1">
         <w:r>
           <w:rPr>
             <w:rStyle w:val="Hyperlink"/>
@@ -14472,7 +14874,7 @@
           <w:rFonts w:ascii="Arial" w:hAnsi="Arial" w:cs="Arial"/>
         </w:rPr>
       </w:pPr>
-      <w:hyperlink r:id="rId30" w:history="1">
+      <w:hyperlink r:id="rId31" w:history="1">
         <w:r>
           <w:rPr>
             <w:rStyle w:val="Hyperlink"/>
@@ -14508,7 +14910,7 @@
           <w:rFonts w:ascii="Arial" w:hAnsi="Arial" w:cs="Arial"/>
         </w:rPr>
       </w:pPr>
-      <w:hyperlink r:id="rId31" w:history="1">
+      <w:hyperlink r:id="rId32" w:history="1">
         <w:r>
           <w:rPr>
             <w:rStyle w:val="Hyperlink"/>
@@ -14589,7 +14991,7 @@
       </w:pPr>
     </w:p>
     <w:sectPr>
-      <w:headerReference w:type="default" r:id="rId32"/>
+      <w:headerReference w:type="default" r:id="rId33"/>
       <w:pgSz w:w="12240" w:h="15840"/>
       <w:pgMar w:top="1440" w:right="1440" w:bottom="1440" w:left="1440" w:header="720" w:footer="720" w:gutter="0"/>
       <w:cols w:space="720"/>
@@ -14750,7 +15152,7 @@
             <w:rPr>
               <w:noProof/>
             </w:rPr>
-            <w:t>September 11, 2020</w:t>
+            <w:t>October 30, 2020</w:t>
           </w:r>
           <w:r>
             <w:fldChar w:fldCharType="end"/>

</xml_diff>

<commit_message>
Update section of TIPS yields
</commit_message>
<xml_diff>
--- a/Data/Metadata/MetadataGuide.docx
+++ b/Data/Metadata/MetadataGuide.docx
@@ -3396,7 +3396,7 @@
           <w:rFonts w:ascii="Arial" w:hAnsi="Arial" w:cs="Arial"/>
         </w:rPr>
         <w:lastRenderedPageBreak/>
-        <w:t>The data file ‘</w:t>
+        <w:t>Originally, the data file ‘</w:t>
       </w:r>
       <w:r>
         <w:rPr>
@@ -3414,21 +3414,14 @@
         <w:rPr>
           <w:rFonts w:ascii="Arial" w:hAnsi="Arial" w:cs="Arial"/>
         </w:rPr>
-        <w:t>csv</w:t>
-      </w:r>
-      <w:r>
-        <w:rPr>
-          <w:rFonts w:ascii="Arial" w:hAnsi="Arial" w:cs="Arial"/>
-        </w:rPr>
-        <w:t xml:space="preserve"> with daily US TIPS yield curve data was downloaded from</w:t>
-      </w:r>
-    </w:p>
-    <w:p>
-      <w:pPr>
-        <w:rPr>
-          <w:rFonts w:ascii="Arial" w:hAnsi="Arial" w:cs="Arial"/>
-        </w:rPr>
-      </w:pPr>
+        <w:t>csv’ with daily US TIPS yield curve data was downloaded from</w:t>
+      </w:r>
+      <w:r>
+        <w:rPr>
+          <w:rFonts w:ascii="Arial" w:hAnsi="Arial" w:cs="Arial"/>
+        </w:rPr>
+        <w:t xml:space="preserve"> </w:t>
+      </w:r>
       <w:hyperlink r:id="rId10" w:history="1">
         <w:r>
           <w:rPr>
@@ -3438,6 +3431,97 @@
           <w:t>https://www.federalreserve.gov/pubs/feds/2008/200805/200805abs.html</w:t>
         </w:r>
       </w:hyperlink>
+      <w:r>
+        <w:rPr>
+          <w:rFonts w:ascii="Arial" w:hAnsi="Arial" w:cs="Arial"/>
+        </w:rPr>
+        <w:t>. But o</w:t>
+      </w:r>
+      <w:r>
+        <w:rPr>
+          <w:rFonts w:ascii="Arial" w:hAnsi="Arial" w:cs="Arial"/>
+        </w:rPr>
+        <w:t>n November 5, 2019, the location of th</w:t>
+      </w:r>
+      <w:r>
+        <w:rPr>
+          <w:rFonts w:ascii="Arial" w:hAnsi="Arial" w:cs="Arial"/>
+        </w:rPr>
+        <w:t>e</w:t>
+      </w:r>
+      <w:r>
+        <w:rPr>
+          <w:rFonts w:ascii="Arial" w:hAnsi="Arial" w:cs="Arial"/>
+        </w:rPr>
+        <w:t xml:space="preserve"> data changed. The new file</w:t>
+      </w:r>
+      <w:r>
+        <w:rPr>
+          <w:rFonts w:ascii="Arial" w:hAnsi="Arial" w:cs="Arial"/>
+        </w:rPr>
+        <w:t xml:space="preserve"> ‘</w:t>
+      </w:r>
+      <w:r>
+        <w:rPr>
+          <w:rFonts w:ascii="Arial" w:hAnsi="Arial" w:cs="Arial"/>
+        </w:rPr>
+        <w:t>feds200805</w:t>
+      </w:r>
+      <w:r>
+        <w:rPr>
+          <w:rFonts w:ascii="Arial" w:hAnsi="Arial" w:cs="Arial"/>
+        </w:rPr>
+        <w:t>.csv</w:t>
+      </w:r>
+      <w:r>
+        <w:rPr>
+          <w:rFonts w:ascii="Arial" w:hAnsi="Arial" w:cs="Arial"/>
+        </w:rPr>
+        <w:t>’</w:t>
+      </w:r>
+      <w:r>
+        <w:rPr>
+          <w:rFonts w:ascii="Arial" w:hAnsi="Arial" w:cs="Arial"/>
+        </w:rPr>
+        <w:t xml:space="preserve">, updated weekly, can </w:t>
+      </w:r>
+      <w:r>
+        <w:rPr>
+          <w:rFonts w:ascii="Arial" w:hAnsi="Arial" w:cs="Arial"/>
+        </w:rPr>
+        <w:t xml:space="preserve">now </w:t>
+      </w:r>
+      <w:r>
+        <w:rPr>
+          <w:rFonts w:ascii="Arial" w:hAnsi="Arial" w:cs="Arial"/>
+        </w:rPr>
+        <w:t>be found at</w:t>
+      </w:r>
+      <w:r>
+        <w:t xml:space="preserve"> </w:t>
+      </w:r>
+      <w:hyperlink r:id="rId11" w:history="1">
+        <w:r>
+          <w:rPr>
+            <w:rStyle w:val="Hyperlink"/>
+            <w:rFonts w:ascii="Arial" w:hAnsi="Arial" w:cs="Arial"/>
+          </w:rPr>
+          <w:t>https://www.federalreserve.gov/data/tips-yield-curve-and-inflation-compensation.htm</w:t>
+        </w:r>
+      </w:hyperlink>
+      <w:r>
+        <w:rPr>
+          <w:rFonts w:ascii="Arial" w:hAnsi="Arial" w:cs="Arial"/>
+        </w:rPr>
+        <w:t>.</w:t>
+      </w:r>
+    </w:p>
+    <w:p>
+      <w:pPr>
+        <w:rPr>
+          <w:rFonts w:ascii="Arial" w:hAnsi="Arial" w:cs="Arial"/>
+        </w:rPr>
+      </w:pPr>
     </w:p>
     <w:p>
       <w:pPr>
@@ -3455,7 +3539,13 @@
         <w:rPr>
           <w:rFonts w:ascii="Arial" w:hAnsi="Arial" w:cs="Arial"/>
         </w:rPr>
-        <w:t>‘US_Yield_Curve_Data</w:t>
+        <w:t>‘</w:t>
+      </w:r>
+      <w:r>
+        <w:rPr>
+          <w:rFonts w:ascii="Arial" w:hAnsi="Arial" w:cs="Arial"/>
+        </w:rPr>
+        <w:t>TIPS_Yield_Curve_Data</w:t>
       </w:r>
       <w:r>
         <w:rPr>
@@ -3482,7 +3572,28 @@
           <w:rFonts w:ascii="Arial" w:hAnsi="Arial" w:cs="Arial"/>
           <w:highlight w:val="yellow"/>
         </w:rPr>
-        <w:t>September 11, 2020</w:t>
+        <w:t xml:space="preserve">September </w:t>
+      </w:r>
+      <w:r>
+        <w:rPr>
+          <w:rFonts w:ascii="Arial" w:hAnsi="Arial" w:cs="Arial"/>
+          <w:highlight w:val="yellow"/>
+        </w:rPr>
+        <w:t>30</w:t>
+      </w:r>
+      <w:r>
+        <w:rPr>
+          <w:rFonts w:ascii="Arial" w:hAnsi="Arial" w:cs="Arial"/>
+          <w:highlight w:val="yellow"/>
+        </w:rPr>
+        <w:t>, 202</w:t>
+      </w:r>
+      <w:r>
+        <w:rPr>
+          <w:rFonts w:ascii="Arial" w:hAnsi="Arial" w:cs="Arial"/>
+          <w:highlight w:val="yellow"/>
+        </w:rPr>
+        <w:t>1</w:t>
       </w:r>
     </w:p>
     <w:p>
@@ -3914,7 +4025,7 @@
       </w:r>
     </w:p>
     <w:p>
-      <w:hyperlink r:id="rId11" w:history="1">
+      <w:hyperlink r:id="rId12" w:history="1">
         <w:r>
           <w:rPr>
             <w:rStyle w:val="Hyperlink"/>
@@ -4277,6 +4388,7 @@
               <w:rPr>
                 <w:rFonts w:ascii="Arial" w:hAnsi="Arial" w:cs="Arial"/>
               </w:rPr>
+              <w:lastRenderedPageBreak/>
               <w:t>Description:</w:t>
             </w:r>
           </w:p>
@@ -4731,7 +4843,7 @@
           <w:rFonts w:ascii="Arial" w:hAnsi="Arial" w:cs="Arial"/>
         </w:rPr>
       </w:pPr>
-      <w:hyperlink r:id="rId12" w:history="1">
+      <w:hyperlink r:id="rId13" w:history="1">
         <w:r>
           <w:rPr>
             <w:rStyle w:val="Hyperlink"/>
@@ -5692,7 +5804,6 @@
         <w:rPr>
           <w:rFonts w:ascii="Arial" w:hAnsi="Arial" w:cs="Arial"/>
         </w:rPr>
-        <w:lastRenderedPageBreak/>
         <w:t xml:space="preserve">Du, </w:t>
       </w:r>
       <w:proofErr w:type="spellStart"/>
@@ -5779,7 +5890,7 @@
         </w:rPr>
         <w:t xml:space="preserve">from </w:t>
       </w:r>
-      <w:hyperlink r:id="rId13" w:history="1">
+      <w:hyperlink r:id="rId14" w:history="1">
         <w:r>
           <w:rPr>
             <w:rStyle w:val="Hyperlink"/>
@@ -6321,7 +6432,7 @@
         </w:rPr>
         <w:t xml:space="preserve">’ contains the ISO and the IMF country codes. The data file was downloaded on April 16, 2018 from </w:t>
       </w:r>
-      <w:hyperlink r:id="rId14" w:history="1">
+      <w:hyperlink r:id="rId15" w:history="1">
         <w:r>
           <w:rPr>
             <w:rStyle w:val="Hyperlink"/>
@@ -6540,6 +6651,7 @@
               <w:rPr>
                 <w:rFonts w:ascii="Arial" w:hAnsi="Arial" w:cs="Arial"/>
               </w:rPr>
+              <w:lastRenderedPageBreak/>
               <w:t>Frequency:</w:t>
             </w:r>
           </w:p>
@@ -6668,7 +6780,7 @@
         </w:rPr>
         <w:t xml:space="preserve">’ containing the ISO 4217 currency codes was downloaded on April 16, 2018 from </w:t>
       </w:r>
-      <w:hyperlink r:id="rId15" w:history="1">
+      <w:hyperlink r:id="rId16" w:history="1">
         <w:r>
           <w:rPr>
             <w:rStyle w:val="Hyperlink"/>
@@ -7655,7 +7767,6 @@
         <w:rPr>
           <w:rFonts w:ascii="Arial" w:hAnsi="Arial" w:cs="Arial"/>
         </w:rPr>
-        <w:lastRenderedPageBreak/>
         <w:t xml:space="preserve">The data file named </w:t>
       </w:r>
       <w:r>
@@ -7695,7 +7806,7 @@
         </w:rPr>
         <w:t xml:space="preserve"> from </w:t>
       </w:r>
-      <w:hyperlink r:id="rId16" w:history="1">
+      <w:hyperlink r:id="rId17" w:history="1">
         <w:r>
           <w:rPr>
             <w:rStyle w:val="Hyperlink"/>
@@ -8343,7 +8454,7 @@
         </w:rPr>
         <w:t xml:space="preserve">: </w:t>
       </w:r>
-      <w:hyperlink r:id="rId17" w:history="1">
+      <w:hyperlink r:id="rId18" w:history="1">
         <w:r>
           <w:rPr>
             <w:rStyle w:val="Hyperlink"/>
@@ -8612,6 +8723,7 @@
               <w:rPr>
                 <w:rFonts w:ascii="Arial" w:hAnsi="Arial" w:cs="Arial"/>
               </w:rPr>
+              <w:lastRenderedPageBreak/>
               <w:t>Units:</w:t>
             </w:r>
           </w:p>
@@ -8739,7 +8851,6 @@
           <w:rFonts w:ascii="Arial" w:hAnsi="Arial" w:cs="Arial"/>
           <w:b/>
         </w:rPr>
-        <w:lastRenderedPageBreak/>
         <w:t>Metadata for ‘</w:t>
       </w:r>
       <w:r>
@@ -9937,7 +10048,7 @@
         </w:rPr>
         <w:t xml:space="preserve"> </w:t>
       </w:r>
-      <w:hyperlink r:id="rId18" w:history="1">
+      <w:hyperlink r:id="rId19" w:history="1">
         <w:r>
           <w:rPr>
             <w:rStyle w:val="Hyperlink"/>
@@ -10700,6 +10811,7 @@
           <w:rFonts w:ascii="Arial" w:hAnsi="Arial" w:cs="Arial"/>
           <w:b/>
         </w:rPr>
+        <w:lastRenderedPageBreak/>
         <w:t>Metadata for ‘</w:t>
       </w:r>
       <w:r>
@@ -10778,7 +10890,6 @@
         <w:rPr>
           <w:rFonts w:ascii="Arial" w:hAnsi="Arial" w:cs="Arial"/>
         </w:rPr>
-        <w:lastRenderedPageBreak/>
         <w:t>Baumeister, C. and J.D. Hamilton (2019), "Structural Interpretation of Vector Autoregressions with Incomplete Identification: Revisiting the Role of Oil Supply and Demand Shocks," American Economic Review, 109(5), 1873-1910.</w:t>
       </w:r>
     </w:p>
@@ -10839,7 +10950,7 @@
           <w:rFonts w:ascii="Arial" w:hAnsi="Arial" w:cs="Arial"/>
         </w:rPr>
       </w:pPr>
-      <w:hyperlink r:id="rId19" w:history="1">
+      <w:hyperlink r:id="rId20" w:history="1">
         <w:r>
           <w:rPr>
             <w:rStyle w:val="Hyperlink"/>
@@ -11346,7 +11457,7 @@
           <w:rFonts w:ascii="Arial" w:hAnsi="Arial" w:cs="Arial"/>
         </w:rPr>
       </w:pPr>
-      <w:hyperlink r:id="rId20" w:history="1">
+      <w:hyperlink r:id="rId21" w:history="1">
         <w:r>
           <w:rPr>
             <w:rStyle w:val="Hyperlink"/>
@@ -11891,7 +12002,7 @@
           <w:rFonts w:ascii="Arial" w:hAnsi="Arial" w:cs="Arial"/>
         </w:rPr>
       </w:pPr>
-      <w:hyperlink r:id="rId21" w:history="1">
+      <w:hyperlink r:id="rId22" w:history="1">
         <w:r>
           <w:rPr>
             <w:rStyle w:val="Hyperlink"/>
@@ -12409,7 +12520,7 @@
           <w:rFonts w:ascii="Arial" w:hAnsi="Arial" w:cs="Arial"/>
         </w:rPr>
       </w:pPr>
-      <w:hyperlink r:id="rId22" w:history="1">
+      <w:hyperlink r:id="rId23" w:history="1">
         <w:r>
           <w:rPr>
             <w:rStyle w:val="Hyperlink"/>
@@ -12445,7 +12556,7 @@
           <w:rFonts w:ascii="Arial" w:hAnsi="Arial" w:cs="Arial"/>
         </w:rPr>
       </w:pPr>
-      <w:hyperlink r:id="rId23" w:history="1">
+      <w:hyperlink r:id="rId24" w:history="1">
         <w:r>
           <w:rPr>
             <w:rStyle w:val="Hyperlink"/>
@@ -12481,7 +12592,7 @@
           <w:rFonts w:ascii="Arial" w:hAnsi="Arial" w:cs="Arial"/>
         </w:rPr>
       </w:pPr>
-      <w:hyperlink r:id="rId24" w:history="1">
+      <w:hyperlink r:id="rId25" w:history="1">
         <w:r>
           <w:rPr>
             <w:rStyle w:val="Hyperlink"/>
@@ -12517,7 +12628,7 @@
           <w:rFonts w:ascii="Arial" w:hAnsi="Arial" w:cs="Arial"/>
         </w:rPr>
       </w:pPr>
-      <w:hyperlink r:id="rId25" w:history="1">
+      <w:hyperlink r:id="rId26" w:history="1">
         <w:r>
           <w:rPr>
             <w:rStyle w:val="Hyperlink"/>
@@ -12553,7 +12664,7 @@
           <w:rFonts w:ascii="Arial" w:hAnsi="Arial" w:cs="Arial"/>
         </w:rPr>
       </w:pPr>
-      <w:hyperlink r:id="rId26" w:history="1">
+      <w:hyperlink r:id="rId27" w:history="1">
         <w:r>
           <w:rPr>
             <w:rStyle w:val="Hyperlink"/>
@@ -12580,7 +12691,6 @@
         <w:rPr>
           <w:rFonts w:ascii="Arial" w:hAnsi="Arial" w:cs="Arial"/>
         </w:rPr>
-        <w:lastRenderedPageBreak/>
         <w:t>Deadline and Release Dates</w:t>
       </w:r>
     </w:p>
@@ -12590,7 +12700,7 @@
           <w:rFonts w:ascii="Arial" w:hAnsi="Arial" w:cs="Arial"/>
         </w:rPr>
       </w:pPr>
-      <w:hyperlink r:id="rId27" w:history="1">
+      <w:hyperlink r:id="rId28" w:history="1">
         <w:r>
           <w:rPr>
             <w:rStyle w:val="Hyperlink"/>
@@ -13239,7 +13349,7 @@
       </w:r>
     </w:p>
     <w:p>
-      <w:hyperlink r:id="rId28" w:history="1">
+      <w:hyperlink r:id="rId29" w:history="1">
         <w:r>
           <w:rPr>
             <w:rStyle w:val="Hyperlink"/>
@@ -13868,7 +13978,7 @@
           <w:rFonts w:ascii="Arial" w:hAnsi="Arial" w:cs="Arial"/>
         </w:rPr>
       </w:pPr>
-      <w:hyperlink r:id="rId29" w:history="1">
+      <w:hyperlink r:id="rId30" w:history="1">
         <w:r>
           <w:rPr>
             <w:rStyle w:val="Hyperlink"/>
@@ -14597,7 +14707,7 @@
           <w:rFonts w:ascii="Arial" w:hAnsi="Arial" w:cs="Arial"/>
         </w:rPr>
       </w:pPr>
-      <w:hyperlink r:id="rId30" w:history="1">
+      <w:hyperlink r:id="rId31" w:history="1">
         <w:r>
           <w:rPr>
             <w:rStyle w:val="Hyperlink"/>
@@ -14645,7 +14755,7 @@
           <w:rFonts w:ascii="Arial" w:hAnsi="Arial" w:cs="Arial"/>
         </w:rPr>
       </w:pPr>
-      <w:hyperlink r:id="rId31" w:history="1">
+      <w:hyperlink r:id="rId32" w:history="1">
         <w:r>
           <w:rPr>
             <w:rStyle w:val="Hyperlink"/>
@@ -14676,7 +14786,7 @@
       </w:r>
     </w:p>
     <w:p>
-      <w:hyperlink r:id="rId32" w:history="1">
+      <w:hyperlink r:id="rId33" w:history="1">
         <w:r>
           <w:rPr>
             <w:rStyle w:val="Hyperlink"/>
@@ -15057,7 +15167,7 @@
           <w:rFonts w:ascii="Arial" w:hAnsi="Arial" w:cs="Arial"/>
         </w:rPr>
       </w:pPr>
-      <w:hyperlink r:id="rId33" w:history="1">
+      <w:hyperlink r:id="rId34" w:history="1">
         <w:r>
           <w:rPr>
             <w:rStyle w:val="Hyperlink"/>
@@ -15093,7 +15203,7 @@
           <w:rFonts w:ascii="Arial" w:hAnsi="Arial" w:cs="Arial"/>
         </w:rPr>
       </w:pPr>
-      <w:hyperlink r:id="rId34" w:history="1">
+      <w:hyperlink r:id="rId35" w:history="1">
         <w:r>
           <w:rPr>
             <w:rStyle w:val="Hyperlink"/>
@@ -15174,7 +15284,7 @@
       </w:pPr>
     </w:p>
     <w:sectPr>
-      <w:headerReference w:type="default" r:id="rId35"/>
+      <w:headerReference w:type="default" r:id="rId36"/>
       <w:pgSz w:w="12240" w:h="15840"/>
       <w:pgMar w:top="1440" w:right="1440" w:bottom="1440" w:left="1440" w:header="720" w:footer="720" w:gutter="0"/>
       <w:cols w:space="720"/>
@@ -15335,7 +15445,7 @@
             <w:rPr>
               <w:noProof/>
             </w:rPr>
-            <w:t>September 23, 2021</w:t>
+            <w:t>October 2, 2021</w:t>
           </w:r>
           <w:r>
             <w:fldChar w:fldCharType="end"/>
@@ -16260,6 +16370,7 @@
   <w:style w:type="character" w:default="1" w:styleId="DefaultParagraphFont">
     <w:name w:val="Default Paragraph Font"/>
     <w:uiPriority w:val="1"/>
+    <w:semiHidden/>
     <w:unhideWhenUsed/>
   </w:style>
   <w:style w:type="table" w:default="1" w:styleId="TableNormal">

</xml_diff>

<commit_message>
Include information for CDS_Tickers and CDS_Data
</commit_message>
<xml_diff>
--- a/Data/Metadata/MetadataGuide.docx
+++ b/Data/Metadata/MetadataGuide.docx
@@ -3414,13 +3414,7 @@
         <w:rPr>
           <w:rFonts w:ascii="Arial" w:hAnsi="Arial" w:cs="Arial"/>
         </w:rPr>
-        <w:t>csv’ with daily US TIPS yield curve data was downloaded from</w:t>
-      </w:r>
-      <w:r>
-        <w:rPr>
-          <w:rFonts w:ascii="Arial" w:hAnsi="Arial" w:cs="Arial"/>
-        </w:rPr>
-        <w:t xml:space="preserve"> </w:t>
+        <w:t xml:space="preserve">csv’ with daily US TIPS yield curve data was downloaded from </w:t>
       </w:r>
       <w:hyperlink r:id="rId10" w:history="1">
         <w:r>
@@ -3905,7 +3899,7 @@
           <w:rFonts w:ascii="Arial" w:hAnsi="Arial" w:cs="Arial"/>
           <w:b/>
         </w:rPr>
-        <w:t>FRB_H15</w:t>
+        <w:t>US_H15_Data</w:t>
       </w:r>
       <w:r>
         <w:rPr>
@@ -3970,7 +3964,7 @@
         <w:rPr>
           <w:rFonts w:ascii="Arial" w:hAnsi="Arial" w:cs="Arial"/>
         </w:rPr>
-        <w:t>FRB_H15</w:t>
+        <w:t>US_H15_Data</w:t>
       </w:r>
       <w:r>
         <w:rPr>
@@ -4021,14 +4015,26 @@
         <w:rPr>
           <w:rFonts w:ascii="Arial" w:hAnsi="Arial" w:cs="Arial"/>
         </w:rPr>
-        <w:t>in website:</w:t>
-      </w:r>
-    </w:p>
-    <w:p>
+        <w:t>in website</w:t>
+      </w:r>
+      <w:r>
+        <w:rPr>
+          <w:rFonts w:ascii="Arial" w:hAnsi="Arial" w:cs="Arial"/>
+        </w:rPr>
+        <w:t>:</w:t>
+      </w:r>
+    </w:p>
+    <w:p>
+      <w:pPr>
+        <w:rPr>
+          <w:rFonts w:ascii="Arial" w:hAnsi="Arial" w:cs="Arial"/>
+        </w:rPr>
+      </w:pPr>
       <w:hyperlink r:id="rId12" w:history="1">
         <w:r>
           <w:rPr>
             <w:rStyle w:val="Hyperlink"/>
+            <w:rFonts w:ascii="Arial" w:hAnsi="Arial" w:cs="Arial"/>
           </w:rPr>
           <w:t>https://www.federalreserve.gov/datadownload/Choose.aspx?rel=H15</w:t>
         </w:r>
@@ -4069,16 +4075,8 @@
         <w:rPr>
           <w:rFonts w:ascii="Arial" w:hAnsi="Arial" w:cs="Arial"/>
         </w:rPr>
-        <w:t xml:space="preserve">Treasury Constant Maturities [csv, All Observations, 901.3 </w:t>
-      </w:r>
-      <w:proofErr w:type="gramStart"/>
-      <w:r>
-        <w:rPr>
-          <w:rFonts w:ascii="Arial" w:hAnsi="Arial" w:cs="Arial"/>
-        </w:rPr>
-        <w:t>KB ]</w:t>
-      </w:r>
-      <w:proofErr w:type="gramEnd"/>
+        <w:t>Treasury Constant Maturities [csv, All Observations, 901.3 KB ]</w:t>
+      </w:r>
       <w:r>
         <w:rPr>
           <w:rFonts w:ascii="Arial" w:hAnsi="Arial" w:cs="Arial"/>
@@ -4290,16 +4288,8 @@
               <w:rPr>
                 <w:rFonts w:ascii="Arial" w:hAnsi="Arial" w:cs="Arial"/>
               </w:rPr>
-              <w:t>RIFLGFCM01_</w:t>
-            </w:r>
-            <w:proofErr w:type="gramStart"/>
-            <w:r>
-              <w:rPr>
-                <w:rFonts w:ascii="Arial" w:hAnsi="Arial" w:cs="Arial"/>
-              </w:rPr>
-              <w:t>N.B</w:t>
-            </w:r>
-            <w:proofErr w:type="gramEnd"/>
+              <w:t>RIFLGFCM01_N.B</w:t>
+            </w:r>
             <w:r>
               <w:rPr>
                 <w:rFonts w:ascii="Arial" w:hAnsi="Arial" w:cs="Arial"/>
@@ -8530,128 +8520,114 @@
         <w:rPr>
           <w:rFonts w:ascii="Arial" w:hAnsi="Arial" w:cs="Arial"/>
         </w:rPr>
-        <w:t>that contain terms from a pool of chosen terms (</w:t>
+        <w:t xml:space="preserve">that contain terms from a pool of chosen terms (e.g. economy, uncertainty, central bank). </w:t>
+      </w:r>
+    </w:p>
+    <w:p>
+      <w:pPr>
+        <w:rPr>
+          <w:rFonts w:ascii="Arial" w:hAnsi="Arial" w:cs="Arial"/>
+        </w:rPr>
+      </w:pPr>
+    </w:p>
+    <w:p>
+      <w:pPr>
+        <w:rPr>
+          <w:rFonts w:ascii="Arial" w:hAnsi="Arial" w:cs="Arial"/>
+        </w:rPr>
+      </w:pPr>
+      <w:r>
+        <w:rPr>
+          <w:rFonts w:ascii="Arial" w:hAnsi="Arial" w:cs="Arial"/>
+        </w:rPr>
+        <w:t>AUD (1998:1-2021:8), BRL (1991:1-2021:8), CAD (1985:1-2021-8), COP (2000:1-2020:3), EUR (1987:1-2021:8), GBL (1997:1-2021:5), GBP (1998:1-2021:8)</w:t>
+      </w:r>
+      <w:r>
+        <w:rPr>
+          <w:rFonts w:ascii="Arial" w:hAnsi="Arial" w:cs="Arial"/>
+        </w:rPr>
+        <w:t>, JPY (</w:t>
+      </w:r>
+      <w:r>
+        <w:rPr>
+          <w:rFonts w:ascii="Arial" w:hAnsi="Arial" w:cs="Arial"/>
+        </w:rPr>
+        <w:t>1987:1-2021:8</w:t>
+      </w:r>
+      <w:r>
+        <w:rPr>
+          <w:rFonts w:ascii="Arial" w:hAnsi="Arial" w:cs="Arial"/>
+        </w:rPr>
+        <w:t>), KRW (</w:t>
+      </w:r>
+      <w:r>
+        <w:rPr>
+          <w:rFonts w:ascii="Arial" w:hAnsi="Arial" w:cs="Arial"/>
+        </w:rPr>
+        <w:t>1990:1-2021:1</w:t>
+      </w:r>
+      <w:r>
+        <w:rPr>
+          <w:rFonts w:ascii="Arial" w:hAnsi="Arial" w:cs="Arial"/>
+        </w:rPr>
+        <w:t>), MXN (</w:t>
+      </w:r>
+      <w:r>
+        <w:rPr>
+          <w:rFonts w:ascii="Arial" w:hAnsi="Arial" w:cs="Arial"/>
+        </w:rPr>
+        <w:t>1996:1-2019:9</w:t>
+      </w:r>
+      <w:r>
+        <w:rPr>
+          <w:rFonts w:ascii="Arial" w:hAnsi="Arial" w:cs="Arial"/>
+        </w:rPr>
+        <w:t>), RUB(</w:t>
+      </w:r>
+      <w:r>
+        <w:rPr>
+          <w:rFonts w:ascii="Arial" w:hAnsi="Arial" w:cs="Arial"/>
+        </w:rPr>
+        <w:t>1994:1-2021:8</w:t>
+      </w:r>
+      <w:r>
+        <w:rPr>
+          <w:rFonts w:ascii="Arial" w:hAnsi="Arial" w:cs="Arial"/>
+        </w:rPr>
+        <w:t>), SEK (</w:t>
+      </w:r>
+      <w:r>
+        <w:rPr>
+          <w:rFonts w:ascii="Arial" w:hAnsi="Arial" w:cs="Arial"/>
+        </w:rPr>
+        <w:t>1976:1-2021-7</w:t>
+      </w:r>
+      <w:r>
+        <w:rPr>
+          <w:rFonts w:ascii="Arial" w:hAnsi="Arial" w:cs="Arial"/>
+        </w:rPr>
+        <w:t>), USD (</w:t>
+      </w:r>
+      <w:r>
+        <w:rPr>
+          <w:rFonts w:ascii="Arial" w:hAnsi="Arial" w:cs="Arial"/>
+        </w:rPr>
+        <w:t>1985:</w:t>
       </w:r>
       <w:proofErr w:type="gramStart"/>
       <w:r>
         <w:rPr>
           <w:rFonts w:ascii="Arial" w:hAnsi="Arial" w:cs="Arial"/>
         </w:rPr>
-        <w:t>e.g.</w:t>
+        <w:t>1</w:t>
+      </w:r>
+      <w:r>
+        <w:rPr>
+          <w:rFonts w:ascii="Arial" w:hAnsi="Arial" w:cs="Arial"/>
+        </w:rPr>
+        <w:t>:!</w:t>
       </w:r>
       <w:proofErr w:type="gramEnd"/>
-      <w:r>
-        <w:rPr>
-          <w:rFonts w:ascii="Arial" w:hAnsi="Arial" w:cs="Arial"/>
-        </w:rPr>
-        <w:t xml:space="preserve"> economy, uncertainty, central bank). </w:t>
-      </w:r>
-    </w:p>
-    <w:p>
-      <w:pPr>
-        <w:rPr>
-          <w:rFonts w:ascii="Arial" w:hAnsi="Arial" w:cs="Arial"/>
-        </w:rPr>
-      </w:pPr>
-    </w:p>
-    <w:p>
-      <w:pPr>
-        <w:rPr>
-          <w:rFonts w:ascii="Arial" w:hAnsi="Arial" w:cs="Arial"/>
-        </w:rPr>
-      </w:pPr>
-      <w:r>
-        <w:rPr>
-          <w:rFonts w:ascii="Arial" w:hAnsi="Arial" w:cs="Arial"/>
-        </w:rPr>
-        <w:t>AUD (1998:1-2021:8), BRL (1991:1-2021:8), CAD (1985:1-2021-8), COP (2000:1-2020:3), EUR (1987:1-2021:8), GBL (1997:1-2021:5), GBP (1998:1-2021:8)</w:t>
-      </w:r>
-      <w:r>
-        <w:rPr>
-          <w:rFonts w:ascii="Arial" w:hAnsi="Arial" w:cs="Arial"/>
-        </w:rPr>
-        <w:t>, JPY (</w:t>
-      </w:r>
-      <w:r>
-        <w:rPr>
-          <w:rFonts w:ascii="Arial" w:hAnsi="Arial" w:cs="Arial"/>
-        </w:rPr>
-        <w:t>1987:1-2021:8</w:t>
-      </w:r>
-      <w:r>
-        <w:rPr>
-          <w:rFonts w:ascii="Arial" w:hAnsi="Arial" w:cs="Arial"/>
-        </w:rPr>
-        <w:t>), KRW (</w:t>
-      </w:r>
-      <w:r>
-        <w:rPr>
-          <w:rFonts w:ascii="Arial" w:hAnsi="Arial" w:cs="Arial"/>
-        </w:rPr>
-        <w:t>1990:1-2021:1</w:t>
-      </w:r>
-      <w:r>
-        <w:rPr>
-          <w:rFonts w:ascii="Arial" w:hAnsi="Arial" w:cs="Arial"/>
-        </w:rPr>
-        <w:t>), MXN (</w:t>
-      </w:r>
-      <w:r>
-        <w:rPr>
-          <w:rFonts w:ascii="Arial" w:hAnsi="Arial" w:cs="Arial"/>
-        </w:rPr>
-        <w:t>1996:1-2019:9</w:t>
-      </w:r>
-      <w:r>
-        <w:rPr>
-          <w:rFonts w:ascii="Arial" w:hAnsi="Arial" w:cs="Arial"/>
-        </w:rPr>
-        <w:t xml:space="preserve">), </w:t>
-      </w:r>
-      <w:proofErr w:type="gramStart"/>
-      <w:r>
-        <w:rPr>
-          <w:rFonts w:ascii="Arial" w:hAnsi="Arial" w:cs="Arial"/>
-        </w:rPr>
-        <w:t>RUB(</w:t>
-      </w:r>
-      <w:proofErr w:type="gramEnd"/>
-      <w:r>
-        <w:rPr>
-          <w:rFonts w:ascii="Arial" w:hAnsi="Arial" w:cs="Arial"/>
-        </w:rPr>
-        <w:t>1994:1-2021:8</w:t>
-      </w:r>
-      <w:r>
-        <w:rPr>
-          <w:rFonts w:ascii="Arial" w:hAnsi="Arial" w:cs="Arial"/>
-        </w:rPr>
-        <w:t>), SEK (</w:t>
-      </w:r>
-      <w:r>
-        <w:rPr>
-          <w:rFonts w:ascii="Arial" w:hAnsi="Arial" w:cs="Arial"/>
-        </w:rPr>
-        <w:t>1976:1-2021-7</w:t>
-      </w:r>
-      <w:r>
-        <w:rPr>
-          <w:rFonts w:ascii="Arial" w:hAnsi="Arial" w:cs="Arial"/>
-        </w:rPr>
-        <w:t>), USD (</w:t>
-      </w:r>
-      <w:r>
-        <w:rPr>
-          <w:rFonts w:ascii="Arial" w:hAnsi="Arial" w:cs="Arial"/>
-        </w:rPr>
-        <w:t>1985:1</w:t>
-      </w:r>
-      <w:r>
-        <w:rPr>
-          <w:rFonts w:ascii="Arial" w:hAnsi="Arial" w:cs="Arial"/>
-        </w:rPr>
-        <w:t>:!</w:t>
-      </w:r>
       <w:r>
         <w:rPr>
           <w:rFonts w:ascii="Arial" w:hAnsi="Arial" w:cs="Arial"/>
@@ -9598,22 +9574,14 @@
               <w:rPr>
                 <w:rFonts w:ascii="Arial" w:hAnsi="Arial" w:cs="Arial"/>
               </w:rPr>
-              <w:t xml:space="preserve"> </w:t>
-            </w:r>
-            <w:proofErr w:type="spellStart"/>
-            <w:r>
-              <w:rPr>
-                <w:rFonts w:ascii="Arial" w:hAnsi="Arial" w:cs="Arial"/>
-              </w:rPr>
-              <w:t>V</w:t>
-            </w:r>
-            <w:r>
-              <w:rPr>
-                <w:rFonts w:ascii="Arial" w:hAnsi="Arial" w:cs="Arial"/>
-              </w:rPr>
-              <w:t>ix</w:t>
-            </w:r>
-            <w:proofErr w:type="spellEnd"/>
+              <w:t xml:space="preserve"> V</w:t>
+            </w:r>
+            <w:r>
+              <w:rPr>
+                <w:rFonts w:ascii="Arial" w:hAnsi="Arial" w:cs="Arial"/>
+              </w:rPr>
+              <w:t>IX</w:t>
+            </w:r>
           </w:p>
         </w:tc>
       </w:tr>
@@ -9899,6 +9867,13 @@
         </w:rPr>
         <w:t>1</w:t>
       </w:r>
+    </w:p>
+    <w:p>
+      <w:pPr>
+        <w:rPr>
+          <w:rFonts w:ascii="Arial" w:hAnsi="Arial" w:cs="Arial"/>
+        </w:rPr>
+      </w:pPr>
     </w:p>
     <w:p>
       <w:pPr>
@@ -9924,139 +9899,29 @@
           <w:rFonts w:ascii="Arial" w:hAnsi="Arial" w:cs="Arial"/>
           <w:b/>
         </w:rPr>
-        <w:t>Metadata for ‘</w:t>
+        <w:t>Metadata for ‘CDS_</w:t>
       </w:r>
       <w:r>
         <w:rPr>
           <w:rFonts w:ascii="Arial" w:hAnsi="Arial" w:cs="Arial"/>
           <w:b/>
         </w:rPr>
-        <w:t>BIS_CB_Policy_Rates</w:t>
+        <w:t>Tickers</w:t>
       </w:r>
       <w:r>
         <w:rPr>
           <w:rFonts w:ascii="Arial" w:hAnsi="Arial" w:cs="Arial"/>
           <w:b/>
         </w:rPr>
-        <w:t>.xlsx’</w:t>
-      </w:r>
-    </w:p>
-    <w:p>
-      <w:pPr>
-        <w:rPr>
-          <w:rFonts w:ascii="Arial" w:hAnsi="Arial" w:cs="Arial"/>
-        </w:rPr>
-      </w:pPr>
-    </w:p>
-    <w:p>
-      <w:pPr>
-        <w:pStyle w:val="ListParagraph"/>
-        <w:numPr>
-          <w:ilvl w:val="0"/>
-          <w:numId w:val="2"/>
-        </w:numPr>
-        <w:rPr>
-          <w:rFonts w:ascii="Arial" w:hAnsi="Arial" w:cs="Arial"/>
-        </w:rPr>
-      </w:pPr>
-      <w:r>
-        <w:rPr>
-          <w:rFonts w:ascii="Arial" w:hAnsi="Arial" w:cs="Arial"/>
-        </w:rPr>
-        <w:t>B</w:t>
-      </w:r>
-      <w:r>
-        <w:rPr>
-          <w:rFonts w:ascii="Arial" w:hAnsi="Arial" w:cs="Arial"/>
-        </w:rPr>
-        <w:t>ibliographic citation</w:t>
-      </w:r>
-      <w:r>
-        <w:rPr>
-          <w:rFonts w:ascii="Arial" w:hAnsi="Arial" w:cs="Arial"/>
-        </w:rPr>
-        <w:t>:</w:t>
-      </w:r>
-    </w:p>
-    <w:p>
-      <w:pPr>
-        <w:rPr>
-          <w:rFonts w:ascii="Arial" w:hAnsi="Arial" w:cs="Arial"/>
-        </w:rPr>
-      </w:pPr>
-    </w:p>
-    <w:p>
-      <w:pPr>
-        <w:rPr>
-          <w:rFonts w:ascii="Arial" w:hAnsi="Arial" w:cs="Arial"/>
-        </w:rPr>
-      </w:pPr>
-      <w:r>
-        <w:rPr>
-          <w:rFonts w:ascii="Arial" w:hAnsi="Arial" w:cs="Arial"/>
-        </w:rPr>
-        <w:t>BIS policy rate statistics</w:t>
-      </w:r>
-    </w:p>
-    <w:p>
-      <w:pPr>
-        <w:rPr>
-          <w:rFonts w:ascii="Arial" w:hAnsi="Arial" w:cs="Arial"/>
-        </w:rPr>
-      </w:pPr>
-    </w:p>
-    <w:p>
-      <w:pPr>
-        <w:pStyle w:val="ListParagraph"/>
-        <w:numPr>
-          <w:ilvl w:val="0"/>
-          <w:numId w:val="2"/>
-        </w:numPr>
-        <w:rPr>
-          <w:rFonts w:ascii="Arial" w:hAnsi="Arial" w:cs="Arial"/>
-        </w:rPr>
-      </w:pPr>
-      <w:r>
-        <w:rPr>
-          <w:rFonts w:ascii="Arial" w:hAnsi="Arial" w:cs="Arial"/>
-        </w:rPr>
-        <w:t>Accessing the data:</w:t>
-      </w:r>
-    </w:p>
-    <w:p>
-      <w:pPr>
-        <w:rPr>
-          <w:rFonts w:ascii="Arial" w:hAnsi="Arial" w:cs="Arial"/>
-        </w:rPr>
-      </w:pPr>
-    </w:p>
-    <w:p>
-      <w:pPr>
-        <w:rPr>
-          <w:rFonts w:ascii="Arial" w:hAnsi="Arial" w:cs="Arial"/>
-        </w:rPr>
-      </w:pPr>
-      <w:r>
-        <w:rPr>
-          <w:rFonts w:ascii="Arial" w:hAnsi="Arial" w:cs="Arial"/>
-        </w:rPr>
-        <w:t>The data file was downloaded from</w:t>
-      </w:r>
-      <w:r>
-        <w:rPr>
-          <w:rFonts w:ascii="Arial" w:hAnsi="Arial" w:cs="Arial"/>
-        </w:rPr>
-        <w:t xml:space="preserve"> </w:t>
-      </w:r>
-      <w:hyperlink r:id="rId19" w:history="1">
-        <w:r>
-          <w:rPr>
-            <w:rStyle w:val="Hyperlink"/>
-            <w:rFonts w:ascii="Arial" w:hAnsi="Arial" w:cs="Arial"/>
-          </w:rPr>
-          <w:t>https://www.bis.org/statistics/cbpol.htm</w:t>
-        </w:r>
-      </w:hyperlink>
+        <w:t>.xlsx</w:t>
+      </w:r>
+      <w:r>
+        <w:rPr>
+          <w:rFonts w:ascii="Arial" w:hAnsi="Arial" w:cs="Arial"/>
+          <w:b/>
+        </w:rPr>
+        <w:t>’</w:t>
+      </w:r>
     </w:p>
     <w:p>
       <w:pPr>
@@ -10133,19 +9998,7 @@
               <w:rPr>
                 <w:rFonts w:ascii="Arial" w:hAnsi="Arial" w:cs="Arial"/>
               </w:rPr>
-              <w:t>M:BR, M:CO,</w:t>
-            </w:r>
-            <w:r>
-              <w:rPr>
-                <w:rFonts w:ascii="Arial" w:hAnsi="Arial" w:cs="Arial"/>
-              </w:rPr>
-              <w:t xml:space="preserve"> M:HU,</w:t>
-            </w:r>
-            <w:r>
-              <w:rPr>
-                <w:rFonts w:ascii="Arial" w:hAnsi="Arial" w:cs="Arial"/>
-              </w:rPr>
-              <w:t xml:space="preserve"> M:ID, M:IL, M:KR, M:MX, M:MY, M:PE, M:PH, M:PL, M:RU, M:TH, M:TR, M:ZA</w:t>
+              <w:t>Bloomberg tickers</w:t>
             </w:r>
           </w:p>
         </w:tc>
@@ -10183,13 +10036,7 @@
               <w:rPr>
                 <w:rFonts w:ascii="Arial" w:hAnsi="Arial" w:cs="Arial"/>
               </w:rPr>
-              <w:t>Central bank policy rates</w:t>
-            </w:r>
-            <w:r>
-              <w:rPr>
-                <w:rFonts w:ascii="Arial" w:hAnsi="Arial" w:cs="Arial"/>
-              </w:rPr>
-              <w:t xml:space="preserve"> </w:t>
+              <w:t>5-year and 10-year CDS rates</w:t>
             </w:r>
           </w:p>
         </w:tc>
@@ -10227,13 +10074,7 @@
               <w:rPr>
                 <w:rFonts w:ascii="Arial" w:hAnsi="Arial" w:cs="Arial"/>
               </w:rPr>
-              <w:t>Percent</w:t>
-            </w:r>
-            <w:r>
-              <w:rPr>
-                <w:rFonts w:ascii="Arial" w:hAnsi="Arial" w:cs="Arial"/>
-              </w:rPr>
-              <w:t xml:space="preserve"> per year</w:t>
+              <w:t>Percentages</w:t>
             </w:r>
           </w:p>
         </w:tc>
@@ -10271,26 +10112,7 @@
               <w:rPr>
                 <w:rFonts w:ascii="Arial" w:hAnsi="Arial" w:cs="Arial"/>
               </w:rPr>
-              <w:t xml:space="preserve">January </w:t>
-            </w:r>
-            <w:r>
-              <w:rPr>
-                <w:rFonts w:ascii="Arial" w:hAnsi="Arial" w:cs="Arial"/>
-              </w:rPr>
-              <w:t>1946</w:t>
-            </w:r>
-            <w:r>
-              <w:rPr>
-                <w:rFonts w:ascii="Arial" w:hAnsi="Arial" w:cs="Arial"/>
-              </w:rPr>
-              <w:t xml:space="preserve"> to </w:t>
-            </w:r>
-            <w:r>
-              <w:rPr>
-                <w:rFonts w:ascii="Arial" w:hAnsi="Arial" w:cs="Arial"/>
-                <w:highlight w:val="yellow"/>
-              </w:rPr>
-              <w:t>August 2021</w:t>
+              <w:t>N/A</w:t>
             </w:r>
           </w:p>
         </w:tc>
@@ -10328,7 +10150,7 @@
               <w:rPr>
                 <w:rFonts w:ascii="Arial" w:hAnsi="Arial" w:cs="Arial"/>
               </w:rPr>
-              <w:t>Monthly</w:t>
+              <w:t>Daily</w:t>
             </w:r>
           </w:p>
         </w:tc>
@@ -10340,62 +10162,6 @@
           <w:rFonts w:ascii="Arial" w:hAnsi="Arial" w:cs="Arial"/>
         </w:rPr>
       </w:pPr>
-    </w:p>
-    <w:p>
-      <w:pPr>
-        <w:rPr>
-          <w:rFonts w:ascii="Arial" w:hAnsi="Arial" w:cs="Arial"/>
-        </w:rPr>
-      </w:pPr>
-      <w:r>
-        <w:rPr>
-          <w:rFonts w:ascii="Arial" w:hAnsi="Arial" w:cs="Arial"/>
-        </w:rPr>
-        <w:t>Additional details are in Data-&gt;Metadata-&gt;</w:t>
-      </w:r>
-      <w:r>
-        <w:t xml:space="preserve"> </w:t>
-      </w:r>
-      <w:r>
-        <w:rPr>
-          <w:rFonts w:ascii="Arial" w:hAnsi="Arial" w:cs="Arial"/>
-        </w:rPr>
-        <w:t>BIS_CB_Policy_Rates</w:t>
-      </w:r>
-      <w:r>
-        <w:rPr>
-          <w:rFonts w:ascii="Arial" w:hAnsi="Arial" w:cs="Arial"/>
-        </w:rPr>
-        <w:t>.pdf</w:t>
-      </w:r>
-    </w:p>
-    <w:p>
-      <w:pPr>
-        <w:rPr>
-          <w:rFonts w:ascii="Arial" w:hAnsi="Arial" w:cs="Arial"/>
-        </w:rPr>
-      </w:pPr>
-    </w:p>
-    <w:p>
-      <w:pPr>
-        <w:jc w:val="right"/>
-        <w:rPr>
-          <w:rFonts w:ascii="Arial" w:hAnsi="Arial" w:cs="Arial"/>
-        </w:rPr>
-      </w:pPr>
-      <w:r>
-        <w:rPr>
-          <w:rFonts w:ascii="Arial" w:hAnsi="Arial" w:cs="Arial"/>
-        </w:rPr>
-        <w:t xml:space="preserve">Last update: </w:t>
-      </w:r>
-      <w:r>
-        <w:rPr>
-          <w:rFonts w:ascii="Arial" w:hAnsi="Arial" w:cs="Arial"/>
-          <w:highlight w:val="yellow"/>
-        </w:rPr>
-        <w:t>September 24, 2021</w:t>
-      </w:r>
     </w:p>
     <w:p>
       <w:pPr>
@@ -10428,116 +10194,95 @@
           <w:rFonts w:ascii="Arial" w:hAnsi="Arial" w:cs="Arial"/>
           <w:b/>
         </w:rPr>
-        <w:t>CE_Forecasts</w:t>
+        <w:t>CDS_Data</w:t>
       </w:r>
       <w:r>
         <w:rPr>
           <w:rFonts w:ascii="Arial" w:hAnsi="Arial" w:cs="Arial"/>
           <w:b/>
         </w:rPr>
-        <w:t>.xlsx’</w:t>
-      </w:r>
-    </w:p>
-    <w:p>
-      <w:pPr>
-        <w:rPr>
-          <w:rFonts w:ascii="Arial" w:hAnsi="Arial" w:cs="Arial"/>
-        </w:rPr>
-      </w:pPr>
-    </w:p>
-    <w:p>
-      <w:pPr>
-        <w:pStyle w:val="ListParagraph"/>
-        <w:numPr>
-          <w:ilvl w:val="0"/>
-          <w:numId w:val="2"/>
-        </w:numPr>
-        <w:rPr>
-          <w:rFonts w:ascii="Arial" w:hAnsi="Arial" w:cs="Arial"/>
-        </w:rPr>
-      </w:pPr>
-      <w:r>
-        <w:rPr>
-          <w:rFonts w:ascii="Arial" w:hAnsi="Arial" w:cs="Arial"/>
-        </w:rPr>
-        <w:t>B</w:t>
-      </w:r>
-      <w:r>
-        <w:rPr>
-          <w:rFonts w:ascii="Arial" w:hAnsi="Arial" w:cs="Arial"/>
-        </w:rPr>
-        <w:t>ibliographic citation</w:t>
-      </w:r>
-      <w:r>
-        <w:rPr>
-          <w:rFonts w:ascii="Arial" w:hAnsi="Arial" w:cs="Arial"/>
-        </w:rPr>
-        <w:t>:</w:t>
-      </w:r>
-    </w:p>
-    <w:p>
-      <w:pPr>
-        <w:rPr>
-          <w:rFonts w:ascii="Arial" w:hAnsi="Arial" w:cs="Arial"/>
-        </w:rPr>
-      </w:pPr>
-    </w:p>
-    <w:p>
-      <w:pPr>
-        <w:rPr>
-          <w:rFonts w:ascii="Arial" w:hAnsi="Arial" w:cs="Arial"/>
-        </w:rPr>
-      </w:pPr>
-      <w:r>
-        <w:rPr>
-          <w:rFonts w:ascii="Arial" w:hAnsi="Arial" w:cs="Arial"/>
-        </w:rPr>
-        <w:t>Asia Pacific Consensus Forecasts, Eastern European Consensus Forecasts, Latin American Consensus Forecasts</w:t>
-      </w:r>
-    </w:p>
-    <w:p>
-      <w:pPr>
-        <w:rPr>
-          <w:rFonts w:ascii="Arial" w:hAnsi="Arial" w:cs="Arial"/>
-        </w:rPr>
-      </w:pPr>
-    </w:p>
-    <w:p>
-      <w:pPr>
-        <w:pStyle w:val="ListParagraph"/>
-        <w:numPr>
-          <w:ilvl w:val="0"/>
-          <w:numId w:val="2"/>
-        </w:numPr>
-        <w:rPr>
-          <w:rFonts w:ascii="Arial" w:hAnsi="Arial" w:cs="Arial"/>
-        </w:rPr>
-      </w:pPr>
-      <w:r>
-        <w:rPr>
-          <w:rFonts w:ascii="Arial" w:hAnsi="Arial" w:cs="Arial"/>
-        </w:rPr>
-        <w:t>Accessing the data:</w:t>
-      </w:r>
-    </w:p>
-    <w:p>
-      <w:pPr>
-        <w:rPr>
-          <w:rFonts w:ascii="Arial" w:hAnsi="Arial" w:cs="Arial"/>
-        </w:rPr>
-      </w:pPr>
-    </w:p>
-    <w:p>
-      <w:pPr>
-        <w:rPr>
-          <w:rFonts w:ascii="Arial" w:hAnsi="Arial" w:cs="Arial"/>
-        </w:rPr>
-      </w:pPr>
-      <w:r>
-        <w:rPr>
-          <w:rFonts w:ascii="Arial" w:hAnsi="Arial" w:cs="Arial"/>
-        </w:rPr>
-        <w:t>The data file was constructed manually by consulting the periodic publications by Consensus Economics mentioned above.</w:t>
+        <w:t>.xlsx</w:t>
+      </w:r>
+      <w:r>
+        <w:rPr>
+          <w:rFonts w:ascii="Arial" w:hAnsi="Arial" w:cs="Arial"/>
+          <w:b/>
+        </w:rPr>
+        <w:t>’</w:t>
+      </w:r>
+    </w:p>
+    <w:p>
+      <w:pPr>
+        <w:rPr>
+          <w:rFonts w:ascii="Arial" w:hAnsi="Arial" w:cs="Arial"/>
+        </w:rPr>
+      </w:pPr>
+    </w:p>
+    <w:p>
+      <w:pPr>
+        <w:rPr>
+          <w:rFonts w:ascii="Arial" w:hAnsi="Arial" w:cs="Arial"/>
+        </w:rPr>
+      </w:pPr>
+      <w:r>
+        <w:rPr>
+          <w:rFonts w:ascii="Arial" w:hAnsi="Arial" w:cs="Arial"/>
+        </w:rPr>
+        <w:t xml:space="preserve">Due to licensing, this file is not included in the replication folder but can be recreated by </w:t>
+      </w:r>
+      <w:r>
+        <w:rPr>
+          <w:rFonts w:ascii="Arial" w:hAnsi="Arial" w:cs="Arial"/>
+        </w:rPr>
+        <w:t>downloading the tickers in ‘</w:t>
+      </w:r>
+      <w:r>
+        <w:rPr>
+          <w:rFonts w:ascii="Arial" w:hAnsi="Arial" w:cs="Arial"/>
+        </w:rPr>
+        <w:t>CDS_Tickers.xlsx</w:t>
+      </w:r>
+      <w:r>
+        <w:rPr>
+          <w:rFonts w:ascii="Arial" w:hAnsi="Arial" w:cs="Arial"/>
+        </w:rPr>
+        <w:t>’ for the 5-year CDS from Bloomberg (daily data, last price) and storing the data in a sheet called ‘5Y’. S</w:t>
+      </w:r>
+      <w:r>
+        <w:rPr>
+          <w:rFonts w:ascii="Arial" w:hAnsi="Arial" w:cs="Arial"/>
+        </w:rPr>
+        <w:t xml:space="preserve">ave the new file as </w:t>
+      </w:r>
+      <w:r>
+        <w:rPr>
+          <w:rFonts w:ascii="Arial" w:hAnsi="Arial" w:cs="Arial"/>
+        </w:rPr>
+        <w:t>‘</w:t>
+      </w:r>
+      <w:r>
+        <w:rPr>
+          <w:rFonts w:ascii="Arial" w:hAnsi="Arial" w:cs="Arial"/>
+        </w:rPr>
+        <w:t>CDS_Data</w:t>
+      </w:r>
+      <w:r>
+        <w:rPr>
+          <w:rFonts w:ascii="Arial" w:hAnsi="Arial" w:cs="Arial"/>
+        </w:rPr>
+        <w:t>.xlsx</w:t>
+      </w:r>
+      <w:r>
+        <w:rPr>
+          <w:rFonts w:ascii="Arial" w:hAnsi="Arial" w:cs="Arial"/>
+        </w:rPr>
+        <w:t>’</w:t>
+      </w:r>
+      <w:r>
+        <w:rPr>
+          <w:rFonts w:ascii="Arial" w:hAnsi="Arial" w:cs="Arial"/>
+        </w:rPr>
+        <w:t>.</w:t>
       </w:r>
     </w:p>
     <w:p>
@@ -10611,6 +10356,12 @@
                 <w:rFonts w:ascii="Arial" w:hAnsi="Arial" w:cs="Arial"/>
               </w:rPr>
             </w:pPr>
+            <w:r>
+              <w:rPr>
+                <w:rFonts w:ascii="Arial" w:hAnsi="Arial" w:cs="Arial"/>
+              </w:rPr>
+              <w:t>COUNTRY CDS USD SR 5Y D14 Corp</w:t>
+            </w:r>
           </w:p>
         </w:tc>
       </w:tr>
@@ -10647,7 +10398,7 @@
               <w:rPr>
                 <w:rFonts w:ascii="Arial" w:hAnsi="Arial" w:cs="Arial"/>
               </w:rPr>
-              <w:t>1 to 5 years and long-term inflation and GDP growth forecasts for the emerging markets in the sample</w:t>
+              <w:t>5-year CDS rates</w:t>
             </w:r>
           </w:p>
         </w:tc>
@@ -10685,7 +10436,7 @@
               <w:rPr>
                 <w:rFonts w:ascii="Arial" w:hAnsi="Arial" w:cs="Arial"/>
               </w:rPr>
-              <w:t>Percent per year</w:t>
+              <w:t>Percentages</w:t>
             </w:r>
           </w:p>
         </w:tc>
@@ -10723,20 +10474,28 @@
               <w:rPr>
                 <w:rFonts w:ascii="Arial" w:hAnsi="Arial" w:cs="Arial"/>
               </w:rPr>
-              <w:t>April 2001</w:t>
-            </w:r>
-            <w:r>
-              <w:rPr>
-                <w:rFonts w:ascii="Arial" w:hAnsi="Arial" w:cs="Arial"/>
-              </w:rPr>
-              <w:t xml:space="preserve">to </w:t>
+              <w:t xml:space="preserve">January 2000 to </w:t>
             </w:r>
             <w:r>
               <w:rPr>
                 <w:rFonts w:ascii="Arial" w:hAnsi="Arial" w:cs="Arial"/>
                 <w:highlight w:val="yellow"/>
               </w:rPr>
-              <w:t>October 2017</w:t>
+              <w:t>September</w:t>
+            </w:r>
+            <w:r>
+              <w:rPr>
+                <w:rFonts w:ascii="Arial" w:hAnsi="Arial" w:cs="Arial"/>
+                <w:highlight w:val="yellow"/>
+              </w:rPr>
+              <w:t xml:space="preserve"> 20</w:t>
+            </w:r>
+            <w:r>
+              <w:rPr>
+                <w:rFonts w:ascii="Arial" w:hAnsi="Arial" w:cs="Arial"/>
+                <w:highlight w:val="yellow"/>
+              </w:rPr>
+              <w:t>21</w:t>
             </w:r>
           </w:p>
         </w:tc>
@@ -10774,7 +10533,7 @@
               <w:rPr>
                 <w:rFonts w:ascii="Arial" w:hAnsi="Arial" w:cs="Arial"/>
               </w:rPr>
-              <w:t>Semiannually</w:t>
+              <w:t>Daily</w:t>
             </w:r>
           </w:p>
         </w:tc>
@@ -10786,6 +10545,55 @@
           <w:rFonts w:ascii="Arial" w:hAnsi="Arial" w:cs="Arial"/>
         </w:rPr>
       </w:pPr>
+    </w:p>
+    <w:p>
+      <w:pPr>
+        <w:jc w:val="right"/>
+        <w:rPr>
+          <w:rFonts w:ascii="Arial" w:hAnsi="Arial" w:cs="Arial"/>
+        </w:rPr>
+      </w:pPr>
+      <w:r>
+        <w:rPr>
+          <w:rFonts w:ascii="Arial" w:hAnsi="Arial" w:cs="Arial"/>
+        </w:rPr>
+        <w:t xml:space="preserve">Last update: </w:t>
+      </w:r>
+      <w:r>
+        <w:rPr>
+          <w:rFonts w:ascii="Arial" w:hAnsi="Arial" w:cs="Arial"/>
+          <w:highlight w:val="yellow"/>
+        </w:rPr>
+        <w:t>September</w:t>
+      </w:r>
+      <w:r>
+        <w:rPr>
+          <w:rFonts w:ascii="Arial" w:hAnsi="Arial" w:cs="Arial"/>
+          <w:highlight w:val="yellow"/>
+        </w:rPr>
+        <w:t xml:space="preserve"> </w:t>
+      </w:r>
+      <w:r>
+        <w:rPr>
+          <w:rFonts w:ascii="Arial" w:hAnsi="Arial" w:cs="Arial"/>
+          <w:highlight w:val="yellow"/>
+        </w:rPr>
+        <w:t>19</w:t>
+      </w:r>
+      <w:r>
+        <w:rPr>
+          <w:rFonts w:ascii="Arial" w:hAnsi="Arial" w:cs="Arial"/>
+          <w:highlight w:val="yellow"/>
+        </w:rPr>
+        <w:t>, 202</w:t>
+      </w:r>
+      <w:r>
+        <w:rPr>
+          <w:rFonts w:ascii="Arial" w:hAnsi="Arial" w:cs="Arial"/>
+          <w:highlight w:val="yellow"/>
+        </w:rPr>
+        <w:t>1</w:t>
+      </w:r>
     </w:p>
     <w:p>
       <w:pPr>
@@ -10811,7 +10619,6 @@
           <w:rFonts w:ascii="Arial" w:hAnsi="Arial" w:cs="Arial"/>
           <w:b/>
         </w:rPr>
-        <w:lastRenderedPageBreak/>
         <w:t>Metadata for ‘</w:t>
       </w:r>
       <w:r>
@@ -10819,21 +10626,14 @@
           <w:rFonts w:ascii="Arial" w:hAnsi="Arial" w:cs="Arial"/>
           <w:b/>
         </w:rPr>
-        <w:t>Global_IP_Index</w:t>
+        <w:t>BIS_CB_Policy_Rates</w:t>
       </w:r>
       <w:r>
         <w:rPr>
           <w:rFonts w:ascii="Arial" w:hAnsi="Arial" w:cs="Arial"/>
           <w:b/>
         </w:rPr>
-        <w:t>.</w:t>
-      </w:r>
-      <w:r>
-        <w:rPr>
-          <w:rFonts w:ascii="Arial" w:hAnsi="Arial" w:cs="Arial"/>
-          <w:b/>
-        </w:rPr>
-        <w:t>xlsx’</w:t>
+        <w:t>.xlsx’</w:t>
       </w:r>
     </w:p>
     <w:p>
@@ -10890,7 +10690,7 @@
         <w:rPr>
           <w:rFonts w:ascii="Arial" w:hAnsi="Arial" w:cs="Arial"/>
         </w:rPr>
-        <w:t>Baumeister, C. and J.D. Hamilton (2019), "Structural Interpretation of Vector Autoregressions with Incomplete Identification: Revisiting the Role of Oil Supply and Demand Shocks," American Economic Review, 109(5), 1873-1910.</w:t>
+        <w:t>BIS policy rate statistics</w:t>
       </w:r>
     </w:p>
     <w:p>
@@ -10935,28 +10735,21 @@
         <w:rPr>
           <w:rFonts w:ascii="Arial" w:hAnsi="Arial" w:cs="Arial"/>
         </w:rPr>
-        <w:t>The data file named was downloaded from</w:t>
-      </w:r>
-      <w:r>
-        <w:rPr>
-          <w:rFonts w:ascii="Arial" w:hAnsi="Arial" w:cs="Arial"/>
-        </w:rPr>
-        <w:t>:</w:t>
-      </w:r>
-    </w:p>
-    <w:p>
-      <w:pPr>
-        <w:rPr>
-          <w:rFonts w:ascii="Arial" w:hAnsi="Arial" w:cs="Arial"/>
-        </w:rPr>
-      </w:pPr>
-      <w:hyperlink r:id="rId20" w:history="1">
+        <w:t>The data file was downloaded from</w:t>
+      </w:r>
+      <w:r>
+        <w:rPr>
+          <w:rFonts w:ascii="Arial" w:hAnsi="Arial" w:cs="Arial"/>
+        </w:rPr>
+        <w:t xml:space="preserve"> </w:t>
+      </w:r>
+      <w:hyperlink r:id="rId19" w:history="1">
         <w:r>
           <w:rPr>
             <w:rStyle w:val="Hyperlink"/>
             <w:rFonts w:ascii="Arial" w:hAnsi="Arial" w:cs="Arial"/>
           </w:rPr>
-          <w:t>https://sites.google.com/site/cjsbaumeister/OECD_plus6_industrial_production.xlsx?attredirects=0&amp;d=1</w:t>
+          <w:t>https://www.bis.org/statistics/cbpol.htm</w:t>
         </w:r>
       </w:hyperlink>
     </w:p>
@@ -11035,7 +10828,19 @@
               <w:rPr>
                 <w:rFonts w:ascii="Arial" w:hAnsi="Arial" w:cs="Arial"/>
               </w:rPr>
-              <w:t>OECD+6NME industrial production</w:t>
+              <w:t>M:BR, M:CO,</w:t>
+            </w:r>
+            <w:r>
+              <w:rPr>
+                <w:rFonts w:ascii="Arial" w:hAnsi="Arial" w:cs="Arial"/>
+              </w:rPr>
+              <w:t xml:space="preserve"> M:HU,</w:t>
+            </w:r>
+            <w:r>
+              <w:rPr>
+                <w:rFonts w:ascii="Arial" w:hAnsi="Arial" w:cs="Arial"/>
+              </w:rPr>
+              <w:t xml:space="preserve"> M:ID, M:IL, M:KR, M:MX, M:MY, M:PE, M:PH, M:PL, M:RU, M:TH, M:TR, M:ZA</w:t>
             </w:r>
           </w:p>
         </w:tc>
@@ -11073,25 +10878,13 @@
               <w:rPr>
                 <w:rFonts w:ascii="Arial" w:hAnsi="Arial" w:cs="Arial"/>
               </w:rPr>
-              <w:t>I</w:t>
-            </w:r>
-            <w:r>
-              <w:rPr>
-                <w:rFonts w:ascii="Arial" w:hAnsi="Arial" w:cs="Arial"/>
-              </w:rPr>
-              <w:t xml:space="preserve">ndex of global industrial production </w:t>
-            </w:r>
-            <w:r>
-              <w:rPr>
-                <w:rFonts w:ascii="Arial" w:hAnsi="Arial" w:cs="Arial"/>
-              </w:rPr>
-              <w:t xml:space="preserve">as a </w:t>
-            </w:r>
-            <w:r>
-              <w:rPr>
-                <w:rFonts w:ascii="Arial" w:hAnsi="Arial" w:cs="Arial"/>
-              </w:rPr>
-              <w:t>measure of real economic activity.</w:t>
+              <w:t>Central bank policy rates</w:t>
+            </w:r>
+            <w:r>
+              <w:rPr>
+                <w:rFonts w:ascii="Arial" w:hAnsi="Arial" w:cs="Arial"/>
+              </w:rPr>
+              <w:t xml:space="preserve"> </w:t>
             </w:r>
           </w:p>
         </w:tc>
@@ -11129,13 +10922,13 @@
               <w:rPr>
                 <w:rFonts w:ascii="Arial" w:hAnsi="Arial" w:cs="Arial"/>
               </w:rPr>
-              <w:t>Percentage</w:t>
-            </w:r>
-            <w:r>
-              <w:rPr>
-                <w:rFonts w:ascii="Arial" w:hAnsi="Arial" w:cs="Arial"/>
-              </w:rPr>
-              <w:t>.</w:t>
+              <w:t>Percent</w:t>
+            </w:r>
+            <w:r>
+              <w:rPr>
+                <w:rFonts w:ascii="Arial" w:hAnsi="Arial" w:cs="Arial"/>
+              </w:rPr>
+              <w:t xml:space="preserve"> per year</w:t>
             </w:r>
           </w:p>
         </w:tc>
@@ -11155,6 +10948,7 @@
               <w:rPr>
                 <w:rFonts w:ascii="Arial" w:hAnsi="Arial" w:cs="Arial"/>
               </w:rPr>
+              <w:lastRenderedPageBreak/>
               <w:t>Period:</w:t>
             </w:r>
           </w:p>
@@ -11179,7 +10973,7 @@
               <w:rPr>
                 <w:rFonts w:ascii="Arial" w:hAnsi="Arial" w:cs="Arial"/>
               </w:rPr>
-              <w:t>1958</w:t>
+              <w:t>1946</w:t>
             </w:r>
             <w:r>
               <w:rPr>
@@ -11192,27 +10986,7 @@
                 <w:rFonts w:ascii="Arial" w:hAnsi="Arial" w:cs="Arial"/>
                 <w:highlight w:val="yellow"/>
               </w:rPr>
-              <w:t>June</w:t>
-            </w:r>
-            <w:r>
-              <w:rPr>
-                <w:rFonts w:ascii="Arial" w:hAnsi="Arial" w:cs="Arial"/>
-                <w:highlight w:val="yellow"/>
-              </w:rPr>
-              <w:t xml:space="preserve"> 202</w:t>
-            </w:r>
-            <w:r>
-              <w:rPr>
-                <w:rFonts w:ascii="Arial" w:hAnsi="Arial" w:cs="Arial"/>
-                <w:highlight w:val="yellow"/>
-              </w:rPr>
-              <w:t>1</w:t>
-            </w:r>
-            <w:r>
-              <w:rPr>
-                <w:rFonts w:ascii="Arial" w:hAnsi="Arial" w:cs="Arial"/>
-              </w:rPr>
-              <w:t>.</w:t>
+              <w:t>August 2021</w:t>
             </w:r>
           </w:p>
         </w:tc>
@@ -11252,16 +11026,45 @@
               </w:rPr>
               <w:t>Monthly</w:t>
             </w:r>
-            <w:r>
-              <w:rPr>
-                <w:rFonts w:ascii="Arial" w:hAnsi="Arial" w:cs="Arial"/>
-              </w:rPr>
-              <w:t>.</w:t>
-            </w:r>
           </w:p>
         </w:tc>
       </w:tr>
     </w:tbl>
+    <w:p>
+      <w:pPr>
+        <w:rPr>
+          <w:rFonts w:ascii="Arial" w:hAnsi="Arial" w:cs="Arial"/>
+        </w:rPr>
+      </w:pPr>
+    </w:p>
+    <w:p>
+      <w:pPr>
+        <w:rPr>
+          <w:rFonts w:ascii="Arial" w:hAnsi="Arial" w:cs="Arial"/>
+        </w:rPr>
+      </w:pPr>
+      <w:r>
+        <w:rPr>
+          <w:rFonts w:ascii="Arial" w:hAnsi="Arial" w:cs="Arial"/>
+        </w:rPr>
+        <w:t>Additional details are in Data-&gt;Metadata-&gt;</w:t>
+      </w:r>
+      <w:r>
+        <w:t xml:space="preserve"> </w:t>
+      </w:r>
+      <w:r>
+        <w:rPr>
+          <w:rFonts w:ascii="Arial" w:hAnsi="Arial" w:cs="Arial"/>
+        </w:rPr>
+        <w:t>BIS_CB_Policy_Rates</w:t>
+      </w:r>
+      <w:r>
+        <w:rPr>
+          <w:rFonts w:ascii="Arial" w:hAnsi="Arial" w:cs="Arial"/>
+        </w:rPr>
+        <w:t>.pdf</w:t>
+      </w:r>
+    </w:p>
     <w:p>
       <w:pPr>
         <w:rPr>
@@ -11321,14 +11124,14 @@
           <w:rFonts w:ascii="Arial" w:hAnsi="Arial" w:cs="Arial"/>
           <w:b/>
         </w:rPr>
-        <w:t>shipping_costs.xlsx</w:t>
+        <w:t>CE_Forecasts</w:t>
       </w:r>
       <w:r>
         <w:rPr>
           <w:rFonts w:ascii="Arial" w:hAnsi="Arial" w:cs="Arial"/>
           <w:b/>
         </w:rPr>
-        <w:t>’</w:t>
+        <w:t>.xlsx’</w:t>
       </w:r>
     </w:p>
     <w:p>
@@ -11385,25 +11188,7 @@
         <w:rPr>
           <w:rFonts w:ascii="Arial" w:hAnsi="Arial" w:cs="Arial"/>
         </w:rPr>
-        <w:t>James D. Hamilton, "Measuring Global Economic Activity",</w:t>
-      </w:r>
-      <w:r>
-        <w:rPr>
-          <w:rFonts w:ascii="Arial" w:hAnsi="Arial" w:cs="Arial"/>
-        </w:rPr>
-        <w:t xml:space="preserve"> </w:t>
-      </w:r>
-      <w:r>
-        <w:rPr>
-          <w:rFonts w:ascii="Arial" w:hAnsi="Arial" w:cs="Arial"/>
-        </w:rPr>
-        <w:t xml:space="preserve">Journal of Applied Econometrics, </w:t>
-      </w:r>
-      <w:r>
-        <w:rPr>
-          <w:rFonts w:ascii="Arial" w:hAnsi="Arial" w:cs="Arial"/>
-        </w:rPr>
-        <w:t>2020.</w:t>
+        <w:t>Asia Pacific Consensus Forecasts, Eastern European Consensus Forecasts, Latin American Consensus Forecasts</w:t>
       </w:r>
     </w:p>
     <w:p>
@@ -11448,24 +11233,8 @@
         <w:rPr>
           <w:rFonts w:ascii="Arial" w:hAnsi="Arial" w:cs="Arial"/>
         </w:rPr>
-        <w:t>The data file named was downloaded from:</w:t>
-      </w:r>
-    </w:p>
-    <w:p>
-      <w:pPr>
-        <w:rPr>
-          <w:rFonts w:ascii="Arial" w:hAnsi="Arial" w:cs="Arial"/>
-        </w:rPr>
-      </w:pPr>
-      <w:hyperlink r:id="rId21" w:history="1">
-        <w:r>
-          <w:rPr>
-            <w:rStyle w:val="Hyperlink"/>
-            <w:rFonts w:ascii="Arial" w:hAnsi="Arial" w:cs="Arial"/>
-          </w:rPr>
-          <w:t>http://econweb.ucsd.edu/~jhamilto/shipping_costs.xlsx</w:t>
-        </w:r>
-      </w:hyperlink>
+        <w:t>The data file was constructed manually by consulting the periodic publications by Consensus Economics mentioned above.</w:t>
+      </w:r>
     </w:p>
     <w:p>
       <w:pPr>
@@ -11538,24 +11307,6 @@
                 <w:rFonts w:ascii="Arial" w:hAnsi="Arial" w:cs="Arial"/>
               </w:rPr>
             </w:pPr>
-            <w:r>
-              <w:rPr>
-                <w:rFonts w:ascii="Arial" w:hAnsi="Arial" w:cs="Arial"/>
-              </w:rPr>
-              <w:t>Cyclical</w:t>
-            </w:r>
-            <w:r>
-              <w:rPr>
-                <w:rFonts w:ascii="Arial" w:hAnsi="Arial" w:cs="Arial"/>
-              </w:rPr>
-              <w:t xml:space="preserve"> </w:t>
-            </w:r>
-            <w:r>
-              <w:rPr>
-                <w:rFonts w:ascii="Arial" w:hAnsi="Arial" w:cs="Arial"/>
-              </w:rPr>
-              <w:t>component</w:t>
-            </w:r>
           </w:p>
         </w:tc>
       </w:tr>
@@ -11592,19 +11343,7 @@
               <w:rPr>
                 <w:rFonts w:ascii="Arial" w:hAnsi="Arial" w:cs="Arial"/>
               </w:rPr>
-              <w:t>C</w:t>
-            </w:r>
-            <w:r>
-              <w:rPr>
-                <w:rFonts w:ascii="Arial" w:hAnsi="Arial" w:cs="Arial"/>
-              </w:rPr>
-              <w:t>yclical component of real cost of shipping</w:t>
-            </w:r>
-            <w:r>
-              <w:rPr>
-                <w:rFonts w:ascii="Arial" w:hAnsi="Arial" w:cs="Arial"/>
-              </w:rPr>
-              <w:t>.</w:t>
+              <w:t>1 to 5 years and long-term inflation and GDP growth forecasts for the emerging markets in the sample</w:t>
             </w:r>
           </w:p>
         </w:tc>
@@ -11642,7 +11381,7 @@
               <w:rPr>
                 <w:rFonts w:ascii="Arial" w:hAnsi="Arial" w:cs="Arial"/>
               </w:rPr>
-              <w:t>Percentage.</w:t>
+              <w:t>Percent per year</w:t>
             </w:r>
           </w:p>
         </w:tc>
@@ -11680,37 +11419,20 @@
               <w:rPr>
                 <w:rFonts w:ascii="Arial" w:hAnsi="Arial" w:cs="Arial"/>
               </w:rPr>
-              <w:t>January 19</w:t>
-            </w:r>
-            <w:r>
-              <w:rPr>
-                <w:rFonts w:ascii="Arial" w:hAnsi="Arial" w:cs="Arial"/>
-              </w:rPr>
-              <w:t>70</w:t>
-            </w:r>
-            <w:r>
-              <w:rPr>
-                <w:rFonts w:ascii="Arial" w:hAnsi="Arial" w:cs="Arial"/>
-              </w:rPr>
-              <w:t xml:space="preserve"> to </w:t>
-            </w:r>
-            <w:r>
-              <w:rPr>
-                <w:rFonts w:ascii="Arial" w:hAnsi="Arial" w:cs="Arial"/>
-              </w:rPr>
-              <w:t>September 2019</w:t>
-            </w:r>
-            <w:r>
-              <w:rPr>
-                <w:rFonts w:ascii="Arial" w:hAnsi="Arial" w:cs="Arial"/>
-              </w:rPr>
-              <w:t>*</w:t>
-            </w:r>
-            <w:r>
-              <w:rPr>
-                <w:rFonts w:ascii="Arial" w:hAnsi="Arial" w:cs="Arial"/>
-              </w:rPr>
-              <w:t>.</w:t>
+              <w:t>April 2001</w:t>
+            </w:r>
+            <w:r>
+              <w:rPr>
+                <w:rFonts w:ascii="Arial" w:hAnsi="Arial" w:cs="Arial"/>
+              </w:rPr>
+              <w:t xml:space="preserve">to </w:t>
+            </w:r>
+            <w:r>
+              <w:rPr>
+                <w:rFonts w:ascii="Arial" w:hAnsi="Arial" w:cs="Arial"/>
+                <w:highlight w:val="yellow"/>
+              </w:rPr>
+              <w:t>October 2017</w:t>
             </w:r>
           </w:p>
         </w:tc>
@@ -11748,13 +11470,7 @@
               <w:rPr>
                 <w:rFonts w:ascii="Arial" w:hAnsi="Arial" w:cs="Arial"/>
               </w:rPr>
-              <w:t>Monthly</w:t>
-            </w:r>
-            <w:r>
-              <w:rPr>
-                <w:rFonts w:ascii="Arial" w:hAnsi="Arial" w:cs="Arial"/>
-              </w:rPr>
-              <w:t>.</w:t>
+              <w:t>Semiannually</w:t>
             </w:r>
           </w:p>
         </w:tc>
@@ -11766,61 +11482,6 @@
           <w:rFonts w:ascii="Arial" w:hAnsi="Arial" w:cs="Arial"/>
         </w:rPr>
       </w:pPr>
-    </w:p>
-    <w:p>
-      <w:pPr>
-        <w:rPr>
-          <w:rFonts w:ascii="Arial" w:hAnsi="Arial" w:cs="Arial"/>
-        </w:rPr>
-      </w:pPr>
-      <w:r>
-        <w:rPr>
-          <w:rFonts w:ascii="Arial" w:hAnsi="Arial" w:cs="Arial"/>
-        </w:rPr>
-        <w:t>*The dataset has not been updated after this date.</w:t>
-      </w:r>
-    </w:p>
-    <w:p>
-      <w:pPr>
-        <w:rPr>
-          <w:rFonts w:ascii="Arial" w:hAnsi="Arial" w:cs="Arial"/>
-        </w:rPr>
-      </w:pPr>
-    </w:p>
-    <w:p>
-      <w:pPr>
-        <w:jc w:val="right"/>
-        <w:rPr>
-          <w:rFonts w:ascii="Arial" w:hAnsi="Arial" w:cs="Arial"/>
-        </w:rPr>
-      </w:pPr>
-      <w:r>
-        <w:rPr>
-          <w:rFonts w:ascii="Arial" w:hAnsi="Arial" w:cs="Arial"/>
-        </w:rPr>
-        <w:t xml:space="preserve">Last update: </w:t>
-      </w:r>
-      <w:r>
-        <w:rPr>
-          <w:rFonts w:ascii="Arial" w:hAnsi="Arial" w:cs="Arial"/>
-          <w:highlight w:val="yellow"/>
-        </w:rPr>
-        <w:t xml:space="preserve">July </w:t>
-      </w:r>
-      <w:r>
-        <w:rPr>
-          <w:rFonts w:ascii="Arial" w:hAnsi="Arial" w:cs="Arial"/>
-          <w:highlight w:val="yellow"/>
-        </w:rPr>
-        <w:t>3</w:t>
-      </w:r>
-      <w:r>
-        <w:rPr>
-          <w:rFonts w:ascii="Arial" w:hAnsi="Arial" w:cs="Arial"/>
-          <w:highlight w:val="yellow"/>
-        </w:rPr>
-        <w:t>, 2020</w:t>
-      </w:r>
     </w:p>
     <w:p>
       <w:pPr>
@@ -11853,7 +11514,7 @@
           <w:rFonts w:ascii="Arial" w:hAnsi="Arial" w:cs="Arial"/>
           <w:b/>
         </w:rPr>
-        <w:t>Kilian_Index_Corrected</w:t>
+        <w:t>Global_IP_Index</w:t>
       </w:r>
       <w:r>
         <w:rPr>
@@ -11867,7 +11528,7 @@
           <w:rFonts w:ascii="Arial" w:hAnsi="Arial" w:cs="Arial"/>
           <w:b/>
         </w:rPr>
-        <w:t>txt</w:t>
+        <w:t>xlsx’</w:t>
       </w:r>
     </w:p>
     <w:p>
@@ -11924,31 +11585,7 @@
         <w:rPr>
           <w:rFonts w:ascii="Arial" w:hAnsi="Arial" w:cs="Arial"/>
         </w:rPr>
-        <w:t xml:space="preserve">Kilian, Lutz. </w:t>
-      </w:r>
-      <w:r>
-        <w:rPr>
-          <w:rFonts w:ascii="Arial" w:hAnsi="Arial" w:cs="Arial"/>
-        </w:rPr>
-        <w:t>Measuring Global Real Economic Activity:</w:t>
-      </w:r>
-      <w:r>
-        <w:rPr>
-          <w:rFonts w:ascii="Arial" w:hAnsi="Arial" w:cs="Arial"/>
-        </w:rPr>
-        <w:t xml:space="preserve"> </w:t>
-      </w:r>
-      <w:r>
-        <w:rPr>
-          <w:rFonts w:ascii="Arial" w:hAnsi="Arial" w:cs="Arial"/>
-        </w:rPr>
-        <w:t>Do Recent Critiques Hold Up to Scrutiny?</w:t>
-      </w:r>
-      <w:r>
-        <w:rPr>
-          <w:rFonts w:ascii="Arial" w:hAnsi="Arial" w:cs="Arial"/>
-        </w:rPr>
-        <w:t xml:space="preserve"> 2019.</w:t>
+        <w:t>Baumeister, C. and J.D. Hamilton (2019), "Structural Interpretation of Vector Autoregressions with Incomplete Identification: Revisiting the Role of Oil Supply and Demand Shocks," American Economic Review, 109(5), 1873-1910.</w:t>
       </w:r>
     </w:p>
     <w:p>
@@ -11993,22 +11630,28 @@
         <w:rPr>
           <w:rFonts w:ascii="Arial" w:hAnsi="Arial" w:cs="Arial"/>
         </w:rPr>
-        <w:t>The data file named was downloaded from:</w:t>
-      </w:r>
-    </w:p>
-    <w:p>
-      <w:pPr>
-        <w:rPr>
-          <w:rFonts w:ascii="Arial" w:hAnsi="Arial" w:cs="Arial"/>
-        </w:rPr>
-      </w:pPr>
-      <w:hyperlink r:id="rId22" w:history="1">
+        <w:t>The data file named was downloaded from</w:t>
+      </w:r>
+      <w:r>
+        <w:rPr>
+          <w:rFonts w:ascii="Arial" w:hAnsi="Arial" w:cs="Arial"/>
+        </w:rPr>
+        <w:t>:</w:t>
+      </w:r>
+    </w:p>
+    <w:p>
+      <w:pPr>
+        <w:rPr>
+          <w:rFonts w:ascii="Arial" w:hAnsi="Arial" w:cs="Arial"/>
+        </w:rPr>
+      </w:pPr>
+      <w:hyperlink r:id="rId20" w:history="1">
         <w:r>
           <w:rPr>
             <w:rStyle w:val="Hyperlink"/>
             <w:rFonts w:ascii="Arial" w:hAnsi="Arial" w:cs="Arial"/>
           </w:rPr>
-          <w:t>https://sites.google.com/site/lkilian2019/research/data-sets</w:t>
+          <w:t>https://sites.google.com/site/cjsbaumeister/OECD_plus6_industrial_production.xlsx?attredirects=0&amp;d=1</w:t>
         </w:r>
       </w:hyperlink>
     </w:p>
@@ -12087,7 +11730,7 @@
               <w:rPr>
                 <w:rFonts w:ascii="Arial" w:hAnsi="Arial" w:cs="Arial"/>
               </w:rPr>
-              <w:t>Index</w:t>
+              <w:t>OECD+6NME industrial production</w:t>
             </w:r>
           </w:p>
         </w:tc>
@@ -12107,6 +11750,7 @@
               <w:rPr>
                 <w:rFonts w:ascii="Arial" w:hAnsi="Arial" w:cs="Arial"/>
               </w:rPr>
+              <w:lastRenderedPageBreak/>
               <w:t>Description:</w:t>
             </w:r>
           </w:p>
@@ -12131,13 +11775,7 @@
               <w:rPr>
                 <w:rFonts w:ascii="Arial" w:hAnsi="Arial" w:cs="Arial"/>
               </w:rPr>
-              <w:t xml:space="preserve">ndex of </w:t>
-            </w:r>
-            <w:r>
-              <w:rPr>
-                <w:rFonts w:ascii="Arial" w:hAnsi="Arial" w:cs="Arial"/>
-              </w:rPr>
-              <w:t xml:space="preserve">shipping costs </w:t>
+              <w:t xml:space="preserve">ndex of global industrial production </w:t>
             </w:r>
             <w:r>
               <w:rPr>
@@ -12149,37 +11787,7 @@
               <w:rPr>
                 <w:rFonts w:ascii="Arial" w:hAnsi="Arial" w:cs="Arial"/>
               </w:rPr>
-              <w:t xml:space="preserve">measure of </w:t>
-            </w:r>
-            <w:r>
-              <w:rPr>
-                <w:rFonts w:ascii="Arial" w:hAnsi="Arial" w:cs="Arial"/>
-              </w:rPr>
-              <w:t xml:space="preserve">global </w:t>
-            </w:r>
-            <w:r>
-              <w:rPr>
-                <w:rFonts w:ascii="Arial" w:hAnsi="Arial" w:cs="Arial"/>
-              </w:rPr>
-              <w:t>real economic activity</w:t>
-            </w:r>
-            <w:r>
-              <w:rPr>
-                <w:rFonts w:ascii="Arial" w:hAnsi="Arial" w:cs="Arial"/>
-              </w:rPr>
-              <w:t xml:space="preserve">, </w:t>
-            </w:r>
-            <w:r>
-              <w:rPr>
-                <w:rFonts w:ascii="Arial" w:hAnsi="Arial" w:cs="Arial"/>
-              </w:rPr>
-              <w:t>monthly percent deviations from trend</w:t>
-            </w:r>
-            <w:r>
-              <w:rPr>
-                <w:rFonts w:ascii="Arial" w:hAnsi="Arial" w:cs="Arial"/>
-              </w:rPr>
-              <w:t>.</w:t>
+              <w:t>measure of real economic activity.</w:t>
             </w:r>
           </w:p>
         </w:tc>
@@ -12217,7 +11825,13 @@
               <w:rPr>
                 <w:rFonts w:ascii="Arial" w:hAnsi="Arial" w:cs="Arial"/>
               </w:rPr>
-              <w:t>Percentage.</w:t>
+              <w:t>Percentage</w:t>
+            </w:r>
+            <w:r>
+              <w:rPr>
+                <w:rFonts w:ascii="Arial" w:hAnsi="Arial" w:cs="Arial"/>
+              </w:rPr>
+              <w:t>.</w:t>
             </w:r>
           </w:p>
         </w:tc>
@@ -12255,13 +11869,40 @@
               <w:rPr>
                 <w:rFonts w:ascii="Arial" w:hAnsi="Arial" w:cs="Arial"/>
               </w:rPr>
-              <w:t>1968.1-2020.4</w:t>
-            </w:r>
-            <w:r>
-              <w:rPr>
-                <w:rFonts w:ascii="Arial" w:hAnsi="Arial" w:cs="Arial"/>
-              </w:rPr>
-              <w:t>*</w:t>
+              <w:t xml:space="preserve">January </w:t>
+            </w:r>
+            <w:r>
+              <w:rPr>
+                <w:rFonts w:ascii="Arial" w:hAnsi="Arial" w:cs="Arial"/>
+              </w:rPr>
+              <w:t>1958</w:t>
+            </w:r>
+            <w:r>
+              <w:rPr>
+                <w:rFonts w:ascii="Arial" w:hAnsi="Arial" w:cs="Arial"/>
+              </w:rPr>
+              <w:t xml:space="preserve"> to </w:t>
+            </w:r>
+            <w:r>
+              <w:rPr>
+                <w:rFonts w:ascii="Arial" w:hAnsi="Arial" w:cs="Arial"/>
+                <w:highlight w:val="yellow"/>
+              </w:rPr>
+              <w:t>June</w:t>
+            </w:r>
+            <w:r>
+              <w:rPr>
+                <w:rFonts w:ascii="Arial" w:hAnsi="Arial" w:cs="Arial"/>
+                <w:highlight w:val="yellow"/>
+              </w:rPr>
+              <w:t xml:space="preserve"> 202</w:t>
+            </w:r>
+            <w:r>
+              <w:rPr>
+                <w:rFonts w:ascii="Arial" w:hAnsi="Arial" w:cs="Arial"/>
+                <w:highlight w:val="yellow"/>
+              </w:rPr>
+              <w:t>1</w:t>
             </w:r>
             <w:r>
               <w:rPr>
@@ -12326,26 +11967,6 @@
     </w:p>
     <w:p>
       <w:pPr>
-        <w:rPr>
-          <w:rFonts w:ascii="Arial" w:hAnsi="Arial" w:cs="Arial"/>
-        </w:rPr>
-      </w:pPr>
-      <w:r>
-        <w:rPr>
-          <w:rFonts w:ascii="Arial" w:hAnsi="Arial" w:cs="Arial"/>
-        </w:rPr>
-        <w:t>*The dataset has not been updated after this date.</w:t>
-      </w:r>
-    </w:p>
-    <w:p>
-      <w:pPr>
-        <w:rPr>
-          <w:rFonts w:ascii="Arial" w:hAnsi="Arial" w:cs="Arial"/>
-        </w:rPr>
-      </w:pPr>
-    </w:p>
-    <w:p>
-      <w:pPr>
         <w:jc w:val="right"/>
         <w:rPr>
           <w:rFonts w:ascii="Arial" w:hAnsi="Arial" w:cs="Arial"/>
@@ -12362,15 +11983,8 @@
           <w:rFonts w:ascii="Arial" w:hAnsi="Arial" w:cs="Arial"/>
           <w:highlight w:val="yellow"/>
         </w:rPr>
-        <w:t>July 2, 2020</w:t>
-      </w:r>
-    </w:p>
-    <w:p>
-      <w:pPr>
-        <w:rPr>
-          <w:rFonts w:ascii="Arial" w:hAnsi="Arial" w:cs="Arial"/>
-        </w:rPr>
-      </w:pPr>
+        <w:t>September 24, 2021</w:t>
+      </w:r>
     </w:p>
     <w:p>
       <w:pPr>
@@ -12403,70 +12017,14 @@
           <w:rFonts w:ascii="Arial" w:hAnsi="Arial" w:cs="Arial"/>
           <w:b/>
         </w:rPr>
-        <w:t>Mean_</w:t>
+        <w:t>shipping_costs.xlsx</w:t>
       </w:r>
       <w:r>
         <w:rPr>
           <w:rFonts w:ascii="Arial" w:hAnsi="Arial" w:cs="Arial"/>
           <w:b/>
         </w:rPr>
-        <w:t>*</w:t>
-      </w:r>
-      <w:r>
-        <w:rPr>
-          <w:rFonts w:ascii="Arial" w:hAnsi="Arial" w:cs="Arial"/>
-          <w:b/>
-        </w:rPr>
-        <w:t>_Level</w:t>
-      </w:r>
-      <w:r>
-        <w:rPr>
-          <w:rFonts w:ascii="Arial" w:hAnsi="Arial" w:cs="Arial"/>
-          <w:b/>
-        </w:rPr>
-        <w:t>.xlsx’</w:t>
-      </w:r>
-    </w:p>
-    <w:p>
-      <w:pPr>
-        <w:rPr>
-          <w:rFonts w:ascii="Arial" w:hAnsi="Arial" w:cs="Arial"/>
-        </w:rPr>
-      </w:pPr>
-    </w:p>
-    <w:p>
-      <w:pPr>
-        <w:rPr>
-          <w:rFonts w:ascii="Arial" w:hAnsi="Arial" w:cs="Arial"/>
-        </w:rPr>
-      </w:pPr>
-      <w:r>
-        <w:rPr>
-          <w:rFonts w:ascii="Arial" w:hAnsi="Arial" w:cs="Arial"/>
-        </w:rPr>
-        <w:t xml:space="preserve">Files are located in </w:t>
-      </w:r>
-      <w:r>
-        <w:rPr>
-          <w:rFonts w:ascii="Arial" w:hAnsi="Arial" w:cs="Arial"/>
-          <w:b/>
-          <w:bCs/>
-        </w:rPr>
-        <w:t>S</w:t>
-      </w:r>
-      <w:r>
-        <w:rPr>
-          <w:rFonts w:ascii="Arial" w:hAnsi="Arial" w:cs="Arial"/>
-          <w:b/>
-          <w:bCs/>
-        </w:rPr>
-        <w:t>PF</w:t>
-      </w:r>
-      <w:r>
-        <w:rPr>
-          <w:rFonts w:ascii="Arial" w:hAnsi="Arial" w:cs="Arial"/>
-        </w:rPr>
-        <w:t xml:space="preserve"> folder.</w:t>
+        <w:t>’</w:t>
       </w:r>
     </w:p>
     <w:p>
@@ -12491,6 +12049,81 @@
         <w:rPr>
           <w:rFonts w:ascii="Arial" w:hAnsi="Arial" w:cs="Arial"/>
         </w:rPr>
+        <w:t>B</w:t>
+      </w:r>
+      <w:r>
+        <w:rPr>
+          <w:rFonts w:ascii="Arial" w:hAnsi="Arial" w:cs="Arial"/>
+        </w:rPr>
+        <w:t>ibliographic citation</w:t>
+      </w:r>
+      <w:r>
+        <w:rPr>
+          <w:rFonts w:ascii="Arial" w:hAnsi="Arial" w:cs="Arial"/>
+        </w:rPr>
+        <w:t>:</w:t>
+      </w:r>
+    </w:p>
+    <w:p>
+      <w:pPr>
+        <w:rPr>
+          <w:rFonts w:ascii="Arial" w:hAnsi="Arial" w:cs="Arial"/>
+        </w:rPr>
+      </w:pPr>
+    </w:p>
+    <w:p>
+      <w:pPr>
+        <w:rPr>
+          <w:rFonts w:ascii="Arial" w:hAnsi="Arial" w:cs="Arial"/>
+        </w:rPr>
+      </w:pPr>
+      <w:r>
+        <w:rPr>
+          <w:rFonts w:ascii="Arial" w:hAnsi="Arial" w:cs="Arial"/>
+        </w:rPr>
+        <w:t>James D. Hamilton, "Measuring Global Economic Activity",</w:t>
+      </w:r>
+      <w:r>
+        <w:rPr>
+          <w:rFonts w:ascii="Arial" w:hAnsi="Arial" w:cs="Arial"/>
+        </w:rPr>
+        <w:t xml:space="preserve"> </w:t>
+      </w:r>
+      <w:r>
+        <w:rPr>
+          <w:rFonts w:ascii="Arial" w:hAnsi="Arial" w:cs="Arial"/>
+        </w:rPr>
+        <w:t xml:space="preserve">Journal of Applied Econometrics, </w:t>
+      </w:r>
+      <w:r>
+        <w:rPr>
+          <w:rFonts w:ascii="Arial" w:hAnsi="Arial" w:cs="Arial"/>
+        </w:rPr>
+        <w:t>2020.</w:t>
+      </w:r>
+    </w:p>
+    <w:p>
+      <w:pPr>
+        <w:rPr>
+          <w:rFonts w:ascii="Arial" w:hAnsi="Arial" w:cs="Arial"/>
+        </w:rPr>
+      </w:pPr>
+    </w:p>
+    <w:p>
+      <w:pPr>
+        <w:pStyle w:val="ListParagraph"/>
+        <w:numPr>
+          <w:ilvl w:val="0"/>
+          <w:numId w:val="2"/>
+        </w:numPr>
+        <w:rPr>
+          <w:rFonts w:ascii="Arial" w:hAnsi="Arial" w:cs="Arial"/>
+        </w:rPr>
+      </w:pPr>
+      <w:r>
+        <w:rPr>
+          <w:rFonts w:ascii="Arial" w:hAnsi="Arial" w:cs="Arial"/>
+        </w:rPr>
         <w:t>Accessing the data:</w:t>
       </w:r>
     </w:p>
@@ -12511,202 +12144,22 @@
         <w:rPr>
           <w:rFonts w:ascii="Arial" w:hAnsi="Arial" w:cs="Arial"/>
         </w:rPr>
-        <w:t>3-Month Treasury Bill Rate (TBILL)</w:t>
-      </w:r>
-    </w:p>
-    <w:p>
-      <w:pPr>
-        <w:rPr>
-          <w:rFonts w:ascii="Arial" w:hAnsi="Arial" w:cs="Arial"/>
-        </w:rPr>
-      </w:pPr>
-      <w:hyperlink r:id="rId23" w:history="1">
+        <w:t>The data file named was downloaded from:</w:t>
+      </w:r>
+    </w:p>
+    <w:p>
+      <w:pPr>
+        <w:rPr>
+          <w:rFonts w:ascii="Arial" w:hAnsi="Arial" w:cs="Arial"/>
+        </w:rPr>
+      </w:pPr>
+      <w:hyperlink r:id="rId21" w:history="1">
         <w:r>
           <w:rPr>
             <w:rStyle w:val="Hyperlink"/>
             <w:rFonts w:ascii="Arial" w:hAnsi="Arial" w:cs="Arial"/>
           </w:rPr>
-          <w:t>https://www.philadelphiafed.org/surveys-and-data/tbill</w:t>
-        </w:r>
-      </w:hyperlink>
-    </w:p>
-    <w:p>
-      <w:pPr>
-        <w:rPr>
-          <w:rFonts w:ascii="Arial" w:hAnsi="Arial" w:cs="Arial"/>
-        </w:rPr>
-      </w:pPr>
-    </w:p>
-    <w:p>
-      <w:pPr>
-        <w:rPr>
-          <w:rFonts w:ascii="Arial" w:hAnsi="Arial" w:cs="Arial"/>
-        </w:rPr>
-      </w:pPr>
-      <w:r>
-        <w:rPr>
-          <w:rFonts w:ascii="Arial" w:hAnsi="Arial" w:cs="Arial"/>
-        </w:rPr>
-        <w:t>10-Year Bill Return (BILL10)</w:t>
-      </w:r>
-    </w:p>
-    <w:p>
-      <w:pPr>
-        <w:rPr>
-          <w:rFonts w:ascii="Arial" w:hAnsi="Arial" w:cs="Arial"/>
-        </w:rPr>
-      </w:pPr>
-      <w:hyperlink r:id="rId24" w:history="1">
-        <w:r>
-          <w:rPr>
-            <w:rStyle w:val="Hyperlink"/>
-            <w:rFonts w:ascii="Arial" w:hAnsi="Arial" w:cs="Arial"/>
-          </w:rPr>
-          <w:t>https://www.philadelphiafed.org/surveys-and-data/bill10</w:t>
-        </w:r>
-      </w:hyperlink>
-    </w:p>
-    <w:p>
-      <w:pPr>
-        <w:rPr>
-          <w:rFonts w:ascii="Arial" w:hAnsi="Arial" w:cs="Arial"/>
-        </w:rPr>
-      </w:pPr>
-    </w:p>
-    <w:p>
-      <w:pPr>
-        <w:rPr>
-          <w:rFonts w:ascii="Arial" w:hAnsi="Arial" w:cs="Arial"/>
-        </w:rPr>
-      </w:pPr>
-      <w:r>
-        <w:rPr>
-          <w:rFonts w:ascii="Arial" w:hAnsi="Arial" w:cs="Arial"/>
-        </w:rPr>
-        <w:t>CPI Inflation Rate (CPI)</w:t>
-      </w:r>
-    </w:p>
-    <w:p>
-      <w:pPr>
-        <w:rPr>
-          <w:rFonts w:ascii="Arial" w:hAnsi="Arial" w:cs="Arial"/>
-        </w:rPr>
-      </w:pPr>
-      <w:hyperlink r:id="rId25" w:history="1">
-        <w:r>
-          <w:rPr>
-            <w:rStyle w:val="Hyperlink"/>
-            <w:rFonts w:ascii="Arial" w:hAnsi="Arial" w:cs="Arial"/>
-          </w:rPr>
-          <w:t>https://www.philadelphiafed.org/surveys-and-data/cpi-spf</w:t>
-        </w:r>
-      </w:hyperlink>
-    </w:p>
-    <w:p>
-      <w:pPr>
-        <w:rPr>
-          <w:rFonts w:ascii="Arial" w:hAnsi="Arial" w:cs="Arial"/>
-        </w:rPr>
-      </w:pPr>
-    </w:p>
-    <w:p>
-      <w:pPr>
-        <w:rPr>
-          <w:rFonts w:ascii="Arial" w:hAnsi="Arial" w:cs="Arial"/>
-        </w:rPr>
-      </w:pPr>
-      <w:r>
-        <w:rPr>
-          <w:rFonts w:ascii="Arial" w:hAnsi="Arial" w:cs="Arial"/>
-        </w:rPr>
-        <w:t>5-Year CPI Inflation Rate (CPI5YR)</w:t>
-      </w:r>
-    </w:p>
-    <w:p>
-      <w:pPr>
-        <w:rPr>
-          <w:rFonts w:ascii="Arial" w:hAnsi="Arial" w:cs="Arial"/>
-        </w:rPr>
-      </w:pPr>
-      <w:hyperlink r:id="rId26" w:history="1">
-        <w:r>
-          <w:rPr>
-            <w:rStyle w:val="Hyperlink"/>
-            <w:rFonts w:ascii="Arial" w:hAnsi="Arial" w:cs="Arial"/>
-          </w:rPr>
-          <w:t>https://www.philadelphiafed.org/surveys-and-data/cpi5yr</w:t>
-        </w:r>
-      </w:hyperlink>
-    </w:p>
-    <w:p>
-      <w:pPr>
-        <w:rPr>
-          <w:rFonts w:ascii="Arial" w:hAnsi="Arial" w:cs="Arial"/>
-        </w:rPr>
-      </w:pPr>
-    </w:p>
-    <w:p>
-      <w:pPr>
-        <w:rPr>
-          <w:rFonts w:ascii="Arial" w:hAnsi="Arial" w:cs="Arial"/>
-        </w:rPr>
-      </w:pPr>
-      <w:r>
-        <w:rPr>
-          <w:rFonts w:ascii="Arial" w:hAnsi="Arial" w:cs="Arial"/>
-        </w:rPr>
-        <w:t>10-Year CPI Inflation Rate (CPI10)</w:t>
-      </w:r>
-    </w:p>
-    <w:p>
-      <w:pPr>
-        <w:rPr>
-          <w:rFonts w:ascii="Arial" w:hAnsi="Arial" w:cs="Arial"/>
-        </w:rPr>
-      </w:pPr>
-      <w:hyperlink r:id="rId27" w:history="1">
-        <w:r>
-          <w:rPr>
-            <w:rStyle w:val="Hyperlink"/>
-            <w:rFonts w:ascii="Arial" w:hAnsi="Arial" w:cs="Arial"/>
-          </w:rPr>
-          <w:t>https://www.philadelphiafed.org/surveys-and-data/cpi10</w:t>
-        </w:r>
-      </w:hyperlink>
-    </w:p>
-    <w:p>
-      <w:pPr>
-        <w:rPr>
-          <w:rFonts w:ascii="Arial" w:hAnsi="Arial" w:cs="Arial"/>
-        </w:rPr>
-      </w:pPr>
-    </w:p>
-    <w:p>
-      <w:pPr>
-        <w:rPr>
-          <w:rFonts w:ascii="Arial" w:hAnsi="Arial" w:cs="Arial"/>
-        </w:rPr>
-      </w:pPr>
-      <w:r>
-        <w:rPr>
-          <w:rFonts w:ascii="Arial" w:hAnsi="Arial" w:cs="Arial"/>
-        </w:rPr>
-        <w:t>Deadline and Release Dates</w:t>
-      </w:r>
-    </w:p>
-    <w:p>
-      <w:pPr>
-        <w:rPr>
-          <w:rFonts w:ascii="Arial" w:hAnsi="Arial" w:cs="Arial"/>
-        </w:rPr>
-      </w:pPr>
-      <w:hyperlink r:id="rId28" w:history="1">
-        <w:r>
-          <w:rPr>
-            <w:rStyle w:val="Hyperlink"/>
-            <w:rFonts w:ascii="Arial" w:hAnsi="Arial" w:cs="Arial"/>
-          </w:rPr>
-          <w:t>https://www.philadelphiafed.org/-/media/frbp/assets/surveys-and-data/survey-of-professional-forecasters/spf-release-dates.txt?la=en&amp;hash=B0031909EE9FFE77B26E57AC5FB39899</w:t>
+          <w:t>http://econweb.ucsd.edu/~jhamilto/shipping_costs.xlsx</w:t>
         </w:r>
       </w:hyperlink>
     </w:p>
@@ -12785,139 +12238,19 @@
               <w:rPr>
                 <w:rFonts w:ascii="Arial" w:hAnsi="Arial" w:cs="Arial"/>
               </w:rPr>
-              <w:t>TBILL6</w:t>
-            </w:r>
-            <w:r>
-              <w:rPr>
-                <w:rFonts w:ascii="Arial" w:hAnsi="Arial" w:cs="Arial"/>
-              </w:rPr>
-              <w:t xml:space="preserve">, </w:t>
-            </w:r>
-            <w:r>
-              <w:rPr>
-                <w:rFonts w:ascii="Arial" w:hAnsi="Arial" w:cs="Arial"/>
-              </w:rPr>
-              <w:t>TBILLA</w:t>
-            </w:r>
-            <w:r>
-              <w:rPr>
-                <w:rFonts w:ascii="Arial" w:hAnsi="Arial" w:cs="Arial"/>
-              </w:rPr>
-              <w:t xml:space="preserve">, </w:t>
-            </w:r>
-            <w:r>
-              <w:rPr>
-                <w:rFonts w:ascii="Arial" w:hAnsi="Arial" w:cs="Arial"/>
-              </w:rPr>
-              <w:t>TBILLB</w:t>
-            </w:r>
-            <w:r>
-              <w:rPr>
-                <w:rFonts w:ascii="Arial" w:hAnsi="Arial" w:cs="Arial"/>
-              </w:rPr>
-              <w:t xml:space="preserve">, </w:t>
-            </w:r>
-            <w:r>
-              <w:rPr>
-                <w:rFonts w:ascii="Arial" w:hAnsi="Arial" w:cs="Arial"/>
-              </w:rPr>
-              <w:t>TBILLC</w:t>
-            </w:r>
-            <w:r>
-              <w:rPr>
-                <w:rFonts w:ascii="Arial" w:hAnsi="Arial" w:cs="Arial"/>
-              </w:rPr>
-              <w:t xml:space="preserve">, </w:t>
-            </w:r>
-            <w:r>
-              <w:rPr>
-                <w:rFonts w:ascii="Arial" w:hAnsi="Arial" w:cs="Arial"/>
-              </w:rPr>
-              <w:t>TBILLD</w:t>
-            </w:r>
-            <w:r>
-              <w:rPr>
-                <w:rFonts w:ascii="Arial" w:hAnsi="Arial" w:cs="Arial"/>
-              </w:rPr>
-              <w:t xml:space="preserve">, </w:t>
-            </w:r>
-            <w:r>
-              <w:rPr>
-                <w:rFonts w:ascii="Arial" w:hAnsi="Arial" w:cs="Arial"/>
-              </w:rPr>
-              <w:t>BILL10</w:t>
-            </w:r>
-            <w:r>
-              <w:rPr>
-                <w:rFonts w:ascii="Arial" w:hAnsi="Arial" w:cs="Arial"/>
-              </w:rPr>
-              <w:t xml:space="preserve">, </w:t>
-            </w:r>
-            <w:r>
-              <w:rPr>
-                <w:rFonts w:ascii="Arial" w:hAnsi="Arial" w:cs="Arial"/>
-              </w:rPr>
-              <w:t>CPI6</w:t>
-            </w:r>
-            <w:r>
-              <w:rPr>
-                <w:rFonts w:ascii="Arial" w:hAnsi="Arial" w:cs="Arial"/>
-              </w:rPr>
-              <w:t xml:space="preserve">, </w:t>
-            </w:r>
-            <w:r>
-              <w:rPr>
-                <w:rFonts w:ascii="Arial" w:hAnsi="Arial" w:cs="Arial"/>
-              </w:rPr>
-              <w:t>CPIA</w:t>
-            </w:r>
-            <w:r>
-              <w:rPr>
-                <w:rFonts w:ascii="Arial" w:hAnsi="Arial" w:cs="Arial"/>
-              </w:rPr>
-              <w:t xml:space="preserve">, </w:t>
-            </w:r>
-            <w:r>
-              <w:rPr>
-                <w:rFonts w:ascii="Arial" w:hAnsi="Arial" w:cs="Arial"/>
-              </w:rPr>
-              <w:t>CPIB</w:t>
-            </w:r>
-            <w:r>
-              <w:rPr>
-                <w:rFonts w:ascii="Arial" w:hAnsi="Arial" w:cs="Arial"/>
-              </w:rPr>
-              <w:t xml:space="preserve">, </w:t>
-            </w:r>
-            <w:r>
-              <w:rPr>
-                <w:rFonts w:ascii="Arial" w:hAnsi="Arial" w:cs="Arial"/>
-              </w:rPr>
-              <w:t>CPIC</w:t>
-            </w:r>
-            <w:r>
-              <w:rPr>
-                <w:rFonts w:ascii="Arial" w:hAnsi="Arial" w:cs="Arial"/>
-              </w:rPr>
-              <w:t xml:space="preserve">, </w:t>
-            </w:r>
-            <w:r>
-              <w:rPr>
-                <w:rFonts w:ascii="Arial" w:hAnsi="Arial" w:cs="Arial"/>
-              </w:rPr>
-              <w:t>CPI5YR</w:t>
-            </w:r>
-            <w:r>
-              <w:rPr>
-                <w:rFonts w:ascii="Arial" w:hAnsi="Arial" w:cs="Arial"/>
-              </w:rPr>
-              <w:t xml:space="preserve">, </w:t>
-            </w:r>
-            <w:r>
-              <w:rPr>
-                <w:rFonts w:ascii="Arial" w:hAnsi="Arial" w:cs="Arial"/>
-              </w:rPr>
-              <w:t>CPI10</w:t>
+              <w:t>Cyclical</w:t>
+            </w:r>
+            <w:r>
+              <w:rPr>
+                <w:rFonts w:ascii="Arial" w:hAnsi="Arial" w:cs="Arial"/>
+              </w:rPr>
+              <w:t xml:space="preserve"> </w:t>
+            </w:r>
+            <w:r>
+              <w:rPr>
+                <w:rFonts w:ascii="Arial" w:hAnsi="Arial" w:cs="Arial"/>
+              </w:rPr>
+              <w:t>component</w:t>
             </w:r>
           </w:p>
         </w:tc>
@@ -12955,13 +12288,19 @@
               <w:rPr>
                 <w:rFonts w:ascii="Arial" w:hAnsi="Arial" w:cs="Arial"/>
               </w:rPr>
-              <w:t>Annualized percentage points. Average</w:t>
-            </w:r>
-            <w:r>
-              <w:rPr>
-                <w:rFonts w:ascii="Arial" w:hAnsi="Arial" w:cs="Arial"/>
-              </w:rPr>
-              <w:t>s.</w:t>
+              <w:t>C</w:t>
+            </w:r>
+            <w:r>
+              <w:rPr>
+                <w:rFonts w:ascii="Arial" w:hAnsi="Arial" w:cs="Arial"/>
+              </w:rPr>
+              <w:t>yclical component of real cost of shipping</w:t>
+            </w:r>
+            <w:r>
+              <w:rPr>
+                <w:rFonts w:ascii="Arial" w:hAnsi="Arial" w:cs="Arial"/>
+              </w:rPr>
+              <w:t>.</w:t>
             </w:r>
           </w:p>
         </w:tc>
@@ -12999,7 +12338,7 @@
               <w:rPr>
                 <w:rFonts w:ascii="Arial" w:hAnsi="Arial" w:cs="Arial"/>
               </w:rPr>
-              <w:t>Percentages.</w:t>
+              <w:t>Percentage.</w:t>
             </w:r>
           </w:p>
         </w:tc>
@@ -13037,34 +12376,31 @@
               <w:rPr>
                 <w:rFonts w:ascii="Arial" w:hAnsi="Arial" w:cs="Arial"/>
               </w:rPr>
-              <w:t xml:space="preserve">Quarterly averages since 1981. Annual averages since 1992. </w:t>
-            </w:r>
-            <w:r>
-              <w:rPr>
-                <w:rFonts w:ascii="Arial" w:hAnsi="Arial" w:cs="Arial"/>
-              </w:rPr>
-              <w:t xml:space="preserve">Last observation: </w:t>
-            </w:r>
-            <w:r>
-              <w:rPr>
-                <w:rFonts w:ascii="Arial" w:hAnsi="Arial" w:cs="Arial"/>
-                <w:highlight w:val="yellow"/>
-              </w:rPr>
-              <w:t>August</w:t>
-            </w:r>
-            <w:r>
-              <w:rPr>
-                <w:rFonts w:ascii="Arial" w:hAnsi="Arial" w:cs="Arial"/>
-                <w:highlight w:val="yellow"/>
-              </w:rPr>
-              <w:t xml:space="preserve"> 20</w:t>
-            </w:r>
-            <w:r>
-              <w:rPr>
-                <w:rFonts w:ascii="Arial" w:hAnsi="Arial" w:cs="Arial"/>
-                <w:highlight w:val="yellow"/>
-              </w:rPr>
-              <w:t>21</w:t>
+              <w:t>January 19</w:t>
+            </w:r>
+            <w:r>
+              <w:rPr>
+                <w:rFonts w:ascii="Arial" w:hAnsi="Arial" w:cs="Arial"/>
+              </w:rPr>
+              <w:t>70</w:t>
+            </w:r>
+            <w:r>
+              <w:rPr>
+                <w:rFonts w:ascii="Arial" w:hAnsi="Arial" w:cs="Arial"/>
+              </w:rPr>
+              <w:t xml:space="preserve"> to </w:t>
+            </w:r>
+            <w:r>
+              <w:rPr>
+                <w:rFonts w:ascii="Arial" w:hAnsi="Arial" w:cs="Arial"/>
+              </w:rPr>
+              <w:t>September 2019</w:t>
+            </w:r>
+            <w:r>
+              <w:rPr>
+                <w:rFonts w:ascii="Arial" w:hAnsi="Arial" w:cs="Arial"/>
+              </w:rPr>
+              <w:t>*</w:t>
             </w:r>
             <w:r>
               <w:rPr>
@@ -13090,6 +12426,1368 @@
               <w:rPr>
                 <w:rFonts w:ascii="Arial" w:hAnsi="Arial" w:cs="Arial"/>
               </w:rPr>
+              <w:t>Frequency:</w:t>
+            </w:r>
+          </w:p>
+        </w:tc>
+        <w:tc>
+          <w:tcPr>
+            <w:tcW w:w="7735" w:type="dxa"/>
+          </w:tcPr>
+          <w:p>
+            <w:pPr>
+              <w:rPr>
+                <w:rFonts w:ascii="Arial" w:hAnsi="Arial" w:cs="Arial"/>
+              </w:rPr>
+            </w:pPr>
+            <w:r>
+              <w:rPr>
+                <w:rFonts w:ascii="Arial" w:hAnsi="Arial" w:cs="Arial"/>
+              </w:rPr>
+              <w:t>Monthly</w:t>
+            </w:r>
+            <w:r>
+              <w:rPr>
+                <w:rFonts w:ascii="Arial" w:hAnsi="Arial" w:cs="Arial"/>
+              </w:rPr>
+              <w:t>.</w:t>
+            </w:r>
+          </w:p>
+        </w:tc>
+      </w:tr>
+    </w:tbl>
+    <w:p>
+      <w:pPr>
+        <w:rPr>
+          <w:rFonts w:ascii="Arial" w:hAnsi="Arial" w:cs="Arial"/>
+        </w:rPr>
+      </w:pPr>
+    </w:p>
+    <w:p>
+      <w:pPr>
+        <w:rPr>
+          <w:rFonts w:ascii="Arial" w:hAnsi="Arial" w:cs="Arial"/>
+        </w:rPr>
+      </w:pPr>
+      <w:r>
+        <w:rPr>
+          <w:rFonts w:ascii="Arial" w:hAnsi="Arial" w:cs="Arial"/>
+        </w:rPr>
+        <w:t>*The dataset has not been updated after this date.</w:t>
+      </w:r>
+    </w:p>
+    <w:p>
+      <w:pPr>
+        <w:rPr>
+          <w:rFonts w:ascii="Arial" w:hAnsi="Arial" w:cs="Arial"/>
+        </w:rPr>
+      </w:pPr>
+    </w:p>
+    <w:p>
+      <w:pPr>
+        <w:jc w:val="right"/>
+        <w:rPr>
+          <w:rFonts w:ascii="Arial" w:hAnsi="Arial" w:cs="Arial"/>
+        </w:rPr>
+      </w:pPr>
+      <w:r>
+        <w:rPr>
+          <w:rFonts w:ascii="Arial" w:hAnsi="Arial" w:cs="Arial"/>
+        </w:rPr>
+        <w:t xml:space="preserve">Last update: </w:t>
+      </w:r>
+      <w:r>
+        <w:rPr>
+          <w:rFonts w:ascii="Arial" w:hAnsi="Arial" w:cs="Arial"/>
+          <w:highlight w:val="yellow"/>
+        </w:rPr>
+        <w:t xml:space="preserve">July </w:t>
+      </w:r>
+      <w:r>
+        <w:rPr>
+          <w:rFonts w:ascii="Arial" w:hAnsi="Arial" w:cs="Arial"/>
+          <w:highlight w:val="yellow"/>
+        </w:rPr>
+        <w:t>3</w:t>
+      </w:r>
+      <w:r>
+        <w:rPr>
+          <w:rFonts w:ascii="Arial" w:hAnsi="Arial" w:cs="Arial"/>
+          <w:highlight w:val="yellow"/>
+        </w:rPr>
+        <w:t>, 2020</w:t>
+      </w:r>
+    </w:p>
+    <w:p>
+      <w:pPr>
+        <w:rPr>
+          <w:rFonts w:ascii="Arial" w:hAnsi="Arial" w:cs="Arial"/>
+        </w:rPr>
+      </w:pPr>
+    </w:p>
+    <w:p>
+      <w:pPr>
+        <w:pStyle w:val="ListParagraph"/>
+        <w:numPr>
+          <w:ilvl w:val="0"/>
+          <w:numId w:val="1"/>
+        </w:numPr>
+        <w:rPr>
+          <w:rFonts w:ascii="Arial" w:hAnsi="Arial" w:cs="Arial"/>
+          <w:b/>
+        </w:rPr>
+      </w:pPr>
+      <w:r>
+        <w:rPr>
+          <w:rFonts w:ascii="Arial" w:hAnsi="Arial" w:cs="Arial"/>
+          <w:b/>
+        </w:rPr>
+        <w:t>Metadata for ‘</w:t>
+      </w:r>
+      <w:r>
+        <w:rPr>
+          <w:rFonts w:ascii="Arial" w:hAnsi="Arial" w:cs="Arial"/>
+          <w:b/>
+        </w:rPr>
+        <w:t>Kilian_Index_Corrected</w:t>
+      </w:r>
+      <w:r>
+        <w:rPr>
+          <w:rFonts w:ascii="Arial" w:hAnsi="Arial" w:cs="Arial"/>
+          <w:b/>
+        </w:rPr>
+        <w:t>.</w:t>
+      </w:r>
+      <w:r>
+        <w:rPr>
+          <w:rFonts w:ascii="Arial" w:hAnsi="Arial" w:cs="Arial"/>
+          <w:b/>
+        </w:rPr>
+        <w:t>txt</w:t>
+      </w:r>
+    </w:p>
+    <w:p>
+      <w:pPr>
+        <w:rPr>
+          <w:rFonts w:ascii="Arial" w:hAnsi="Arial" w:cs="Arial"/>
+        </w:rPr>
+      </w:pPr>
+    </w:p>
+    <w:p>
+      <w:pPr>
+        <w:pStyle w:val="ListParagraph"/>
+        <w:numPr>
+          <w:ilvl w:val="0"/>
+          <w:numId w:val="2"/>
+        </w:numPr>
+        <w:rPr>
+          <w:rFonts w:ascii="Arial" w:hAnsi="Arial" w:cs="Arial"/>
+        </w:rPr>
+      </w:pPr>
+      <w:r>
+        <w:rPr>
+          <w:rFonts w:ascii="Arial" w:hAnsi="Arial" w:cs="Arial"/>
+        </w:rPr>
+        <w:t>B</w:t>
+      </w:r>
+      <w:r>
+        <w:rPr>
+          <w:rFonts w:ascii="Arial" w:hAnsi="Arial" w:cs="Arial"/>
+        </w:rPr>
+        <w:t>ibliographic citation</w:t>
+      </w:r>
+      <w:r>
+        <w:rPr>
+          <w:rFonts w:ascii="Arial" w:hAnsi="Arial" w:cs="Arial"/>
+        </w:rPr>
+        <w:t>:</w:t>
+      </w:r>
+    </w:p>
+    <w:p>
+      <w:pPr>
+        <w:rPr>
+          <w:rFonts w:ascii="Arial" w:hAnsi="Arial" w:cs="Arial"/>
+        </w:rPr>
+      </w:pPr>
+    </w:p>
+    <w:p>
+      <w:pPr>
+        <w:rPr>
+          <w:rFonts w:ascii="Arial" w:hAnsi="Arial" w:cs="Arial"/>
+        </w:rPr>
+      </w:pPr>
+      <w:r>
+        <w:rPr>
+          <w:rFonts w:ascii="Arial" w:hAnsi="Arial" w:cs="Arial"/>
+        </w:rPr>
+        <w:t xml:space="preserve">Kilian, Lutz. </w:t>
+      </w:r>
+      <w:r>
+        <w:rPr>
+          <w:rFonts w:ascii="Arial" w:hAnsi="Arial" w:cs="Arial"/>
+        </w:rPr>
+        <w:t>Measuring Global Real Economic Activity:</w:t>
+      </w:r>
+      <w:r>
+        <w:rPr>
+          <w:rFonts w:ascii="Arial" w:hAnsi="Arial" w:cs="Arial"/>
+        </w:rPr>
+        <w:t xml:space="preserve"> </w:t>
+      </w:r>
+      <w:r>
+        <w:rPr>
+          <w:rFonts w:ascii="Arial" w:hAnsi="Arial" w:cs="Arial"/>
+        </w:rPr>
+        <w:t>Do Recent Critiques Hold Up to Scrutiny?</w:t>
+      </w:r>
+      <w:r>
+        <w:rPr>
+          <w:rFonts w:ascii="Arial" w:hAnsi="Arial" w:cs="Arial"/>
+        </w:rPr>
+        <w:t xml:space="preserve"> 2019.</w:t>
+      </w:r>
+    </w:p>
+    <w:p>
+      <w:pPr>
+        <w:rPr>
+          <w:rFonts w:ascii="Arial" w:hAnsi="Arial" w:cs="Arial"/>
+        </w:rPr>
+      </w:pPr>
+    </w:p>
+    <w:p>
+      <w:pPr>
+        <w:pStyle w:val="ListParagraph"/>
+        <w:numPr>
+          <w:ilvl w:val="0"/>
+          <w:numId w:val="2"/>
+        </w:numPr>
+        <w:rPr>
+          <w:rFonts w:ascii="Arial" w:hAnsi="Arial" w:cs="Arial"/>
+        </w:rPr>
+      </w:pPr>
+      <w:r>
+        <w:rPr>
+          <w:rFonts w:ascii="Arial" w:hAnsi="Arial" w:cs="Arial"/>
+        </w:rPr>
+        <w:t>Accessing the data:</w:t>
+      </w:r>
+    </w:p>
+    <w:p>
+      <w:pPr>
+        <w:rPr>
+          <w:rFonts w:ascii="Arial" w:hAnsi="Arial" w:cs="Arial"/>
+        </w:rPr>
+      </w:pPr>
+    </w:p>
+    <w:p>
+      <w:pPr>
+        <w:rPr>
+          <w:rFonts w:ascii="Arial" w:hAnsi="Arial" w:cs="Arial"/>
+        </w:rPr>
+      </w:pPr>
+      <w:r>
+        <w:rPr>
+          <w:rFonts w:ascii="Arial" w:hAnsi="Arial" w:cs="Arial"/>
+        </w:rPr>
+        <w:t>The data file named was downloaded from:</w:t>
+      </w:r>
+    </w:p>
+    <w:p>
+      <w:pPr>
+        <w:rPr>
+          <w:rFonts w:ascii="Arial" w:hAnsi="Arial" w:cs="Arial"/>
+        </w:rPr>
+      </w:pPr>
+      <w:hyperlink r:id="rId22" w:history="1">
+        <w:r>
+          <w:rPr>
+            <w:rStyle w:val="Hyperlink"/>
+            <w:rFonts w:ascii="Arial" w:hAnsi="Arial" w:cs="Arial"/>
+          </w:rPr>
+          <w:t>https://sites.google.com/site/lkilian2019/research/data-sets</w:t>
+        </w:r>
+      </w:hyperlink>
+    </w:p>
+    <w:p>
+      <w:pPr>
+        <w:rPr>
+          <w:rFonts w:ascii="Arial" w:hAnsi="Arial" w:cs="Arial"/>
+        </w:rPr>
+      </w:pPr>
+    </w:p>
+    <w:p>
+      <w:pPr>
+        <w:pStyle w:val="ListParagraph"/>
+        <w:numPr>
+          <w:ilvl w:val="0"/>
+          <w:numId w:val="2"/>
+        </w:numPr>
+        <w:rPr>
+          <w:rFonts w:ascii="Arial" w:hAnsi="Arial" w:cs="Arial"/>
+        </w:rPr>
+      </w:pPr>
+      <w:r>
+        <w:rPr>
+          <w:rFonts w:ascii="Arial" w:hAnsi="Arial" w:cs="Arial"/>
+        </w:rPr>
+        <w:t>Additional information:</w:t>
+      </w:r>
+    </w:p>
+    <w:p>
+      <w:pPr>
+        <w:rPr>
+          <w:rFonts w:ascii="Arial" w:hAnsi="Arial" w:cs="Arial"/>
+        </w:rPr>
+      </w:pPr>
+    </w:p>
+    <w:tbl>
+      <w:tblPr>
+        <w:tblStyle w:val="TableGrid"/>
+        <w:tblW w:w="0" w:type="auto"/>
+        <w:tblLook w:val="04A0" w:firstRow="1" w:lastRow="0" w:firstColumn="1" w:lastColumn="0" w:noHBand="0" w:noVBand="1"/>
+      </w:tblPr>
+      <w:tblGrid>
+        <w:gridCol w:w="1615"/>
+        <w:gridCol w:w="7735"/>
+      </w:tblGrid>
+      <w:tr>
+        <w:tc>
+          <w:tcPr>
+            <w:tcW w:w="1615" w:type="dxa"/>
+          </w:tcPr>
+          <w:p>
+            <w:pPr>
+              <w:rPr>
+                <w:rFonts w:ascii="Arial" w:hAnsi="Arial" w:cs="Arial"/>
+              </w:rPr>
+            </w:pPr>
+            <w:r>
+              <w:rPr>
+                <w:rFonts w:ascii="Arial" w:hAnsi="Arial" w:cs="Arial"/>
+              </w:rPr>
+              <w:lastRenderedPageBreak/>
+              <w:t xml:space="preserve">Series: </w:t>
+            </w:r>
+          </w:p>
+        </w:tc>
+        <w:tc>
+          <w:tcPr>
+            <w:tcW w:w="7735" w:type="dxa"/>
+          </w:tcPr>
+          <w:p>
+            <w:pPr>
+              <w:rPr>
+                <w:rFonts w:ascii="Arial" w:hAnsi="Arial" w:cs="Arial"/>
+              </w:rPr>
+            </w:pPr>
+            <w:r>
+              <w:rPr>
+                <w:rFonts w:ascii="Arial" w:hAnsi="Arial" w:cs="Arial"/>
+              </w:rPr>
+              <w:t>Index</w:t>
+            </w:r>
+          </w:p>
+        </w:tc>
+      </w:tr>
+      <w:tr>
+        <w:tc>
+          <w:tcPr>
+            <w:tcW w:w="1615" w:type="dxa"/>
+          </w:tcPr>
+          <w:p>
+            <w:pPr>
+              <w:rPr>
+                <w:rFonts w:ascii="Arial" w:hAnsi="Arial" w:cs="Arial"/>
+              </w:rPr>
+            </w:pPr>
+            <w:r>
+              <w:rPr>
+                <w:rFonts w:ascii="Arial" w:hAnsi="Arial" w:cs="Arial"/>
+              </w:rPr>
+              <w:t>Description:</w:t>
+            </w:r>
+          </w:p>
+        </w:tc>
+        <w:tc>
+          <w:tcPr>
+            <w:tcW w:w="7735" w:type="dxa"/>
+          </w:tcPr>
+          <w:p>
+            <w:pPr>
+              <w:rPr>
+                <w:rFonts w:ascii="Arial" w:hAnsi="Arial" w:cs="Arial"/>
+              </w:rPr>
+            </w:pPr>
+            <w:r>
+              <w:rPr>
+                <w:rFonts w:ascii="Arial" w:hAnsi="Arial" w:cs="Arial"/>
+              </w:rPr>
+              <w:t>I</w:t>
+            </w:r>
+            <w:r>
+              <w:rPr>
+                <w:rFonts w:ascii="Arial" w:hAnsi="Arial" w:cs="Arial"/>
+              </w:rPr>
+              <w:t xml:space="preserve">ndex of </w:t>
+            </w:r>
+            <w:r>
+              <w:rPr>
+                <w:rFonts w:ascii="Arial" w:hAnsi="Arial" w:cs="Arial"/>
+              </w:rPr>
+              <w:t xml:space="preserve">shipping costs </w:t>
+            </w:r>
+            <w:r>
+              <w:rPr>
+                <w:rFonts w:ascii="Arial" w:hAnsi="Arial" w:cs="Arial"/>
+              </w:rPr>
+              <w:t xml:space="preserve">as a </w:t>
+            </w:r>
+            <w:r>
+              <w:rPr>
+                <w:rFonts w:ascii="Arial" w:hAnsi="Arial" w:cs="Arial"/>
+              </w:rPr>
+              <w:t xml:space="preserve">measure of </w:t>
+            </w:r>
+            <w:r>
+              <w:rPr>
+                <w:rFonts w:ascii="Arial" w:hAnsi="Arial" w:cs="Arial"/>
+              </w:rPr>
+              <w:t xml:space="preserve">global </w:t>
+            </w:r>
+            <w:r>
+              <w:rPr>
+                <w:rFonts w:ascii="Arial" w:hAnsi="Arial" w:cs="Arial"/>
+              </w:rPr>
+              <w:t>real economic activity</w:t>
+            </w:r>
+            <w:r>
+              <w:rPr>
+                <w:rFonts w:ascii="Arial" w:hAnsi="Arial" w:cs="Arial"/>
+              </w:rPr>
+              <w:t xml:space="preserve">, </w:t>
+            </w:r>
+            <w:r>
+              <w:rPr>
+                <w:rFonts w:ascii="Arial" w:hAnsi="Arial" w:cs="Arial"/>
+              </w:rPr>
+              <w:t>monthly percent deviations from trend</w:t>
+            </w:r>
+            <w:r>
+              <w:rPr>
+                <w:rFonts w:ascii="Arial" w:hAnsi="Arial" w:cs="Arial"/>
+              </w:rPr>
+              <w:t>.</w:t>
+            </w:r>
+          </w:p>
+        </w:tc>
+      </w:tr>
+      <w:tr>
+        <w:tc>
+          <w:tcPr>
+            <w:tcW w:w="1615" w:type="dxa"/>
+          </w:tcPr>
+          <w:p>
+            <w:pPr>
+              <w:rPr>
+                <w:rFonts w:ascii="Arial" w:hAnsi="Arial" w:cs="Arial"/>
+              </w:rPr>
+            </w:pPr>
+            <w:r>
+              <w:rPr>
+                <w:rFonts w:ascii="Arial" w:hAnsi="Arial" w:cs="Arial"/>
+              </w:rPr>
+              <w:t>Units:</w:t>
+            </w:r>
+          </w:p>
+        </w:tc>
+        <w:tc>
+          <w:tcPr>
+            <w:tcW w:w="7735" w:type="dxa"/>
+          </w:tcPr>
+          <w:p>
+            <w:pPr>
+              <w:rPr>
+                <w:rFonts w:ascii="Arial" w:hAnsi="Arial" w:cs="Arial"/>
+              </w:rPr>
+            </w:pPr>
+            <w:r>
+              <w:rPr>
+                <w:rFonts w:ascii="Arial" w:hAnsi="Arial" w:cs="Arial"/>
+              </w:rPr>
+              <w:t>Percentage.</w:t>
+            </w:r>
+          </w:p>
+        </w:tc>
+      </w:tr>
+      <w:tr>
+        <w:tc>
+          <w:tcPr>
+            <w:tcW w:w="1615" w:type="dxa"/>
+          </w:tcPr>
+          <w:p>
+            <w:pPr>
+              <w:rPr>
+                <w:rFonts w:ascii="Arial" w:hAnsi="Arial" w:cs="Arial"/>
+              </w:rPr>
+            </w:pPr>
+            <w:r>
+              <w:rPr>
+                <w:rFonts w:ascii="Arial" w:hAnsi="Arial" w:cs="Arial"/>
+              </w:rPr>
+              <w:t>Period:</w:t>
+            </w:r>
+          </w:p>
+        </w:tc>
+        <w:tc>
+          <w:tcPr>
+            <w:tcW w:w="7735" w:type="dxa"/>
+          </w:tcPr>
+          <w:p>
+            <w:pPr>
+              <w:rPr>
+                <w:rFonts w:ascii="Arial" w:hAnsi="Arial" w:cs="Arial"/>
+              </w:rPr>
+            </w:pPr>
+            <w:r>
+              <w:rPr>
+                <w:rFonts w:ascii="Arial" w:hAnsi="Arial" w:cs="Arial"/>
+              </w:rPr>
+              <w:t>1968.1-2020.4</w:t>
+            </w:r>
+            <w:r>
+              <w:rPr>
+                <w:rFonts w:ascii="Arial" w:hAnsi="Arial" w:cs="Arial"/>
+              </w:rPr>
+              <w:t>*</w:t>
+            </w:r>
+            <w:r>
+              <w:rPr>
+                <w:rFonts w:ascii="Arial" w:hAnsi="Arial" w:cs="Arial"/>
+              </w:rPr>
+              <w:t>.</w:t>
+            </w:r>
+          </w:p>
+        </w:tc>
+      </w:tr>
+      <w:tr>
+        <w:tc>
+          <w:tcPr>
+            <w:tcW w:w="1615" w:type="dxa"/>
+          </w:tcPr>
+          <w:p>
+            <w:pPr>
+              <w:rPr>
+                <w:rFonts w:ascii="Arial" w:hAnsi="Arial" w:cs="Arial"/>
+              </w:rPr>
+            </w:pPr>
+            <w:r>
+              <w:rPr>
+                <w:rFonts w:ascii="Arial" w:hAnsi="Arial" w:cs="Arial"/>
+              </w:rPr>
+              <w:t>Frequency:</w:t>
+            </w:r>
+          </w:p>
+        </w:tc>
+        <w:tc>
+          <w:tcPr>
+            <w:tcW w:w="7735" w:type="dxa"/>
+          </w:tcPr>
+          <w:p>
+            <w:pPr>
+              <w:rPr>
+                <w:rFonts w:ascii="Arial" w:hAnsi="Arial" w:cs="Arial"/>
+              </w:rPr>
+            </w:pPr>
+            <w:r>
+              <w:rPr>
+                <w:rFonts w:ascii="Arial" w:hAnsi="Arial" w:cs="Arial"/>
+              </w:rPr>
+              <w:t>Monthly</w:t>
+            </w:r>
+            <w:r>
+              <w:rPr>
+                <w:rFonts w:ascii="Arial" w:hAnsi="Arial" w:cs="Arial"/>
+              </w:rPr>
+              <w:t>.</w:t>
+            </w:r>
+          </w:p>
+        </w:tc>
+      </w:tr>
+    </w:tbl>
+    <w:p>
+      <w:pPr>
+        <w:rPr>
+          <w:rFonts w:ascii="Arial" w:hAnsi="Arial" w:cs="Arial"/>
+        </w:rPr>
+      </w:pPr>
+    </w:p>
+    <w:p>
+      <w:pPr>
+        <w:rPr>
+          <w:rFonts w:ascii="Arial" w:hAnsi="Arial" w:cs="Arial"/>
+        </w:rPr>
+      </w:pPr>
+      <w:r>
+        <w:rPr>
+          <w:rFonts w:ascii="Arial" w:hAnsi="Arial" w:cs="Arial"/>
+        </w:rPr>
+        <w:t>*The dataset has not been updated after this date.</w:t>
+      </w:r>
+    </w:p>
+    <w:p>
+      <w:pPr>
+        <w:rPr>
+          <w:rFonts w:ascii="Arial" w:hAnsi="Arial" w:cs="Arial"/>
+        </w:rPr>
+      </w:pPr>
+    </w:p>
+    <w:p>
+      <w:pPr>
+        <w:jc w:val="right"/>
+        <w:rPr>
+          <w:rFonts w:ascii="Arial" w:hAnsi="Arial" w:cs="Arial"/>
+        </w:rPr>
+      </w:pPr>
+      <w:r>
+        <w:rPr>
+          <w:rFonts w:ascii="Arial" w:hAnsi="Arial" w:cs="Arial"/>
+        </w:rPr>
+        <w:t xml:space="preserve">Last update: </w:t>
+      </w:r>
+      <w:r>
+        <w:rPr>
+          <w:rFonts w:ascii="Arial" w:hAnsi="Arial" w:cs="Arial"/>
+          <w:highlight w:val="yellow"/>
+        </w:rPr>
+        <w:t>July 2, 2020</w:t>
+      </w:r>
+    </w:p>
+    <w:p>
+      <w:pPr>
+        <w:rPr>
+          <w:rFonts w:ascii="Arial" w:hAnsi="Arial" w:cs="Arial"/>
+        </w:rPr>
+      </w:pPr>
+    </w:p>
+    <w:p>
+      <w:pPr>
+        <w:rPr>
+          <w:rFonts w:ascii="Arial" w:hAnsi="Arial" w:cs="Arial"/>
+        </w:rPr>
+      </w:pPr>
+    </w:p>
+    <w:p>
+      <w:pPr>
+        <w:pStyle w:val="ListParagraph"/>
+        <w:numPr>
+          <w:ilvl w:val="0"/>
+          <w:numId w:val="1"/>
+        </w:numPr>
+        <w:rPr>
+          <w:rFonts w:ascii="Arial" w:hAnsi="Arial" w:cs="Arial"/>
+          <w:b/>
+        </w:rPr>
+      </w:pPr>
+      <w:r>
+        <w:rPr>
+          <w:rFonts w:ascii="Arial" w:hAnsi="Arial" w:cs="Arial"/>
+          <w:b/>
+        </w:rPr>
+        <w:t>Metadata for ‘</w:t>
+      </w:r>
+      <w:r>
+        <w:rPr>
+          <w:rFonts w:ascii="Arial" w:hAnsi="Arial" w:cs="Arial"/>
+          <w:b/>
+        </w:rPr>
+        <w:t>Mean_</w:t>
+      </w:r>
+      <w:r>
+        <w:rPr>
+          <w:rFonts w:ascii="Arial" w:hAnsi="Arial" w:cs="Arial"/>
+          <w:b/>
+        </w:rPr>
+        <w:t>*</w:t>
+      </w:r>
+      <w:r>
+        <w:rPr>
+          <w:rFonts w:ascii="Arial" w:hAnsi="Arial" w:cs="Arial"/>
+          <w:b/>
+        </w:rPr>
+        <w:t>_Level</w:t>
+      </w:r>
+      <w:r>
+        <w:rPr>
+          <w:rFonts w:ascii="Arial" w:hAnsi="Arial" w:cs="Arial"/>
+          <w:b/>
+        </w:rPr>
+        <w:t>.xlsx’</w:t>
+      </w:r>
+    </w:p>
+    <w:p>
+      <w:pPr>
+        <w:rPr>
+          <w:rFonts w:ascii="Arial" w:hAnsi="Arial" w:cs="Arial"/>
+        </w:rPr>
+      </w:pPr>
+    </w:p>
+    <w:p>
+      <w:pPr>
+        <w:rPr>
+          <w:rFonts w:ascii="Arial" w:hAnsi="Arial" w:cs="Arial"/>
+        </w:rPr>
+      </w:pPr>
+      <w:r>
+        <w:rPr>
+          <w:rFonts w:ascii="Arial" w:hAnsi="Arial" w:cs="Arial"/>
+        </w:rPr>
+        <w:t xml:space="preserve">Files are located in </w:t>
+      </w:r>
+      <w:r>
+        <w:rPr>
+          <w:rFonts w:ascii="Arial" w:hAnsi="Arial" w:cs="Arial"/>
+          <w:b/>
+          <w:bCs/>
+        </w:rPr>
+        <w:t>S</w:t>
+      </w:r>
+      <w:r>
+        <w:rPr>
+          <w:rFonts w:ascii="Arial" w:hAnsi="Arial" w:cs="Arial"/>
+          <w:b/>
+          <w:bCs/>
+        </w:rPr>
+        <w:t>PF</w:t>
+      </w:r>
+      <w:r>
+        <w:rPr>
+          <w:rFonts w:ascii="Arial" w:hAnsi="Arial" w:cs="Arial"/>
+        </w:rPr>
+        <w:t xml:space="preserve"> folder.</w:t>
+      </w:r>
+    </w:p>
+    <w:p>
+      <w:pPr>
+        <w:rPr>
+          <w:rFonts w:ascii="Arial" w:hAnsi="Arial" w:cs="Arial"/>
+        </w:rPr>
+      </w:pPr>
+    </w:p>
+    <w:p>
+      <w:pPr>
+        <w:pStyle w:val="ListParagraph"/>
+        <w:numPr>
+          <w:ilvl w:val="0"/>
+          <w:numId w:val="2"/>
+        </w:numPr>
+        <w:rPr>
+          <w:rFonts w:ascii="Arial" w:hAnsi="Arial" w:cs="Arial"/>
+        </w:rPr>
+      </w:pPr>
+      <w:r>
+        <w:rPr>
+          <w:rFonts w:ascii="Arial" w:hAnsi="Arial" w:cs="Arial"/>
+        </w:rPr>
+        <w:t>Accessing the data:</w:t>
+      </w:r>
+    </w:p>
+    <w:p>
+      <w:pPr>
+        <w:rPr>
+          <w:rFonts w:ascii="Arial" w:hAnsi="Arial" w:cs="Arial"/>
+        </w:rPr>
+      </w:pPr>
+    </w:p>
+    <w:p>
+      <w:pPr>
+        <w:rPr>
+          <w:rFonts w:ascii="Arial" w:hAnsi="Arial" w:cs="Arial"/>
+        </w:rPr>
+      </w:pPr>
+      <w:r>
+        <w:rPr>
+          <w:rFonts w:ascii="Arial" w:hAnsi="Arial" w:cs="Arial"/>
+        </w:rPr>
+        <w:t>3-Month Treasury Bill Rate (TBILL)</w:t>
+      </w:r>
+    </w:p>
+    <w:p>
+      <w:pPr>
+        <w:rPr>
+          <w:rFonts w:ascii="Arial" w:hAnsi="Arial" w:cs="Arial"/>
+        </w:rPr>
+      </w:pPr>
+      <w:hyperlink r:id="rId23" w:history="1">
+        <w:r>
+          <w:rPr>
+            <w:rStyle w:val="Hyperlink"/>
+            <w:rFonts w:ascii="Arial" w:hAnsi="Arial" w:cs="Arial"/>
+          </w:rPr>
+          <w:t>https://www.philadelphiafed.org/surveys-and-data/tbill</w:t>
+        </w:r>
+      </w:hyperlink>
+    </w:p>
+    <w:p>
+      <w:pPr>
+        <w:rPr>
+          <w:rFonts w:ascii="Arial" w:hAnsi="Arial" w:cs="Arial"/>
+        </w:rPr>
+      </w:pPr>
+    </w:p>
+    <w:p>
+      <w:pPr>
+        <w:rPr>
+          <w:rFonts w:ascii="Arial" w:hAnsi="Arial" w:cs="Arial"/>
+        </w:rPr>
+      </w:pPr>
+      <w:r>
+        <w:rPr>
+          <w:rFonts w:ascii="Arial" w:hAnsi="Arial" w:cs="Arial"/>
+        </w:rPr>
+        <w:t>10-Year Bill Return (BILL10)</w:t>
+      </w:r>
+    </w:p>
+    <w:p>
+      <w:pPr>
+        <w:rPr>
+          <w:rFonts w:ascii="Arial" w:hAnsi="Arial" w:cs="Arial"/>
+        </w:rPr>
+      </w:pPr>
+      <w:hyperlink r:id="rId24" w:history="1">
+        <w:r>
+          <w:rPr>
+            <w:rStyle w:val="Hyperlink"/>
+            <w:rFonts w:ascii="Arial" w:hAnsi="Arial" w:cs="Arial"/>
+          </w:rPr>
+          <w:t>https://www.philadelphiafed.org/surveys-and-data/bill10</w:t>
+        </w:r>
+      </w:hyperlink>
+    </w:p>
+    <w:p>
+      <w:pPr>
+        <w:rPr>
+          <w:rFonts w:ascii="Arial" w:hAnsi="Arial" w:cs="Arial"/>
+        </w:rPr>
+      </w:pPr>
+    </w:p>
+    <w:p>
+      <w:pPr>
+        <w:rPr>
+          <w:rFonts w:ascii="Arial" w:hAnsi="Arial" w:cs="Arial"/>
+        </w:rPr>
+      </w:pPr>
+      <w:r>
+        <w:rPr>
+          <w:rFonts w:ascii="Arial" w:hAnsi="Arial" w:cs="Arial"/>
+        </w:rPr>
+        <w:t>CPI Inflation Rate (CPI)</w:t>
+      </w:r>
+    </w:p>
+    <w:p>
+      <w:pPr>
+        <w:rPr>
+          <w:rFonts w:ascii="Arial" w:hAnsi="Arial" w:cs="Arial"/>
+        </w:rPr>
+      </w:pPr>
+      <w:hyperlink r:id="rId25" w:history="1">
+        <w:r>
+          <w:rPr>
+            <w:rStyle w:val="Hyperlink"/>
+            <w:rFonts w:ascii="Arial" w:hAnsi="Arial" w:cs="Arial"/>
+          </w:rPr>
+          <w:t>https://www.philadelphiafed.org/surveys-and-data/cpi-spf</w:t>
+        </w:r>
+      </w:hyperlink>
+    </w:p>
+    <w:p>
+      <w:pPr>
+        <w:rPr>
+          <w:rFonts w:ascii="Arial" w:hAnsi="Arial" w:cs="Arial"/>
+        </w:rPr>
+      </w:pPr>
+    </w:p>
+    <w:p>
+      <w:pPr>
+        <w:rPr>
+          <w:rFonts w:ascii="Arial" w:hAnsi="Arial" w:cs="Arial"/>
+        </w:rPr>
+      </w:pPr>
+      <w:r>
+        <w:rPr>
+          <w:rFonts w:ascii="Arial" w:hAnsi="Arial" w:cs="Arial"/>
+        </w:rPr>
+        <w:t>5-Year CPI Inflation Rate (CPI5YR)</w:t>
+      </w:r>
+    </w:p>
+    <w:p>
+      <w:pPr>
+        <w:rPr>
+          <w:rFonts w:ascii="Arial" w:hAnsi="Arial" w:cs="Arial"/>
+        </w:rPr>
+      </w:pPr>
+      <w:hyperlink r:id="rId26" w:history="1">
+        <w:r>
+          <w:rPr>
+            <w:rStyle w:val="Hyperlink"/>
+            <w:rFonts w:ascii="Arial" w:hAnsi="Arial" w:cs="Arial"/>
+          </w:rPr>
+          <w:t>https://www.philadelphiafed.org/surveys-and-data/cpi5yr</w:t>
+        </w:r>
+      </w:hyperlink>
+    </w:p>
+    <w:p>
+      <w:pPr>
+        <w:rPr>
+          <w:rFonts w:ascii="Arial" w:hAnsi="Arial" w:cs="Arial"/>
+        </w:rPr>
+      </w:pPr>
+    </w:p>
+    <w:p>
+      <w:pPr>
+        <w:rPr>
+          <w:rFonts w:ascii="Arial" w:hAnsi="Arial" w:cs="Arial"/>
+        </w:rPr>
+      </w:pPr>
+      <w:r>
+        <w:rPr>
+          <w:rFonts w:ascii="Arial" w:hAnsi="Arial" w:cs="Arial"/>
+        </w:rPr>
+        <w:t>10-Year CPI Inflation Rate (CPI10)</w:t>
+      </w:r>
+    </w:p>
+    <w:p>
+      <w:pPr>
+        <w:rPr>
+          <w:rFonts w:ascii="Arial" w:hAnsi="Arial" w:cs="Arial"/>
+        </w:rPr>
+      </w:pPr>
+      <w:hyperlink r:id="rId27" w:history="1">
+        <w:r>
+          <w:rPr>
+            <w:rStyle w:val="Hyperlink"/>
+            <w:rFonts w:ascii="Arial" w:hAnsi="Arial" w:cs="Arial"/>
+          </w:rPr>
+          <w:t>https://www.philadelphiafed.org/surveys-and-data/cpi10</w:t>
+        </w:r>
+      </w:hyperlink>
+    </w:p>
+    <w:p>
+      <w:pPr>
+        <w:rPr>
+          <w:rFonts w:ascii="Arial" w:hAnsi="Arial" w:cs="Arial"/>
+        </w:rPr>
+      </w:pPr>
+    </w:p>
+    <w:p>
+      <w:pPr>
+        <w:rPr>
+          <w:rFonts w:ascii="Arial" w:hAnsi="Arial" w:cs="Arial"/>
+        </w:rPr>
+      </w:pPr>
+      <w:r>
+        <w:rPr>
+          <w:rFonts w:ascii="Arial" w:hAnsi="Arial" w:cs="Arial"/>
+        </w:rPr>
+        <w:t>Deadline and Release Dates</w:t>
+      </w:r>
+    </w:p>
+    <w:p>
+      <w:pPr>
+        <w:rPr>
+          <w:rFonts w:ascii="Arial" w:hAnsi="Arial" w:cs="Arial"/>
+        </w:rPr>
+      </w:pPr>
+      <w:hyperlink r:id="rId28" w:history="1">
+        <w:r>
+          <w:rPr>
+            <w:rStyle w:val="Hyperlink"/>
+            <w:rFonts w:ascii="Arial" w:hAnsi="Arial" w:cs="Arial"/>
+          </w:rPr>
+          <w:t>https://www.philadelphiafed.org/-/media/frbp/assets/surveys-and-data/survey-of-professional-forecasters/spf-release-dates.txt?la=en&amp;hash=B0031909EE9FFE77B26E57AC5FB39899</w:t>
+        </w:r>
+      </w:hyperlink>
+    </w:p>
+    <w:p>
+      <w:pPr>
+        <w:rPr>
+          <w:rFonts w:ascii="Arial" w:hAnsi="Arial" w:cs="Arial"/>
+        </w:rPr>
+      </w:pPr>
+    </w:p>
+    <w:p>
+      <w:pPr>
+        <w:pStyle w:val="ListParagraph"/>
+        <w:numPr>
+          <w:ilvl w:val="0"/>
+          <w:numId w:val="2"/>
+        </w:numPr>
+        <w:rPr>
+          <w:rFonts w:ascii="Arial" w:hAnsi="Arial" w:cs="Arial"/>
+        </w:rPr>
+      </w:pPr>
+      <w:r>
+        <w:rPr>
+          <w:rFonts w:ascii="Arial" w:hAnsi="Arial" w:cs="Arial"/>
+        </w:rPr>
+        <w:t>Additional information:</w:t>
+      </w:r>
+    </w:p>
+    <w:p>
+      <w:pPr>
+        <w:rPr>
+          <w:rFonts w:ascii="Arial" w:hAnsi="Arial" w:cs="Arial"/>
+        </w:rPr>
+      </w:pPr>
+    </w:p>
+    <w:tbl>
+      <w:tblPr>
+        <w:tblStyle w:val="TableGrid"/>
+        <w:tblW w:w="0" w:type="auto"/>
+        <w:tblLook w:val="04A0" w:firstRow="1" w:lastRow="0" w:firstColumn="1" w:lastColumn="0" w:noHBand="0" w:noVBand="1"/>
+      </w:tblPr>
+      <w:tblGrid>
+        <w:gridCol w:w="1615"/>
+        <w:gridCol w:w="7735"/>
+      </w:tblGrid>
+      <w:tr>
+        <w:tc>
+          <w:tcPr>
+            <w:tcW w:w="1615" w:type="dxa"/>
+          </w:tcPr>
+          <w:p>
+            <w:pPr>
+              <w:rPr>
+                <w:rFonts w:ascii="Arial" w:hAnsi="Arial" w:cs="Arial"/>
+              </w:rPr>
+            </w:pPr>
+            <w:r>
+              <w:rPr>
+                <w:rFonts w:ascii="Arial" w:hAnsi="Arial" w:cs="Arial"/>
+              </w:rPr>
+              <w:t xml:space="preserve">Series: </w:t>
+            </w:r>
+          </w:p>
+        </w:tc>
+        <w:tc>
+          <w:tcPr>
+            <w:tcW w:w="7735" w:type="dxa"/>
+          </w:tcPr>
+          <w:p>
+            <w:pPr>
+              <w:rPr>
+                <w:rFonts w:ascii="Arial" w:hAnsi="Arial" w:cs="Arial"/>
+              </w:rPr>
+            </w:pPr>
+            <w:r>
+              <w:rPr>
+                <w:rFonts w:ascii="Arial" w:hAnsi="Arial" w:cs="Arial"/>
+              </w:rPr>
+              <w:t>TBILL6</w:t>
+            </w:r>
+            <w:r>
+              <w:rPr>
+                <w:rFonts w:ascii="Arial" w:hAnsi="Arial" w:cs="Arial"/>
+              </w:rPr>
+              <w:t xml:space="preserve">, </w:t>
+            </w:r>
+            <w:r>
+              <w:rPr>
+                <w:rFonts w:ascii="Arial" w:hAnsi="Arial" w:cs="Arial"/>
+              </w:rPr>
+              <w:t>TBILLA</w:t>
+            </w:r>
+            <w:r>
+              <w:rPr>
+                <w:rFonts w:ascii="Arial" w:hAnsi="Arial" w:cs="Arial"/>
+              </w:rPr>
+              <w:t xml:space="preserve">, </w:t>
+            </w:r>
+            <w:r>
+              <w:rPr>
+                <w:rFonts w:ascii="Arial" w:hAnsi="Arial" w:cs="Arial"/>
+              </w:rPr>
+              <w:t>TBILLB</w:t>
+            </w:r>
+            <w:r>
+              <w:rPr>
+                <w:rFonts w:ascii="Arial" w:hAnsi="Arial" w:cs="Arial"/>
+              </w:rPr>
+              <w:t xml:space="preserve">, </w:t>
+            </w:r>
+            <w:r>
+              <w:rPr>
+                <w:rFonts w:ascii="Arial" w:hAnsi="Arial" w:cs="Arial"/>
+              </w:rPr>
+              <w:t>TBILLC</w:t>
+            </w:r>
+            <w:r>
+              <w:rPr>
+                <w:rFonts w:ascii="Arial" w:hAnsi="Arial" w:cs="Arial"/>
+              </w:rPr>
+              <w:t xml:space="preserve">, </w:t>
+            </w:r>
+            <w:r>
+              <w:rPr>
+                <w:rFonts w:ascii="Arial" w:hAnsi="Arial" w:cs="Arial"/>
+              </w:rPr>
+              <w:t>TBILLD</w:t>
+            </w:r>
+            <w:r>
+              <w:rPr>
+                <w:rFonts w:ascii="Arial" w:hAnsi="Arial" w:cs="Arial"/>
+              </w:rPr>
+              <w:t xml:space="preserve">, </w:t>
+            </w:r>
+            <w:r>
+              <w:rPr>
+                <w:rFonts w:ascii="Arial" w:hAnsi="Arial" w:cs="Arial"/>
+              </w:rPr>
+              <w:t>BILL10</w:t>
+            </w:r>
+            <w:r>
+              <w:rPr>
+                <w:rFonts w:ascii="Arial" w:hAnsi="Arial" w:cs="Arial"/>
+              </w:rPr>
+              <w:t xml:space="preserve">, </w:t>
+            </w:r>
+            <w:r>
+              <w:rPr>
+                <w:rFonts w:ascii="Arial" w:hAnsi="Arial" w:cs="Arial"/>
+              </w:rPr>
+              <w:t>CPI6</w:t>
+            </w:r>
+            <w:r>
+              <w:rPr>
+                <w:rFonts w:ascii="Arial" w:hAnsi="Arial" w:cs="Arial"/>
+              </w:rPr>
+              <w:t xml:space="preserve">, </w:t>
+            </w:r>
+            <w:r>
+              <w:rPr>
+                <w:rFonts w:ascii="Arial" w:hAnsi="Arial" w:cs="Arial"/>
+              </w:rPr>
+              <w:t>CPIA</w:t>
+            </w:r>
+            <w:r>
+              <w:rPr>
+                <w:rFonts w:ascii="Arial" w:hAnsi="Arial" w:cs="Arial"/>
+              </w:rPr>
+              <w:t xml:space="preserve">, </w:t>
+            </w:r>
+            <w:r>
+              <w:rPr>
+                <w:rFonts w:ascii="Arial" w:hAnsi="Arial" w:cs="Arial"/>
+              </w:rPr>
+              <w:t>CPIB</w:t>
+            </w:r>
+            <w:r>
+              <w:rPr>
+                <w:rFonts w:ascii="Arial" w:hAnsi="Arial" w:cs="Arial"/>
+              </w:rPr>
+              <w:t xml:space="preserve">, </w:t>
+            </w:r>
+            <w:r>
+              <w:rPr>
+                <w:rFonts w:ascii="Arial" w:hAnsi="Arial" w:cs="Arial"/>
+              </w:rPr>
+              <w:t>CPIC</w:t>
+            </w:r>
+            <w:r>
+              <w:rPr>
+                <w:rFonts w:ascii="Arial" w:hAnsi="Arial" w:cs="Arial"/>
+              </w:rPr>
+              <w:t xml:space="preserve">, </w:t>
+            </w:r>
+            <w:r>
+              <w:rPr>
+                <w:rFonts w:ascii="Arial" w:hAnsi="Arial" w:cs="Arial"/>
+              </w:rPr>
+              <w:t>CPI5YR</w:t>
+            </w:r>
+            <w:r>
+              <w:rPr>
+                <w:rFonts w:ascii="Arial" w:hAnsi="Arial" w:cs="Arial"/>
+              </w:rPr>
+              <w:t xml:space="preserve">, </w:t>
+            </w:r>
+            <w:r>
+              <w:rPr>
+                <w:rFonts w:ascii="Arial" w:hAnsi="Arial" w:cs="Arial"/>
+              </w:rPr>
+              <w:t>CPI10</w:t>
+            </w:r>
+          </w:p>
+        </w:tc>
+      </w:tr>
+      <w:tr>
+        <w:tc>
+          <w:tcPr>
+            <w:tcW w:w="1615" w:type="dxa"/>
+          </w:tcPr>
+          <w:p>
+            <w:pPr>
+              <w:rPr>
+                <w:rFonts w:ascii="Arial" w:hAnsi="Arial" w:cs="Arial"/>
+              </w:rPr>
+            </w:pPr>
+            <w:r>
+              <w:rPr>
+                <w:rFonts w:ascii="Arial" w:hAnsi="Arial" w:cs="Arial"/>
+              </w:rPr>
+              <w:t>Description:</w:t>
+            </w:r>
+          </w:p>
+        </w:tc>
+        <w:tc>
+          <w:tcPr>
+            <w:tcW w:w="7735" w:type="dxa"/>
+          </w:tcPr>
+          <w:p>
+            <w:pPr>
+              <w:rPr>
+                <w:rFonts w:ascii="Arial" w:hAnsi="Arial" w:cs="Arial"/>
+              </w:rPr>
+            </w:pPr>
+            <w:r>
+              <w:rPr>
+                <w:rFonts w:ascii="Arial" w:hAnsi="Arial" w:cs="Arial"/>
+              </w:rPr>
+              <w:t>Annualized percentage points. Average</w:t>
+            </w:r>
+            <w:r>
+              <w:rPr>
+                <w:rFonts w:ascii="Arial" w:hAnsi="Arial" w:cs="Arial"/>
+              </w:rPr>
+              <w:t>s.</w:t>
+            </w:r>
+          </w:p>
+        </w:tc>
+      </w:tr>
+      <w:tr>
+        <w:tc>
+          <w:tcPr>
+            <w:tcW w:w="1615" w:type="dxa"/>
+          </w:tcPr>
+          <w:p>
+            <w:pPr>
+              <w:rPr>
+                <w:rFonts w:ascii="Arial" w:hAnsi="Arial" w:cs="Arial"/>
+              </w:rPr>
+            </w:pPr>
+            <w:r>
+              <w:rPr>
+                <w:rFonts w:ascii="Arial" w:hAnsi="Arial" w:cs="Arial"/>
+              </w:rPr>
+              <w:t>Units:</w:t>
+            </w:r>
+          </w:p>
+        </w:tc>
+        <w:tc>
+          <w:tcPr>
+            <w:tcW w:w="7735" w:type="dxa"/>
+          </w:tcPr>
+          <w:p>
+            <w:pPr>
+              <w:rPr>
+                <w:rFonts w:ascii="Arial" w:hAnsi="Arial" w:cs="Arial"/>
+              </w:rPr>
+            </w:pPr>
+            <w:r>
+              <w:rPr>
+                <w:rFonts w:ascii="Arial" w:hAnsi="Arial" w:cs="Arial"/>
+              </w:rPr>
+              <w:t>Percentages.</w:t>
+            </w:r>
+          </w:p>
+        </w:tc>
+      </w:tr>
+      <w:tr>
+        <w:tc>
+          <w:tcPr>
+            <w:tcW w:w="1615" w:type="dxa"/>
+          </w:tcPr>
+          <w:p>
+            <w:pPr>
+              <w:rPr>
+                <w:rFonts w:ascii="Arial" w:hAnsi="Arial" w:cs="Arial"/>
+              </w:rPr>
+            </w:pPr>
+            <w:r>
+              <w:rPr>
+                <w:rFonts w:ascii="Arial" w:hAnsi="Arial" w:cs="Arial"/>
+              </w:rPr>
+              <w:t>Period:</w:t>
+            </w:r>
+          </w:p>
+        </w:tc>
+        <w:tc>
+          <w:tcPr>
+            <w:tcW w:w="7735" w:type="dxa"/>
+          </w:tcPr>
+          <w:p>
+            <w:pPr>
+              <w:rPr>
+                <w:rFonts w:ascii="Arial" w:hAnsi="Arial" w:cs="Arial"/>
+              </w:rPr>
+            </w:pPr>
+            <w:r>
+              <w:rPr>
+                <w:rFonts w:ascii="Arial" w:hAnsi="Arial" w:cs="Arial"/>
+              </w:rPr>
+              <w:t xml:space="preserve">Quarterly averages since 1981. Annual averages since 1992. </w:t>
+            </w:r>
+            <w:r>
+              <w:rPr>
+                <w:rFonts w:ascii="Arial" w:hAnsi="Arial" w:cs="Arial"/>
+              </w:rPr>
+              <w:t xml:space="preserve">Last observation: </w:t>
+            </w:r>
+            <w:r>
+              <w:rPr>
+                <w:rFonts w:ascii="Arial" w:hAnsi="Arial" w:cs="Arial"/>
+                <w:highlight w:val="yellow"/>
+              </w:rPr>
+              <w:t>August</w:t>
+            </w:r>
+            <w:r>
+              <w:rPr>
+                <w:rFonts w:ascii="Arial" w:hAnsi="Arial" w:cs="Arial"/>
+                <w:highlight w:val="yellow"/>
+              </w:rPr>
+              <w:t xml:space="preserve"> 20</w:t>
+            </w:r>
+            <w:r>
+              <w:rPr>
+                <w:rFonts w:ascii="Arial" w:hAnsi="Arial" w:cs="Arial"/>
+                <w:highlight w:val="yellow"/>
+              </w:rPr>
+              <w:t>21</w:t>
+            </w:r>
+            <w:r>
+              <w:rPr>
+                <w:rFonts w:ascii="Arial" w:hAnsi="Arial" w:cs="Arial"/>
+              </w:rPr>
+              <w:t>.</w:t>
+            </w:r>
+          </w:p>
+        </w:tc>
+      </w:tr>
+      <w:tr>
+        <w:tc>
+          <w:tcPr>
+            <w:tcW w:w="1615" w:type="dxa"/>
+          </w:tcPr>
+          <w:p>
+            <w:pPr>
+              <w:rPr>
+                <w:rFonts w:ascii="Arial" w:hAnsi="Arial" w:cs="Arial"/>
+              </w:rPr>
+            </w:pPr>
+            <w:r>
+              <w:rPr>
+                <w:rFonts w:ascii="Arial" w:hAnsi="Arial" w:cs="Arial"/>
+              </w:rPr>
+              <w:lastRenderedPageBreak/>
               <w:t>Frequency:</w:t>
             </w:r>
           </w:p>
@@ -15445,7 +16143,7 @@
             <w:rPr>
               <w:noProof/>
             </w:rPr>
-            <w:t>October 2, 2021</w:t>
+            <w:t>October 20, 2021</w:t>
           </w:r>
           <w:r>
             <w:fldChar w:fldCharType="end"/>

</xml_diff>